<commit_message>
Corrected typos in doku, Removed empty lines from reviews.csv
</commit_message>
<xml_diff>
--- a/NaiveBayesDoku.docx
+++ b/NaiveBayesDoku.docx
@@ -1,6 +1,6 @@
 
 <file path=word/document.xml><?xml version="1.0" encoding="utf-8"?>
-<w:document xmlns:ve="http://schemas.openxmlformats.org/markup-compatibility/2006" xmlns:o="urn:schemas-microsoft-com:office:office" xmlns:r="http://schemas.openxmlformats.org/officeDocument/2006/relationships" xmlns:m="http://schemas.openxmlformats.org/officeDocument/2006/math" xmlns:v="urn:schemas-microsoft-com:vml" xmlns:wp="http://schemas.openxmlformats.org/drawingml/2006/wordprocessingDrawing" xmlns:w10="urn:schemas-microsoft-com:office:word" xmlns:w="http://schemas.openxmlformats.org/wordprocessingml/2006/main" xmlns:wne="http://schemas.microsoft.com/office/word/2006/wordml">
+<w:document xmlns:wpc="http://schemas.microsoft.com/office/word/2010/wordprocessingCanvas" xmlns:cx="http://schemas.microsoft.com/office/drawing/2014/chartex" xmlns:cx1="http://schemas.microsoft.com/office/drawing/2015/9/8/chartex" xmlns:cx2="http://schemas.microsoft.com/office/drawing/2015/10/21/chartex" xmlns:cx3="http://schemas.microsoft.com/office/drawing/2016/5/9/chartex" xmlns:cx4="http://schemas.microsoft.com/office/drawing/2016/5/10/chartex" xmlns:cx5="http://schemas.microsoft.com/office/drawing/2016/5/11/chartex" xmlns:cx6="http://schemas.microsoft.com/office/drawing/2016/5/12/chartex" xmlns:cx7="http://schemas.microsoft.com/office/drawing/2016/5/13/chartex" xmlns:cx8="http://schemas.microsoft.com/office/drawing/2016/5/14/chartex" xmlns:mc="http://schemas.openxmlformats.org/markup-compatibility/2006" xmlns:aink="http://schemas.microsoft.com/office/drawing/2016/ink" xmlns:am3d="http://schemas.microsoft.com/office/drawing/2017/model3d" xmlns:o="urn:schemas-microsoft-com:office:office" xmlns:r="http://schemas.openxmlformats.org/officeDocument/2006/relationships" xmlns:m="http://schemas.openxmlformats.org/officeDocument/2006/math" xmlns:v="urn:schemas-microsoft-com:vml" xmlns:wp14="http://schemas.microsoft.com/office/word/2010/wordprocessingDrawing" xmlns:wp="http://schemas.openxmlformats.org/drawingml/2006/wordprocessingDrawing" xmlns:w10="urn:schemas-microsoft-com:office:word" xmlns:w="http://schemas.openxmlformats.org/wordprocessingml/2006/main" xmlns:w14="http://schemas.microsoft.com/office/word/2010/wordml" xmlns:w15="http://schemas.microsoft.com/office/word/2012/wordml" xmlns:w16cid="http://schemas.microsoft.com/office/word/2016/wordml/cid" xmlns:w16se="http://schemas.microsoft.com/office/word/2015/wordml/symex" xmlns:wpg="http://schemas.microsoft.com/office/word/2010/wordprocessingGroup" xmlns:wpi="http://schemas.microsoft.com/office/word/2010/wordprocessingInk" xmlns:wne="http://schemas.microsoft.com/office/word/2006/wordml" xmlns:wps="http://schemas.microsoft.com/office/word/2010/wordprocessingShape" mc:Ignorable="w14 w15 w16se w16cid wp14">
   <w:body>
     <w:bookmarkStart w:id="0" w:name="_Hlk491174082" w:displacedByCustomXml="next"/>
     <w:bookmarkEnd w:id="0" w:displacedByCustomXml="next"/>
@@ -50,63 +50,7 @@
               <w:sz w:val="52"/>
               <w:szCs w:val="52"/>
             </w:rPr>
-            <w:t>Lernen eines Naive-</w:t>
-          </w:r>
-          <w:proofErr w:type="spellStart"/>
-          <w:r>
-            <w:rPr>
-              <w:rFonts w:ascii="Calibri" w:eastAsia="MS Gothic" w:hAnsi="Calibri"/>
-              <w:b/>
-              <w:bCs/>
-              <w:color w:val="000000"/>
-              <w:spacing w:val="5"/>
-              <w:kern w:val="28"/>
-              <w:sz w:val="52"/>
-              <w:szCs w:val="52"/>
-            </w:rPr>
-            <w:t>Bayes</w:t>
-          </w:r>
-          <w:proofErr w:type="spellEnd"/>
-          <w:r>
-            <w:rPr>
-              <w:rFonts w:ascii="Calibri" w:eastAsia="MS Gothic" w:hAnsi="Calibri"/>
-              <w:b/>
-              <w:bCs/>
-              <w:color w:val="000000"/>
-              <w:spacing w:val="5"/>
-              <w:kern w:val="28"/>
-              <w:sz w:val="52"/>
-              <w:szCs w:val="52"/>
-            </w:rPr>
-            <w:t>-</w:t>
-          </w:r>
-          <w:proofErr w:type="spellStart"/>
-          <w:r>
-            <w:rPr>
-              <w:rFonts w:ascii="Calibri" w:eastAsia="MS Gothic" w:hAnsi="Calibri"/>
-              <w:b/>
-              <w:bCs/>
-              <w:color w:val="000000"/>
-              <w:spacing w:val="5"/>
-              <w:kern w:val="28"/>
-              <w:sz w:val="52"/>
-              <w:szCs w:val="52"/>
-            </w:rPr>
-            <w:t>Klassifikators</w:t>
-          </w:r>
-          <w:proofErr w:type="spellEnd"/>
-          <w:r>
-            <w:rPr>
-              <w:rFonts w:ascii="Calibri" w:eastAsia="MS Gothic" w:hAnsi="Calibri"/>
-              <w:b/>
-              <w:bCs/>
-              <w:color w:val="000000"/>
-              <w:spacing w:val="5"/>
-              <w:kern w:val="28"/>
-              <w:sz w:val="52"/>
-              <w:szCs w:val="52"/>
-            </w:rPr>
-            <w:t xml:space="preserve"> für Restaurant-Bewertungen</w:t>
+            <w:t>Lernen eines Naive-Bayes-Klassifikators für Restaurant-Bewertungen</w:t>
           </w:r>
           <w:r>
             <w:rPr>
@@ -132,23 +76,8 @@
               <w:sz w:val="52"/>
               <w:szCs w:val="52"/>
             </w:rPr>
-            <w:t xml:space="preserve">in </w:t>
+            <w:t>in Tripadvisor</w:t>
           </w:r>
-          <w:proofErr w:type="spellStart"/>
-          <w:r>
-            <w:rPr>
-              <w:rFonts w:ascii="Calibri" w:eastAsia="MS Gothic" w:hAnsi="Calibri"/>
-              <w:b/>
-              <w:bCs/>
-              <w:color w:val="000000"/>
-              <w:spacing w:val="5"/>
-              <w:kern w:val="28"/>
-              <w:sz w:val="52"/>
-              <w:szCs w:val="52"/>
-            </w:rPr>
-            <w:t>Tripadvisor</w:t>
-          </w:r>
-          <w:proofErr w:type="spellEnd"/>
         </w:p>
         <w:p>
           <w:pPr>
@@ -177,7 +106,7 @@
               <w:insideH w:val="single" w:sz="4" w:space="0" w:color="auto"/>
               <w:insideV w:val="single" w:sz="4" w:space="0" w:color="auto"/>
             </w:tblBorders>
-            <w:tblLook w:val="04A0"/>
+            <w:tblLook w:val="04A0" w:firstRow="1" w:lastRow="0" w:firstColumn="1" w:lastColumn="0" w:noHBand="0" w:noVBand="1"/>
           </w:tblPr>
           <w:tblGrid>
             <w:gridCol w:w="2312"/>
@@ -221,47 +150,11 @@
                     <w:rFonts w:ascii="Calibri" w:hAnsi="Calibri"/>
                   </w:rPr>
                 </w:pPr>
-                <w:proofErr w:type="spellStart"/>
                 <w:r>
                   <w:rPr>
                     <w:rFonts w:ascii="Calibri" w:hAnsi="Calibri"/>
                   </w:rPr>
-                  <w:t>Jannik</w:t>
-                </w:r>
-                <w:proofErr w:type="spellEnd"/>
-                <w:r>
-                  <w:rPr>
-                    <w:rFonts w:ascii="Calibri" w:hAnsi="Calibri"/>
-                  </w:rPr>
-                  <w:t xml:space="preserve"> </w:t>
-                </w:r>
-                <w:proofErr w:type="spellStart"/>
-                <w:r>
-                  <w:rPr>
-                    <w:rFonts w:ascii="Calibri" w:hAnsi="Calibri"/>
-                  </w:rPr>
-                  <w:t>Bikowski</w:t>
-                </w:r>
-                <w:proofErr w:type="spellEnd"/>
-                <w:r>
-                  <w:rPr>
-                    <w:rFonts w:ascii="Calibri" w:hAnsi="Calibri"/>
-                  </w:rPr>
-                  <w:t xml:space="preserve">, Till </w:t>
-                </w:r>
-                <w:proofErr w:type="spellStart"/>
-                <w:r>
-                  <w:rPr>
-                    <w:rFonts w:ascii="Calibri" w:hAnsi="Calibri"/>
-                  </w:rPr>
-                  <w:t>Emme</w:t>
-                </w:r>
-                <w:proofErr w:type="spellEnd"/>
-                <w:r>
-                  <w:rPr>
-                    <w:rFonts w:ascii="Calibri" w:hAnsi="Calibri"/>
-                  </w:rPr>
-                  <w:t>, Dominik Ramsauer</w:t>
+                  <w:t>Jannik Bikowski, Till Emme, Dominik Ramsauer</w:t>
                 </w:r>
               </w:p>
             </w:tc>
@@ -433,7 +326,6 @@
                     <w:b/>
                   </w:rPr>
                 </w:pPr>
-                <w:proofErr w:type="spellStart"/>
                 <w:r>
                   <w:rPr>
                     <w:rFonts w:ascii="Calibri" w:hAnsi="Calibri"/>
@@ -441,7 +333,6 @@
                   </w:rPr>
                   <w:t>Matrikelnummer</w:t>
                 </w:r>
-                <w:proofErr w:type="spellEnd"/>
               </w:p>
             </w:tc>
             <w:tc>
@@ -513,44 +404,8 @@
                   <w:rPr>
                     <w:rFonts w:ascii="Calibri" w:hAnsi="Calibri"/>
                   </w:rPr>
-                  <w:t>Lernen eines Naive-</w:t>
+                  <w:t>Lernen eines Naive-Bayes-Klassifikators für Restaurant-Bewertungen in Tripadvisor</w:t>
                 </w:r>
-                <w:proofErr w:type="spellStart"/>
-                <w:r>
-                  <w:rPr>
-                    <w:rFonts w:ascii="Calibri" w:hAnsi="Calibri"/>
-                  </w:rPr>
-                  <w:t>Bayes</w:t>
-                </w:r>
-                <w:proofErr w:type="spellEnd"/>
-                <w:r>
-                  <w:rPr>
-                    <w:rFonts w:ascii="Calibri" w:hAnsi="Calibri"/>
-                  </w:rPr>
-                  <w:t>-</w:t>
-                </w:r>
-                <w:proofErr w:type="spellStart"/>
-                <w:r>
-                  <w:rPr>
-                    <w:rFonts w:ascii="Calibri" w:hAnsi="Calibri"/>
-                  </w:rPr>
-                  <w:t>Klassifikators</w:t>
-                </w:r>
-                <w:proofErr w:type="spellEnd"/>
-                <w:r>
-                  <w:rPr>
-                    <w:rFonts w:ascii="Calibri" w:hAnsi="Calibri"/>
-                  </w:rPr>
-                  <w:t xml:space="preserve"> für Restaurant-Bewertungen in </w:t>
-                </w:r>
-                <w:proofErr w:type="spellStart"/>
-                <w:r>
-                  <w:rPr>
-                    <w:rFonts w:ascii="Calibri" w:hAnsi="Calibri"/>
-                  </w:rPr>
-                  <w:t>Tripadvisor</w:t>
-                </w:r>
-                <w:proofErr w:type="spellEnd"/>
                 <w:r>
                   <w:rPr>
                     <w:rFonts w:ascii="Calibri" w:hAnsi="Calibri"/>
@@ -1650,8 +1505,8 @@
             <w:fldChar w:fldCharType="end"/>
           </w:r>
         </w:p>
-        <w:bookmarkStart w:id="1" w:name="_Toc446432287" w:displacedByCustomXml="next"/>
-        <w:bookmarkStart w:id="2" w:name="_Toc446506594" w:displacedByCustomXml="next"/>
+        <w:bookmarkStart w:id="1" w:name="_Toc446506594" w:displacedByCustomXml="next"/>
+        <w:bookmarkStart w:id="2" w:name="_Toc446432287" w:displacedByCustomXml="next"/>
       </w:sdtContent>
     </w:sdt>
     <w:bookmarkEnd w:id="2" w:displacedByCustomXml="prev"/>
@@ -1752,69 +1607,15 @@
           <w:sz w:val="23"/>
           <w:szCs w:val="23"/>
         </w:rPr>
-        <w:t>Das Ziel der Arbeit ist die Implementierung eines Naive-</w:t>
-      </w:r>
-      <w:proofErr w:type="spellStart"/>
-      <w:r>
-        <w:rPr>
-          <w:rFonts w:cstheme="minorHAnsi"/>
-          <w:sz w:val="23"/>
-          <w:szCs w:val="23"/>
-        </w:rPr>
-        <w:t>Bayes</w:t>
-      </w:r>
-      <w:proofErr w:type="spellEnd"/>
-      <w:r>
-        <w:rPr>
-          <w:rFonts w:cstheme="minorHAnsi"/>
-          <w:sz w:val="23"/>
-          <w:szCs w:val="23"/>
-        </w:rPr>
-        <w:t>-</w:t>
-      </w:r>
-      <w:proofErr w:type="spellStart"/>
-      <w:r>
-        <w:rPr>
-          <w:rFonts w:cstheme="minorHAnsi"/>
-          <w:sz w:val="23"/>
-          <w:szCs w:val="23"/>
-        </w:rPr>
-        <w:t>Klassifikators</w:t>
-      </w:r>
-      <w:proofErr w:type="spellEnd"/>
-      <w:r>
-        <w:rPr>
-          <w:rFonts w:cstheme="minorHAnsi"/>
-          <w:sz w:val="23"/>
-          <w:szCs w:val="23"/>
-        </w:rPr>
-        <w:t xml:space="preserve">, der anhand vorher gesammelter Daten </w:t>
-      </w:r>
-      <w:r>
-        <w:rPr>
-          <w:rFonts w:cstheme="minorHAnsi"/>
-          <w:sz w:val="23"/>
-          <w:szCs w:val="23"/>
-        </w:rPr>
-        <w:t>von Restaurant-Bewertungen die Gesamtbewertung eines Restaurants vorhersagt. Hierfür wurden Bewertungen von 100 Regensburger Restaurants der Touristikwebsite „</w:t>
-      </w:r>
-      <w:proofErr w:type="spellStart"/>
-      <w:r>
-        <w:rPr>
-          <w:rFonts w:cstheme="minorHAnsi"/>
-          <w:sz w:val="23"/>
-          <w:szCs w:val="23"/>
-        </w:rPr>
-        <w:t>TripAdvisor</w:t>
-      </w:r>
-      <w:proofErr w:type="spellEnd"/>
-      <w:r>
-        <w:rPr>
-          <w:rFonts w:cstheme="minorHAnsi"/>
-          <w:sz w:val="23"/>
-          <w:szCs w:val="23"/>
-        </w:rPr>
-        <w:t xml:space="preserve">“ gesammelt. Es wurden dafür für jedes Restaurant die Teilbewertungen </w:t>
+        <w:t xml:space="preserve">Das Ziel der Arbeit ist die Implementierung eines Naive-Bayes-Klassifikators, der anhand vorher gesammelter Daten </w:t>
+      </w:r>
+      <w:r>
+        <w:rPr>
+          <w:rFonts w:cstheme="minorHAnsi"/>
+          <w:sz w:val="23"/>
+          <w:szCs w:val="23"/>
+        </w:rPr>
+        <w:t xml:space="preserve">von Restaurant-Bewertungen die Gesamtbewertung eines Restaurants vorhersagt. Hierfür wurden Bewertungen von 100 Regensburger Restaurants der Touristikwebsite „TripAdvisor“ gesammelt. Es wurden dafür für jedes Restaurant die Teilbewertungen </w:t>
       </w:r>
       <w:r>
         <w:rPr>
@@ -1857,25 +1658,7 @@
           <w:sz w:val="23"/>
           <w:szCs w:val="23"/>
         </w:rPr>
-        <w:t xml:space="preserve">ng des </w:t>
-      </w:r>
-      <w:proofErr w:type="spellStart"/>
-      <w:r>
-        <w:rPr>
-          <w:rFonts w:cstheme="minorHAnsi"/>
-          <w:sz w:val="23"/>
-          <w:szCs w:val="23"/>
-        </w:rPr>
-        <w:t>Klassifikators</w:t>
-      </w:r>
-      <w:proofErr w:type="spellEnd"/>
-      <w:r>
-        <w:rPr>
-          <w:rFonts w:cstheme="minorHAnsi"/>
-          <w:sz w:val="23"/>
-          <w:szCs w:val="23"/>
-        </w:rPr>
-        <w:t xml:space="preserve"> </w:t>
+        <w:t xml:space="preserve">ng des Klassifikators </w:t>
       </w:r>
       <w:r>
         <w:rPr>
@@ -1891,61 +1674,7 @@
           <w:sz w:val="23"/>
           <w:szCs w:val="23"/>
         </w:rPr>
-        <w:t xml:space="preserve"> Der implementierte Algorithmus soll dann mithilfe von Optimierungsversuchen verbessert und die </w:t>
-      </w:r>
-      <w:proofErr w:type="spellStart"/>
-      <w:r>
-        <w:rPr>
-          <w:rFonts w:cstheme="minorHAnsi"/>
-          <w:sz w:val="23"/>
-          <w:szCs w:val="23"/>
-        </w:rPr>
-        <w:t>Accuracy</w:t>
-      </w:r>
-      <w:proofErr w:type="spellEnd"/>
-      <w:r>
-        <w:rPr>
-          <w:rFonts w:cstheme="minorHAnsi"/>
-          <w:sz w:val="23"/>
-          <w:szCs w:val="23"/>
-        </w:rPr>
-        <w:t xml:space="preserve"> mit dem </w:t>
-      </w:r>
-      <w:proofErr w:type="spellStart"/>
-      <w:r>
-        <w:rPr>
-          <w:rFonts w:cstheme="minorHAnsi"/>
-          <w:sz w:val="23"/>
-          <w:szCs w:val="23"/>
-        </w:rPr>
-        <w:t>Machine</w:t>
-      </w:r>
-      <w:proofErr w:type="spellEnd"/>
-      <w:r>
-        <w:rPr>
-          <w:rFonts w:cstheme="minorHAnsi"/>
-          <w:sz w:val="23"/>
-          <w:szCs w:val="23"/>
-        </w:rPr>
-        <w:t>-Learning-Tool „</w:t>
-      </w:r>
-      <w:proofErr w:type="spellStart"/>
-      <w:r>
-        <w:rPr>
-          <w:rFonts w:cstheme="minorHAnsi"/>
-          <w:sz w:val="23"/>
-          <w:szCs w:val="23"/>
-        </w:rPr>
-        <w:t>Weka</w:t>
-      </w:r>
-      <w:proofErr w:type="spellEnd"/>
-      <w:r>
-        <w:rPr>
-          <w:rFonts w:cstheme="minorHAnsi"/>
-          <w:sz w:val="23"/>
-          <w:szCs w:val="23"/>
-        </w:rPr>
-        <w:t xml:space="preserve">“ verglichen werden. </w:t>
+        <w:t xml:space="preserve"> Der implementierte Algorithmus soll dann mithilfe von Optimierungsversuchen verbessert und die Accuracy mit dem Machine-Learning-Tool „Weka“ verglichen werden. </w:t>
       </w:r>
       <w:r>
         <w:rPr>
@@ -2072,25 +1801,7 @@
           <w:sz w:val="23"/>
           <w:szCs w:val="23"/>
         </w:rPr>
-        <w:t>oder Psychologie. Ein wesentlicher Bestandteil solcher Informationssysteme ist die Lösung von Klassifizierungsproblemen. Um Informationen zu verarbeiten müssen Daten in festgelegte Kategorien eingeordnet werden. Zur Lösung der genannten Probleme können zahlreiche Ansätze verfolgt werden, z.B. Maximum-Entropie -Modell oder Naives-</w:t>
-      </w:r>
-      <w:proofErr w:type="spellStart"/>
-      <w:r>
-        <w:rPr>
-          <w:rFonts w:cstheme="minorHAnsi"/>
-          <w:sz w:val="23"/>
-          <w:szCs w:val="23"/>
-        </w:rPr>
-        <w:t>Bayes</w:t>
-      </w:r>
-      <w:proofErr w:type="spellEnd"/>
-      <w:r>
-        <w:rPr>
-          <w:rFonts w:cstheme="minorHAnsi"/>
-          <w:sz w:val="23"/>
-          <w:szCs w:val="23"/>
-        </w:rPr>
-        <w:t>-Klassifi</w:t>
+        <w:t>oder Psychologie. Ein wesentlicher Bestandteil solcher Informationssysteme ist die Lösung von Klassifizierungsproblemen. Um Informationen zu verarbeiten müssen Daten in festgelegte Kategorien eingeordnet werden. Zur Lösung der genannten Probleme können zahlreiche Ansätze verfolgt werden, z.B. Maximum-Entropie -Modell oder Naives-Bayes-Klassifi</w:t>
       </w:r>
       <w:r>
         <w:rPr>
@@ -2125,43 +1836,7 @@
           <w:sz w:val="23"/>
           <w:szCs w:val="23"/>
         </w:rPr>
-        <w:t>Der Naive-</w:t>
-      </w:r>
-      <w:proofErr w:type="spellStart"/>
-      <w:r>
-        <w:rPr>
-          <w:rFonts w:cstheme="minorHAnsi"/>
-          <w:sz w:val="23"/>
-          <w:szCs w:val="23"/>
-        </w:rPr>
-        <w:t>Bayes</w:t>
-      </w:r>
-      <w:proofErr w:type="spellEnd"/>
-      <w:r>
-        <w:rPr>
-          <w:rFonts w:cstheme="minorHAnsi"/>
-          <w:sz w:val="23"/>
-          <w:szCs w:val="23"/>
-        </w:rPr>
-        <w:t>-</w:t>
-      </w:r>
-      <w:proofErr w:type="spellStart"/>
-      <w:r>
-        <w:rPr>
-          <w:rFonts w:cstheme="minorHAnsi"/>
-          <w:sz w:val="23"/>
-          <w:szCs w:val="23"/>
-        </w:rPr>
-        <w:t>Klassifikator</w:t>
-      </w:r>
-      <w:proofErr w:type="spellEnd"/>
-      <w:r>
-        <w:rPr>
-          <w:rFonts w:cstheme="minorHAnsi"/>
-          <w:sz w:val="23"/>
-          <w:szCs w:val="23"/>
-        </w:rPr>
-        <w:t xml:space="preserve"> versucht jedes einzelne Objekt derjenigen Klasse zuzuordnen, zu der es am wahrscheinlichsten gehört. </w:t>
+        <w:t xml:space="preserve">Der Naive-Bayes-Klassifikator versucht jedes einzelne Objekt derjenigen Klasse zuzuordnen, zu der es am wahrscheinlichsten gehört. </w:t>
       </w:r>
       <w:r>
         <w:rPr>
@@ -2228,9 +1903,8 @@
           <w:sz w:val="23"/>
           <w:szCs w:val="23"/>
         </w:rPr>
-        <w:t>P(</w:t>
-      </w:r>
-      <w:proofErr w:type="spellStart"/>
+        <w:t>P(c</w:t>
+      </w:r>
       <w:r>
         <w:rPr>
           <w:rFonts w:ascii="Liberation Serif" w:hAnsi="Liberation Serif" w:cstheme="minorHAnsi"/>
@@ -2238,7 +1912,7 @@
           <w:sz w:val="23"/>
           <w:szCs w:val="23"/>
         </w:rPr>
-        <w:t>c</w:t>
+        <w:t>|o</w:t>
       </w:r>
       <w:r>
         <w:rPr>
@@ -2247,16 +1921,6 @@
           <w:sz w:val="23"/>
           <w:szCs w:val="23"/>
         </w:rPr>
-        <w:t>|o</w:t>
-      </w:r>
-      <w:proofErr w:type="spellEnd"/>
-      <w:r>
-        <w:rPr>
-          <w:rFonts w:ascii="Liberation Serif" w:hAnsi="Liberation Serif" w:cstheme="minorHAnsi"/>
-          <w:i/>
-          <w:sz w:val="23"/>
-          <w:szCs w:val="23"/>
-        </w:rPr>
         <w:t>)</w:t>
       </w:r>
       <w:r>
@@ -2273,25 +1937,7 @@
           <w:sz w:val="23"/>
           <w:szCs w:val="23"/>
         </w:rPr>
-        <w:t xml:space="preserve"> wird die vom </w:t>
-      </w:r>
-      <w:proofErr w:type="spellStart"/>
-      <w:r>
-        <w:rPr>
-          <w:rFonts w:cstheme="minorHAnsi"/>
-          <w:sz w:val="23"/>
-          <w:szCs w:val="23"/>
-        </w:rPr>
-        <w:t>Klassifikator</w:t>
-      </w:r>
-      <w:proofErr w:type="spellEnd"/>
-      <w:r>
-        <w:rPr>
-          <w:rFonts w:cstheme="minorHAnsi"/>
-          <w:sz w:val="23"/>
-          <w:szCs w:val="23"/>
-        </w:rPr>
-        <w:t xml:space="preserve"> vorhergesagte Klasse.</w:t>
+        <w:t xml:space="preserve"> wird die vom Klassifikator vorhergesagte Klasse.</w:t>
       </w:r>
       <w:r>
         <w:rPr>
@@ -2372,7 +2018,7 @@
                     <a:blip r:embed="rId13" cstate="print">
                       <a:extLst>
                         <a:ext uri="{28A0092B-C50C-407E-A947-70E740481C1C}">
-                          <a14:useLocalDpi xmlns:a14="http://schemas.microsoft.com/office/drawing/2010/main" xmlns:wps="http://schemas.microsoft.com/office/word/2010/wordprocessingShape" xmlns:wpi="http://schemas.microsoft.com/office/word/2010/wordprocessingInk" xmlns:wpg="http://schemas.microsoft.com/office/word/2010/wordprocessingGroup" xmlns:w16se="http://schemas.microsoft.com/office/word/2015/wordml/symex" xmlns:w16cid="http://schemas.microsoft.com/office/word/2016/wordml/cid" xmlns:w15="http://schemas.microsoft.com/office/word/2012/wordml" xmlns:w14="http://schemas.microsoft.com/office/word/2010/wordml" xmlns:w="http://schemas.openxmlformats.org/wordprocessingml/2006/main" xmlns:w10="urn:schemas-microsoft-com:office:word" xmlns:wp14="http://schemas.microsoft.com/office/word/2010/wordprocessingDrawing" xmlns:v="urn:schemas-microsoft-com:vml" xmlns:o="urn:schemas-microsoft-com:office:office" xmlns:am3d="http://schemas.microsoft.com/office/drawing/2017/model3d" xmlns:aink="http://schemas.microsoft.com/office/drawing/2016/ink" xmlns:mc="http://schemas.openxmlformats.org/markup-compatibility/2006" xmlns:cx8="http://schemas.microsoft.com/office/drawing/2016/5/14/chartex" xmlns:cx7="http://schemas.microsoft.com/office/drawing/2016/5/13/chartex" xmlns:cx6="http://schemas.microsoft.com/office/drawing/2016/5/12/chartex" xmlns:cx5="http://schemas.microsoft.com/office/drawing/2016/5/11/chartex" xmlns:cx4="http://schemas.microsoft.com/office/drawing/2016/5/10/chartex" xmlns:cx3="http://schemas.microsoft.com/office/drawing/2016/5/9/chartex" xmlns:cx2="http://schemas.microsoft.com/office/drawing/2015/10/21/chartex" xmlns:cx1="http://schemas.microsoft.com/office/drawing/2015/9/8/chartex" xmlns:cx="http://schemas.microsoft.com/office/drawing/2014/chartex" xmlns:wpc="http://schemas.microsoft.com/office/word/2010/wordprocessingCanvas" xmlns="" val="0"/>
+                          <a14:useLocalDpi xmlns:a14="http://schemas.microsoft.com/office/drawing/2010/main" val="0"/>
                         </a:ext>
                       </a:extLst>
                     </a:blip>
@@ -2417,25 +2063,7 @@
           <w:sz w:val="23"/>
           <w:szCs w:val="23"/>
         </w:rPr>
-        <w:t xml:space="preserve">Mit dem </w:t>
-      </w:r>
-      <w:proofErr w:type="spellStart"/>
-      <w:r>
-        <w:rPr>
-          <w:rFonts w:cstheme="minorHAnsi"/>
-          <w:sz w:val="23"/>
-          <w:szCs w:val="23"/>
-        </w:rPr>
-        <w:t>Bayes’schen</w:t>
-      </w:r>
-      <w:proofErr w:type="spellEnd"/>
-      <w:r>
-        <w:rPr>
-          <w:rFonts w:cstheme="minorHAnsi"/>
-          <w:sz w:val="23"/>
-          <w:szCs w:val="23"/>
-        </w:rPr>
-        <w:t xml:space="preserve"> Theorem folgt:</w:t>
+        <w:t>Mit dem Bayes’schen Theorem folgt:</w:t>
       </w:r>
     </w:p>
     <w:p>
@@ -2478,7 +2106,7 @@
                     <a:blip r:embed="rId14" cstate="print">
                       <a:extLst>
                         <a:ext uri="{28A0092B-C50C-407E-A947-70E740481C1C}">
-                          <a14:useLocalDpi xmlns:a14="http://schemas.microsoft.com/office/drawing/2010/main" xmlns:wps="http://schemas.microsoft.com/office/word/2010/wordprocessingShape" xmlns:wpi="http://schemas.microsoft.com/office/word/2010/wordprocessingInk" xmlns:wpg="http://schemas.microsoft.com/office/word/2010/wordprocessingGroup" xmlns:w16se="http://schemas.microsoft.com/office/word/2015/wordml/symex" xmlns:w16cid="http://schemas.microsoft.com/office/word/2016/wordml/cid" xmlns:w15="http://schemas.microsoft.com/office/word/2012/wordml" xmlns:w14="http://schemas.microsoft.com/office/word/2010/wordml" xmlns:w="http://schemas.openxmlformats.org/wordprocessingml/2006/main" xmlns:w10="urn:schemas-microsoft-com:office:word" xmlns:wp14="http://schemas.microsoft.com/office/word/2010/wordprocessingDrawing" xmlns:v="urn:schemas-microsoft-com:vml" xmlns:o="urn:schemas-microsoft-com:office:office" xmlns:am3d="http://schemas.microsoft.com/office/drawing/2017/model3d" xmlns:aink="http://schemas.microsoft.com/office/drawing/2016/ink" xmlns:mc="http://schemas.openxmlformats.org/markup-compatibility/2006" xmlns:cx8="http://schemas.microsoft.com/office/drawing/2016/5/14/chartex" xmlns:cx7="http://schemas.microsoft.com/office/drawing/2016/5/13/chartex" xmlns:cx6="http://schemas.microsoft.com/office/drawing/2016/5/12/chartex" xmlns:cx5="http://schemas.microsoft.com/office/drawing/2016/5/11/chartex" xmlns:cx4="http://schemas.microsoft.com/office/drawing/2016/5/10/chartex" xmlns:cx3="http://schemas.microsoft.com/office/drawing/2016/5/9/chartex" xmlns:cx2="http://schemas.microsoft.com/office/drawing/2015/10/21/chartex" xmlns:cx1="http://schemas.microsoft.com/office/drawing/2015/9/8/chartex" xmlns:cx="http://schemas.microsoft.com/office/drawing/2014/chartex" xmlns:wpc="http://schemas.microsoft.com/office/word/2010/wordprocessingCanvas" xmlns="" val="0"/>
+                          <a14:useLocalDpi xmlns:a14="http://schemas.microsoft.com/office/drawing/2010/main" val="0"/>
                         </a:ext>
                       </a:extLst>
                     </a:blip>
@@ -2601,7 +2229,7 @@
                     <a:blip r:embed="rId15" cstate="print">
                       <a:extLst>
                         <a:ext uri="{28A0092B-C50C-407E-A947-70E740481C1C}">
-                          <a14:useLocalDpi xmlns:a14="http://schemas.microsoft.com/office/drawing/2010/main" xmlns:wps="http://schemas.microsoft.com/office/word/2010/wordprocessingShape" xmlns:wpi="http://schemas.microsoft.com/office/word/2010/wordprocessingInk" xmlns:wpg="http://schemas.microsoft.com/office/word/2010/wordprocessingGroup" xmlns:w16se="http://schemas.microsoft.com/office/word/2015/wordml/symex" xmlns:w16cid="http://schemas.microsoft.com/office/word/2016/wordml/cid" xmlns:w15="http://schemas.microsoft.com/office/word/2012/wordml" xmlns:w14="http://schemas.microsoft.com/office/word/2010/wordml" xmlns:w="http://schemas.openxmlformats.org/wordprocessingml/2006/main" xmlns:w10="urn:schemas-microsoft-com:office:word" xmlns:wp14="http://schemas.microsoft.com/office/word/2010/wordprocessingDrawing" xmlns:v="urn:schemas-microsoft-com:vml" xmlns:o="urn:schemas-microsoft-com:office:office" xmlns:am3d="http://schemas.microsoft.com/office/drawing/2017/model3d" xmlns:aink="http://schemas.microsoft.com/office/drawing/2016/ink" xmlns:mc="http://schemas.openxmlformats.org/markup-compatibility/2006" xmlns:cx8="http://schemas.microsoft.com/office/drawing/2016/5/14/chartex" xmlns:cx7="http://schemas.microsoft.com/office/drawing/2016/5/13/chartex" xmlns:cx6="http://schemas.microsoft.com/office/drawing/2016/5/12/chartex" xmlns:cx5="http://schemas.microsoft.com/office/drawing/2016/5/11/chartex" xmlns:cx4="http://schemas.microsoft.com/office/drawing/2016/5/10/chartex" xmlns:cx3="http://schemas.microsoft.com/office/drawing/2016/5/9/chartex" xmlns:cx2="http://schemas.microsoft.com/office/drawing/2015/10/21/chartex" xmlns:cx1="http://schemas.microsoft.com/office/drawing/2015/9/8/chartex" xmlns:cx="http://schemas.microsoft.com/office/drawing/2014/chartex" xmlns:wpc="http://schemas.microsoft.com/office/word/2010/wordprocessingCanvas" xmlns="" val="0"/>
+                          <a14:useLocalDpi xmlns:a14="http://schemas.microsoft.com/office/drawing/2010/main" val="0"/>
                         </a:ext>
                       </a:extLst>
                     </a:blip>
@@ -2698,29 +2326,18 @@
           <w:sz w:val="23"/>
           <w:szCs w:val="23"/>
         </w:rPr>
-        <w:t xml:space="preserve">, …, </w:t>
-      </w:r>
-      <w:proofErr w:type="spellStart"/>
+        <w:t>, …, x</w:t>
+      </w:r>
       <w:r>
         <w:rPr>
           <w:rFonts w:ascii="Liberation Serif" w:hAnsi="Liberation Serif" w:cstheme="minorHAnsi"/>
           <w:i/>
           <w:sz w:val="23"/>
           <w:szCs w:val="23"/>
-        </w:rPr>
-        <w:t>x</w:t>
-      </w:r>
-      <w:r>
-        <w:rPr>
-          <w:rFonts w:ascii="Liberation Serif" w:hAnsi="Liberation Serif" w:cstheme="minorHAnsi"/>
-          <w:i/>
-          <w:sz w:val="23"/>
-          <w:szCs w:val="23"/>
           <w:vertAlign w:val="subscript"/>
         </w:rPr>
         <w:t>n</w:t>
       </w:r>
-      <w:proofErr w:type="spellEnd"/>
       <w:r>
         <w:rPr>
           <w:rFonts w:cstheme="minorHAnsi"/>
@@ -2779,7 +2396,7 @@
                     <a:blip r:embed="rId16" cstate="print">
                       <a:extLst>
                         <a:ext uri="{28A0092B-C50C-407E-A947-70E740481C1C}">
-                          <a14:useLocalDpi xmlns:a14="http://schemas.microsoft.com/office/drawing/2010/main" xmlns:wps="http://schemas.microsoft.com/office/word/2010/wordprocessingShape" xmlns:wpi="http://schemas.microsoft.com/office/word/2010/wordprocessingInk" xmlns:wpg="http://schemas.microsoft.com/office/word/2010/wordprocessingGroup" xmlns:w16se="http://schemas.microsoft.com/office/word/2015/wordml/symex" xmlns:w16cid="http://schemas.microsoft.com/office/word/2016/wordml/cid" xmlns:w15="http://schemas.microsoft.com/office/word/2012/wordml" xmlns:w14="http://schemas.microsoft.com/office/word/2010/wordml" xmlns:w="http://schemas.openxmlformats.org/wordprocessingml/2006/main" xmlns:w10="urn:schemas-microsoft-com:office:word" xmlns:wp14="http://schemas.microsoft.com/office/word/2010/wordprocessingDrawing" xmlns:v="urn:schemas-microsoft-com:vml" xmlns:o="urn:schemas-microsoft-com:office:office" xmlns:am3d="http://schemas.microsoft.com/office/drawing/2017/model3d" xmlns:aink="http://schemas.microsoft.com/office/drawing/2016/ink" xmlns:mc="http://schemas.openxmlformats.org/markup-compatibility/2006" xmlns:cx8="http://schemas.microsoft.com/office/drawing/2016/5/14/chartex" xmlns:cx7="http://schemas.microsoft.com/office/drawing/2016/5/13/chartex" xmlns:cx6="http://schemas.microsoft.com/office/drawing/2016/5/12/chartex" xmlns:cx5="http://schemas.microsoft.com/office/drawing/2016/5/11/chartex" xmlns:cx4="http://schemas.microsoft.com/office/drawing/2016/5/10/chartex" xmlns:cx3="http://schemas.microsoft.com/office/drawing/2016/5/9/chartex" xmlns:cx2="http://schemas.microsoft.com/office/drawing/2015/10/21/chartex" xmlns:cx1="http://schemas.microsoft.com/office/drawing/2015/9/8/chartex" xmlns:cx="http://schemas.microsoft.com/office/drawing/2014/chartex" xmlns:wpc="http://schemas.microsoft.com/office/word/2010/wordprocessingCanvas" xmlns="" val="0"/>
+                          <a14:useLocalDpi xmlns:a14="http://schemas.microsoft.com/office/drawing/2010/main" val="0"/>
                         </a:ext>
                       </a:extLst>
                     </a:blip>
@@ -2875,7 +2492,7 @@
                     <a:blip r:embed="rId17" cstate="print">
                       <a:extLst>
                         <a:ext uri="{28A0092B-C50C-407E-A947-70E740481C1C}">
-                          <a14:useLocalDpi xmlns:a14="http://schemas.microsoft.com/office/drawing/2010/main" xmlns:wps="http://schemas.microsoft.com/office/word/2010/wordprocessingShape" xmlns:wpi="http://schemas.microsoft.com/office/word/2010/wordprocessingInk" xmlns:wpg="http://schemas.microsoft.com/office/word/2010/wordprocessingGroup" xmlns:w16se="http://schemas.microsoft.com/office/word/2015/wordml/symex" xmlns:w16cid="http://schemas.microsoft.com/office/word/2016/wordml/cid" xmlns:w15="http://schemas.microsoft.com/office/word/2012/wordml" xmlns:w14="http://schemas.microsoft.com/office/word/2010/wordml" xmlns:w="http://schemas.openxmlformats.org/wordprocessingml/2006/main" xmlns:w10="urn:schemas-microsoft-com:office:word" xmlns:wp14="http://schemas.microsoft.com/office/word/2010/wordprocessingDrawing" xmlns:v="urn:schemas-microsoft-com:vml" xmlns:o="urn:schemas-microsoft-com:office:office" xmlns:am3d="http://schemas.microsoft.com/office/drawing/2017/model3d" xmlns:aink="http://schemas.microsoft.com/office/drawing/2016/ink" xmlns:mc="http://schemas.openxmlformats.org/markup-compatibility/2006" xmlns:cx8="http://schemas.microsoft.com/office/drawing/2016/5/14/chartex" xmlns:cx7="http://schemas.microsoft.com/office/drawing/2016/5/13/chartex" xmlns:cx6="http://schemas.microsoft.com/office/drawing/2016/5/12/chartex" xmlns:cx5="http://schemas.microsoft.com/office/drawing/2016/5/11/chartex" xmlns:cx4="http://schemas.microsoft.com/office/drawing/2016/5/10/chartex" xmlns:cx3="http://schemas.microsoft.com/office/drawing/2016/5/9/chartex" xmlns:cx2="http://schemas.microsoft.com/office/drawing/2015/10/21/chartex" xmlns:cx1="http://schemas.microsoft.com/office/drawing/2015/9/8/chartex" xmlns:cx="http://schemas.microsoft.com/office/drawing/2014/chartex" xmlns:wpc="http://schemas.microsoft.com/office/word/2010/wordprocessingCanvas" xmlns="" val="0"/>
+                          <a14:useLocalDpi xmlns:a14="http://schemas.microsoft.com/office/drawing/2010/main" val="0"/>
                         </a:ext>
                       </a:extLst>
                     </a:blip>
@@ -2923,8 +2540,6 @@
           <w:szCs w:val="23"/>
         </w:rPr>
       </w:pPr>
-      <w:bookmarkStart w:id="5" w:name="_GoBack"/>
-      <w:bookmarkEnd w:id="5"/>
       <w:r>
         <w:rPr>
           <w:rFonts w:cstheme="minorHAnsi"/>
@@ -2959,7 +2574,7 @@
           <w:szCs w:val="40"/>
         </w:rPr>
       </w:pPr>
-      <w:bookmarkStart w:id="6" w:name="_Toc492324087"/>
+      <w:bookmarkStart w:id="5" w:name="_Toc492324087"/>
       <w:r>
         <w:rPr>
           <w:rFonts w:asciiTheme="minorHAnsi" w:hAnsiTheme="minorHAnsi" w:cstheme="minorHAnsi"/>
@@ -2968,7 +2583,7 @@
         </w:rPr>
         <w:t>Implementierung</w:t>
       </w:r>
-      <w:bookmarkEnd w:id="6"/>
+      <w:bookmarkEnd w:id="5"/>
     </w:p>
     <w:p>
       <w:pPr>
@@ -2994,23 +2609,7 @@
           <w:sz w:val="23"/>
           <w:szCs w:val="23"/>
         </w:rPr>
-        <w:t xml:space="preserve">Der </w:t>
-      </w:r>
-      <w:proofErr w:type="spellStart"/>
-      <w:r>
-        <w:rPr>
-          <w:sz w:val="23"/>
-          <w:szCs w:val="23"/>
-        </w:rPr>
-        <w:t>Klassifikator</w:t>
-      </w:r>
-      <w:proofErr w:type="spellEnd"/>
-      <w:r>
-        <w:rPr>
-          <w:sz w:val="23"/>
-          <w:szCs w:val="23"/>
-        </w:rPr>
-        <w:t xml:space="preserve"> wurde vollständig in Python 3 implementiert und das Programm läuft ohne sichtbare GUI.  Zum Ausführen des Programms muss die reviews.csv Datei im selben Ordner liegen wie NaiveBayesClassifier.py. </w:t>
+        <w:t xml:space="preserve">Der Klassifikator wurde vollständig in Python 3 implementiert und das Programm läuft ohne sichtbare GUI.  Zum Ausführen des Programms muss die reviews.csv Datei im selben Ordner liegen wie NaiveBayesClassifier.py. </w:t>
       </w:r>
     </w:p>
     <w:p/>
@@ -3019,7 +2618,7 @@
         <w:pStyle w:val="berschrift2"/>
         <w:spacing w:before="0" w:after="160" w:line="288" w:lineRule="auto"/>
       </w:pPr>
-      <w:bookmarkStart w:id="7" w:name="_Toc492324088"/>
+      <w:bookmarkStart w:id="6" w:name="_Toc492324088"/>
       <w:r>
         <w:t xml:space="preserve">3.1 </w:t>
       </w:r>
@@ -3030,7 +2629,7 @@
         </w:rPr>
         <w:t>Datenakquise</w:t>
       </w:r>
-      <w:bookmarkEnd w:id="7"/>
+      <w:bookmarkEnd w:id="6"/>
     </w:p>
     <w:p>
       <w:pPr>
@@ -3080,23 +2679,7 @@
           <w:sz w:val="23"/>
           <w:szCs w:val="23"/>
         </w:rPr>
-        <w:t xml:space="preserve"> des Naive-</w:t>
-      </w:r>
-      <w:proofErr w:type="spellStart"/>
-      <w:r>
-        <w:rPr>
-          <w:sz w:val="23"/>
-          <w:szCs w:val="23"/>
-        </w:rPr>
-        <w:t>Bayes</w:t>
-      </w:r>
-      <w:proofErr w:type="spellEnd"/>
-      <w:r>
-        <w:rPr>
-          <w:sz w:val="23"/>
-          <w:szCs w:val="23"/>
-        </w:rPr>
-        <w:t xml:space="preserve"> Algorithmus mussten zunächst Daten akquiriert werden. Dazu wurden die Bewertungen für </w:t>
+        <w:t xml:space="preserve"> des Naive-Bayes Algorithmus mussten zunächst Daten akquiriert werden. Dazu wurden die Bewertungen für </w:t>
       </w:r>
       <w:r>
         <w:rPr>
@@ -3112,25 +2695,55 @@
           <w:sz w:val="23"/>
           <w:szCs w:val="23"/>
         </w:rPr>
-        <w:t xml:space="preserve">und Einrichtung sowie die jeweilige Gesamtbewertung von 100 Restaurants in Regensburg auf der Seite </w:t>
-      </w:r>
-      <w:proofErr w:type="spellStart"/>
-      <w:r>
-        <w:rPr>
-          <w:rFonts w:cstheme="minorHAnsi"/>
-          <w:sz w:val="23"/>
-          <w:szCs w:val="23"/>
-        </w:rPr>
-        <w:t>Tripadvisor</w:t>
-      </w:r>
-      <w:proofErr w:type="spellEnd"/>
-      <w:r>
-        <w:rPr>
-          <w:rFonts w:cstheme="minorHAnsi"/>
-          <w:sz w:val="23"/>
-          <w:szCs w:val="23"/>
-        </w:rPr>
-        <w:t xml:space="preserve"> gesammelt und in einer Komma-separierten </w:t>
+        <w:t>und Einrichtung</w:t>
+      </w:r>
+      <w:r>
+        <w:rPr>
+          <w:rFonts w:cstheme="minorHAnsi"/>
+          <w:sz w:val="23"/>
+          <w:szCs w:val="23"/>
+        </w:rPr>
+        <w:t>,</w:t>
+      </w:r>
+      <w:r>
+        <w:rPr>
+          <w:rFonts w:cstheme="minorHAnsi"/>
+          <w:sz w:val="23"/>
+          <w:szCs w:val="23"/>
+        </w:rPr>
+        <w:t xml:space="preserve"> sowie die jeweilige Gesamtbewertung von 1</w:t>
+      </w:r>
+      <w:r>
+        <w:rPr>
+          <w:rFonts w:cstheme="minorHAnsi"/>
+          <w:sz w:val="23"/>
+          <w:szCs w:val="23"/>
+        </w:rPr>
+        <w:t>50 Restaurants im Raum</w:t>
+      </w:r>
+      <w:r>
+        <w:rPr>
+          <w:rFonts w:cstheme="minorHAnsi"/>
+          <w:sz w:val="23"/>
+          <w:szCs w:val="23"/>
+        </w:rPr>
+        <w:t xml:space="preserve"> Regensburg</w:t>
+      </w:r>
+      <w:r>
+        <w:rPr>
+          <w:rFonts w:cstheme="minorHAnsi"/>
+          <w:sz w:val="23"/>
+          <w:szCs w:val="23"/>
+        </w:rPr>
+        <w:t>, Landshut und München</w:t>
+      </w:r>
+      <w:r>
+        <w:rPr>
+          <w:rFonts w:cstheme="minorHAnsi"/>
+          <w:sz w:val="23"/>
+          <w:szCs w:val="23"/>
+        </w:rPr>
+        <w:t xml:space="preserve"> auf der Seite Tripadvisor gesammelt und in einer Komma-separierten </w:t>
       </w:r>
       <w:r>
         <w:rPr>
@@ -3196,25 +2809,7 @@
           <w:sz w:val="23"/>
           <w:szCs w:val="23"/>
         </w:rPr>
-        <w:t xml:space="preserve">Zur Integration der Daten in das Programm wurde eine </w:t>
-      </w:r>
-      <w:proofErr w:type="spellStart"/>
-      <w:r>
-        <w:rPr>
-          <w:rFonts w:cstheme="minorHAnsi"/>
-          <w:sz w:val="23"/>
-          <w:szCs w:val="23"/>
-        </w:rPr>
-        <w:t>readData</w:t>
-      </w:r>
-      <w:proofErr w:type="spellEnd"/>
-      <w:r>
-        <w:rPr>
-          <w:rFonts w:cstheme="minorHAnsi"/>
-          <w:sz w:val="23"/>
-          <w:szCs w:val="23"/>
-        </w:rPr>
-        <w:t xml:space="preserve">-Funktion implementiert, die die Datensätze in der </w:t>
+        <w:t xml:space="preserve">Zur Integration der Daten in das Programm wurde eine readData-Funktion implementiert, die die Datensätze in der </w:t>
       </w:r>
       <w:r>
         <w:rPr>
@@ -3256,7 +2851,7 @@
           <w:szCs w:val="32"/>
         </w:rPr>
       </w:pPr>
-      <w:bookmarkStart w:id="8" w:name="_Toc492324089"/>
+      <w:bookmarkStart w:id="7" w:name="_Toc492324089"/>
       <w:r>
         <w:rPr>
           <w:sz w:val="32"/>
@@ -3264,7 +2859,7 @@
         </w:rPr>
         <w:t>3.2 Algorithmus</w:t>
       </w:r>
-      <w:bookmarkEnd w:id="8"/>
+      <w:bookmarkEnd w:id="7"/>
     </w:p>
     <w:p>
       <w:pPr>
@@ -3290,39 +2885,21 @@
           <w:sz w:val="23"/>
           <w:szCs w:val="23"/>
         </w:rPr>
-        <w:t>Der Naive-</w:t>
-      </w:r>
-      <w:proofErr w:type="spellStart"/>
-      <w:r>
-        <w:rPr>
-          <w:sz w:val="23"/>
-          <w:szCs w:val="23"/>
-        </w:rPr>
-        <w:t>Bayes</w:t>
-      </w:r>
-      <w:proofErr w:type="spellEnd"/>
-      <w:r>
-        <w:rPr>
-          <w:sz w:val="23"/>
-          <w:szCs w:val="23"/>
-        </w:rPr>
-        <w:t>-Algorithmus wird in einer eigenen Klasse „</w:t>
-      </w:r>
-      <w:proofErr w:type="spellStart"/>
-      <w:r>
-        <w:rPr>
-          <w:sz w:val="23"/>
-          <w:szCs w:val="23"/>
-        </w:rPr>
-        <w:t>NaiveBayesClassifier</w:t>
-      </w:r>
-      <w:proofErr w:type="spellEnd"/>
-      <w:r>
-        <w:rPr>
-          <w:sz w:val="23"/>
-          <w:szCs w:val="23"/>
-        </w:rPr>
-        <w:t xml:space="preserve">“ implementiert. Dazu werden zunächst wichtige Klassenvariablen deklariert, in denen später die Wahrscheinlichkeiten der einzelnen Klassen, die durch die Gesamtbewertungen repräsentiert werden, sowie die Bedingten Wahrscheinlichkeiten der Features, repräsentiert durch die Teilbewertungen, gespeichert werden. </w:t>
+        <w:t xml:space="preserve">Der Naive-Bayes-Algorithmus wird in einer eigenen Klasse „NaiveBayesClassifier“ implementiert. Dazu werden zunächst wichtige Klassenvariablen deklariert, in denen später die Wahrscheinlichkeiten der einzelnen Klassen, die durch die Gesamtbewertungen repräsentiert werden, sowie die </w:t>
+      </w:r>
+      <w:r>
+        <w:rPr>
+          <w:sz w:val="23"/>
+          <w:szCs w:val="23"/>
+        </w:rPr>
+        <w:t>b</w:t>
+      </w:r>
+      <w:r>
+        <w:rPr>
+          <w:sz w:val="23"/>
+          <w:szCs w:val="23"/>
+        </w:rPr>
+        <w:t xml:space="preserve">edingten Wahrscheinlichkeiten der Features, repräsentiert durch die Teilbewertungen, gespeichert werden. </w:t>
       </w:r>
     </w:p>
     <w:p>
@@ -3339,55 +2916,7 @@
           <w:sz w:val="23"/>
           <w:szCs w:val="23"/>
         </w:rPr>
-        <w:t xml:space="preserve">Durch Aufruf der </w:t>
-      </w:r>
-      <w:proofErr w:type="spellStart"/>
-      <w:r>
-        <w:rPr>
-          <w:sz w:val="23"/>
-          <w:szCs w:val="23"/>
-        </w:rPr>
-        <w:t>train</w:t>
-      </w:r>
-      <w:proofErr w:type="spellEnd"/>
-      <w:r>
-        <w:rPr>
-          <w:sz w:val="23"/>
-          <w:szCs w:val="23"/>
-        </w:rPr>
-        <w:t xml:space="preserve">-Funktion, die als </w:t>
-      </w:r>
-      <w:proofErr w:type="spellStart"/>
-      <w:r>
-        <w:rPr>
-          <w:sz w:val="23"/>
-          <w:szCs w:val="23"/>
-        </w:rPr>
-        <w:t>Übergabeparameter</w:t>
-      </w:r>
-      <w:proofErr w:type="spellEnd"/>
-      <w:r>
-        <w:rPr>
-          <w:sz w:val="23"/>
-          <w:szCs w:val="23"/>
-        </w:rPr>
-        <w:t xml:space="preserve"> die strukturierten Daten der </w:t>
-      </w:r>
-      <w:proofErr w:type="spellStart"/>
-      <w:r>
-        <w:rPr>
-          <w:sz w:val="23"/>
-          <w:szCs w:val="23"/>
-        </w:rPr>
-        <w:t>readData</w:t>
-      </w:r>
-      <w:proofErr w:type="spellEnd"/>
-      <w:r>
-        <w:rPr>
-          <w:sz w:val="23"/>
-          <w:szCs w:val="23"/>
-        </w:rPr>
-        <w:t xml:space="preserve">-Funktion erwartet, werden sowohl die </w:t>
+        <w:t xml:space="preserve">Durch Aufruf der train-Funktion, die als Übergabeparameter die strukturierten Daten der readData-Funktion erwartet, werden sowohl die </w:t>
       </w:r>
       <w:r>
         <w:rPr>
@@ -3395,39 +2924,7 @@
           <w:szCs w:val="23"/>
         </w:rPr>
         <w:lastRenderedPageBreak/>
-        <w:t xml:space="preserve">Klassenwahrscheinlichkeiten als auch die </w:t>
-      </w:r>
-      <w:proofErr w:type="spellStart"/>
-      <w:r>
-        <w:rPr>
-          <w:sz w:val="23"/>
-          <w:szCs w:val="23"/>
-        </w:rPr>
-        <w:t>Featurewahrscheinlichkeiten</w:t>
-      </w:r>
-      <w:proofErr w:type="spellEnd"/>
-      <w:r>
-        <w:rPr>
-          <w:sz w:val="23"/>
-          <w:szCs w:val="23"/>
-        </w:rPr>
-        <w:t xml:space="preserve"> in zwei separaten Methoden berechnet. Das Ermitteln der Klassenwahrscheinlichkeiten erfolgt durch Auszählen der absoluten </w:t>
-      </w:r>
-      <w:proofErr w:type="spellStart"/>
-      <w:r>
-        <w:rPr>
-          <w:sz w:val="23"/>
-          <w:szCs w:val="23"/>
-        </w:rPr>
-        <w:t>Auftretenswahrscheinlichkeiten</w:t>
-      </w:r>
-      <w:proofErr w:type="spellEnd"/>
-      <w:r>
-        <w:rPr>
-          <w:sz w:val="23"/>
-          <w:szCs w:val="23"/>
-        </w:rPr>
-        <w:t xml:space="preserve"> der einzelnen Klassen und anschließendem Teilen dieser Wahrscheinlichkeiten durch die Anzahl der Datensätze. </w:t>
+        <w:t xml:space="preserve">Klassenwahrscheinlichkeiten als auch die Featurewahrscheinlichkeiten in zwei separaten Methoden berechnet. Das Ermitteln der Klassenwahrscheinlichkeiten erfolgt durch Auszählen der absoluten Auftretenswahrscheinlichkeiten der einzelnen Klassen und anschließendem Teilen dieser Wahrscheinlichkeiten durch die Anzahl der Datensätze. </w:t>
       </w:r>
       <w:r>
         <w:rPr>
@@ -3441,23 +2938,7 @@
           <w:sz w:val="23"/>
           <w:szCs w:val="23"/>
         </w:rPr>
-        <w:t xml:space="preserve"> Anhand dieser Werte kann der </w:t>
-      </w:r>
-      <w:proofErr w:type="spellStart"/>
-      <w:r>
-        <w:rPr>
-          <w:sz w:val="23"/>
-          <w:szCs w:val="23"/>
-        </w:rPr>
-        <w:t>Klassifizierer</w:t>
-      </w:r>
-      <w:proofErr w:type="spellEnd"/>
-      <w:r>
-        <w:rPr>
-          <w:sz w:val="23"/>
-          <w:szCs w:val="23"/>
-        </w:rPr>
-        <w:t xml:space="preserve"> nun Vorhersagen über unbekannte Daten treffen. </w:t>
+        <w:t xml:space="preserve"> Anhand dieser Werte kann der Klassifizierer nun Vorhersagen über unbekannte Daten treffen. </w:t>
       </w:r>
     </w:p>
     <w:p>
@@ -3474,23 +2955,7 @@
           <w:sz w:val="23"/>
           <w:szCs w:val="23"/>
         </w:rPr>
-        <w:t xml:space="preserve">Zur Klassifizierung kann nun die </w:t>
-      </w:r>
-      <w:proofErr w:type="spellStart"/>
-      <w:r>
-        <w:rPr>
-          <w:sz w:val="23"/>
-          <w:szCs w:val="23"/>
-        </w:rPr>
-        <w:t>classify</w:t>
-      </w:r>
-      <w:proofErr w:type="spellEnd"/>
-      <w:r>
-        <w:rPr>
-          <w:sz w:val="23"/>
-          <w:szCs w:val="23"/>
-        </w:rPr>
-        <w:t xml:space="preserve">-Methode genutzt werden, die eine Liste aus den 4 Teilbewertungen eines Restaurants erwartet. </w:t>
+        <w:t xml:space="preserve">Zur Klassifizierung kann nun die classify-Methode genutzt werden, die eine Liste aus den 4 Teilbewertungen eines Restaurants erwartet. </w:t>
       </w:r>
       <w:r>
         <w:rPr>
@@ -3518,23 +2983,7 @@
           <w:sz w:val="23"/>
           <w:szCs w:val="23"/>
         </w:rPr>
-        <w:t>P(</w:t>
-      </w:r>
-      <w:proofErr w:type="spellStart"/>
-      <w:r>
-        <w:rPr>
-          <w:sz w:val="23"/>
-          <w:szCs w:val="23"/>
-        </w:rPr>
-        <w:t>Teilbewertung|Klasse</w:t>
-      </w:r>
-      <w:proofErr w:type="spellEnd"/>
-      <w:r>
-        <w:rPr>
-          <w:sz w:val="23"/>
-          <w:szCs w:val="23"/>
-        </w:rPr>
-        <w:t>) nachgeschlagen und multipliziert.  Anschließend wird die Wahrscheinlichkeit für die Klasse se</w:t>
+        <w:t>P(Teilbewertung|Klasse) nachgeschlagen und multipliziert.  Anschließend wird die Wahrscheinlichkeit für die Klasse se</w:t>
       </w:r>
       <w:r>
         <w:rPr>
@@ -3548,23 +2997,7 @@
           <w:sz w:val="23"/>
           <w:szCs w:val="23"/>
         </w:rPr>
-        <w:t xml:space="preserve"> mit diesem Wert multipliziert. Diejenige Klasse, für die der berechnete Wert am größten ist, ist nun die wahrscheinlichste Klasse des unbekannten Restaurants und bildet somit die Vorhersage des </w:t>
-      </w:r>
-      <w:proofErr w:type="spellStart"/>
-      <w:r>
-        <w:rPr>
-          <w:sz w:val="23"/>
-          <w:szCs w:val="23"/>
-        </w:rPr>
-        <w:t>Klassifikators</w:t>
-      </w:r>
-      <w:proofErr w:type="spellEnd"/>
-      <w:r>
-        <w:rPr>
-          <w:sz w:val="23"/>
-          <w:szCs w:val="23"/>
-        </w:rPr>
-        <w:t xml:space="preserve">. </w:t>
+        <w:t xml:space="preserve"> mit diesem Wert multipliziert. Diejenige Klasse, für die der berechnete Wert am größten ist, ist nun die wahrscheinlichste Klasse des unbekannten Restaurants und bildet somit die Vorhersage des Klassifikators. </w:t>
       </w:r>
     </w:p>
     <w:p>
@@ -3581,39 +3014,7 @@
           <w:sz w:val="23"/>
           <w:szCs w:val="23"/>
         </w:rPr>
-        <w:t xml:space="preserve">Desweiteren kann mithilfe der </w:t>
-      </w:r>
-      <w:proofErr w:type="spellStart"/>
-      <w:r>
-        <w:rPr>
-          <w:sz w:val="23"/>
-          <w:szCs w:val="23"/>
-        </w:rPr>
-        <w:t>classifyAll</w:t>
-      </w:r>
-      <w:proofErr w:type="spellEnd"/>
-      <w:r>
-        <w:rPr>
-          <w:sz w:val="23"/>
-          <w:szCs w:val="23"/>
-        </w:rPr>
-        <w:t xml:space="preserve">-Methode eine größere Menge an Datensätzen klassifiziert werden, indem für jeden einzelnen Datensatz der Menge die </w:t>
-      </w:r>
-      <w:proofErr w:type="spellStart"/>
-      <w:r>
-        <w:rPr>
-          <w:sz w:val="23"/>
-          <w:szCs w:val="23"/>
-        </w:rPr>
-        <w:t>classify</w:t>
-      </w:r>
-      <w:proofErr w:type="spellEnd"/>
-      <w:r>
-        <w:rPr>
-          <w:sz w:val="23"/>
-          <w:szCs w:val="23"/>
-        </w:rPr>
-        <w:t xml:space="preserve">-Methode aufgerufen wird. Da die Methode zur Berechnung der </w:t>
+        <w:t xml:space="preserve">Desweiteren kann mithilfe der classifyAll-Methode eine größere Menge an Datensätzen klassifiziert werden, indem für jeden einzelnen Datensatz der Menge die classify-Methode aufgerufen wird. Da die Methode zur Berechnung der </w:t>
       </w:r>
       <w:r>
         <w:rPr>
@@ -3627,78 +3028,14 @@
           <w:sz w:val="23"/>
           <w:szCs w:val="23"/>
         </w:rPr>
-        <w:t xml:space="preserve"> des </w:t>
-      </w:r>
-      <w:proofErr w:type="spellStart"/>
-      <w:r>
-        <w:rPr>
-          <w:sz w:val="23"/>
-          <w:szCs w:val="23"/>
-        </w:rPr>
-        <w:t>Klassifizierers</w:t>
-      </w:r>
-      <w:proofErr w:type="spellEnd"/>
-      <w:r>
-        <w:rPr>
-          <w:sz w:val="23"/>
-          <w:szCs w:val="23"/>
-        </w:rPr>
-        <w:t xml:space="preserve"> dienen soll, müssen die Gesamtbewertungen der übergebenen Restaurants bereits bekannt sein. Die </w:t>
-      </w:r>
-      <w:proofErr w:type="spellStart"/>
-      <w:r>
-        <w:rPr>
-          <w:sz w:val="23"/>
-          <w:szCs w:val="23"/>
-        </w:rPr>
-        <w:t>Accuracy</w:t>
-      </w:r>
-      <w:proofErr w:type="spellEnd"/>
-      <w:r>
-        <w:rPr>
-          <w:sz w:val="23"/>
-          <w:szCs w:val="23"/>
-        </w:rPr>
-        <w:t xml:space="preserve"> wird nun berechnet, indem der </w:t>
-      </w:r>
-      <w:proofErr w:type="spellStart"/>
-      <w:r>
-        <w:rPr>
-          <w:sz w:val="23"/>
-          <w:szCs w:val="23"/>
-        </w:rPr>
-        <w:t>Klassifizierer</w:t>
-      </w:r>
-      <w:proofErr w:type="spellEnd"/>
-      <w:r>
-        <w:rPr>
-          <w:sz w:val="23"/>
-          <w:szCs w:val="23"/>
-        </w:rPr>
-        <w:t xml:space="preserve"> für jedes einzelne Restaurant eine Vorhersage trifft und diese anschließend mit der wahren Gesamtbewertung verglichen wird. </w:t>
-      </w:r>
-      <w:r>
-        <w:rPr>
-          <w:sz w:val="23"/>
-          <w:szCs w:val="23"/>
-        </w:rPr>
-        <w:t xml:space="preserve">Der Anteil der korrekt klassifizierten Restaurants an der Gesamtmenge aller klassifizierten Restaurants spiegelt dann die Genauigkeit des </w:t>
-      </w:r>
-      <w:proofErr w:type="spellStart"/>
-      <w:r>
-        <w:rPr>
-          <w:sz w:val="23"/>
-          <w:szCs w:val="23"/>
-        </w:rPr>
-        <w:t>Klassifikators</w:t>
-      </w:r>
-      <w:proofErr w:type="spellEnd"/>
-      <w:r>
-        <w:rPr>
-          <w:sz w:val="23"/>
-          <w:szCs w:val="23"/>
-        </w:rPr>
-        <w:t xml:space="preserve"> wieder.  </w:t>
+        <w:t xml:space="preserve"> des Klassifizierers dienen soll, müssen die Gesamtbewertungen der übergebenen Restaurants bereits bekannt sein. Die Accuracy wird nun berechnet, indem der Klassifizierer für jedes einzelne Restaurant eine Vorhersage trifft und diese anschließend mit der wahren Gesamtbewertung verglichen wird. </w:t>
+      </w:r>
+      <w:r>
+        <w:rPr>
+          <w:sz w:val="23"/>
+          <w:szCs w:val="23"/>
+        </w:rPr>
+        <w:t xml:space="preserve">Der Anteil der korrekt klassifizierten Restaurants an der Gesamtmenge aller klassifizierten Restaurants spiegelt dann die Genauigkeit des Klassifikators wieder.  </w:t>
       </w:r>
     </w:p>
     <w:p>
@@ -3750,7 +3087,7 @@
           <w:szCs w:val="40"/>
         </w:rPr>
       </w:pPr>
-      <w:bookmarkStart w:id="9" w:name="_Toc492324090"/>
+      <w:bookmarkStart w:id="8" w:name="_Toc492324090"/>
       <w:r>
         <w:rPr>
           <w:rFonts w:asciiTheme="minorHAnsi" w:hAnsiTheme="minorHAnsi"/>
@@ -3766,36 +3103,25 @@
           <w:sz w:val="40"/>
           <w:szCs w:val="40"/>
         </w:rPr>
-        <w:t xml:space="preserve">Optimierung und Vergleich mit </w:t>
-      </w:r>
-      <w:proofErr w:type="spellStart"/>
-      <w:r>
+        <w:t>Optimierung und Vergleich mit Weka</w:t>
+      </w:r>
+      <w:bookmarkEnd w:id="8"/>
+    </w:p>
+    <w:p/>
+    <w:p>
+      <w:pPr>
+        <w:pStyle w:val="berschrift2"/>
         <w:rPr>
           <w:rFonts w:asciiTheme="minorHAnsi" w:hAnsiTheme="minorHAnsi"/>
-          <w:sz w:val="40"/>
-          <w:szCs w:val="40"/>
-        </w:rPr>
-        <w:t>Weka</w:t>
-      </w:r>
-      <w:bookmarkEnd w:id="9"/>
-      <w:proofErr w:type="spellEnd"/>
-    </w:p>
-    <w:p/>
-    <w:p>
-      <w:pPr>
-        <w:pStyle w:val="berschrift2"/>
+        </w:rPr>
+      </w:pPr>
+      <w:bookmarkStart w:id="9" w:name="_Toc492324091"/>
+      <w:r>
         <w:rPr>
           <w:rFonts w:asciiTheme="minorHAnsi" w:hAnsiTheme="minorHAnsi"/>
         </w:rPr>
-      </w:pPr>
-      <w:bookmarkStart w:id="10" w:name="_Toc492324091"/>
-      <w:r>
-        <w:rPr>
-          <w:rFonts w:asciiTheme="minorHAnsi" w:hAnsiTheme="minorHAnsi"/>
-        </w:rPr>
         <w:t xml:space="preserve">4.1 </w:t>
       </w:r>
-      <w:proofErr w:type="spellStart"/>
       <w:r>
         <w:rPr>
           <w:rFonts w:asciiTheme="minorHAnsi" w:hAnsiTheme="minorHAnsi"/>
@@ -3804,8 +3130,7 @@
         </w:rPr>
         <w:t>Optimierungen</w:t>
       </w:r>
-      <w:bookmarkEnd w:id="10"/>
-      <w:proofErr w:type="spellEnd"/>
+      <w:bookmarkEnd w:id="9"/>
     </w:p>
     <w:p>
       <w:pPr>
@@ -3918,55 +3243,21 @@
           <w:sz w:val="23"/>
           <w:szCs w:val="23"/>
         </w:rPr>
-        <w:t xml:space="preserve">Entsprechend dieser Formel wurden die </w:t>
-      </w:r>
-      <w:proofErr w:type="spellStart"/>
-      <w:r>
-        <w:rPr>
-          <w:sz w:val="23"/>
-          <w:szCs w:val="23"/>
-        </w:rPr>
-        <w:t>classify</w:t>
-      </w:r>
-      <w:proofErr w:type="spellEnd"/>
-      <w:r>
-        <w:rPr>
-          <w:sz w:val="23"/>
-          <w:szCs w:val="23"/>
-        </w:rPr>
-        <w:t xml:space="preserve">- und die </w:t>
-      </w:r>
-      <w:proofErr w:type="spellStart"/>
-      <w:r>
-        <w:rPr>
-          <w:sz w:val="23"/>
-          <w:szCs w:val="23"/>
-        </w:rPr>
-        <w:t>calculateFeatureProbabilities</w:t>
-      </w:r>
-      <w:proofErr w:type="spellEnd"/>
-      <w:r>
-        <w:rPr>
-          <w:sz w:val="23"/>
-          <w:szCs w:val="23"/>
-        </w:rPr>
-        <w:t xml:space="preserve">-Methoden angepasst. Da alle Ausgangswahrscheinlichkeiten der Features und Klassen zwischen 0 und 1 liegen, werden diese Werte durch die </w:t>
-      </w:r>
-      <w:proofErr w:type="spellStart"/>
-      <w:r>
-        <w:rPr>
-          <w:sz w:val="23"/>
-          <w:szCs w:val="23"/>
-        </w:rPr>
-        <w:t>Logarithmisierung</w:t>
-      </w:r>
-      <w:proofErr w:type="spellEnd"/>
-      <w:r>
-        <w:rPr>
-          <w:sz w:val="23"/>
-          <w:szCs w:val="23"/>
-        </w:rPr>
-        <w:t xml:space="preserve"> negativ.</w:t>
+        <w:t>Entsprechend dieser Formel wurden die classify- und die calculateFeatureProbabilities-Methoden angepasst. Da alle Ausgangswahrscheinlichkeiten der Features und Klassen zwischen 0 und 1 liegen, werden d</w:t>
+      </w:r>
+      <w:r>
+        <w:rPr>
+          <w:sz w:val="23"/>
+          <w:szCs w:val="23"/>
+        </w:rPr>
+        <w:t>iese Werte durch die Logarithm</w:t>
+      </w:r>
+      <w:r>
+        <w:rPr>
+          <w:sz w:val="23"/>
+          <w:szCs w:val="23"/>
+        </w:rPr>
+        <w:t>ierung negativ.</w:t>
       </w:r>
     </w:p>
     <w:p>
@@ -3983,85 +3274,21 @@
           <w:sz w:val="23"/>
           <w:szCs w:val="23"/>
         </w:rPr>
-        <w:t>Neben dieser Umformung wurde das sogenannte Add-</w:t>
-      </w:r>
-      <w:proofErr w:type="spellStart"/>
-      <w:r>
-        <w:rPr>
-          <w:sz w:val="23"/>
-          <w:szCs w:val="23"/>
-        </w:rPr>
-        <w:t>One</w:t>
-      </w:r>
-      <w:proofErr w:type="spellEnd"/>
-      <w:r>
-        <w:rPr>
-          <w:sz w:val="23"/>
-          <w:szCs w:val="23"/>
-        </w:rPr>
-        <w:t xml:space="preserve"> </w:t>
-      </w:r>
-      <w:proofErr w:type="spellStart"/>
-      <w:r>
-        <w:rPr>
-          <w:sz w:val="23"/>
-          <w:szCs w:val="23"/>
-        </w:rPr>
-        <w:t>Smoothing</w:t>
-      </w:r>
-      <w:proofErr w:type="spellEnd"/>
-      <w:r>
-        <w:rPr>
-          <w:sz w:val="23"/>
-          <w:szCs w:val="23"/>
-        </w:rPr>
-        <w:t xml:space="preserve"> angewandt, da sonst die Wahrscheinlichkeit ungesehener Teilbewertungen 0 wäre, was den Algorithmus unbrauchbar machen würde, </w:t>
-      </w:r>
-      <w:r>
-        <w:rPr>
-          <w:sz w:val="23"/>
-          <w:szCs w:val="23"/>
-        </w:rPr>
-        <w:t xml:space="preserve">da das Produkt zur Berechnung der Wahrscheinlichkeit einer Klasse ebenso 0 werden würde. Auch die logarithmische Umformung würde nicht mehr funktionieren, da log(0) nicht definiert ist. Ohne </w:t>
-      </w:r>
-      <w:proofErr w:type="spellStart"/>
-      <w:r>
-        <w:rPr>
-          <w:sz w:val="23"/>
-          <w:szCs w:val="23"/>
-        </w:rPr>
-        <w:t>Smoothing</w:t>
-      </w:r>
-      <w:proofErr w:type="spellEnd"/>
-      <w:r>
-        <w:rPr>
-          <w:sz w:val="23"/>
-          <w:szCs w:val="23"/>
-        </w:rPr>
-        <w:t xml:space="preserve"> berechnet man die </w:t>
-      </w:r>
-      <w:r>
-        <w:rPr>
-          <w:sz w:val="23"/>
-          <w:szCs w:val="23"/>
-        </w:rPr>
-        <w:t xml:space="preserve">bedingten </w:t>
-      </w:r>
-      <w:proofErr w:type="spellStart"/>
-      <w:r>
-        <w:rPr>
-          <w:sz w:val="23"/>
-          <w:szCs w:val="23"/>
-        </w:rPr>
-        <w:t>Featurewahrscheinlichkeiten</w:t>
-      </w:r>
-      <w:proofErr w:type="spellEnd"/>
-      <w:r>
-        <w:rPr>
-          <w:sz w:val="23"/>
-          <w:szCs w:val="23"/>
-        </w:rPr>
-        <w:t xml:space="preserve"> folgendermaßen:</w:t>
+        <w:t xml:space="preserve">Neben dieser Umformung wurde das sogenannte Add-One Smoothing angewandt, da sonst die Wahrscheinlichkeit ungesehener Teilbewertungen 0 wäre, was den Algorithmus unbrauchbar machen würde, </w:t>
+      </w:r>
+      <w:r>
+        <w:rPr>
+          <w:sz w:val="23"/>
+          <w:szCs w:val="23"/>
+        </w:rPr>
+        <w:t xml:space="preserve">da das Produkt zur Berechnung der Wahrscheinlichkeit einer Klasse ebenso 0 werden würde. Auch die logarithmische Umformung würde nicht mehr funktionieren, da log(0) nicht definiert ist. Ohne Smoothing berechnet man die </w:t>
+      </w:r>
+      <w:r>
+        <w:rPr>
+          <w:sz w:val="23"/>
+          <w:szCs w:val="23"/>
+        </w:rPr>
+        <w:t>bedingten Featurewahrscheinlichkeiten folgendermaßen:</w:t>
       </w:r>
     </w:p>
     <w:p>
@@ -4139,46 +3366,21 @@
           <w:sz w:val="23"/>
           <w:szCs w:val="23"/>
         </w:rPr>
-        <w:t>Beim Add-</w:t>
-      </w:r>
-      <w:proofErr w:type="spellStart"/>
-      <w:r>
-        <w:rPr>
-          <w:sz w:val="23"/>
-          <w:szCs w:val="23"/>
-        </w:rPr>
-        <w:t>One</w:t>
-      </w:r>
-      <w:proofErr w:type="spellEnd"/>
-      <w:r>
-        <w:rPr>
-          <w:sz w:val="23"/>
-          <w:szCs w:val="23"/>
-        </w:rPr>
-        <w:t xml:space="preserve"> </w:t>
-      </w:r>
-      <w:proofErr w:type="spellStart"/>
-      <w:r>
-        <w:rPr>
-          <w:sz w:val="23"/>
-          <w:szCs w:val="23"/>
-        </w:rPr>
-        <w:t>Smoothing</w:t>
-      </w:r>
-      <w:proofErr w:type="spellEnd"/>
-      <w:r>
-        <w:rPr>
-          <w:sz w:val="23"/>
-          <w:szCs w:val="23"/>
-        </w:rPr>
-        <w:t xml:space="preserve"> wird nun im</w:t>
-      </w:r>
-      <w:r>
-        <w:rPr>
-          <w:sz w:val="23"/>
-          <w:szCs w:val="23"/>
-        </w:rPr>
-        <w:t xml:space="preserve"> Zähler und Nenner  1 sowie die Gesamtanzahl unterschiedlicher Teilbewertungen im Nenner addiert. Somit ergibt sich folgende Umformung:</w:t>
+        <w:t>Beim Add-One Smoothing wird nun im</w:t>
+      </w:r>
+      <w:r>
+        <w:rPr>
+          <w:sz w:val="23"/>
+          <w:szCs w:val="23"/>
+        </w:rPr>
+        <w:t xml:space="preserve"> Zähler und Nenner </w:t>
+      </w:r>
+      <w:r>
+        <w:rPr>
+          <w:sz w:val="23"/>
+          <w:szCs w:val="23"/>
+        </w:rPr>
+        <w:t>1 sowie die Gesamtanzahl unterschiedlicher Teilbewertungen im Nenner addiert. Somit ergibt sich folgende Umformung:</w:t>
       </w:r>
     </w:p>
     <w:p>
@@ -4274,103 +3476,14 @@
           <w:szCs w:val="23"/>
         </w:rPr>
         <w:lastRenderedPageBreak/>
-        <w:t xml:space="preserve">Zuletzt wurde eine Methode </w:t>
-      </w:r>
-      <w:proofErr w:type="spellStart"/>
-      <w:r>
-        <w:rPr>
-          <w:sz w:val="23"/>
-          <w:szCs w:val="23"/>
-        </w:rPr>
-        <w:t>crossFoldValidation</w:t>
-      </w:r>
-      <w:proofErr w:type="spellEnd"/>
-      <w:r>
-        <w:rPr>
-          <w:sz w:val="23"/>
-          <w:szCs w:val="23"/>
-        </w:rPr>
-        <w:t xml:space="preserve"> zur besseren Bestimmung der Genauigkeit des </w:t>
-      </w:r>
-      <w:proofErr w:type="spellStart"/>
-      <w:r>
-        <w:rPr>
-          <w:sz w:val="23"/>
-          <w:szCs w:val="23"/>
-        </w:rPr>
-        <w:t>Klassifizierers</w:t>
-      </w:r>
-      <w:proofErr w:type="spellEnd"/>
-      <w:r>
-        <w:rPr>
-          <w:sz w:val="23"/>
-          <w:szCs w:val="23"/>
-        </w:rPr>
-        <w:t xml:space="preserve"> implementiert. Mit dieser Methode kann eine k-Kreuzvalidierung durchgeführt werden, wobei der Parameter k an die Funktion übergeben wird. Dann wird der Datensatz in k Teilmengen aufgeteilt und anschließend wird in k Schritten die Genauigkeit des </w:t>
-      </w:r>
-      <w:proofErr w:type="spellStart"/>
-      <w:r>
-        <w:rPr>
-          <w:sz w:val="23"/>
-          <w:szCs w:val="23"/>
-        </w:rPr>
-        <w:t>Klassifizierers</w:t>
-      </w:r>
-      <w:proofErr w:type="spellEnd"/>
-      <w:r>
-        <w:rPr>
-          <w:sz w:val="23"/>
-          <w:szCs w:val="23"/>
-        </w:rPr>
-        <w:t xml:space="preserve"> getestet, in dem eine der k Mengen als Testmenge und die übrigen Mengen als Trainingsset fungieren. Abschließend wird die </w:t>
-      </w:r>
-      <w:proofErr w:type="spellStart"/>
-      <w:r>
-        <w:rPr>
-          <w:sz w:val="23"/>
-          <w:szCs w:val="23"/>
-        </w:rPr>
-        <w:t>durschnittliche</w:t>
-      </w:r>
-      <w:proofErr w:type="spellEnd"/>
-      <w:r>
-        <w:rPr>
-          <w:sz w:val="23"/>
-          <w:szCs w:val="23"/>
-        </w:rPr>
-        <w:t xml:space="preserve"> </w:t>
-      </w:r>
-      <w:proofErr w:type="spellStart"/>
-      <w:r>
-        <w:rPr>
-          <w:sz w:val="23"/>
-          <w:szCs w:val="23"/>
-        </w:rPr>
-        <w:t>Accuracy</w:t>
-      </w:r>
-      <w:proofErr w:type="spellEnd"/>
-      <w:r>
-        <w:rPr>
-          <w:sz w:val="23"/>
-          <w:szCs w:val="23"/>
-        </w:rPr>
-        <w:t xml:space="preserve"> des </w:t>
-      </w:r>
-      <w:proofErr w:type="spellStart"/>
-      <w:r>
-        <w:rPr>
-          <w:sz w:val="23"/>
-          <w:szCs w:val="23"/>
-        </w:rPr>
-        <w:t>Klassifikators</w:t>
-      </w:r>
-      <w:proofErr w:type="spellEnd"/>
-      <w:r>
-        <w:rPr>
-          <w:sz w:val="23"/>
-          <w:szCs w:val="23"/>
-        </w:rPr>
-        <w:t xml:space="preserve"> in den</w:t>
+        <w:t>Zuletzt wurde eine Methode crossFoldValidation zur besseren Bestimmung der Genauigkeit des Klassifizierers implementiert. Mit dieser Methode kann eine k-Kreuzvalidierung durchgeführt werden, wobei der Parameter k an die Funktion übergeben wird. Dann wird der Datensatz in k Teilmengen aufgeteilt und anschließend wird in k Schritten die Genauigkeit des Klassifizierers getestet, in dem eine der k Mengen als Testmenge und die übrigen Mengen als Trainingsset fungieren. Abschließend wird die durschnittliche Accuracy</w:t>
+      </w:r>
+      <w:r>
+        <w:rPr>
+          <w:sz w:val="23"/>
+          <w:szCs w:val="23"/>
+        </w:rPr>
+        <w:t xml:space="preserve"> des Klassifikators in den</w:t>
       </w:r>
       <w:r>
         <w:rPr>
@@ -4413,7 +3526,7 @@
           <w:szCs w:val="32"/>
         </w:rPr>
       </w:pPr>
-      <w:bookmarkStart w:id="11" w:name="_Toc492324092"/>
+      <w:bookmarkStart w:id="10" w:name="_Toc492324092"/>
       <w:r>
         <w:rPr>
           <w:rFonts w:asciiTheme="minorHAnsi" w:hAnsiTheme="minorHAnsi"/>
@@ -4422,7 +3535,7 @@
         </w:rPr>
         <w:t>4.2 Performanz</w:t>
       </w:r>
-      <w:bookmarkEnd w:id="11"/>
+      <w:bookmarkEnd w:id="10"/>
     </w:p>
     <w:p/>
     <w:p>
@@ -4453,110 +3566,14 @@
           <w:sz w:val="23"/>
           <w:szCs w:val="23"/>
         </w:rPr>
-        <w:t xml:space="preserve"> des </w:t>
-      </w:r>
-      <w:proofErr w:type="spellStart"/>
-      <w:r>
-        <w:rPr>
-          <w:sz w:val="23"/>
-          <w:szCs w:val="23"/>
-        </w:rPr>
-        <w:t>Klassifikators</w:t>
-      </w:r>
-      <w:proofErr w:type="spellEnd"/>
-      <w:r>
-        <w:rPr>
-          <w:sz w:val="23"/>
-          <w:szCs w:val="23"/>
-        </w:rPr>
-        <w:t xml:space="preserve"> bei Aufteilen der Daten in Trainings- und </w:t>
-      </w:r>
-      <w:proofErr w:type="spellStart"/>
-      <w:r>
-        <w:rPr>
-          <w:sz w:val="23"/>
-          <w:szCs w:val="23"/>
-        </w:rPr>
-        <w:t>Testset</w:t>
-      </w:r>
-      <w:proofErr w:type="spellEnd"/>
-      <w:r>
-        <w:rPr>
-          <w:sz w:val="23"/>
-          <w:szCs w:val="23"/>
-        </w:rPr>
-        <w:t xml:space="preserve"> im Verhältnis 80:20 liegt bei 75%. Es werden also von 20 Datensätzen 15 korrekt klassifiziert. Mehrmaliges Ausführen der Cross </w:t>
-      </w:r>
-      <w:proofErr w:type="spellStart"/>
-      <w:r>
-        <w:rPr>
-          <w:sz w:val="23"/>
-          <w:szCs w:val="23"/>
-        </w:rPr>
-        <w:t>Fold</w:t>
-      </w:r>
-      <w:proofErr w:type="spellEnd"/>
-      <w:r>
-        <w:rPr>
-          <w:sz w:val="23"/>
-          <w:szCs w:val="23"/>
-        </w:rPr>
-        <w:t xml:space="preserve"> Validation l</w:t>
-      </w:r>
-      <w:r>
-        <w:rPr>
-          <w:sz w:val="23"/>
-          <w:szCs w:val="23"/>
-        </w:rPr>
-        <w:t xml:space="preserve">iefert eine </w:t>
-      </w:r>
-      <w:proofErr w:type="spellStart"/>
-      <w:r>
-        <w:rPr>
-          <w:sz w:val="23"/>
-          <w:szCs w:val="23"/>
-        </w:rPr>
-        <w:t>Accuracy</w:t>
-      </w:r>
-      <w:proofErr w:type="spellEnd"/>
-      <w:r>
-        <w:rPr>
-          <w:sz w:val="23"/>
-          <w:szCs w:val="23"/>
-        </w:rPr>
-        <w:t xml:space="preserve"> von 69-71%. Es wäre denkbar, dass durch bessere Parameterabschätzung (beispielsweise besseres </w:t>
-      </w:r>
-      <w:proofErr w:type="spellStart"/>
-      <w:r>
-        <w:rPr>
-          <w:sz w:val="23"/>
-          <w:szCs w:val="23"/>
-        </w:rPr>
-        <w:t>Smoothing</w:t>
-      </w:r>
-      <w:proofErr w:type="spellEnd"/>
-      <w:r>
-        <w:rPr>
-          <w:sz w:val="23"/>
-          <w:szCs w:val="23"/>
-        </w:rPr>
-        <w:t xml:space="preserve">-Verfahren) sowie durch Vergrößerung der Datensammlung eine gesteigerte </w:t>
-      </w:r>
-      <w:proofErr w:type="spellStart"/>
-      <w:r>
-        <w:rPr>
-          <w:sz w:val="23"/>
-          <w:szCs w:val="23"/>
-        </w:rPr>
-        <w:t>Accuracy</w:t>
-      </w:r>
-      <w:proofErr w:type="spellEnd"/>
-      <w:r>
-        <w:rPr>
-          <w:sz w:val="23"/>
-          <w:szCs w:val="23"/>
-        </w:rPr>
-        <w:t xml:space="preserve"> erreicht werden könnte. </w:t>
+        <w:t xml:space="preserve"> des Klassifikators bei Aufteilen der Daten in Trainings- und Testset im Verhältnis 80:20 liegt bei 75%. Es werden also von 20 Datensätzen 15 korrekt klassifiziert. Mehrmaliges Ausführen der Cross Fold Validation l</w:t>
+      </w:r>
+      <w:r>
+        <w:rPr>
+          <w:sz w:val="23"/>
+          <w:szCs w:val="23"/>
+        </w:rPr>
+        <w:t xml:space="preserve">iefert eine Accuracy von 69-71%. Es wäre denkbar, dass durch bessere Parameterabschätzung (beispielsweise besseres Smoothing-Verfahren) sowie durch Vergrößerung der Datensammlung eine gesteigerte Accuracy erreicht werden könnte. </w:t>
       </w:r>
     </w:p>
     <w:p>
@@ -4578,225 +3595,105 @@
           <w:szCs w:val="32"/>
         </w:rPr>
       </w:pPr>
-      <w:bookmarkStart w:id="12" w:name="_Toc492324093"/>
+      <w:bookmarkStart w:id="11" w:name="_Toc492324093"/>
       <w:r>
         <w:rPr>
           <w:rFonts w:asciiTheme="minorHAnsi" w:hAnsiTheme="minorHAnsi"/>
           <w:sz w:val="32"/>
           <w:szCs w:val="32"/>
         </w:rPr>
-        <w:t xml:space="preserve">4.3 Vergleich mit </w:t>
-      </w:r>
-      <w:proofErr w:type="spellStart"/>
-      <w:r>
-        <w:rPr>
-          <w:rFonts w:asciiTheme="minorHAnsi" w:hAnsiTheme="minorHAnsi"/>
-          <w:sz w:val="32"/>
-          <w:szCs w:val="32"/>
-        </w:rPr>
-        <w:t>Weka</w:t>
-      </w:r>
+        <w:t>4.3 Vergleich mit Weka</w:t>
+      </w:r>
+      <w:bookmarkEnd w:id="11"/>
+    </w:p>
+    <w:p>
+      <w:pPr>
+        <w:spacing w:line="288" w:lineRule="auto"/>
+        <w:jc w:val="both"/>
+        <w:rPr>
+          <w:sz w:val="23"/>
+          <w:szCs w:val="23"/>
+        </w:rPr>
+      </w:pPr>
+    </w:p>
+    <w:p>
+      <w:pPr>
+        <w:spacing w:line="288" w:lineRule="auto"/>
+        <w:jc w:val="both"/>
+        <w:rPr>
+          <w:sz w:val="23"/>
+          <w:szCs w:val="23"/>
+        </w:rPr>
+      </w:pPr>
+      <w:r>
+        <w:rPr>
+          <w:sz w:val="23"/>
+          <w:szCs w:val="23"/>
+        </w:rPr>
+        <w:t xml:space="preserve">Beim Vergleich der Accuracy des implementierten Algorithmus mit dem Naive-Bayes des Weka Explorers zeigt sich, dass dieselbe Klassifikationsrate von beiden Programmen erreicht wird. Auch der Vergleich beider Programme bei Anwendung von Cross Fold Validation führt zu einer annähernd gleichen Klassifikationsrate. Daher liegt es nahe, dass der Naive-Bayes von Weka in einer sehr ähnlichen Art und Weise und möglicherweise mit dem selben Smoothing-Verfahren implementiert wurde.  </w:t>
+      </w:r>
+    </w:p>
+    <w:p>
+      <w:pPr>
+        <w:spacing w:line="288" w:lineRule="auto"/>
+        <w:jc w:val="both"/>
+        <w:rPr>
+          <w:sz w:val="23"/>
+          <w:szCs w:val="23"/>
+        </w:rPr>
+      </w:pPr>
+    </w:p>
+    <w:p>
+      <w:pPr>
+        <w:spacing w:line="288" w:lineRule="auto"/>
+        <w:jc w:val="both"/>
+        <w:rPr>
+          <w:sz w:val="23"/>
+          <w:szCs w:val="23"/>
+        </w:rPr>
+      </w:pPr>
+    </w:p>
+    <w:p>
+      <w:pPr>
+        <w:spacing w:line="288" w:lineRule="auto"/>
+        <w:jc w:val="both"/>
+        <w:rPr>
+          <w:sz w:val="23"/>
+          <w:szCs w:val="23"/>
+        </w:rPr>
+      </w:pPr>
+    </w:p>
+    <w:p>
+      <w:pPr>
+        <w:spacing w:line="288" w:lineRule="auto"/>
+        <w:jc w:val="both"/>
+        <w:rPr>
+          <w:sz w:val="23"/>
+          <w:szCs w:val="23"/>
+        </w:rPr>
+      </w:pPr>
+    </w:p>
+    <w:p>
+      <w:pPr>
+        <w:spacing w:line="288" w:lineRule="auto"/>
+        <w:jc w:val="both"/>
+        <w:rPr>
+          <w:sz w:val="23"/>
+          <w:szCs w:val="23"/>
+        </w:rPr>
+      </w:pPr>
+    </w:p>
+    <w:p>
+      <w:pPr>
+        <w:spacing w:line="288" w:lineRule="auto"/>
+        <w:jc w:val="both"/>
+        <w:rPr>
+          <w:sz w:val="23"/>
+          <w:szCs w:val="23"/>
+        </w:rPr>
+      </w:pPr>
+      <w:bookmarkStart w:id="12" w:name="_GoBack"/>
       <w:bookmarkEnd w:id="12"/>
-      <w:proofErr w:type="spellEnd"/>
-    </w:p>
-    <w:p>
-      <w:pPr>
-        <w:spacing w:line="288" w:lineRule="auto"/>
-        <w:jc w:val="both"/>
-        <w:rPr>
-          <w:sz w:val="23"/>
-          <w:szCs w:val="23"/>
-        </w:rPr>
-      </w:pPr>
-    </w:p>
-    <w:p>
-      <w:pPr>
-        <w:spacing w:line="288" w:lineRule="auto"/>
-        <w:jc w:val="both"/>
-        <w:rPr>
-          <w:sz w:val="23"/>
-          <w:szCs w:val="23"/>
-        </w:rPr>
-      </w:pPr>
-      <w:r>
-        <w:rPr>
-          <w:sz w:val="23"/>
-          <w:szCs w:val="23"/>
-        </w:rPr>
-        <w:t xml:space="preserve">Beim Vergleich der </w:t>
-      </w:r>
-      <w:proofErr w:type="spellStart"/>
-      <w:r>
-        <w:rPr>
-          <w:sz w:val="23"/>
-          <w:szCs w:val="23"/>
-        </w:rPr>
-        <w:t>Accuracy</w:t>
-      </w:r>
-      <w:proofErr w:type="spellEnd"/>
-      <w:r>
-        <w:rPr>
-          <w:sz w:val="23"/>
-          <w:szCs w:val="23"/>
-        </w:rPr>
-        <w:t xml:space="preserve"> des implementierten Algorithmus mit dem Naive-</w:t>
-      </w:r>
-      <w:proofErr w:type="spellStart"/>
-      <w:r>
-        <w:rPr>
-          <w:sz w:val="23"/>
-          <w:szCs w:val="23"/>
-        </w:rPr>
-        <w:t>Bayes</w:t>
-      </w:r>
-      <w:proofErr w:type="spellEnd"/>
-      <w:r>
-        <w:rPr>
-          <w:sz w:val="23"/>
-          <w:szCs w:val="23"/>
-        </w:rPr>
-        <w:t xml:space="preserve"> des </w:t>
-      </w:r>
-      <w:proofErr w:type="spellStart"/>
-      <w:r>
-        <w:rPr>
-          <w:sz w:val="23"/>
-          <w:szCs w:val="23"/>
-        </w:rPr>
-        <w:t>Weka</w:t>
-      </w:r>
-      <w:proofErr w:type="spellEnd"/>
-      <w:r>
-        <w:rPr>
-          <w:sz w:val="23"/>
-          <w:szCs w:val="23"/>
-        </w:rPr>
-        <w:t xml:space="preserve"> Explorers zeigt sich, dass dieselbe Klassifikationsrate von beiden Programmen erreicht wird. Auch der Vergleich beider Programme bei Anwendung von Cross </w:t>
-      </w:r>
-      <w:proofErr w:type="spellStart"/>
-      <w:r>
-        <w:rPr>
-          <w:sz w:val="23"/>
-          <w:szCs w:val="23"/>
-        </w:rPr>
-        <w:t>Fold</w:t>
-      </w:r>
-      <w:proofErr w:type="spellEnd"/>
-      <w:r>
-        <w:rPr>
-          <w:sz w:val="23"/>
-          <w:szCs w:val="23"/>
-        </w:rPr>
-        <w:t xml:space="preserve"> Validation führt zu einer annähernd gleichen Klassifikationsrate. Daher liegt es nahe, dass der Naive-</w:t>
-      </w:r>
-      <w:proofErr w:type="spellStart"/>
-      <w:r>
-        <w:rPr>
-          <w:sz w:val="23"/>
-          <w:szCs w:val="23"/>
-        </w:rPr>
-        <w:t>Bayes</w:t>
-      </w:r>
-      <w:proofErr w:type="spellEnd"/>
-      <w:r>
-        <w:rPr>
-          <w:sz w:val="23"/>
-          <w:szCs w:val="23"/>
-        </w:rPr>
-        <w:t xml:space="preserve"> von </w:t>
-      </w:r>
-      <w:proofErr w:type="spellStart"/>
-      <w:r>
-        <w:rPr>
-          <w:sz w:val="23"/>
-          <w:szCs w:val="23"/>
-        </w:rPr>
-        <w:t>Weka</w:t>
-      </w:r>
-      <w:proofErr w:type="spellEnd"/>
-      <w:r>
-        <w:rPr>
-          <w:sz w:val="23"/>
-          <w:szCs w:val="23"/>
-        </w:rPr>
-        <w:t xml:space="preserve"> in einer sehr ähnlichen Art und Weise und möglicherweise mit dem selben </w:t>
-      </w:r>
-      <w:proofErr w:type="spellStart"/>
-      <w:r>
-        <w:rPr>
-          <w:sz w:val="23"/>
-          <w:szCs w:val="23"/>
-        </w:rPr>
-        <w:t>Smoothing</w:t>
-      </w:r>
-      <w:proofErr w:type="spellEnd"/>
-      <w:r>
-        <w:rPr>
-          <w:sz w:val="23"/>
-          <w:szCs w:val="23"/>
-        </w:rPr>
-        <w:t xml:space="preserve">-Verfahren implementiert wurde.  </w:t>
-      </w:r>
-    </w:p>
-    <w:p>
-      <w:pPr>
-        <w:spacing w:line="288" w:lineRule="auto"/>
-        <w:jc w:val="both"/>
-        <w:rPr>
-          <w:sz w:val="23"/>
-          <w:szCs w:val="23"/>
-        </w:rPr>
-      </w:pPr>
-    </w:p>
-    <w:p>
-      <w:pPr>
-        <w:spacing w:line="288" w:lineRule="auto"/>
-        <w:jc w:val="both"/>
-        <w:rPr>
-          <w:sz w:val="23"/>
-          <w:szCs w:val="23"/>
-        </w:rPr>
-      </w:pPr>
-    </w:p>
-    <w:p>
-      <w:pPr>
-        <w:spacing w:line="288" w:lineRule="auto"/>
-        <w:jc w:val="both"/>
-        <w:rPr>
-          <w:sz w:val="23"/>
-          <w:szCs w:val="23"/>
-        </w:rPr>
-      </w:pPr>
-    </w:p>
-    <w:p>
-      <w:pPr>
-        <w:spacing w:line="288" w:lineRule="auto"/>
-        <w:jc w:val="both"/>
-        <w:rPr>
-          <w:sz w:val="23"/>
-          <w:szCs w:val="23"/>
-        </w:rPr>
-      </w:pPr>
-    </w:p>
-    <w:p>
-      <w:pPr>
-        <w:spacing w:line="288" w:lineRule="auto"/>
-        <w:jc w:val="both"/>
-        <w:rPr>
-          <w:sz w:val="23"/>
-          <w:szCs w:val="23"/>
-        </w:rPr>
-      </w:pPr>
-    </w:p>
-    <w:p>
-      <w:pPr>
-        <w:spacing w:line="288" w:lineRule="auto"/>
-        <w:jc w:val="both"/>
-        <w:rPr>
-          <w:sz w:val="23"/>
-          <w:szCs w:val="23"/>
-        </w:rPr>
-      </w:pPr>
     </w:p>
     <w:p>
       <w:pPr>
@@ -4825,21 +3722,12 @@
           <w:szCs w:val="23"/>
         </w:rPr>
       </w:pPr>
-      <w:proofErr w:type="spellStart"/>
-      <w:r>
-        <w:rPr>
-          <w:sz w:val="23"/>
-          <w:szCs w:val="23"/>
-        </w:rPr>
-        <w:t>Weka</w:t>
-      </w:r>
-      <w:proofErr w:type="spellEnd"/>
-      <w:r>
-        <w:rPr>
-          <w:sz w:val="23"/>
-          <w:szCs w:val="23"/>
-        </w:rPr>
-        <w:t>:</w:t>
+      <w:r>
+        <w:rPr>
+          <w:sz w:val="23"/>
+          <w:szCs w:val="23"/>
+        </w:rPr>
+        <w:t>Weka:</w:t>
       </w:r>
     </w:p>
     <w:p>
@@ -4853,6 +3741,7 @@
       </w:pPr>
       <w:r>
         <w:rPr>
+          <w:noProof/>
           <w:sz w:val="23"/>
           <w:szCs w:val="23"/>
         </w:rPr>
@@ -5017,23 +3906,7 @@
           <w:sz w:val="23"/>
           <w:szCs w:val="23"/>
         </w:rPr>
-        <w:t xml:space="preserve">Vergleich bei Cross </w:t>
-      </w:r>
-      <w:proofErr w:type="spellStart"/>
-      <w:r>
-        <w:rPr>
-          <w:sz w:val="23"/>
-          <w:szCs w:val="23"/>
-        </w:rPr>
-        <w:t>Fold</w:t>
-      </w:r>
-      <w:proofErr w:type="spellEnd"/>
-      <w:r>
-        <w:rPr>
-          <w:sz w:val="23"/>
-          <w:szCs w:val="23"/>
-        </w:rPr>
-        <w:t xml:space="preserve"> Validation:</w:t>
+        <w:t>Vergleich bei Cross Fold Validation:</w:t>
       </w:r>
     </w:p>
     <w:p>
@@ -5045,21 +3918,12 @@
           <w:szCs w:val="23"/>
         </w:rPr>
       </w:pPr>
-      <w:proofErr w:type="spellStart"/>
-      <w:r>
-        <w:rPr>
-          <w:sz w:val="23"/>
-          <w:szCs w:val="23"/>
-        </w:rPr>
-        <w:t>Weka</w:t>
-      </w:r>
-      <w:proofErr w:type="spellEnd"/>
-      <w:r>
-        <w:rPr>
-          <w:sz w:val="23"/>
-          <w:szCs w:val="23"/>
-        </w:rPr>
-        <w:t>:</w:t>
+      <w:r>
+        <w:rPr>
+          <w:sz w:val="23"/>
+          <w:szCs w:val="23"/>
+        </w:rPr>
+        <w:t>Weka:</w:t>
       </w:r>
     </w:p>
     <w:p>
@@ -5307,13 +4171,13 @@
       <w:r>
         <w:fldChar w:fldCharType="separate"/>
       </w:r>
-      <w:bookmarkStart w:id="14" w:name="_CTVBIBLIOGRAPHY1"/>
-      <w:bookmarkStart w:id="15" w:name="_Toc492324095"/>
+      <w:bookmarkStart w:id="14" w:name="_Toc492324095"/>
+      <w:bookmarkStart w:id="15" w:name="_CTVBIBLIOGRAPHY1"/>
+      <w:bookmarkEnd w:id="15"/>
+      <w:r>
+        <w:t>Literaturverzeichnis</w:t>
+      </w:r>
       <w:bookmarkEnd w:id="14"/>
-      <w:r>
-        <w:t>Literaturverzeichnis</w:t>
-      </w:r>
-      <w:bookmarkEnd w:id="15"/>
     </w:p>
     <w:p>
       <w:pPr>
@@ -5429,7 +4293,7 @@
 </file>
 
 <file path=word/endnotes.xml><?xml version="1.0" encoding="utf-8"?>
-<w:endnotes xmlns:ve="http://schemas.openxmlformats.org/markup-compatibility/2006" xmlns:o="urn:schemas-microsoft-com:office:office" xmlns:r="http://schemas.openxmlformats.org/officeDocument/2006/relationships" xmlns:m="http://schemas.openxmlformats.org/officeDocument/2006/math" xmlns:v="urn:schemas-microsoft-com:vml" xmlns:wp="http://schemas.openxmlformats.org/drawingml/2006/wordprocessingDrawing" xmlns:w10="urn:schemas-microsoft-com:office:word" xmlns:w="http://schemas.openxmlformats.org/wordprocessingml/2006/main" xmlns:wne="http://schemas.microsoft.com/office/word/2006/wordml">
+<w:endnotes xmlns:wpc="http://schemas.microsoft.com/office/word/2010/wordprocessingCanvas" xmlns:cx="http://schemas.microsoft.com/office/drawing/2014/chartex" xmlns:cx1="http://schemas.microsoft.com/office/drawing/2015/9/8/chartex" xmlns:cx2="http://schemas.microsoft.com/office/drawing/2015/10/21/chartex" xmlns:cx3="http://schemas.microsoft.com/office/drawing/2016/5/9/chartex" xmlns:cx4="http://schemas.microsoft.com/office/drawing/2016/5/10/chartex" xmlns:cx5="http://schemas.microsoft.com/office/drawing/2016/5/11/chartex" xmlns:cx6="http://schemas.microsoft.com/office/drawing/2016/5/12/chartex" xmlns:cx7="http://schemas.microsoft.com/office/drawing/2016/5/13/chartex" xmlns:cx8="http://schemas.microsoft.com/office/drawing/2016/5/14/chartex" xmlns:mc="http://schemas.openxmlformats.org/markup-compatibility/2006" xmlns:aink="http://schemas.microsoft.com/office/drawing/2016/ink" xmlns:am3d="http://schemas.microsoft.com/office/drawing/2017/model3d" xmlns:o="urn:schemas-microsoft-com:office:office" xmlns:r="http://schemas.openxmlformats.org/officeDocument/2006/relationships" xmlns:m="http://schemas.openxmlformats.org/officeDocument/2006/math" xmlns:v="urn:schemas-microsoft-com:vml" xmlns:wp14="http://schemas.microsoft.com/office/word/2010/wordprocessingDrawing" xmlns:wp="http://schemas.openxmlformats.org/drawingml/2006/wordprocessingDrawing" xmlns:w10="urn:schemas-microsoft-com:office:word" xmlns:w="http://schemas.openxmlformats.org/wordprocessingml/2006/main" xmlns:w14="http://schemas.microsoft.com/office/word/2010/wordml" xmlns:w15="http://schemas.microsoft.com/office/word/2012/wordml" xmlns:w16cid="http://schemas.microsoft.com/office/word/2016/wordml/cid" xmlns:w16se="http://schemas.microsoft.com/office/word/2015/wordml/symex" xmlns:wpg="http://schemas.microsoft.com/office/word/2010/wordprocessingGroup" xmlns:wpi="http://schemas.microsoft.com/office/word/2010/wordprocessingInk" xmlns:wne="http://schemas.microsoft.com/office/word/2006/wordml" xmlns:wps="http://schemas.microsoft.com/office/word/2010/wordprocessingShape" mc:Ignorable="w14 w15 w16se w16cid wp14">
   <w:endnote w:type="separator" w:id="-1">
     <w:p>
       <w:pPr>
@@ -5454,7 +4318,7 @@
 </file>
 
 <file path=word/footer1.xml><?xml version="1.0" encoding="utf-8"?>
-<w:ftr xmlns:ve="http://schemas.openxmlformats.org/markup-compatibility/2006" xmlns:o="urn:schemas-microsoft-com:office:office" xmlns:r="http://schemas.openxmlformats.org/officeDocument/2006/relationships" xmlns:m="http://schemas.openxmlformats.org/officeDocument/2006/math" xmlns:v="urn:schemas-microsoft-com:vml" xmlns:wp="http://schemas.openxmlformats.org/drawingml/2006/wordprocessingDrawing" xmlns:w10="urn:schemas-microsoft-com:office:word" xmlns:w="http://schemas.openxmlformats.org/wordprocessingml/2006/main" xmlns:wne="http://schemas.microsoft.com/office/word/2006/wordml">
+<w:ftr xmlns:wpc="http://schemas.microsoft.com/office/word/2010/wordprocessingCanvas" xmlns:cx="http://schemas.microsoft.com/office/drawing/2014/chartex" xmlns:cx1="http://schemas.microsoft.com/office/drawing/2015/9/8/chartex" xmlns:cx2="http://schemas.microsoft.com/office/drawing/2015/10/21/chartex" xmlns:cx3="http://schemas.microsoft.com/office/drawing/2016/5/9/chartex" xmlns:cx4="http://schemas.microsoft.com/office/drawing/2016/5/10/chartex" xmlns:cx5="http://schemas.microsoft.com/office/drawing/2016/5/11/chartex" xmlns:cx6="http://schemas.microsoft.com/office/drawing/2016/5/12/chartex" xmlns:cx7="http://schemas.microsoft.com/office/drawing/2016/5/13/chartex" xmlns:cx8="http://schemas.microsoft.com/office/drawing/2016/5/14/chartex" xmlns:mc="http://schemas.openxmlformats.org/markup-compatibility/2006" xmlns:aink="http://schemas.microsoft.com/office/drawing/2016/ink" xmlns:am3d="http://schemas.microsoft.com/office/drawing/2017/model3d" xmlns:o="urn:schemas-microsoft-com:office:office" xmlns:r="http://schemas.openxmlformats.org/officeDocument/2006/relationships" xmlns:m="http://schemas.openxmlformats.org/officeDocument/2006/math" xmlns:v="urn:schemas-microsoft-com:vml" xmlns:wp14="http://schemas.microsoft.com/office/word/2010/wordprocessingDrawing" xmlns:wp="http://schemas.openxmlformats.org/drawingml/2006/wordprocessingDrawing" xmlns:w10="urn:schemas-microsoft-com:office:word" xmlns:w="http://schemas.openxmlformats.org/wordprocessingml/2006/main" xmlns:w14="http://schemas.microsoft.com/office/word/2010/wordml" xmlns:w15="http://schemas.microsoft.com/office/word/2012/wordml" xmlns:w16cid="http://schemas.microsoft.com/office/word/2016/wordml/cid" xmlns:w16se="http://schemas.microsoft.com/office/word/2015/wordml/symex" xmlns:wpg="http://schemas.microsoft.com/office/word/2010/wordprocessingGroup" xmlns:wpi="http://schemas.microsoft.com/office/word/2010/wordprocessingInk" xmlns:wne="http://schemas.microsoft.com/office/word/2006/wordml" xmlns:wps="http://schemas.microsoft.com/office/word/2010/wordprocessingShape" mc:Ignorable="w14 w15 w16se w16cid wp14">
   <w:sdt>
     <w:sdtPr>
       <w:id w:val="1743750910"/>
@@ -5463,6 +4327,7 @@
         <w:docPartUnique/>
       </w:docPartObj>
     </w:sdtPr>
+    <w:sdtEndPr/>
     <w:sdtContent>
       <w:p>
         <w:pPr>
@@ -5472,14 +4337,12 @@
             <w:rFonts w:ascii="Garamond" w:hAnsi="Garamond"/>
           </w:rPr>
         </w:pPr>
-        <w:proofErr w:type="spellStart"/>
         <w:r>
           <w:rPr>
             <w:rFonts w:ascii="Garamond" w:hAnsi="Garamond"/>
           </w:rPr>
           <w:t>ii</w:t>
         </w:r>
-        <w:proofErr w:type="spellEnd"/>
       </w:p>
       <w:p>
         <w:pPr>
@@ -5501,7 +4364,7 @@
 </file>
 
 <file path=word/footer2.xml><?xml version="1.0" encoding="utf-8"?>
-<w:ftr xmlns:ve="http://schemas.openxmlformats.org/markup-compatibility/2006" xmlns:o="urn:schemas-microsoft-com:office:office" xmlns:r="http://schemas.openxmlformats.org/officeDocument/2006/relationships" xmlns:m="http://schemas.openxmlformats.org/officeDocument/2006/math" xmlns:v="urn:schemas-microsoft-com:vml" xmlns:wp="http://schemas.openxmlformats.org/drawingml/2006/wordprocessingDrawing" xmlns:w10="urn:schemas-microsoft-com:office:word" xmlns:w="http://schemas.openxmlformats.org/wordprocessingml/2006/main" xmlns:wne="http://schemas.microsoft.com/office/word/2006/wordml">
+<w:ftr xmlns:wpc="http://schemas.microsoft.com/office/word/2010/wordprocessingCanvas" xmlns:cx="http://schemas.microsoft.com/office/drawing/2014/chartex" xmlns:cx1="http://schemas.microsoft.com/office/drawing/2015/9/8/chartex" xmlns:cx2="http://schemas.microsoft.com/office/drawing/2015/10/21/chartex" xmlns:cx3="http://schemas.microsoft.com/office/drawing/2016/5/9/chartex" xmlns:cx4="http://schemas.microsoft.com/office/drawing/2016/5/10/chartex" xmlns:cx5="http://schemas.microsoft.com/office/drawing/2016/5/11/chartex" xmlns:cx6="http://schemas.microsoft.com/office/drawing/2016/5/12/chartex" xmlns:cx7="http://schemas.microsoft.com/office/drawing/2016/5/13/chartex" xmlns:cx8="http://schemas.microsoft.com/office/drawing/2016/5/14/chartex" xmlns:mc="http://schemas.openxmlformats.org/markup-compatibility/2006" xmlns:aink="http://schemas.microsoft.com/office/drawing/2016/ink" xmlns:am3d="http://schemas.microsoft.com/office/drawing/2017/model3d" xmlns:o="urn:schemas-microsoft-com:office:office" xmlns:r="http://schemas.openxmlformats.org/officeDocument/2006/relationships" xmlns:m="http://schemas.openxmlformats.org/officeDocument/2006/math" xmlns:v="urn:schemas-microsoft-com:vml" xmlns:wp14="http://schemas.microsoft.com/office/word/2010/wordprocessingDrawing" xmlns:wp="http://schemas.openxmlformats.org/drawingml/2006/wordprocessingDrawing" xmlns:w10="urn:schemas-microsoft-com:office:word" xmlns:w="http://schemas.openxmlformats.org/wordprocessingml/2006/main" xmlns:w14="http://schemas.microsoft.com/office/word/2010/wordml" xmlns:w15="http://schemas.microsoft.com/office/word/2012/wordml" xmlns:w16cid="http://schemas.microsoft.com/office/word/2016/wordml/cid" xmlns:w16se="http://schemas.microsoft.com/office/word/2015/wordml/symex" xmlns:wpg="http://schemas.microsoft.com/office/word/2010/wordprocessingGroup" xmlns:wpi="http://schemas.microsoft.com/office/word/2010/wordprocessingInk" xmlns:wne="http://schemas.microsoft.com/office/word/2006/wordml" xmlns:wps="http://schemas.microsoft.com/office/word/2010/wordprocessingShape" mc:Ignorable="w14 w15 w16se w16cid wp14">
   <w:p>
     <w:pPr>
       <w:pStyle w:val="Fuzeile"/>
@@ -5516,7 +4379,7 @@
 </file>
 
 <file path=word/footer3.xml><?xml version="1.0" encoding="utf-8"?>
-<w:ftr xmlns:ve="http://schemas.openxmlformats.org/markup-compatibility/2006" xmlns:o="urn:schemas-microsoft-com:office:office" xmlns:r="http://schemas.openxmlformats.org/officeDocument/2006/relationships" xmlns:m="http://schemas.openxmlformats.org/officeDocument/2006/math" xmlns:v="urn:schemas-microsoft-com:vml" xmlns:wp="http://schemas.openxmlformats.org/drawingml/2006/wordprocessingDrawing" xmlns:w10="urn:schemas-microsoft-com:office:word" xmlns:w="http://schemas.openxmlformats.org/wordprocessingml/2006/main" xmlns:wne="http://schemas.microsoft.com/office/word/2006/wordml">
+<w:ftr xmlns:wpc="http://schemas.microsoft.com/office/word/2010/wordprocessingCanvas" xmlns:cx="http://schemas.microsoft.com/office/drawing/2014/chartex" xmlns:cx1="http://schemas.microsoft.com/office/drawing/2015/9/8/chartex" xmlns:cx2="http://schemas.microsoft.com/office/drawing/2015/10/21/chartex" xmlns:cx3="http://schemas.microsoft.com/office/drawing/2016/5/9/chartex" xmlns:cx4="http://schemas.microsoft.com/office/drawing/2016/5/10/chartex" xmlns:cx5="http://schemas.microsoft.com/office/drawing/2016/5/11/chartex" xmlns:cx6="http://schemas.microsoft.com/office/drawing/2016/5/12/chartex" xmlns:cx7="http://schemas.microsoft.com/office/drawing/2016/5/13/chartex" xmlns:cx8="http://schemas.microsoft.com/office/drawing/2016/5/14/chartex" xmlns:mc="http://schemas.openxmlformats.org/markup-compatibility/2006" xmlns:aink="http://schemas.microsoft.com/office/drawing/2016/ink" xmlns:am3d="http://schemas.microsoft.com/office/drawing/2017/model3d" xmlns:o="urn:schemas-microsoft-com:office:office" xmlns:r="http://schemas.openxmlformats.org/officeDocument/2006/relationships" xmlns:m="http://schemas.openxmlformats.org/officeDocument/2006/math" xmlns:v="urn:schemas-microsoft-com:vml" xmlns:wp14="http://schemas.microsoft.com/office/word/2010/wordprocessingDrawing" xmlns:wp="http://schemas.openxmlformats.org/drawingml/2006/wordprocessingDrawing" xmlns:w10="urn:schemas-microsoft-com:office:word" xmlns:w="http://schemas.openxmlformats.org/wordprocessingml/2006/main" xmlns:w14="http://schemas.microsoft.com/office/word/2010/wordml" xmlns:w15="http://schemas.microsoft.com/office/word/2012/wordml" xmlns:w16cid="http://schemas.microsoft.com/office/word/2016/wordml/cid" xmlns:w16se="http://schemas.microsoft.com/office/word/2015/wordml/symex" xmlns:wpg="http://schemas.microsoft.com/office/word/2010/wordprocessingGroup" xmlns:wpi="http://schemas.microsoft.com/office/word/2010/wordprocessingInk" xmlns:wne="http://schemas.microsoft.com/office/word/2006/wordml" xmlns:wps="http://schemas.microsoft.com/office/word/2010/wordprocessingShape" mc:Ignorable="w14 w15 w16se w16cid wp14">
   <w:sdt>
     <w:sdtPr>
       <w:id w:val="-1407369529"/>
@@ -5585,7 +4448,7 @@
 </file>
 
 <file path=word/footer4.xml><?xml version="1.0" encoding="utf-8"?>
-<w:ftr xmlns:ve="http://schemas.openxmlformats.org/markup-compatibility/2006" xmlns:o="urn:schemas-microsoft-com:office:office" xmlns:r="http://schemas.openxmlformats.org/officeDocument/2006/relationships" xmlns:m="http://schemas.openxmlformats.org/officeDocument/2006/math" xmlns:v="urn:schemas-microsoft-com:vml" xmlns:wp="http://schemas.openxmlformats.org/drawingml/2006/wordprocessingDrawing" xmlns:w10="urn:schemas-microsoft-com:office:word" xmlns:w="http://schemas.openxmlformats.org/wordprocessingml/2006/main" xmlns:wne="http://schemas.microsoft.com/office/word/2006/wordml">
+<w:ftr xmlns:wpc="http://schemas.microsoft.com/office/word/2010/wordprocessingCanvas" xmlns:cx="http://schemas.microsoft.com/office/drawing/2014/chartex" xmlns:cx1="http://schemas.microsoft.com/office/drawing/2015/9/8/chartex" xmlns:cx2="http://schemas.microsoft.com/office/drawing/2015/10/21/chartex" xmlns:cx3="http://schemas.microsoft.com/office/drawing/2016/5/9/chartex" xmlns:cx4="http://schemas.microsoft.com/office/drawing/2016/5/10/chartex" xmlns:cx5="http://schemas.microsoft.com/office/drawing/2016/5/11/chartex" xmlns:cx6="http://schemas.microsoft.com/office/drawing/2016/5/12/chartex" xmlns:cx7="http://schemas.microsoft.com/office/drawing/2016/5/13/chartex" xmlns:cx8="http://schemas.microsoft.com/office/drawing/2016/5/14/chartex" xmlns:mc="http://schemas.openxmlformats.org/markup-compatibility/2006" xmlns:aink="http://schemas.microsoft.com/office/drawing/2016/ink" xmlns:am3d="http://schemas.microsoft.com/office/drawing/2017/model3d" xmlns:o="urn:schemas-microsoft-com:office:office" xmlns:r="http://schemas.openxmlformats.org/officeDocument/2006/relationships" xmlns:m="http://schemas.openxmlformats.org/officeDocument/2006/math" xmlns:v="urn:schemas-microsoft-com:vml" xmlns:wp14="http://schemas.microsoft.com/office/word/2010/wordprocessingDrawing" xmlns:wp="http://schemas.openxmlformats.org/drawingml/2006/wordprocessingDrawing" xmlns:w10="urn:schemas-microsoft-com:office:word" xmlns:w="http://schemas.openxmlformats.org/wordprocessingml/2006/main" xmlns:w14="http://schemas.microsoft.com/office/word/2010/wordml" xmlns:w15="http://schemas.microsoft.com/office/word/2012/wordml" xmlns:w16cid="http://schemas.microsoft.com/office/word/2016/wordml/cid" xmlns:w16se="http://schemas.microsoft.com/office/word/2015/wordml/symex" xmlns:wpg="http://schemas.microsoft.com/office/word/2010/wordprocessingGroup" xmlns:wpi="http://schemas.microsoft.com/office/word/2010/wordprocessingInk" xmlns:wne="http://schemas.microsoft.com/office/word/2006/wordml" xmlns:wps="http://schemas.microsoft.com/office/word/2010/wordprocessingShape" mc:Ignorable="w14 w15 w16se w16cid wp14">
   <w:sdt>
     <w:sdtPr>
       <w:id w:val="1003476641"/>
@@ -5594,20 +4457,34 @@
         <w:docPartUnique/>
       </w:docPartObj>
     </w:sdtPr>
+    <w:sdtEndPr/>
     <w:sdtContent>
       <w:p>
         <w:pPr>
           <w:pStyle w:val="Fuzeile"/>
           <w:jc w:val="center"/>
         </w:pPr>
-        <w:fldSimple w:instr="PAGE   \* MERGEFORMAT">
-          <w:r>
-            <w:rPr>
-              <w:noProof/>
-            </w:rPr>
-            <w:t>0</w:t>
-          </w:r>
-        </w:fldSimple>
+        <w:r>
+          <w:fldChar w:fldCharType="begin"/>
+        </w:r>
+        <w:r>
+          <w:instrText>PAGE   \* MERGEFORMAT</w:instrText>
+        </w:r>
+        <w:r>
+          <w:fldChar w:fldCharType="separate"/>
+        </w:r>
+        <w:r>
+          <w:rPr>
+            <w:noProof/>
+          </w:rPr>
+          <w:t>0</w:t>
+        </w:r>
+        <w:r>
+          <w:rPr>
+            <w:noProof/>
+          </w:rPr>
+          <w:fldChar w:fldCharType="end"/>
+        </w:r>
       </w:p>
     </w:sdtContent>
   </w:sdt>
@@ -5620,7 +4497,7 @@
 </file>
 
 <file path=word/footnotes.xml><?xml version="1.0" encoding="utf-8"?>
-<w:footnotes xmlns:ve="http://schemas.openxmlformats.org/markup-compatibility/2006" xmlns:o="urn:schemas-microsoft-com:office:office" xmlns:r="http://schemas.openxmlformats.org/officeDocument/2006/relationships" xmlns:m="http://schemas.openxmlformats.org/officeDocument/2006/math" xmlns:v="urn:schemas-microsoft-com:vml" xmlns:wp="http://schemas.openxmlformats.org/drawingml/2006/wordprocessingDrawing" xmlns:w10="urn:schemas-microsoft-com:office:word" xmlns:w="http://schemas.openxmlformats.org/wordprocessingml/2006/main" xmlns:wne="http://schemas.microsoft.com/office/word/2006/wordml">
+<w:footnotes xmlns:wpc="http://schemas.microsoft.com/office/word/2010/wordprocessingCanvas" xmlns:cx="http://schemas.microsoft.com/office/drawing/2014/chartex" xmlns:cx1="http://schemas.microsoft.com/office/drawing/2015/9/8/chartex" xmlns:cx2="http://schemas.microsoft.com/office/drawing/2015/10/21/chartex" xmlns:cx3="http://schemas.microsoft.com/office/drawing/2016/5/9/chartex" xmlns:cx4="http://schemas.microsoft.com/office/drawing/2016/5/10/chartex" xmlns:cx5="http://schemas.microsoft.com/office/drawing/2016/5/11/chartex" xmlns:cx6="http://schemas.microsoft.com/office/drawing/2016/5/12/chartex" xmlns:cx7="http://schemas.microsoft.com/office/drawing/2016/5/13/chartex" xmlns:cx8="http://schemas.microsoft.com/office/drawing/2016/5/14/chartex" xmlns:mc="http://schemas.openxmlformats.org/markup-compatibility/2006" xmlns:aink="http://schemas.microsoft.com/office/drawing/2016/ink" xmlns:am3d="http://schemas.microsoft.com/office/drawing/2017/model3d" xmlns:o="urn:schemas-microsoft-com:office:office" xmlns:r="http://schemas.openxmlformats.org/officeDocument/2006/relationships" xmlns:m="http://schemas.openxmlformats.org/officeDocument/2006/math" xmlns:v="urn:schemas-microsoft-com:vml" xmlns:wp14="http://schemas.microsoft.com/office/word/2010/wordprocessingDrawing" xmlns:wp="http://schemas.openxmlformats.org/drawingml/2006/wordprocessingDrawing" xmlns:w10="urn:schemas-microsoft-com:office:word" xmlns:w="http://schemas.openxmlformats.org/wordprocessingml/2006/main" xmlns:w14="http://schemas.microsoft.com/office/word/2010/wordml" xmlns:w15="http://schemas.microsoft.com/office/word/2012/wordml" xmlns:w16cid="http://schemas.microsoft.com/office/word/2016/wordml/cid" xmlns:w16se="http://schemas.microsoft.com/office/word/2015/wordml/symex" xmlns:wpg="http://schemas.microsoft.com/office/word/2010/wordprocessingGroup" xmlns:wpi="http://schemas.microsoft.com/office/word/2010/wordprocessingInk" xmlns:wne="http://schemas.microsoft.com/office/word/2006/wordml" xmlns:wps="http://schemas.microsoft.com/office/word/2010/wordprocessingShape" mc:Ignorable="w14 w15 w16se w16cid wp14">
   <w:footnote w:type="separator" w:id="-1">
     <w:p>
       <w:pPr>
@@ -5645,8 +4522,8 @@
 </file>
 
 <file path=word/numbering.xml><?xml version="1.0" encoding="utf-8"?>
-<w:numbering xmlns:ve="http://schemas.openxmlformats.org/markup-compatibility/2006" xmlns:o="urn:schemas-microsoft-com:office:office" xmlns:r="http://schemas.openxmlformats.org/officeDocument/2006/relationships" xmlns:m="http://schemas.openxmlformats.org/officeDocument/2006/math" xmlns:v="urn:schemas-microsoft-com:vml" xmlns:wp="http://schemas.openxmlformats.org/drawingml/2006/wordprocessingDrawing" xmlns:w10="urn:schemas-microsoft-com:office:word" xmlns:w="http://schemas.openxmlformats.org/wordprocessingml/2006/main" xmlns:wne="http://schemas.microsoft.com/office/word/2006/wordml">
-  <w:abstractNum w:abstractNumId="0">
+<w:numbering xmlns:wpc="http://schemas.microsoft.com/office/word/2010/wordprocessingCanvas" xmlns:cx="http://schemas.microsoft.com/office/drawing/2014/chartex" xmlns:cx1="http://schemas.microsoft.com/office/drawing/2015/9/8/chartex" xmlns:cx2="http://schemas.microsoft.com/office/drawing/2015/10/21/chartex" xmlns:cx3="http://schemas.microsoft.com/office/drawing/2016/5/9/chartex" xmlns:cx4="http://schemas.microsoft.com/office/drawing/2016/5/10/chartex" xmlns:cx5="http://schemas.microsoft.com/office/drawing/2016/5/11/chartex" xmlns:cx6="http://schemas.microsoft.com/office/drawing/2016/5/12/chartex" xmlns:cx7="http://schemas.microsoft.com/office/drawing/2016/5/13/chartex" xmlns:cx8="http://schemas.microsoft.com/office/drawing/2016/5/14/chartex" xmlns:mc="http://schemas.openxmlformats.org/markup-compatibility/2006" xmlns:aink="http://schemas.microsoft.com/office/drawing/2016/ink" xmlns:am3d="http://schemas.microsoft.com/office/drawing/2017/model3d" xmlns:o="urn:schemas-microsoft-com:office:office" xmlns:r="http://schemas.openxmlformats.org/officeDocument/2006/relationships" xmlns:m="http://schemas.openxmlformats.org/officeDocument/2006/math" xmlns:v="urn:schemas-microsoft-com:vml" xmlns:wp14="http://schemas.microsoft.com/office/word/2010/wordprocessingDrawing" xmlns:wp="http://schemas.openxmlformats.org/drawingml/2006/wordprocessingDrawing" xmlns:w10="urn:schemas-microsoft-com:office:word" xmlns:w="http://schemas.openxmlformats.org/wordprocessingml/2006/main" xmlns:w14="http://schemas.microsoft.com/office/word/2010/wordml" xmlns:w15="http://schemas.microsoft.com/office/word/2012/wordml" xmlns:w16cid="http://schemas.microsoft.com/office/word/2016/wordml/cid" xmlns:w16se="http://schemas.microsoft.com/office/word/2015/wordml/symex" xmlns:wpg="http://schemas.microsoft.com/office/word/2010/wordprocessingGroup" xmlns:wpi="http://schemas.microsoft.com/office/word/2010/wordprocessingInk" xmlns:wne="http://schemas.microsoft.com/office/word/2006/wordml" xmlns:wps="http://schemas.microsoft.com/office/word/2010/wordprocessingShape" mc:Ignorable="w14 w15 w16se w16cid wp14">
+  <w:abstractNum w:abstractNumId="0" w15:restartNumberingAfterBreak="0">
     <w:nsid w:val="FFFFFF89"/>
     <w:multiLevelType w:val="singleLevel"/>
     <w:tmpl w:val="130C22AC"/>
@@ -5667,7 +4544,7 @@
       </w:rPr>
     </w:lvl>
   </w:abstractNum>
-  <w:abstractNum w:abstractNumId="1">
+  <w:abstractNum w:abstractNumId="1" w15:restartNumberingAfterBreak="0">
     <w:nsid w:val="09355BFF"/>
     <w:multiLevelType w:val="hybridMultilevel"/>
     <w:tmpl w:val="11D80D16"/>
@@ -5780,7 +4657,7 @@
       </w:rPr>
     </w:lvl>
   </w:abstractNum>
-  <w:abstractNum w:abstractNumId="2">
+  <w:abstractNum w:abstractNumId="2" w15:restartNumberingAfterBreak="0">
     <w:nsid w:val="1B216B2D"/>
     <w:multiLevelType w:val="multilevel"/>
     <w:tmpl w:val="90B03A6E"/>
@@ -5901,7 +4778,7 @@
       </w:rPr>
     </w:lvl>
   </w:abstractNum>
-  <w:abstractNum w:abstractNumId="3">
+  <w:abstractNum w:abstractNumId="3" w15:restartNumberingAfterBreak="0">
     <w:nsid w:val="276F18AE"/>
     <w:multiLevelType w:val="hybridMultilevel"/>
     <w:tmpl w:val="7B9440B8"/>
@@ -5990,7 +4867,7 @@
       </w:pPr>
     </w:lvl>
   </w:abstractNum>
-  <w:abstractNum w:abstractNumId="4">
+  <w:abstractNum w:abstractNumId="4" w15:restartNumberingAfterBreak="0">
     <w:nsid w:val="2C8059BE"/>
     <w:multiLevelType w:val="multilevel"/>
     <w:tmpl w:val="0EE02682"/>
@@ -6103,7 +4980,7 @@
       </w:rPr>
     </w:lvl>
   </w:abstractNum>
-  <w:abstractNum w:abstractNumId="5">
+  <w:abstractNum w:abstractNumId="5" w15:restartNumberingAfterBreak="0">
     <w:nsid w:val="48DC5EA7"/>
     <w:multiLevelType w:val="hybridMultilevel"/>
     <w:tmpl w:val="A96299CA"/>
@@ -6192,7 +5069,7 @@
       </w:pPr>
     </w:lvl>
   </w:abstractNum>
-  <w:abstractNum w:abstractNumId="6">
+  <w:abstractNum w:abstractNumId="6" w15:restartNumberingAfterBreak="0">
     <w:nsid w:val="6B9A3889"/>
     <w:multiLevelType w:val="hybridMultilevel"/>
     <w:tmpl w:val="D3145566"/>
@@ -6281,7 +5158,7 @@
       </w:pPr>
     </w:lvl>
   </w:abstractNum>
-  <w:abstractNum w:abstractNumId="7">
+  <w:abstractNum w:abstractNumId="7" w15:restartNumberingAfterBreak="0">
     <w:nsid w:val="7E3467FD"/>
     <w:multiLevelType w:val="hybridMultilevel"/>
     <w:tmpl w:val="0F3A8B14"/>
@@ -6398,7 +5275,7 @@
 </file>
 
 <file path=word/styles.xml><?xml version="1.0" encoding="utf-8"?>
-<w:styles xmlns:r="http://schemas.openxmlformats.org/officeDocument/2006/relationships" xmlns:w="http://schemas.openxmlformats.org/wordprocessingml/2006/main">
+<w:styles xmlns:mc="http://schemas.openxmlformats.org/markup-compatibility/2006" xmlns:r="http://schemas.openxmlformats.org/officeDocument/2006/relationships" xmlns:w="http://schemas.openxmlformats.org/wordprocessingml/2006/main" xmlns:w14="http://schemas.microsoft.com/office/word/2010/wordml" xmlns:w15="http://schemas.microsoft.com/office/word/2012/wordml" xmlns:w16cid="http://schemas.microsoft.com/office/word/2016/wordml/cid" xmlns:w16se="http://schemas.microsoft.com/office/word/2015/wordml/symex" mc:Ignorable="w14 w15 w16se w16cid">
   <w:docDefaults>
     <w:rPrDefault>
       <w:rPr>
@@ -6414,147 +5291,382 @@
       </w:pPr>
     </w:pPrDefault>
   </w:docDefaults>
-  <w:latentStyles w:defLockedState="0" w:defUIPriority="99" w:defSemiHidden="1" w:defUnhideWhenUsed="1" w:defQFormat="0" w:count="267">
-    <w:lsdException w:name="Normal" w:semiHidden="0" w:uiPriority="0" w:unhideWhenUsed="0" w:qFormat="1"/>
-    <w:lsdException w:name="heading 1" w:semiHidden="0" w:uiPriority="9" w:unhideWhenUsed="0" w:qFormat="1"/>
-    <w:lsdException w:name="heading 2" w:uiPriority="9" w:qFormat="1"/>
-    <w:lsdException w:name="heading 3" w:uiPriority="9" w:qFormat="1"/>
-    <w:lsdException w:name="heading 4" w:uiPriority="9" w:qFormat="1"/>
-    <w:lsdException w:name="heading 5" w:uiPriority="9" w:qFormat="1"/>
-    <w:lsdException w:name="heading 6" w:uiPriority="9" w:qFormat="1"/>
-    <w:lsdException w:name="heading 7" w:uiPriority="9" w:qFormat="1"/>
-    <w:lsdException w:name="heading 8" w:uiPriority="9" w:qFormat="1"/>
-    <w:lsdException w:name="heading 9" w:uiPriority="9" w:qFormat="1"/>
-    <w:lsdException w:name="toc 1" w:uiPriority="39"/>
-    <w:lsdException w:name="toc 2" w:uiPriority="39"/>
-    <w:lsdException w:name="toc 3" w:uiPriority="39"/>
-    <w:lsdException w:name="toc 4" w:uiPriority="39"/>
-    <w:lsdException w:name="toc 5" w:uiPriority="39"/>
-    <w:lsdException w:name="toc 6" w:uiPriority="39"/>
-    <w:lsdException w:name="toc 7" w:uiPriority="39"/>
-    <w:lsdException w:name="toc 8" w:uiPriority="39"/>
-    <w:lsdException w:name="toc 9" w:uiPriority="39"/>
-    <w:lsdException w:name="caption" w:uiPriority="35" w:qFormat="1"/>
-    <w:lsdException w:name="Title" w:semiHidden="0" w:uiPriority="10" w:unhideWhenUsed="0" w:qFormat="1"/>
-    <w:lsdException w:name="Default Paragraph Font" w:uiPriority="1"/>
-    <w:lsdException w:name="Subtitle" w:semiHidden="0" w:uiPriority="11" w:unhideWhenUsed="0" w:qFormat="1"/>
-    <w:lsdException w:name="Strong" w:semiHidden="0" w:uiPriority="22" w:unhideWhenUsed="0" w:qFormat="1"/>
-    <w:lsdException w:name="Emphasis" w:semiHidden="0" w:uiPriority="20" w:unhideWhenUsed="0" w:qFormat="1"/>
-    <w:lsdException w:name="Normal Table" w:semiHidden="0" w:unhideWhenUsed="0"/>
-    <w:lsdException w:name="Table Subtle 2" w:semiHidden="0" w:unhideWhenUsed="0"/>
-    <w:lsdException w:name="Table Web 3" w:semiHidden="0" w:unhideWhenUsed="0"/>
-    <w:lsdException w:name="Table Grid" w:semiHidden="0" w:uiPriority="39" w:unhideWhenUsed="0"/>
-    <w:lsdException w:name="Placeholder Text" w:unhideWhenUsed="0"/>
-    <w:lsdException w:name="No Spacing" w:semiHidden="0" w:uiPriority="1" w:unhideWhenUsed="0" w:qFormat="1"/>
-    <w:lsdException w:name="Light Shading" w:semiHidden="0" w:uiPriority="60" w:unhideWhenUsed="0"/>
-    <w:lsdException w:name="Light List" w:semiHidden="0" w:uiPriority="61" w:unhideWhenUsed="0"/>
-    <w:lsdException w:name="Light Grid" w:semiHidden="0" w:uiPriority="62" w:unhideWhenUsed="0"/>
-    <w:lsdException w:name="Medium Shading 1" w:semiHidden="0" w:uiPriority="63" w:unhideWhenUsed="0"/>
-    <w:lsdException w:name="Medium Shading 2" w:semiHidden="0" w:uiPriority="64" w:unhideWhenUsed="0"/>
-    <w:lsdException w:name="Medium List 1" w:semiHidden="0" w:uiPriority="65" w:unhideWhenUsed="0"/>
-    <w:lsdException w:name="Medium List 2" w:semiHidden="0" w:uiPriority="66" w:unhideWhenUsed="0"/>
-    <w:lsdException w:name="Medium Grid 1" w:semiHidden="0" w:uiPriority="67" w:unhideWhenUsed="0"/>
-    <w:lsdException w:name="Medium Grid 2" w:semiHidden="0" w:uiPriority="68" w:unhideWhenUsed="0"/>
-    <w:lsdException w:name="Medium Grid 3" w:semiHidden="0" w:uiPriority="69" w:unhideWhenUsed="0"/>
-    <w:lsdException w:name="Dark List" w:semiHidden="0" w:uiPriority="70" w:unhideWhenUsed="0"/>
-    <w:lsdException w:name="Colorful Shading" w:semiHidden="0" w:uiPriority="71" w:unhideWhenUsed="0"/>
-    <w:lsdException w:name="Colorful List" w:semiHidden="0" w:uiPriority="72" w:unhideWhenUsed="0"/>
-    <w:lsdException w:name="Colorful Grid" w:semiHidden="0" w:uiPriority="73" w:unhideWhenUsed="0"/>
-    <w:lsdException w:name="Light Shading Accent 1" w:semiHidden="0" w:uiPriority="60" w:unhideWhenUsed="0"/>
-    <w:lsdException w:name="Light List Accent 1" w:semiHidden="0" w:uiPriority="61" w:unhideWhenUsed="0"/>
-    <w:lsdException w:name="Light Grid Accent 1" w:semiHidden="0" w:uiPriority="62" w:unhideWhenUsed="0"/>
-    <w:lsdException w:name="Medium Shading 1 Accent 1" w:semiHidden="0" w:uiPriority="63" w:unhideWhenUsed="0"/>
-    <w:lsdException w:name="Medium Shading 2 Accent 1" w:semiHidden="0" w:uiPriority="64" w:unhideWhenUsed="0"/>
-    <w:lsdException w:name="Medium List 1 Accent 1" w:semiHidden="0" w:uiPriority="65" w:unhideWhenUsed="0"/>
-    <w:lsdException w:name="Revision" w:unhideWhenUsed="0"/>
-    <w:lsdException w:name="List Paragraph" w:semiHidden="0" w:uiPriority="34" w:unhideWhenUsed="0" w:qFormat="1"/>
-    <w:lsdException w:name="Quote" w:semiHidden="0" w:uiPriority="29" w:unhideWhenUsed="0" w:qFormat="1"/>
-    <w:lsdException w:name="Intense Quote" w:semiHidden="0" w:uiPriority="30" w:unhideWhenUsed="0" w:qFormat="1"/>
-    <w:lsdException w:name="Medium List 2 Accent 1" w:semiHidden="0" w:uiPriority="66" w:unhideWhenUsed="0"/>
-    <w:lsdException w:name="Medium Grid 1 Accent 1" w:semiHidden="0" w:uiPriority="67" w:unhideWhenUsed="0"/>
-    <w:lsdException w:name="Medium Grid 2 Accent 1" w:semiHidden="0" w:uiPriority="68" w:unhideWhenUsed="0"/>
-    <w:lsdException w:name="Medium Grid 3 Accent 1" w:semiHidden="0" w:uiPriority="69" w:unhideWhenUsed="0"/>
-    <w:lsdException w:name="Dark List Accent 1" w:semiHidden="0" w:uiPriority="70" w:unhideWhenUsed="0"/>
-    <w:lsdException w:name="Colorful Shading Accent 1" w:semiHidden="0" w:uiPriority="71" w:unhideWhenUsed="0"/>
-    <w:lsdException w:name="Colorful List Accent 1" w:semiHidden="0" w:uiPriority="72" w:unhideWhenUsed="0"/>
-    <w:lsdException w:name="Colorful Grid Accent 1" w:semiHidden="0" w:uiPriority="73" w:unhideWhenUsed="0"/>
-    <w:lsdException w:name="Light Shading Accent 2" w:semiHidden="0" w:uiPriority="60" w:unhideWhenUsed="0"/>
-    <w:lsdException w:name="Light List Accent 2" w:semiHidden="0" w:uiPriority="61" w:unhideWhenUsed="0"/>
-    <w:lsdException w:name="Light Grid Accent 2" w:semiHidden="0" w:uiPriority="62" w:unhideWhenUsed="0"/>
-    <w:lsdException w:name="Medium Shading 1 Accent 2" w:semiHidden="0" w:uiPriority="63" w:unhideWhenUsed="0"/>
-    <w:lsdException w:name="Medium Shading 2 Accent 2" w:semiHidden="0" w:uiPriority="64" w:unhideWhenUsed="0"/>
-    <w:lsdException w:name="Medium List 1 Accent 2" w:semiHidden="0" w:uiPriority="65" w:unhideWhenUsed="0"/>
-    <w:lsdException w:name="Medium List 2 Accent 2" w:semiHidden="0" w:uiPriority="66" w:unhideWhenUsed="0"/>
-    <w:lsdException w:name="Medium Grid 1 Accent 2" w:semiHidden="0" w:uiPriority="67" w:unhideWhenUsed="0"/>
-    <w:lsdException w:name="Medium Grid 2 Accent 2" w:semiHidden="0" w:uiPriority="68" w:unhideWhenUsed="0"/>
-    <w:lsdException w:name="Medium Grid 3 Accent 2" w:semiHidden="0" w:uiPriority="69" w:unhideWhenUsed="0"/>
-    <w:lsdException w:name="Dark List Accent 2" w:semiHidden="0" w:uiPriority="70" w:unhideWhenUsed="0"/>
-    <w:lsdException w:name="Colorful Shading Accent 2" w:semiHidden="0" w:uiPriority="71" w:unhideWhenUsed="0"/>
-    <w:lsdException w:name="Colorful List Accent 2" w:semiHidden="0" w:uiPriority="72" w:unhideWhenUsed="0"/>
-    <w:lsdException w:name="Colorful Grid Accent 2" w:semiHidden="0" w:uiPriority="73" w:unhideWhenUsed="0"/>
-    <w:lsdException w:name="Light Shading Accent 3" w:semiHidden="0" w:uiPriority="60" w:unhideWhenUsed="0"/>
-    <w:lsdException w:name="Light List Accent 3" w:semiHidden="0" w:uiPriority="61" w:unhideWhenUsed="0"/>
-    <w:lsdException w:name="Light Grid Accent 3" w:semiHidden="0" w:uiPriority="62" w:unhideWhenUsed="0"/>
-    <w:lsdException w:name="Medium Shading 1 Accent 3" w:semiHidden="0" w:uiPriority="63" w:unhideWhenUsed="0"/>
-    <w:lsdException w:name="Medium Shading 2 Accent 3" w:semiHidden="0" w:uiPriority="64" w:unhideWhenUsed="0"/>
-    <w:lsdException w:name="Medium List 1 Accent 3" w:semiHidden="0" w:uiPriority="65" w:unhideWhenUsed="0"/>
-    <w:lsdException w:name="Medium List 2 Accent 3" w:semiHidden="0" w:uiPriority="66" w:unhideWhenUsed="0"/>
-    <w:lsdException w:name="Medium Grid 1 Accent 3" w:semiHidden="0" w:uiPriority="67" w:unhideWhenUsed="0"/>
-    <w:lsdException w:name="Medium Grid 2 Accent 3" w:semiHidden="0" w:uiPriority="68" w:unhideWhenUsed="0"/>
-    <w:lsdException w:name="Medium Grid 3 Accent 3" w:semiHidden="0" w:uiPriority="69" w:unhideWhenUsed="0"/>
-    <w:lsdException w:name="Dark List Accent 3" w:semiHidden="0" w:uiPriority="70" w:unhideWhenUsed="0"/>
-    <w:lsdException w:name="Colorful Shading Accent 3" w:semiHidden="0" w:uiPriority="71" w:unhideWhenUsed="0"/>
-    <w:lsdException w:name="Colorful List Accent 3" w:semiHidden="0" w:uiPriority="72" w:unhideWhenUsed="0"/>
-    <w:lsdException w:name="Colorful Grid Accent 3" w:semiHidden="0" w:uiPriority="73" w:unhideWhenUsed="0"/>
-    <w:lsdException w:name="Light Shading Accent 4" w:semiHidden="0" w:uiPriority="60" w:unhideWhenUsed="0"/>
-    <w:lsdException w:name="Light List Accent 4" w:semiHidden="0" w:uiPriority="61" w:unhideWhenUsed="0"/>
-    <w:lsdException w:name="Light Grid Accent 4" w:semiHidden="0" w:uiPriority="62" w:unhideWhenUsed="0"/>
-    <w:lsdException w:name="Medium Shading 1 Accent 4" w:semiHidden="0" w:uiPriority="63" w:unhideWhenUsed="0"/>
-    <w:lsdException w:name="Medium Shading 2 Accent 4" w:semiHidden="0" w:uiPriority="64" w:unhideWhenUsed="0"/>
-    <w:lsdException w:name="Medium List 1 Accent 4" w:semiHidden="0" w:uiPriority="65" w:unhideWhenUsed="0"/>
-    <w:lsdException w:name="Medium List 2 Accent 4" w:semiHidden="0" w:uiPriority="66" w:unhideWhenUsed="0"/>
-    <w:lsdException w:name="Medium Grid 1 Accent 4" w:semiHidden="0" w:uiPriority="67" w:unhideWhenUsed="0"/>
-    <w:lsdException w:name="Medium Grid 2 Accent 4" w:semiHidden="0" w:uiPriority="68" w:unhideWhenUsed="0"/>
-    <w:lsdException w:name="Medium Grid 3 Accent 4" w:semiHidden="0" w:uiPriority="69" w:unhideWhenUsed="0"/>
-    <w:lsdException w:name="Dark List Accent 4" w:semiHidden="0" w:uiPriority="70" w:unhideWhenUsed="0"/>
-    <w:lsdException w:name="Colorful Shading Accent 4" w:semiHidden="0" w:uiPriority="71" w:unhideWhenUsed="0"/>
-    <w:lsdException w:name="Colorful List Accent 4" w:semiHidden="0" w:uiPriority="72" w:unhideWhenUsed="0"/>
-    <w:lsdException w:name="Colorful Grid Accent 4" w:semiHidden="0" w:uiPriority="73" w:unhideWhenUsed="0"/>
-    <w:lsdException w:name="Light Shading Accent 5" w:semiHidden="0" w:uiPriority="60" w:unhideWhenUsed="0"/>
-    <w:lsdException w:name="Light List Accent 5" w:semiHidden="0" w:uiPriority="61" w:unhideWhenUsed="0"/>
-    <w:lsdException w:name="Light Grid Accent 5" w:semiHidden="0" w:uiPriority="62" w:unhideWhenUsed="0"/>
-    <w:lsdException w:name="Medium Shading 1 Accent 5" w:semiHidden="0" w:uiPriority="63" w:unhideWhenUsed="0"/>
-    <w:lsdException w:name="Medium Shading 2 Accent 5" w:semiHidden="0" w:uiPriority="64" w:unhideWhenUsed="0"/>
-    <w:lsdException w:name="Medium List 1 Accent 5" w:semiHidden="0" w:uiPriority="65" w:unhideWhenUsed="0"/>
-    <w:lsdException w:name="Medium List 2 Accent 5" w:semiHidden="0" w:uiPriority="66" w:unhideWhenUsed="0"/>
-    <w:lsdException w:name="Medium Grid 1 Accent 5" w:semiHidden="0" w:uiPriority="67" w:unhideWhenUsed="0"/>
-    <w:lsdException w:name="Medium Grid 2 Accent 5" w:semiHidden="0" w:uiPriority="68" w:unhideWhenUsed="0"/>
-    <w:lsdException w:name="Medium Grid 3 Accent 5" w:semiHidden="0" w:uiPriority="69" w:unhideWhenUsed="0"/>
-    <w:lsdException w:name="Dark List Accent 5" w:semiHidden="0" w:uiPriority="70" w:unhideWhenUsed="0"/>
-    <w:lsdException w:name="Colorful Shading Accent 5" w:semiHidden="0" w:uiPriority="71" w:unhideWhenUsed="0"/>
-    <w:lsdException w:name="Colorful List Accent 5" w:semiHidden="0" w:uiPriority="72" w:unhideWhenUsed="0"/>
-    <w:lsdException w:name="Colorful Grid Accent 5" w:semiHidden="0" w:uiPriority="73" w:unhideWhenUsed="0"/>
-    <w:lsdException w:name="Light Shading Accent 6" w:semiHidden="0" w:uiPriority="60" w:unhideWhenUsed="0"/>
-    <w:lsdException w:name="Light List Accent 6" w:semiHidden="0" w:uiPriority="61" w:unhideWhenUsed="0"/>
-    <w:lsdException w:name="Light Grid Accent 6" w:semiHidden="0" w:uiPriority="62" w:unhideWhenUsed="0"/>
-    <w:lsdException w:name="Medium Shading 1 Accent 6" w:semiHidden="0" w:uiPriority="63" w:unhideWhenUsed="0"/>
-    <w:lsdException w:name="Medium Shading 2 Accent 6" w:semiHidden="0" w:uiPriority="64" w:unhideWhenUsed="0"/>
-    <w:lsdException w:name="Medium List 1 Accent 6" w:semiHidden="0" w:uiPriority="65" w:unhideWhenUsed="0"/>
-    <w:lsdException w:name="Medium List 2 Accent 6" w:semiHidden="0" w:uiPriority="66" w:unhideWhenUsed="0"/>
-    <w:lsdException w:name="Medium Grid 1 Accent 6" w:semiHidden="0" w:uiPriority="67" w:unhideWhenUsed="0"/>
-    <w:lsdException w:name="Medium Grid 2 Accent 6" w:semiHidden="0" w:uiPriority="68" w:unhideWhenUsed="0"/>
-    <w:lsdException w:name="Medium Grid 3 Accent 6" w:semiHidden="0" w:uiPriority="69" w:unhideWhenUsed="0"/>
-    <w:lsdException w:name="Dark List Accent 6" w:semiHidden="0" w:uiPriority="70" w:unhideWhenUsed="0"/>
-    <w:lsdException w:name="Colorful Shading Accent 6" w:semiHidden="0" w:uiPriority="71" w:unhideWhenUsed="0"/>
-    <w:lsdException w:name="Colorful List Accent 6" w:semiHidden="0" w:uiPriority="72" w:unhideWhenUsed="0"/>
-    <w:lsdException w:name="Colorful Grid Accent 6" w:semiHidden="0" w:uiPriority="73" w:unhideWhenUsed="0"/>
-    <w:lsdException w:name="Subtle Emphasis" w:semiHidden="0" w:uiPriority="19" w:unhideWhenUsed="0" w:qFormat="1"/>
-    <w:lsdException w:name="Intense Emphasis" w:semiHidden="0" w:uiPriority="21" w:unhideWhenUsed="0" w:qFormat="1"/>
-    <w:lsdException w:name="Subtle Reference" w:semiHidden="0" w:uiPriority="31" w:unhideWhenUsed="0" w:qFormat="1"/>
-    <w:lsdException w:name="Intense Reference" w:semiHidden="0" w:uiPriority="32" w:unhideWhenUsed="0" w:qFormat="1"/>
-    <w:lsdException w:name="Book Title" w:semiHidden="0" w:uiPriority="33" w:unhideWhenUsed="0" w:qFormat="1"/>
-    <w:lsdException w:name="Bibliography" w:uiPriority="37"/>
-    <w:lsdException w:name="TOC Heading" w:uiPriority="39" w:qFormat="1"/>
+  <w:latentStyles w:defLockedState="0" w:defUIPriority="99" w:defSemiHidden="0" w:defUnhideWhenUsed="0" w:defQFormat="0" w:count="375">
+    <w:lsdException w:name="Normal" w:uiPriority="0" w:qFormat="1"/>
+    <w:lsdException w:name="heading 1" w:uiPriority="9" w:qFormat="1"/>
+    <w:lsdException w:name="heading 2" w:semiHidden="1" w:uiPriority="9" w:unhideWhenUsed="1" w:qFormat="1"/>
+    <w:lsdException w:name="heading 3" w:semiHidden="1" w:uiPriority="9" w:unhideWhenUsed="1" w:qFormat="1"/>
+    <w:lsdException w:name="heading 4" w:semiHidden="1" w:uiPriority="9" w:unhideWhenUsed="1" w:qFormat="1"/>
+    <w:lsdException w:name="heading 5" w:semiHidden="1" w:uiPriority="9" w:unhideWhenUsed="1" w:qFormat="1"/>
+    <w:lsdException w:name="heading 6" w:semiHidden="1" w:uiPriority="9" w:unhideWhenUsed="1" w:qFormat="1"/>
+    <w:lsdException w:name="heading 7" w:semiHidden="1" w:uiPriority="9" w:unhideWhenUsed="1" w:qFormat="1"/>
+    <w:lsdException w:name="heading 8" w:semiHidden="1" w:uiPriority="9" w:unhideWhenUsed="1" w:qFormat="1"/>
+    <w:lsdException w:name="heading 9" w:semiHidden="1" w:uiPriority="9" w:unhideWhenUsed="1" w:qFormat="1"/>
+    <w:lsdException w:name="index 1" w:semiHidden="1" w:unhideWhenUsed="1"/>
+    <w:lsdException w:name="index 2" w:semiHidden="1" w:unhideWhenUsed="1"/>
+    <w:lsdException w:name="index 3" w:semiHidden="1" w:unhideWhenUsed="1"/>
+    <w:lsdException w:name="index 4" w:semiHidden="1" w:unhideWhenUsed="1"/>
+    <w:lsdException w:name="index 5" w:semiHidden="1" w:unhideWhenUsed="1"/>
+    <w:lsdException w:name="index 6" w:semiHidden="1" w:unhideWhenUsed="1"/>
+    <w:lsdException w:name="index 7" w:semiHidden="1" w:unhideWhenUsed="1"/>
+    <w:lsdException w:name="index 8" w:semiHidden="1" w:unhideWhenUsed="1"/>
+    <w:lsdException w:name="index 9" w:semiHidden="1" w:unhideWhenUsed="1"/>
+    <w:lsdException w:name="toc 1" w:semiHidden="1" w:uiPriority="39" w:unhideWhenUsed="1"/>
+    <w:lsdException w:name="toc 2" w:semiHidden="1" w:uiPriority="39" w:unhideWhenUsed="1"/>
+    <w:lsdException w:name="toc 3" w:semiHidden="1" w:uiPriority="39" w:unhideWhenUsed="1"/>
+    <w:lsdException w:name="toc 4" w:semiHidden="1" w:uiPriority="39" w:unhideWhenUsed="1"/>
+    <w:lsdException w:name="toc 5" w:semiHidden="1" w:uiPriority="39" w:unhideWhenUsed="1"/>
+    <w:lsdException w:name="toc 6" w:semiHidden="1" w:uiPriority="39" w:unhideWhenUsed="1"/>
+    <w:lsdException w:name="toc 7" w:semiHidden="1" w:uiPriority="39" w:unhideWhenUsed="1"/>
+    <w:lsdException w:name="toc 8" w:semiHidden="1" w:uiPriority="39" w:unhideWhenUsed="1"/>
+    <w:lsdException w:name="toc 9" w:semiHidden="1" w:uiPriority="39" w:unhideWhenUsed="1"/>
+    <w:lsdException w:name="Normal Indent" w:semiHidden="1" w:unhideWhenUsed="1"/>
+    <w:lsdException w:name="footnote text" w:semiHidden="1" w:unhideWhenUsed="1"/>
+    <w:lsdException w:name="annotation text" w:semiHidden="1" w:unhideWhenUsed="1"/>
+    <w:lsdException w:name="header" w:semiHidden="1" w:unhideWhenUsed="1"/>
+    <w:lsdException w:name="footer" w:semiHidden="1" w:unhideWhenUsed="1"/>
+    <w:lsdException w:name="index heading" w:semiHidden="1" w:unhideWhenUsed="1"/>
+    <w:lsdException w:name="caption" w:semiHidden="1" w:uiPriority="35" w:unhideWhenUsed="1" w:qFormat="1"/>
+    <w:lsdException w:name="table of figures" w:semiHidden="1" w:unhideWhenUsed="1"/>
+    <w:lsdException w:name="envelope address" w:semiHidden="1" w:unhideWhenUsed="1"/>
+    <w:lsdException w:name="envelope return" w:semiHidden="1" w:unhideWhenUsed="1"/>
+    <w:lsdException w:name="footnote reference" w:semiHidden="1" w:unhideWhenUsed="1"/>
+    <w:lsdException w:name="annotation reference" w:semiHidden="1" w:unhideWhenUsed="1"/>
+    <w:lsdException w:name="line number" w:semiHidden="1" w:unhideWhenUsed="1"/>
+    <w:lsdException w:name="page number" w:semiHidden="1" w:unhideWhenUsed="1"/>
+    <w:lsdException w:name="endnote reference" w:semiHidden="1" w:unhideWhenUsed="1"/>
+    <w:lsdException w:name="endnote text" w:semiHidden="1" w:unhideWhenUsed="1"/>
+    <w:lsdException w:name="table of authorities" w:semiHidden="1" w:unhideWhenUsed="1"/>
+    <w:lsdException w:name="macro" w:semiHidden="1" w:unhideWhenUsed="1"/>
+    <w:lsdException w:name="toa heading" w:semiHidden="1" w:unhideWhenUsed="1"/>
+    <w:lsdException w:name="List" w:semiHidden="1" w:unhideWhenUsed="1"/>
+    <w:lsdException w:name="List Bullet" w:semiHidden="1" w:unhideWhenUsed="1"/>
+    <w:lsdException w:name="List Number" w:semiHidden="1" w:unhideWhenUsed="1"/>
+    <w:lsdException w:name="List 2" w:semiHidden="1" w:unhideWhenUsed="1"/>
+    <w:lsdException w:name="List 3" w:semiHidden="1" w:unhideWhenUsed="1"/>
+    <w:lsdException w:name="List 4" w:semiHidden="1" w:unhideWhenUsed="1"/>
+    <w:lsdException w:name="List 5" w:semiHidden="1" w:unhideWhenUsed="1"/>
+    <w:lsdException w:name="List Bullet 2" w:semiHidden="1" w:unhideWhenUsed="1"/>
+    <w:lsdException w:name="List Bullet 3" w:semiHidden="1" w:unhideWhenUsed="1"/>
+    <w:lsdException w:name="List Bullet 4" w:semiHidden="1" w:unhideWhenUsed="1"/>
+    <w:lsdException w:name="List Bullet 5" w:semiHidden="1" w:unhideWhenUsed="1"/>
+    <w:lsdException w:name="List Number 2" w:semiHidden="1" w:unhideWhenUsed="1"/>
+    <w:lsdException w:name="List Number 3" w:semiHidden="1" w:unhideWhenUsed="1"/>
+    <w:lsdException w:name="List Number 4" w:semiHidden="1" w:unhideWhenUsed="1"/>
+    <w:lsdException w:name="List Number 5" w:semiHidden="1" w:unhideWhenUsed="1"/>
+    <w:lsdException w:name="Title" w:uiPriority="10" w:qFormat="1"/>
+    <w:lsdException w:name="Closing" w:semiHidden="1" w:unhideWhenUsed="1"/>
+    <w:lsdException w:name="Signature" w:semiHidden="1" w:unhideWhenUsed="1"/>
+    <w:lsdException w:name="Default Paragraph Font" w:semiHidden="1" w:uiPriority="1" w:unhideWhenUsed="1"/>
+    <w:lsdException w:name="Body Text" w:semiHidden="1" w:unhideWhenUsed="1"/>
+    <w:lsdException w:name="Body Text Indent" w:semiHidden="1" w:unhideWhenUsed="1"/>
+    <w:lsdException w:name="List Continue" w:semiHidden="1" w:unhideWhenUsed="1"/>
+    <w:lsdException w:name="List Continue 2" w:semiHidden="1" w:unhideWhenUsed="1"/>
+    <w:lsdException w:name="List Continue 3" w:semiHidden="1" w:unhideWhenUsed="1"/>
+    <w:lsdException w:name="List Continue 4" w:semiHidden="1" w:unhideWhenUsed="1"/>
+    <w:lsdException w:name="List Continue 5" w:semiHidden="1" w:unhideWhenUsed="1"/>
+    <w:lsdException w:name="Message Header" w:semiHidden="1" w:unhideWhenUsed="1"/>
+    <w:lsdException w:name="Subtitle" w:uiPriority="11" w:qFormat="1"/>
+    <w:lsdException w:name="Salutation" w:semiHidden="1" w:unhideWhenUsed="1"/>
+    <w:lsdException w:name="Date" w:semiHidden="1" w:unhideWhenUsed="1"/>
+    <w:lsdException w:name="Body Text First Indent" w:semiHidden="1" w:unhideWhenUsed="1"/>
+    <w:lsdException w:name="Body Text First Indent 2" w:semiHidden="1" w:unhideWhenUsed="1"/>
+    <w:lsdException w:name="Note Heading" w:semiHidden="1" w:unhideWhenUsed="1"/>
+    <w:lsdException w:name="Body Text 2" w:semiHidden="1" w:unhideWhenUsed="1"/>
+    <w:lsdException w:name="Body Text 3" w:semiHidden="1" w:unhideWhenUsed="1"/>
+    <w:lsdException w:name="Body Text Indent 2" w:semiHidden="1" w:unhideWhenUsed="1"/>
+    <w:lsdException w:name="Body Text Indent 3" w:semiHidden="1" w:unhideWhenUsed="1"/>
+    <w:lsdException w:name="Block Text" w:semiHidden="1" w:unhideWhenUsed="1"/>
+    <w:lsdException w:name="Hyperlink" w:semiHidden="1" w:unhideWhenUsed="1"/>
+    <w:lsdException w:name="FollowedHyperlink" w:semiHidden="1" w:unhideWhenUsed="1"/>
+    <w:lsdException w:name="Strong" w:uiPriority="22" w:qFormat="1"/>
+    <w:lsdException w:name="Emphasis" w:uiPriority="20" w:qFormat="1"/>
+    <w:lsdException w:name="Document Map" w:semiHidden="1" w:unhideWhenUsed="1"/>
+    <w:lsdException w:name="Plain Text" w:semiHidden="1" w:unhideWhenUsed="1"/>
+    <w:lsdException w:name="E-mail Signature" w:semiHidden="1" w:unhideWhenUsed="1"/>
+    <w:lsdException w:name="HTML Top of Form" w:semiHidden="1" w:unhideWhenUsed="1"/>
+    <w:lsdException w:name="HTML Bottom of Form" w:semiHidden="1" w:unhideWhenUsed="1"/>
+    <w:lsdException w:name="Normal (Web)" w:semiHidden="1" w:unhideWhenUsed="1"/>
+    <w:lsdException w:name="HTML Acronym" w:semiHidden="1" w:unhideWhenUsed="1"/>
+    <w:lsdException w:name="HTML Address" w:semiHidden="1" w:unhideWhenUsed="1"/>
+    <w:lsdException w:name="HTML Cite" w:semiHidden="1" w:unhideWhenUsed="1"/>
+    <w:lsdException w:name="HTML Code" w:semiHidden="1" w:unhideWhenUsed="1"/>
+    <w:lsdException w:name="HTML Definition" w:semiHidden="1" w:unhideWhenUsed="1"/>
+    <w:lsdException w:name="HTML Keyboard" w:semiHidden="1" w:unhideWhenUsed="1"/>
+    <w:lsdException w:name="HTML Preformatted" w:semiHidden="1" w:unhideWhenUsed="1"/>
+    <w:lsdException w:name="HTML Sample" w:semiHidden="1" w:unhideWhenUsed="1"/>
+    <w:lsdException w:name="HTML Typewriter" w:semiHidden="1" w:unhideWhenUsed="1"/>
+    <w:lsdException w:name="HTML Variable" w:semiHidden="1" w:unhideWhenUsed="1"/>
+    <w:lsdException w:name="Normal Table" w:semiHidden="1" w:unhideWhenUsed="1"/>
+    <w:lsdException w:name="annotation subject" w:semiHidden="1" w:unhideWhenUsed="1"/>
+    <w:lsdException w:name="No List" w:semiHidden="1" w:unhideWhenUsed="1"/>
+    <w:lsdException w:name="Outline List 1" w:semiHidden="1" w:unhideWhenUsed="1"/>
+    <w:lsdException w:name="Outline List 2" w:semiHidden="1" w:unhideWhenUsed="1"/>
+    <w:lsdException w:name="Outline List 3" w:semiHidden="1" w:unhideWhenUsed="1"/>
+    <w:lsdException w:name="Table Simple 1" w:semiHidden="1" w:unhideWhenUsed="1"/>
+    <w:lsdException w:name="Table Simple 2" w:semiHidden="1" w:unhideWhenUsed="1"/>
+    <w:lsdException w:name="Table Simple 3" w:semiHidden="1" w:unhideWhenUsed="1"/>
+    <w:lsdException w:name="Table Classic 1" w:semiHidden="1" w:unhideWhenUsed="1"/>
+    <w:lsdException w:name="Table Classic 2" w:semiHidden="1" w:unhideWhenUsed="1"/>
+    <w:lsdException w:name="Table Classic 3" w:semiHidden="1" w:unhideWhenUsed="1"/>
+    <w:lsdException w:name="Table Classic 4" w:semiHidden="1" w:unhideWhenUsed="1"/>
+    <w:lsdException w:name="Table Colorful 1" w:semiHidden="1" w:unhideWhenUsed="1"/>
+    <w:lsdException w:name="Table Colorful 2" w:semiHidden="1" w:unhideWhenUsed="1"/>
+    <w:lsdException w:name="Table Colorful 3" w:semiHidden="1" w:unhideWhenUsed="1"/>
+    <w:lsdException w:name="Table Columns 1" w:semiHidden="1" w:unhideWhenUsed="1"/>
+    <w:lsdException w:name="Table Columns 2" w:semiHidden="1" w:unhideWhenUsed="1"/>
+    <w:lsdException w:name="Table Columns 3" w:semiHidden="1" w:unhideWhenUsed="1"/>
+    <w:lsdException w:name="Table Columns 4" w:semiHidden="1" w:unhideWhenUsed="1"/>
+    <w:lsdException w:name="Table Columns 5" w:semiHidden="1" w:unhideWhenUsed="1"/>
+    <w:lsdException w:name="Table Grid 1" w:semiHidden="1" w:unhideWhenUsed="1"/>
+    <w:lsdException w:name="Table Grid 2" w:semiHidden="1" w:unhideWhenUsed="1"/>
+    <w:lsdException w:name="Table Grid 3" w:semiHidden="1" w:unhideWhenUsed="1"/>
+    <w:lsdException w:name="Table Grid 4" w:semiHidden="1" w:unhideWhenUsed="1"/>
+    <w:lsdException w:name="Table Grid 5" w:semiHidden="1" w:unhideWhenUsed="1"/>
+    <w:lsdException w:name="Table Grid 6" w:semiHidden="1" w:unhideWhenUsed="1"/>
+    <w:lsdException w:name="Table Grid 7" w:semiHidden="1" w:unhideWhenUsed="1"/>
+    <w:lsdException w:name="Table Grid 8" w:semiHidden="1" w:unhideWhenUsed="1"/>
+    <w:lsdException w:name="Table List 1" w:semiHidden="1" w:unhideWhenUsed="1"/>
+    <w:lsdException w:name="Table List 2" w:semiHidden="1" w:unhideWhenUsed="1"/>
+    <w:lsdException w:name="Table List 3" w:semiHidden="1" w:unhideWhenUsed="1"/>
+    <w:lsdException w:name="Table List 4" w:semiHidden="1" w:unhideWhenUsed="1"/>
+    <w:lsdException w:name="Table List 5" w:semiHidden="1" w:unhideWhenUsed="1"/>
+    <w:lsdException w:name="Table List 6" w:semiHidden="1" w:unhideWhenUsed="1"/>
+    <w:lsdException w:name="Table List 7" w:semiHidden="1" w:unhideWhenUsed="1"/>
+    <w:lsdException w:name="Table List 8" w:semiHidden="1" w:unhideWhenUsed="1"/>
+    <w:lsdException w:name="Table 3D effects 1" w:semiHidden="1" w:unhideWhenUsed="1"/>
+    <w:lsdException w:name="Table 3D effects 2" w:semiHidden="1" w:unhideWhenUsed="1"/>
+    <w:lsdException w:name="Table 3D effects 3" w:semiHidden="1" w:unhideWhenUsed="1"/>
+    <w:lsdException w:name="Table Contemporary" w:semiHidden="1" w:unhideWhenUsed="1"/>
+    <w:lsdException w:name="Table Elegant" w:semiHidden="1" w:unhideWhenUsed="1"/>
+    <w:lsdException w:name="Table Professional" w:semiHidden="1" w:unhideWhenUsed="1"/>
+    <w:lsdException w:name="Table Subtle 1" w:semiHidden="1" w:unhideWhenUsed="1"/>
+    <w:lsdException w:name="Table Subtle 2" w:semiHidden="1" w:unhideWhenUsed="1"/>
+    <w:lsdException w:name="Table Web 1" w:semiHidden="1" w:unhideWhenUsed="1"/>
+    <w:lsdException w:name="Table Web 2" w:semiHidden="1" w:unhideWhenUsed="1"/>
+    <w:lsdException w:name="Table Web 3" w:semiHidden="1" w:unhideWhenUsed="1"/>
+    <w:lsdException w:name="Balloon Text" w:semiHidden="1" w:unhideWhenUsed="1"/>
+    <w:lsdException w:name="Table Grid" w:semiHidden="1" w:uiPriority="39" w:unhideWhenUsed="1"/>
+    <w:lsdException w:name="Table Theme" w:semiHidden="1" w:unhideWhenUsed="1"/>
+    <w:lsdException w:name="Placeholder Text" w:semiHidden="1"/>
+    <w:lsdException w:name="No Spacing" w:uiPriority="1" w:qFormat="1"/>
+    <w:lsdException w:name="Light Shading" w:uiPriority="60"/>
+    <w:lsdException w:name="Light List" w:uiPriority="61"/>
+    <w:lsdException w:name="Light Grid" w:uiPriority="62"/>
+    <w:lsdException w:name="Medium Shading 1" w:uiPriority="63"/>
+    <w:lsdException w:name="Medium Shading 2" w:uiPriority="64"/>
+    <w:lsdException w:name="Medium List 1" w:uiPriority="65"/>
+    <w:lsdException w:name="Medium List 2" w:uiPriority="66"/>
+    <w:lsdException w:name="Medium Grid 1" w:uiPriority="67"/>
+    <w:lsdException w:name="Medium Grid 2" w:uiPriority="68"/>
+    <w:lsdException w:name="Medium Grid 3" w:uiPriority="69"/>
+    <w:lsdException w:name="Dark List" w:uiPriority="70"/>
+    <w:lsdException w:name="Colorful Shading" w:uiPriority="71"/>
+    <w:lsdException w:name="Colorful List" w:uiPriority="72"/>
+    <w:lsdException w:name="Colorful Grid" w:uiPriority="73"/>
+    <w:lsdException w:name="Light Shading Accent 1" w:uiPriority="60"/>
+    <w:lsdException w:name="Light List Accent 1" w:uiPriority="61"/>
+    <w:lsdException w:name="Light Grid Accent 1" w:uiPriority="62"/>
+    <w:lsdException w:name="Medium Shading 1 Accent 1" w:uiPriority="63"/>
+    <w:lsdException w:name="Medium Shading 2 Accent 1" w:uiPriority="64"/>
+    <w:lsdException w:name="Medium List 1 Accent 1" w:uiPriority="65"/>
+    <w:lsdException w:name="Revision" w:semiHidden="1"/>
+    <w:lsdException w:name="List Paragraph" w:uiPriority="34" w:qFormat="1"/>
+    <w:lsdException w:name="Quote" w:uiPriority="29" w:qFormat="1"/>
+    <w:lsdException w:name="Intense Quote" w:uiPriority="30" w:qFormat="1"/>
+    <w:lsdException w:name="Medium List 2 Accent 1" w:uiPriority="66"/>
+    <w:lsdException w:name="Medium Grid 1 Accent 1" w:uiPriority="67"/>
+    <w:lsdException w:name="Medium Grid 2 Accent 1" w:uiPriority="68"/>
+    <w:lsdException w:name="Medium Grid 3 Accent 1" w:uiPriority="69"/>
+    <w:lsdException w:name="Dark List Accent 1" w:uiPriority="70"/>
+    <w:lsdException w:name="Colorful Shading Accent 1" w:uiPriority="71"/>
+    <w:lsdException w:name="Colorful List Accent 1" w:uiPriority="72"/>
+    <w:lsdException w:name="Colorful Grid Accent 1" w:uiPriority="73"/>
+    <w:lsdException w:name="Light Shading Accent 2" w:uiPriority="60"/>
+    <w:lsdException w:name="Light List Accent 2" w:uiPriority="61"/>
+    <w:lsdException w:name="Light Grid Accent 2" w:uiPriority="62"/>
+    <w:lsdException w:name="Medium Shading 1 Accent 2" w:uiPriority="63"/>
+    <w:lsdException w:name="Medium Shading 2 Accent 2" w:uiPriority="64"/>
+    <w:lsdException w:name="Medium List 1 Accent 2" w:uiPriority="65"/>
+    <w:lsdException w:name="Medium List 2 Accent 2" w:uiPriority="66"/>
+    <w:lsdException w:name="Medium Grid 1 Accent 2" w:uiPriority="67"/>
+    <w:lsdException w:name="Medium Grid 2 Accent 2" w:uiPriority="68"/>
+    <w:lsdException w:name="Medium Grid 3 Accent 2" w:uiPriority="69"/>
+    <w:lsdException w:name="Dark List Accent 2" w:uiPriority="70"/>
+    <w:lsdException w:name="Colorful Shading Accent 2" w:uiPriority="71"/>
+    <w:lsdException w:name="Colorful List Accent 2" w:uiPriority="72"/>
+    <w:lsdException w:name="Colorful Grid Accent 2" w:uiPriority="73"/>
+    <w:lsdException w:name="Light Shading Accent 3" w:uiPriority="60"/>
+    <w:lsdException w:name="Light List Accent 3" w:uiPriority="61"/>
+    <w:lsdException w:name="Light Grid Accent 3" w:uiPriority="62"/>
+    <w:lsdException w:name="Medium Shading 1 Accent 3" w:uiPriority="63"/>
+    <w:lsdException w:name="Medium Shading 2 Accent 3" w:uiPriority="64"/>
+    <w:lsdException w:name="Medium List 1 Accent 3" w:uiPriority="65"/>
+    <w:lsdException w:name="Medium List 2 Accent 3" w:uiPriority="66"/>
+    <w:lsdException w:name="Medium Grid 1 Accent 3" w:uiPriority="67"/>
+    <w:lsdException w:name="Medium Grid 2 Accent 3" w:uiPriority="68"/>
+    <w:lsdException w:name="Medium Grid 3 Accent 3" w:uiPriority="69"/>
+    <w:lsdException w:name="Dark List Accent 3" w:uiPriority="70"/>
+    <w:lsdException w:name="Colorful Shading Accent 3" w:uiPriority="71"/>
+    <w:lsdException w:name="Colorful List Accent 3" w:uiPriority="72"/>
+    <w:lsdException w:name="Colorful Grid Accent 3" w:uiPriority="73"/>
+    <w:lsdException w:name="Light Shading Accent 4" w:uiPriority="60"/>
+    <w:lsdException w:name="Light List Accent 4" w:uiPriority="61"/>
+    <w:lsdException w:name="Light Grid Accent 4" w:uiPriority="62"/>
+    <w:lsdException w:name="Medium Shading 1 Accent 4" w:uiPriority="63"/>
+    <w:lsdException w:name="Medium Shading 2 Accent 4" w:uiPriority="64"/>
+    <w:lsdException w:name="Medium List 1 Accent 4" w:uiPriority="65"/>
+    <w:lsdException w:name="Medium List 2 Accent 4" w:uiPriority="66"/>
+    <w:lsdException w:name="Medium Grid 1 Accent 4" w:uiPriority="67"/>
+    <w:lsdException w:name="Medium Grid 2 Accent 4" w:uiPriority="68"/>
+    <w:lsdException w:name="Medium Grid 3 Accent 4" w:uiPriority="69"/>
+    <w:lsdException w:name="Dark List Accent 4" w:uiPriority="70"/>
+    <w:lsdException w:name="Colorful Shading Accent 4" w:uiPriority="71"/>
+    <w:lsdException w:name="Colorful List Accent 4" w:uiPriority="72"/>
+    <w:lsdException w:name="Colorful Grid Accent 4" w:uiPriority="73"/>
+    <w:lsdException w:name="Light Shading Accent 5" w:uiPriority="60"/>
+    <w:lsdException w:name="Light List Accent 5" w:uiPriority="61"/>
+    <w:lsdException w:name="Light Grid Accent 5" w:uiPriority="62"/>
+    <w:lsdException w:name="Medium Shading 1 Accent 5" w:uiPriority="63"/>
+    <w:lsdException w:name="Medium Shading 2 Accent 5" w:uiPriority="64"/>
+    <w:lsdException w:name="Medium List 1 Accent 5" w:uiPriority="65"/>
+    <w:lsdException w:name="Medium List 2 Accent 5" w:uiPriority="66"/>
+    <w:lsdException w:name="Medium Grid 1 Accent 5" w:uiPriority="67"/>
+    <w:lsdException w:name="Medium Grid 2 Accent 5" w:uiPriority="68"/>
+    <w:lsdException w:name="Medium Grid 3 Accent 5" w:uiPriority="69"/>
+    <w:lsdException w:name="Dark List Accent 5" w:uiPriority="70"/>
+    <w:lsdException w:name="Colorful Shading Accent 5" w:uiPriority="71"/>
+    <w:lsdException w:name="Colorful List Accent 5" w:uiPriority="72"/>
+    <w:lsdException w:name="Colorful Grid Accent 5" w:uiPriority="73"/>
+    <w:lsdException w:name="Light Shading Accent 6" w:uiPriority="60"/>
+    <w:lsdException w:name="Light List Accent 6" w:uiPriority="61"/>
+    <w:lsdException w:name="Light Grid Accent 6" w:uiPriority="62"/>
+    <w:lsdException w:name="Medium Shading 1 Accent 6" w:uiPriority="63"/>
+    <w:lsdException w:name="Medium Shading 2 Accent 6" w:uiPriority="64"/>
+    <w:lsdException w:name="Medium List 1 Accent 6" w:uiPriority="65"/>
+    <w:lsdException w:name="Medium List 2 Accent 6" w:uiPriority="66"/>
+    <w:lsdException w:name="Medium Grid 1 Accent 6" w:uiPriority="67"/>
+    <w:lsdException w:name="Medium Grid 2 Accent 6" w:uiPriority="68"/>
+    <w:lsdException w:name="Medium Grid 3 Accent 6" w:uiPriority="69"/>
+    <w:lsdException w:name="Dark List Accent 6" w:uiPriority="70"/>
+    <w:lsdException w:name="Colorful Shading Accent 6" w:uiPriority="71"/>
+    <w:lsdException w:name="Colorful List Accent 6" w:uiPriority="72"/>
+    <w:lsdException w:name="Colorful Grid Accent 6" w:uiPriority="73"/>
+    <w:lsdException w:name="Subtle Emphasis" w:uiPriority="19" w:qFormat="1"/>
+    <w:lsdException w:name="Intense Emphasis" w:uiPriority="21" w:qFormat="1"/>
+    <w:lsdException w:name="Subtle Reference" w:uiPriority="31" w:qFormat="1"/>
+    <w:lsdException w:name="Intense Reference" w:uiPriority="32" w:qFormat="1"/>
+    <w:lsdException w:name="Book Title" w:uiPriority="33" w:qFormat="1"/>
+    <w:lsdException w:name="Bibliography" w:semiHidden="1" w:uiPriority="37" w:unhideWhenUsed="1"/>
+    <w:lsdException w:name="TOC Heading" w:semiHidden="1" w:uiPriority="39" w:unhideWhenUsed="1" w:qFormat="1"/>
+    <w:lsdException w:name="Plain Table 1" w:uiPriority="41"/>
+    <w:lsdException w:name="Plain Table 2" w:uiPriority="42"/>
+    <w:lsdException w:name="Plain Table 3" w:uiPriority="43"/>
+    <w:lsdException w:name="Plain Table 4" w:uiPriority="44"/>
+    <w:lsdException w:name="Plain Table 5" w:uiPriority="45"/>
+    <w:lsdException w:name="Grid Table Light" w:uiPriority="40"/>
+    <w:lsdException w:name="Grid Table 1 Light" w:uiPriority="46"/>
+    <w:lsdException w:name="Grid Table 2" w:uiPriority="47"/>
+    <w:lsdException w:name="Grid Table 3" w:uiPriority="48"/>
+    <w:lsdException w:name="Grid Table 4" w:uiPriority="49"/>
+    <w:lsdException w:name="Grid Table 5 Dark" w:uiPriority="50"/>
+    <w:lsdException w:name="Grid Table 6 Colorful" w:uiPriority="51"/>
+    <w:lsdException w:name="Grid Table 7 Colorful" w:uiPriority="52"/>
+    <w:lsdException w:name="Grid Table 1 Light Accent 1" w:uiPriority="46"/>
+    <w:lsdException w:name="Grid Table 2 Accent 1" w:uiPriority="47"/>
+    <w:lsdException w:name="Grid Table 3 Accent 1" w:uiPriority="48"/>
+    <w:lsdException w:name="Grid Table 4 Accent 1" w:uiPriority="49"/>
+    <w:lsdException w:name="Grid Table 5 Dark Accent 1" w:uiPriority="50"/>
+    <w:lsdException w:name="Grid Table 6 Colorful Accent 1" w:uiPriority="51"/>
+    <w:lsdException w:name="Grid Table 7 Colorful Accent 1" w:uiPriority="52"/>
+    <w:lsdException w:name="Grid Table 1 Light Accent 2" w:uiPriority="46"/>
+    <w:lsdException w:name="Grid Table 2 Accent 2" w:uiPriority="47"/>
+    <w:lsdException w:name="Grid Table 3 Accent 2" w:uiPriority="48"/>
+    <w:lsdException w:name="Grid Table 4 Accent 2" w:uiPriority="49"/>
+    <w:lsdException w:name="Grid Table 5 Dark Accent 2" w:uiPriority="50"/>
+    <w:lsdException w:name="Grid Table 6 Colorful Accent 2" w:uiPriority="51"/>
+    <w:lsdException w:name="Grid Table 7 Colorful Accent 2" w:uiPriority="52"/>
+    <w:lsdException w:name="Grid Table 1 Light Accent 3" w:uiPriority="46"/>
+    <w:lsdException w:name="Grid Table 2 Accent 3" w:uiPriority="47"/>
+    <w:lsdException w:name="Grid Table 3 Accent 3" w:uiPriority="48"/>
+    <w:lsdException w:name="Grid Table 4 Accent 3" w:uiPriority="49"/>
+    <w:lsdException w:name="Grid Table 5 Dark Accent 3" w:uiPriority="50"/>
+    <w:lsdException w:name="Grid Table 6 Colorful Accent 3" w:uiPriority="51"/>
+    <w:lsdException w:name="Grid Table 7 Colorful Accent 3" w:uiPriority="52"/>
+    <w:lsdException w:name="Grid Table 1 Light Accent 4" w:uiPriority="46"/>
+    <w:lsdException w:name="Grid Table 2 Accent 4" w:uiPriority="47"/>
+    <w:lsdException w:name="Grid Table 3 Accent 4" w:uiPriority="48"/>
+    <w:lsdException w:name="Grid Table 4 Accent 4" w:uiPriority="49"/>
+    <w:lsdException w:name="Grid Table 5 Dark Accent 4" w:uiPriority="50"/>
+    <w:lsdException w:name="Grid Table 6 Colorful Accent 4" w:uiPriority="51"/>
+    <w:lsdException w:name="Grid Table 7 Colorful Accent 4" w:uiPriority="52"/>
+    <w:lsdException w:name="Grid Table 1 Light Accent 5" w:uiPriority="46"/>
+    <w:lsdException w:name="Grid Table 2 Accent 5" w:uiPriority="47"/>
+    <w:lsdException w:name="Grid Table 3 Accent 5" w:uiPriority="48"/>
+    <w:lsdException w:name="Grid Table 4 Accent 5" w:uiPriority="49"/>
+    <w:lsdException w:name="Grid Table 5 Dark Accent 5" w:uiPriority="50"/>
+    <w:lsdException w:name="Grid Table 6 Colorful Accent 5" w:uiPriority="51"/>
+    <w:lsdException w:name="Grid Table 7 Colorful Accent 5" w:uiPriority="52"/>
+    <w:lsdException w:name="Grid Table 1 Light Accent 6" w:uiPriority="46"/>
+    <w:lsdException w:name="Grid Table 2 Accent 6" w:uiPriority="47"/>
+    <w:lsdException w:name="Grid Table 3 Accent 6" w:uiPriority="48"/>
+    <w:lsdException w:name="Grid Table 4 Accent 6" w:uiPriority="49"/>
+    <w:lsdException w:name="Grid Table 5 Dark Accent 6" w:uiPriority="50"/>
+    <w:lsdException w:name="Grid Table 6 Colorful Accent 6" w:uiPriority="51"/>
+    <w:lsdException w:name="Grid Table 7 Colorful Accent 6" w:uiPriority="52"/>
+    <w:lsdException w:name="List Table 1 Light" w:uiPriority="46"/>
+    <w:lsdException w:name="List Table 2" w:uiPriority="47"/>
+    <w:lsdException w:name="List Table 3" w:uiPriority="48"/>
+    <w:lsdException w:name="List Table 4" w:uiPriority="49"/>
+    <w:lsdException w:name="List Table 5 Dark" w:uiPriority="50"/>
+    <w:lsdException w:name="List Table 6 Colorful" w:uiPriority="51"/>
+    <w:lsdException w:name="List Table 7 Colorful" w:uiPriority="52"/>
+    <w:lsdException w:name="List Table 1 Light Accent 1" w:uiPriority="46"/>
+    <w:lsdException w:name="List Table 2 Accent 1" w:uiPriority="47"/>
+    <w:lsdException w:name="List Table 3 Accent 1" w:uiPriority="48"/>
+    <w:lsdException w:name="List Table 4 Accent 1" w:uiPriority="49"/>
+    <w:lsdException w:name="List Table 5 Dark Accent 1" w:uiPriority="50"/>
+    <w:lsdException w:name="List Table 6 Colorful Accent 1" w:uiPriority="51"/>
+    <w:lsdException w:name="List Table 7 Colorful Accent 1" w:uiPriority="52"/>
+    <w:lsdException w:name="List Table 1 Light Accent 2" w:uiPriority="46"/>
+    <w:lsdException w:name="List Table 2 Accent 2" w:uiPriority="47"/>
+    <w:lsdException w:name="List Table 3 Accent 2" w:uiPriority="48"/>
+    <w:lsdException w:name="List Table 4 Accent 2" w:uiPriority="49"/>
+    <w:lsdException w:name="List Table 5 Dark Accent 2" w:uiPriority="50"/>
+    <w:lsdException w:name="List Table 6 Colorful Accent 2" w:uiPriority="51"/>
+    <w:lsdException w:name="List Table 7 Colorful Accent 2" w:uiPriority="52"/>
+    <w:lsdException w:name="List Table 1 Light Accent 3" w:uiPriority="46"/>
+    <w:lsdException w:name="List Table 2 Accent 3" w:uiPriority="47"/>
+    <w:lsdException w:name="List Table 3 Accent 3" w:uiPriority="48"/>
+    <w:lsdException w:name="List Table 4 Accent 3" w:uiPriority="49"/>
+    <w:lsdException w:name="List Table 5 Dark Accent 3" w:uiPriority="50"/>
+    <w:lsdException w:name="List Table 6 Colorful Accent 3" w:uiPriority="51"/>
+    <w:lsdException w:name="List Table 7 Colorful Accent 3" w:uiPriority="52"/>
+    <w:lsdException w:name="List Table 1 Light Accent 4" w:uiPriority="46"/>
+    <w:lsdException w:name="List Table 2 Accent 4" w:uiPriority="47"/>
+    <w:lsdException w:name="List Table 3 Accent 4" w:uiPriority="48"/>
+    <w:lsdException w:name="List Table 4 Accent 4" w:uiPriority="49"/>
+    <w:lsdException w:name="List Table 5 Dark Accent 4" w:uiPriority="50"/>
+    <w:lsdException w:name="List Table 6 Colorful Accent 4" w:uiPriority="51"/>
+    <w:lsdException w:name="List Table 7 Colorful Accent 4" w:uiPriority="52"/>
+    <w:lsdException w:name="List Table 1 Light Accent 5" w:uiPriority="46"/>
+    <w:lsdException w:name="List Table 2 Accent 5" w:uiPriority="47"/>
+    <w:lsdException w:name="List Table 3 Accent 5" w:uiPriority="48"/>
+    <w:lsdException w:name="List Table 4 Accent 5" w:uiPriority="49"/>
+    <w:lsdException w:name="List Table 5 Dark Accent 5" w:uiPriority="50"/>
+    <w:lsdException w:name="List Table 6 Colorful Accent 5" w:uiPriority="51"/>
+    <w:lsdException w:name="List Table 7 Colorful Accent 5" w:uiPriority="52"/>
+    <w:lsdException w:name="List Table 1 Light Accent 6" w:uiPriority="46"/>
+    <w:lsdException w:name="List Table 2 Accent 6" w:uiPriority="47"/>
+    <w:lsdException w:name="List Table 3 Accent 6" w:uiPriority="48"/>
+    <w:lsdException w:name="List Table 4 Accent 6" w:uiPriority="49"/>
+    <w:lsdException w:name="List Table 5 Dark Accent 6" w:uiPriority="50"/>
+    <w:lsdException w:name="List Table 6 Colorful Accent 6" w:uiPriority="51"/>
+    <w:lsdException w:name="List Table 7 Colorful Accent 6" w:uiPriority="52"/>
+    <w:lsdException w:name="Mention" w:semiHidden="1" w:unhideWhenUsed="1"/>
+    <w:lsdException w:name="Smart Hyperlink" w:semiHidden="1" w:unhideWhenUsed="1"/>
+    <w:lsdException w:name="Hashtag" w:semiHidden="1" w:unhideWhenUsed="1"/>
+    <w:lsdException w:name="Unresolved Mention" w:semiHidden="1" w:unhideWhenUsed="1"/>
   </w:latentStyles>
   <w:style w:type="paragraph" w:default="1" w:styleId="Standard">
     <w:name w:val="Normal"/>
@@ -6637,7 +5749,6 @@
     <w:uiPriority w:val="99"/>
     <w:semiHidden/>
     <w:unhideWhenUsed/>
-    <w:qFormat/>
     <w:tblPr>
       <w:tblInd w:w="0" w:type="dxa"/>
       <w:tblCellMar>
@@ -6884,7 +5995,7 @@
       <w:contextualSpacing/>
     </w:pPr>
   </w:style>
-  <w:style w:type="character" w:styleId="BesuchterHyperlink">
+  <w:style w:type="character" w:styleId="BesuchterLink">
     <w:name w:val="FollowedHyperlink"/>
     <w:basedOn w:val="Absatz-Standardschriftart"/>
     <w:uiPriority w:val="99"/>
@@ -7064,7 +6175,7 @@
       <w:szCs w:val="18"/>
     </w:rPr>
   </w:style>
-  <w:style w:type="table" w:styleId="Tabellengitternetz">
+  <w:style w:type="table" w:styleId="Tabellenraster">
     <w:name w:val="Table Grid"/>
     <w:basedOn w:val="NormaleTabelle"/>
     <w:uiPriority w:val="39"/>
@@ -7073,7 +6184,6 @@
       <w:spacing w:after="0" w:line="240" w:lineRule="auto"/>
     </w:pPr>
     <w:tblPr>
-      <w:tblInd w:w="0" w:type="dxa"/>
       <w:tblBorders>
         <w:top w:val="single" w:sz="4" w:space="0" w:color="auto"/>
         <w:left w:val="single" w:sz="4" w:space="0" w:color="auto"/>
@@ -7082,12 +6192,6 @@
         <w:insideH w:val="single" w:sz="4" w:space="0" w:color="auto"/>
         <w:insideV w:val="single" w:sz="4" w:space="0" w:color="auto"/>
       </w:tblBorders>
-      <w:tblCellMar>
-        <w:top w:w="0" w:type="dxa"/>
-        <w:left w:w="108" w:type="dxa"/>
-        <w:bottom w:w="0" w:type="dxa"/>
-        <w:right w:w="108" w:type="dxa"/>
-      </w:tblCellMar>
     </w:tblPr>
   </w:style>
   <w:style w:type="paragraph" w:customStyle="1" w:styleId="CitaviBibliographyEntry">
@@ -7395,7 +6499,7 @@
   <a:extraClrSchemeLst/>
   <a:extLst>
     <a:ext uri="{05A4C25C-085E-4340-85A3-A5531E510DB2}">
-      <thm15:themeFamily xmlns:thm15="http://schemas.microsoft.com/office/thememl/2012/main" xmlns="" name="Office Theme" id="{62F939B6-93AF-4DB8-9C6B-D6C7DFDC589F}" vid="{4A3C46E8-61CC-4603-A589-7422A47A8E4A}"/>
+      <thm15:themeFamily xmlns:thm15="http://schemas.microsoft.com/office/thememl/2012/main" name="Office Theme" id="{62F939B6-93AF-4DB8-9C6B-D6C7DFDC589F}" vid="{4A3C46E8-61CC-4603-A589-7422A47A8E4A}"/>
     </a:ext>
   </a:extLst>
 </a:theme>
@@ -7427,7 +6531,7 @@
 </file>
 
 <file path=customXml/itemProps1.xml><?xml version="1.0" encoding="utf-8"?>
-<ds:datastoreItem xmlns:ds="http://schemas.openxmlformats.org/officeDocument/2006/customXml" ds:itemID="{11C27360-9C2F-4B2F-9710-CD6FF257C65E}">
+<ds:datastoreItem xmlns:ds="http://schemas.openxmlformats.org/officeDocument/2006/customXml" ds:itemID="{1E760018-C4CB-43F7-9C55-BB3A1AA0D028}">
   <ds:schemaRefs>
     <ds:schemaRef ds:uri="http://schemas.openxmlformats.org/officeDocument/2006/bibliography"/>
   </ds:schemaRefs>

</xml_diff>

<commit_message>
Adjusting Doku to new accuracy
</commit_message>
<xml_diff>
--- a/NaiveBayesDoku.docx
+++ b/NaiveBayesDoku.docx
@@ -1,6 +1,6 @@
 
 <file path=word/document.xml><?xml version="1.0" encoding="utf-8"?>
-<w:document xmlns:wpc="http://schemas.microsoft.com/office/word/2010/wordprocessingCanvas" xmlns:cx="http://schemas.microsoft.com/office/drawing/2014/chartex" xmlns:cx1="http://schemas.microsoft.com/office/drawing/2015/9/8/chartex" xmlns:cx2="http://schemas.microsoft.com/office/drawing/2015/10/21/chartex" xmlns:cx3="http://schemas.microsoft.com/office/drawing/2016/5/9/chartex" xmlns:cx4="http://schemas.microsoft.com/office/drawing/2016/5/10/chartex" xmlns:cx5="http://schemas.microsoft.com/office/drawing/2016/5/11/chartex" xmlns:cx6="http://schemas.microsoft.com/office/drawing/2016/5/12/chartex" xmlns:cx7="http://schemas.microsoft.com/office/drawing/2016/5/13/chartex" xmlns:cx8="http://schemas.microsoft.com/office/drawing/2016/5/14/chartex" xmlns:mc="http://schemas.openxmlformats.org/markup-compatibility/2006" xmlns:aink="http://schemas.microsoft.com/office/drawing/2016/ink" xmlns:am3d="http://schemas.microsoft.com/office/drawing/2017/model3d" xmlns:o="urn:schemas-microsoft-com:office:office" xmlns:r="http://schemas.openxmlformats.org/officeDocument/2006/relationships" xmlns:m="http://schemas.openxmlformats.org/officeDocument/2006/math" xmlns:v="urn:schemas-microsoft-com:vml" xmlns:wp14="http://schemas.microsoft.com/office/word/2010/wordprocessingDrawing" xmlns:wp="http://schemas.openxmlformats.org/drawingml/2006/wordprocessingDrawing" xmlns:w10="urn:schemas-microsoft-com:office:word" xmlns:w="http://schemas.openxmlformats.org/wordprocessingml/2006/main" xmlns:w14="http://schemas.microsoft.com/office/word/2010/wordml" xmlns:w15="http://schemas.microsoft.com/office/word/2012/wordml" xmlns:w16cid="http://schemas.microsoft.com/office/word/2016/wordml/cid" xmlns:w16se="http://schemas.microsoft.com/office/word/2015/wordml/symex" xmlns:wpg="http://schemas.microsoft.com/office/word/2010/wordprocessingGroup" xmlns:wpi="http://schemas.microsoft.com/office/word/2010/wordprocessingInk" xmlns:wne="http://schemas.microsoft.com/office/word/2006/wordml" xmlns:wps="http://schemas.microsoft.com/office/word/2010/wordprocessingShape" mc:Ignorable="w14 w15 w16se w16cid wp14">
+<w:document xmlns:ve="http://schemas.openxmlformats.org/markup-compatibility/2006" xmlns:o="urn:schemas-microsoft-com:office:office" xmlns:r="http://schemas.openxmlformats.org/officeDocument/2006/relationships" xmlns:m="http://schemas.openxmlformats.org/officeDocument/2006/math" xmlns:v="urn:schemas-microsoft-com:vml" xmlns:wp="http://schemas.openxmlformats.org/drawingml/2006/wordprocessingDrawing" xmlns:w10="urn:schemas-microsoft-com:office:word" xmlns:w="http://schemas.openxmlformats.org/wordprocessingml/2006/main" xmlns:wne="http://schemas.microsoft.com/office/word/2006/wordml">
   <w:body>
     <w:bookmarkStart w:id="0" w:name="_Hlk491174082" w:displacedByCustomXml="next"/>
     <w:bookmarkEnd w:id="0" w:displacedByCustomXml="next"/>
@@ -50,7 +50,63 @@
               <w:sz w:val="52"/>
               <w:szCs w:val="52"/>
             </w:rPr>
-            <w:t>Lernen eines Naive-Bayes-Klassifikators für Restaurant-Bewertungen</w:t>
+            <w:t>Lernen eines Naive-</w:t>
+          </w:r>
+          <w:proofErr w:type="spellStart"/>
+          <w:r>
+            <w:rPr>
+              <w:rFonts w:ascii="Calibri" w:eastAsia="MS Gothic" w:hAnsi="Calibri"/>
+              <w:b/>
+              <w:bCs/>
+              <w:color w:val="000000"/>
+              <w:spacing w:val="5"/>
+              <w:kern w:val="28"/>
+              <w:sz w:val="52"/>
+              <w:szCs w:val="52"/>
+            </w:rPr>
+            <w:t>Bayes</w:t>
+          </w:r>
+          <w:proofErr w:type="spellEnd"/>
+          <w:r>
+            <w:rPr>
+              <w:rFonts w:ascii="Calibri" w:eastAsia="MS Gothic" w:hAnsi="Calibri"/>
+              <w:b/>
+              <w:bCs/>
+              <w:color w:val="000000"/>
+              <w:spacing w:val="5"/>
+              <w:kern w:val="28"/>
+              <w:sz w:val="52"/>
+              <w:szCs w:val="52"/>
+            </w:rPr>
+            <w:t>-</w:t>
+          </w:r>
+          <w:proofErr w:type="spellStart"/>
+          <w:r>
+            <w:rPr>
+              <w:rFonts w:ascii="Calibri" w:eastAsia="MS Gothic" w:hAnsi="Calibri"/>
+              <w:b/>
+              <w:bCs/>
+              <w:color w:val="000000"/>
+              <w:spacing w:val="5"/>
+              <w:kern w:val="28"/>
+              <w:sz w:val="52"/>
+              <w:szCs w:val="52"/>
+            </w:rPr>
+            <w:t>Klassifikators</w:t>
+          </w:r>
+          <w:proofErr w:type="spellEnd"/>
+          <w:r>
+            <w:rPr>
+              <w:rFonts w:ascii="Calibri" w:eastAsia="MS Gothic" w:hAnsi="Calibri"/>
+              <w:b/>
+              <w:bCs/>
+              <w:color w:val="000000"/>
+              <w:spacing w:val="5"/>
+              <w:kern w:val="28"/>
+              <w:sz w:val="52"/>
+              <w:szCs w:val="52"/>
+            </w:rPr>
+            <w:t xml:space="preserve"> für Restaurant-Bewertungen</w:t>
           </w:r>
           <w:r>
             <w:rPr>
@@ -76,8 +132,23 @@
               <w:sz w:val="52"/>
               <w:szCs w:val="52"/>
             </w:rPr>
-            <w:t>in Tripadvisor</w:t>
+            <w:t xml:space="preserve">in </w:t>
           </w:r>
+          <w:proofErr w:type="spellStart"/>
+          <w:r>
+            <w:rPr>
+              <w:rFonts w:ascii="Calibri" w:eastAsia="MS Gothic" w:hAnsi="Calibri"/>
+              <w:b/>
+              <w:bCs/>
+              <w:color w:val="000000"/>
+              <w:spacing w:val="5"/>
+              <w:kern w:val="28"/>
+              <w:sz w:val="52"/>
+              <w:szCs w:val="52"/>
+            </w:rPr>
+            <w:t>Tripadvisor</w:t>
+          </w:r>
+          <w:proofErr w:type="spellEnd"/>
         </w:p>
         <w:p>
           <w:pPr>
@@ -106,7 +177,7 @@
               <w:insideH w:val="single" w:sz="4" w:space="0" w:color="auto"/>
               <w:insideV w:val="single" w:sz="4" w:space="0" w:color="auto"/>
             </w:tblBorders>
-            <w:tblLook w:val="04A0" w:firstRow="1" w:lastRow="0" w:firstColumn="1" w:lastColumn="0" w:noHBand="0" w:noVBand="1"/>
+            <w:tblLook w:val="04A0"/>
           </w:tblPr>
           <w:tblGrid>
             <w:gridCol w:w="2312"/>
@@ -150,11 +221,47 @@
                     <w:rFonts w:ascii="Calibri" w:hAnsi="Calibri"/>
                   </w:rPr>
                 </w:pPr>
+                <w:proofErr w:type="spellStart"/>
                 <w:r>
                   <w:rPr>
                     <w:rFonts w:ascii="Calibri" w:hAnsi="Calibri"/>
                   </w:rPr>
-                  <w:t>Jannik Bikowski, Till Emme, Dominik Ramsauer</w:t>
+                  <w:t>Jannik</w:t>
+                </w:r>
+                <w:proofErr w:type="spellEnd"/>
+                <w:r>
+                  <w:rPr>
+                    <w:rFonts w:ascii="Calibri" w:hAnsi="Calibri"/>
+                  </w:rPr>
+                  <w:t xml:space="preserve"> </w:t>
+                </w:r>
+                <w:proofErr w:type="spellStart"/>
+                <w:r>
+                  <w:rPr>
+                    <w:rFonts w:ascii="Calibri" w:hAnsi="Calibri"/>
+                  </w:rPr>
+                  <w:t>Bikowski</w:t>
+                </w:r>
+                <w:proofErr w:type="spellEnd"/>
+                <w:r>
+                  <w:rPr>
+                    <w:rFonts w:ascii="Calibri" w:hAnsi="Calibri"/>
+                  </w:rPr>
+                  <w:t xml:space="preserve">, Till </w:t>
+                </w:r>
+                <w:proofErr w:type="spellStart"/>
+                <w:r>
+                  <w:rPr>
+                    <w:rFonts w:ascii="Calibri" w:hAnsi="Calibri"/>
+                  </w:rPr>
+                  <w:t>Emme</w:t>
+                </w:r>
+                <w:proofErr w:type="spellEnd"/>
+                <w:r>
+                  <w:rPr>
+                    <w:rFonts w:ascii="Calibri" w:hAnsi="Calibri"/>
+                  </w:rPr>
+                  <w:t>, Dominik Ramsauer</w:t>
                 </w:r>
               </w:p>
             </w:tc>
@@ -326,6 +433,7 @@
                     <w:b/>
                   </w:rPr>
                 </w:pPr>
+                <w:proofErr w:type="spellStart"/>
                 <w:r>
                   <w:rPr>
                     <w:rFonts w:ascii="Calibri" w:hAnsi="Calibri"/>
@@ -333,6 +441,7 @@
                   </w:rPr>
                   <w:t>Matrikelnummer</w:t>
                 </w:r>
+                <w:proofErr w:type="spellEnd"/>
               </w:p>
             </w:tc>
             <w:tc>
@@ -404,8 +513,44 @@
                   <w:rPr>
                     <w:rFonts w:ascii="Calibri" w:hAnsi="Calibri"/>
                   </w:rPr>
-                  <w:t>Lernen eines Naive-Bayes-Klassifikators für Restaurant-Bewertungen in Tripadvisor</w:t>
+                  <w:t>Lernen eines Naive-</w:t>
                 </w:r>
+                <w:proofErr w:type="spellStart"/>
+                <w:r>
+                  <w:rPr>
+                    <w:rFonts w:ascii="Calibri" w:hAnsi="Calibri"/>
+                  </w:rPr>
+                  <w:t>Bayes</w:t>
+                </w:r>
+                <w:proofErr w:type="spellEnd"/>
+                <w:r>
+                  <w:rPr>
+                    <w:rFonts w:ascii="Calibri" w:hAnsi="Calibri"/>
+                  </w:rPr>
+                  <w:t>-</w:t>
+                </w:r>
+                <w:proofErr w:type="spellStart"/>
+                <w:r>
+                  <w:rPr>
+                    <w:rFonts w:ascii="Calibri" w:hAnsi="Calibri"/>
+                  </w:rPr>
+                  <w:t>Klassifikators</w:t>
+                </w:r>
+                <w:proofErr w:type="spellEnd"/>
+                <w:r>
+                  <w:rPr>
+                    <w:rFonts w:ascii="Calibri" w:hAnsi="Calibri"/>
+                  </w:rPr>
+                  <w:t xml:space="preserve"> für Restaurant-Bewertungen in </w:t>
+                </w:r>
+                <w:proofErr w:type="spellStart"/>
+                <w:r>
+                  <w:rPr>
+                    <w:rFonts w:ascii="Calibri" w:hAnsi="Calibri"/>
+                  </w:rPr>
+                  <w:t>Tripadvisor</w:t>
+                </w:r>
+                <w:proofErr w:type="spellEnd"/>
                 <w:r>
                   <w:rPr>
                     <w:rFonts w:ascii="Calibri" w:hAnsi="Calibri"/>
@@ -1505,8 +1650,8 @@
             <w:fldChar w:fldCharType="end"/>
           </w:r>
         </w:p>
-        <w:bookmarkStart w:id="1" w:name="_Toc446506594" w:displacedByCustomXml="next"/>
-        <w:bookmarkStart w:id="2" w:name="_Toc446432287" w:displacedByCustomXml="next"/>
+        <w:bookmarkStart w:id="1" w:name="_Toc446432287" w:displacedByCustomXml="next"/>
+        <w:bookmarkStart w:id="2" w:name="_Toc446506594" w:displacedByCustomXml="next"/>
       </w:sdtContent>
     </w:sdt>
     <w:bookmarkEnd w:id="2" w:displacedByCustomXml="prev"/>
@@ -1607,15 +1752,85 @@
           <w:sz w:val="23"/>
           <w:szCs w:val="23"/>
         </w:rPr>
-        <w:t xml:space="preserve">Das Ziel der Arbeit ist die Implementierung eines Naive-Bayes-Klassifikators, der anhand vorher gesammelter Daten </w:t>
-      </w:r>
-      <w:r>
-        <w:rPr>
-          <w:rFonts w:cstheme="minorHAnsi"/>
-          <w:sz w:val="23"/>
-          <w:szCs w:val="23"/>
-        </w:rPr>
-        <w:t xml:space="preserve">von Restaurant-Bewertungen die Gesamtbewertung eines Restaurants vorhersagt. Hierfür wurden Bewertungen von 100 Regensburger Restaurants der Touristikwebsite „TripAdvisor“ gesammelt. Es wurden dafür für jedes Restaurant die Teilbewertungen </w:t>
+        <w:t>Das Ziel der Arbeit ist die Implementierung eines Naive-</w:t>
+      </w:r>
+      <w:proofErr w:type="spellStart"/>
+      <w:r>
+        <w:rPr>
+          <w:rFonts w:cstheme="minorHAnsi"/>
+          <w:sz w:val="23"/>
+          <w:szCs w:val="23"/>
+        </w:rPr>
+        <w:t>Bayes</w:t>
+      </w:r>
+      <w:proofErr w:type="spellEnd"/>
+      <w:r>
+        <w:rPr>
+          <w:rFonts w:cstheme="minorHAnsi"/>
+          <w:sz w:val="23"/>
+          <w:szCs w:val="23"/>
+        </w:rPr>
+        <w:t>-</w:t>
+      </w:r>
+      <w:proofErr w:type="spellStart"/>
+      <w:r>
+        <w:rPr>
+          <w:rFonts w:cstheme="minorHAnsi"/>
+          <w:sz w:val="23"/>
+          <w:szCs w:val="23"/>
+        </w:rPr>
+        <w:t>Klassifikators</w:t>
+      </w:r>
+      <w:proofErr w:type="spellEnd"/>
+      <w:r>
+        <w:rPr>
+          <w:rFonts w:cstheme="minorHAnsi"/>
+          <w:sz w:val="23"/>
+          <w:szCs w:val="23"/>
+        </w:rPr>
+        <w:t xml:space="preserve">, der anhand vorher gesammelter Daten </w:t>
+      </w:r>
+      <w:r>
+        <w:rPr>
+          <w:rFonts w:cstheme="minorHAnsi"/>
+          <w:sz w:val="23"/>
+          <w:szCs w:val="23"/>
+        </w:rPr>
+        <w:t>von Restaurant-Bewertungen die Gesamtbewertung eines Restaurants vorhersagt. H</w:t>
+      </w:r>
+      <w:r>
+        <w:rPr>
+          <w:rFonts w:cstheme="minorHAnsi"/>
+          <w:sz w:val="23"/>
+          <w:szCs w:val="23"/>
+        </w:rPr>
+        <w:t>ierfür wurden Bewertungen von 15</w:t>
+      </w:r>
+      <w:r>
+        <w:rPr>
+          <w:rFonts w:cstheme="minorHAnsi"/>
+          <w:sz w:val="23"/>
+          <w:szCs w:val="23"/>
+        </w:rPr>
+        <w:t>0 Restaurants der Touristikwebsite „</w:t>
+      </w:r>
+      <w:proofErr w:type="spellStart"/>
+      <w:r>
+        <w:rPr>
+          <w:rFonts w:cstheme="minorHAnsi"/>
+          <w:sz w:val="23"/>
+          <w:szCs w:val="23"/>
+        </w:rPr>
+        <w:t>TripAdvisor</w:t>
+      </w:r>
+      <w:proofErr w:type="spellEnd"/>
+      <w:r>
+        <w:rPr>
+          <w:rFonts w:cstheme="minorHAnsi"/>
+          <w:sz w:val="23"/>
+          <w:szCs w:val="23"/>
+        </w:rPr>
+        <w:t xml:space="preserve">“ gesammelt. Es wurden dafür für jedes Restaurant die Teilbewertungen </w:t>
       </w:r>
       <w:r>
         <w:rPr>
@@ -1658,7 +1873,25 @@
           <w:sz w:val="23"/>
           <w:szCs w:val="23"/>
         </w:rPr>
-        <w:t xml:space="preserve">ng des Klassifikators </w:t>
+        <w:t xml:space="preserve">ng des </w:t>
+      </w:r>
+      <w:proofErr w:type="spellStart"/>
+      <w:r>
+        <w:rPr>
+          <w:rFonts w:cstheme="minorHAnsi"/>
+          <w:sz w:val="23"/>
+          <w:szCs w:val="23"/>
+        </w:rPr>
+        <w:t>Klassifikators</w:t>
+      </w:r>
+      <w:proofErr w:type="spellEnd"/>
+      <w:r>
+        <w:rPr>
+          <w:rFonts w:cstheme="minorHAnsi"/>
+          <w:sz w:val="23"/>
+          <w:szCs w:val="23"/>
+        </w:rPr>
+        <w:t xml:space="preserve"> </w:t>
       </w:r>
       <w:r>
         <w:rPr>
@@ -1674,7 +1907,59 @@
           <w:sz w:val="23"/>
           <w:szCs w:val="23"/>
         </w:rPr>
-        <w:t xml:space="preserve"> Der implementierte Algorithmus soll dann mithilfe von Optimierungsversuchen verbessert und die Accuracy mit dem Machine-Learning-Tool „Weka“ verglichen werden. </w:t>
+        <w:t xml:space="preserve"> Der implementierte Algorithmus soll dann mithilfe von Optimierungsversuchen verbessert und die </w:t>
+      </w:r>
+      <w:r>
+        <w:rPr>
+          <w:rFonts w:cstheme="minorHAnsi"/>
+          <w:sz w:val="23"/>
+          <w:szCs w:val="23"/>
+        </w:rPr>
+        <w:t>Klassifizierungsrate</w:t>
+      </w:r>
+      <w:r>
+        <w:rPr>
+          <w:rFonts w:cstheme="minorHAnsi"/>
+          <w:sz w:val="23"/>
+          <w:szCs w:val="23"/>
+        </w:rPr>
+        <w:t xml:space="preserve"> mit dem </w:t>
+      </w:r>
+      <w:proofErr w:type="spellStart"/>
+      <w:r>
+        <w:rPr>
+          <w:rFonts w:cstheme="minorHAnsi"/>
+          <w:sz w:val="23"/>
+          <w:szCs w:val="23"/>
+        </w:rPr>
+        <w:t>Machine</w:t>
+      </w:r>
+      <w:proofErr w:type="spellEnd"/>
+      <w:r>
+        <w:rPr>
+          <w:rFonts w:cstheme="minorHAnsi"/>
+          <w:sz w:val="23"/>
+          <w:szCs w:val="23"/>
+        </w:rPr>
+        <w:t>-Learning-Tool „</w:t>
+      </w:r>
+      <w:proofErr w:type="spellStart"/>
+      <w:r>
+        <w:rPr>
+          <w:rFonts w:cstheme="minorHAnsi"/>
+          <w:sz w:val="23"/>
+          <w:szCs w:val="23"/>
+        </w:rPr>
+        <w:t>Weka</w:t>
+      </w:r>
+      <w:proofErr w:type="spellEnd"/>
+      <w:r>
+        <w:rPr>
+          <w:rFonts w:cstheme="minorHAnsi"/>
+          <w:sz w:val="23"/>
+          <w:szCs w:val="23"/>
+        </w:rPr>
+        <w:t xml:space="preserve">“ verglichen werden. </w:t>
       </w:r>
       <w:r>
         <w:rPr>
@@ -1801,7 +2086,25 @@
           <w:sz w:val="23"/>
           <w:szCs w:val="23"/>
         </w:rPr>
-        <w:t>oder Psychologie. Ein wesentlicher Bestandteil solcher Informationssysteme ist die Lösung von Klassifizierungsproblemen. Um Informationen zu verarbeiten müssen Daten in festgelegte Kategorien eingeordnet werden. Zur Lösung der genannten Probleme können zahlreiche Ansätze verfolgt werden, z.B. Maximum-Entropie -Modell oder Naives-Bayes-Klassifi</w:t>
+        <w:t>oder Psychologie. Ein wesentlicher Bestandteil solcher Informationssysteme ist die Lösung von Klassifizierungsproblemen. Um Informationen zu verarbeiten müssen Daten in festgelegte Kategorien eingeordnet werden. Zur Lösung der genannten Probleme können zahlreiche Ansätze verfolgt werden, z.B. Maximum-Entropie -Modell oder Naives-</w:t>
+      </w:r>
+      <w:proofErr w:type="spellStart"/>
+      <w:r>
+        <w:rPr>
+          <w:rFonts w:cstheme="minorHAnsi"/>
+          <w:sz w:val="23"/>
+          <w:szCs w:val="23"/>
+        </w:rPr>
+        <w:t>Bayes</w:t>
+      </w:r>
+      <w:proofErr w:type="spellEnd"/>
+      <w:r>
+        <w:rPr>
+          <w:rFonts w:cstheme="minorHAnsi"/>
+          <w:sz w:val="23"/>
+          <w:szCs w:val="23"/>
+        </w:rPr>
+        <w:t>-Klassifi</w:t>
       </w:r>
       <w:r>
         <w:rPr>
@@ -1836,7 +2139,43 @@
           <w:sz w:val="23"/>
           <w:szCs w:val="23"/>
         </w:rPr>
-        <w:t xml:space="preserve">Der Naive-Bayes-Klassifikator versucht jedes einzelne Objekt derjenigen Klasse zuzuordnen, zu der es am wahrscheinlichsten gehört. </w:t>
+        <w:t>Der Naive-</w:t>
+      </w:r>
+      <w:proofErr w:type="spellStart"/>
+      <w:r>
+        <w:rPr>
+          <w:rFonts w:cstheme="minorHAnsi"/>
+          <w:sz w:val="23"/>
+          <w:szCs w:val="23"/>
+        </w:rPr>
+        <w:t>Bayes</w:t>
+      </w:r>
+      <w:proofErr w:type="spellEnd"/>
+      <w:r>
+        <w:rPr>
+          <w:rFonts w:cstheme="minorHAnsi"/>
+          <w:sz w:val="23"/>
+          <w:szCs w:val="23"/>
+        </w:rPr>
+        <w:t>-</w:t>
+      </w:r>
+      <w:proofErr w:type="spellStart"/>
+      <w:r>
+        <w:rPr>
+          <w:rFonts w:cstheme="minorHAnsi"/>
+          <w:sz w:val="23"/>
+          <w:szCs w:val="23"/>
+        </w:rPr>
+        <w:t>Klassifikator</w:t>
+      </w:r>
+      <w:proofErr w:type="spellEnd"/>
+      <w:r>
+        <w:rPr>
+          <w:rFonts w:cstheme="minorHAnsi"/>
+          <w:sz w:val="23"/>
+          <w:szCs w:val="23"/>
+        </w:rPr>
+        <w:t xml:space="preserve"> versucht jedes einzelne Objekt derjenigen Klasse zuzuordnen, zu der es am wahrscheinlichsten gehört. </w:t>
       </w:r>
       <w:r>
         <w:rPr>
@@ -1903,8 +2242,9 @@
           <w:sz w:val="23"/>
           <w:szCs w:val="23"/>
         </w:rPr>
-        <w:t>P(c</w:t>
-      </w:r>
+        <w:t>P(</w:t>
+      </w:r>
+      <w:proofErr w:type="spellStart"/>
       <w:r>
         <w:rPr>
           <w:rFonts w:ascii="Liberation Serif" w:hAnsi="Liberation Serif" w:cstheme="minorHAnsi"/>
@@ -1912,7 +2252,7 @@
           <w:sz w:val="23"/>
           <w:szCs w:val="23"/>
         </w:rPr>
-        <w:t>|o</w:t>
+        <w:t>c</w:t>
       </w:r>
       <w:r>
         <w:rPr>
@@ -1921,6 +2261,16 @@
           <w:sz w:val="23"/>
           <w:szCs w:val="23"/>
         </w:rPr>
+        <w:t>|o</w:t>
+      </w:r>
+      <w:proofErr w:type="spellEnd"/>
+      <w:r>
+        <w:rPr>
+          <w:rFonts w:ascii="Liberation Serif" w:hAnsi="Liberation Serif" w:cstheme="minorHAnsi"/>
+          <w:i/>
+          <w:sz w:val="23"/>
+          <w:szCs w:val="23"/>
+        </w:rPr>
         <w:t>)</w:t>
       </w:r>
       <w:r>
@@ -1937,7 +2287,25 @@
           <w:sz w:val="23"/>
           <w:szCs w:val="23"/>
         </w:rPr>
-        <w:t xml:space="preserve"> wird die vom Klassifikator vorhergesagte Klasse.</w:t>
+        <w:t xml:space="preserve"> wird die vom </w:t>
+      </w:r>
+      <w:proofErr w:type="spellStart"/>
+      <w:r>
+        <w:rPr>
+          <w:rFonts w:cstheme="minorHAnsi"/>
+          <w:sz w:val="23"/>
+          <w:szCs w:val="23"/>
+        </w:rPr>
+        <w:t>Klassifikator</w:t>
+      </w:r>
+      <w:proofErr w:type="spellEnd"/>
+      <w:r>
+        <w:rPr>
+          <w:rFonts w:cstheme="minorHAnsi"/>
+          <w:sz w:val="23"/>
+          <w:szCs w:val="23"/>
+        </w:rPr>
+        <w:t xml:space="preserve"> vorhergesagte Klasse.</w:t>
       </w:r>
       <w:r>
         <w:rPr>
@@ -2018,7 +2386,7 @@
                     <a:blip r:embed="rId13" cstate="print">
                       <a:extLst>
                         <a:ext uri="{28A0092B-C50C-407E-A947-70E740481C1C}">
-                          <a14:useLocalDpi xmlns:a14="http://schemas.microsoft.com/office/drawing/2010/main" val="0"/>
+                          <a14:useLocalDpi xmlns:a14="http://schemas.microsoft.com/office/drawing/2010/main" xmlns:wps="http://schemas.microsoft.com/office/word/2010/wordprocessingShape" xmlns:wpi="http://schemas.microsoft.com/office/word/2010/wordprocessingInk" xmlns:wpg="http://schemas.microsoft.com/office/word/2010/wordprocessingGroup" xmlns:w16se="http://schemas.microsoft.com/office/word/2015/wordml/symex" xmlns:w16cid="http://schemas.microsoft.com/office/word/2016/wordml/cid" xmlns:w15="http://schemas.microsoft.com/office/word/2012/wordml" xmlns:w14="http://schemas.microsoft.com/office/word/2010/wordml" xmlns:w="http://schemas.openxmlformats.org/wordprocessingml/2006/main" xmlns:w10="urn:schemas-microsoft-com:office:word" xmlns:wp14="http://schemas.microsoft.com/office/word/2010/wordprocessingDrawing" xmlns:v="urn:schemas-microsoft-com:vml" xmlns:o="urn:schemas-microsoft-com:office:office" xmlns:am3d="http://schemas.microsoft.com/office/drawing/2017/model3d" xmlns:aink="http://schemas.microsoft.com/office/drawing/2016/ink" xmlns:mc="http://schemas.openxmlformats.org/markup-compatibility/2006" xmlns:cx8="http://schemas.microsoft.com/office/drawing/2016/5/14/chartex" xmlns:cx7="http://schemas.microsoft.com/office/drawing/2016/5/13/chartex" xmlns:cx6="http://schemas.microsoft.com/office/drawing/2016/5/12/chartex" xmlns:cx5="http://schemas.microsoft.com/office/drawing/2016/5/11/chartex" xmlns:cx4="http://schemas.microsoft.com/office/drawing/2016/5/10/chartex" xmlns:cx3="http://schemas.microsoft.com/office/drawing/2016/5/9/chartex" xmlns:cx2="http://schemas.microsoft.com/office/drawing/2015/10/21/chartex" xmlns:cx1="http://schemas.microsoft.com/office/drawing/2015/9/8/chartex" xmlns:cx="http://schemas.microsoft.com/office/drawing/2014/chartex" xmlns:wpc="http://schemas.microsoft.com/office/word/2010/wordprocessingCanvas" xmlns="" val="0"/>
                         </a:ext>
                       </a:extLst>
                     </a:blip>
@@ -2063,7 +2431,25 @@
           <w:sz w:val="23"/>
           <w:szCs w:val="23"/>
         </w:rPr>
-        <w:t>Mit dem Bayes’schen Theorem folgt:</w:t>
+        <w:t xml:space="preserve">Mit dem </w:t>
+      </w:r>
+      <w:proofErr w:type="spellStart"/>
+      <w:r>
+        <w:rPr>
+          <w:rFonts w:cstheme="minorHAnsi"/>
+          <w:sz w:val="23"/>
+          <w:szCs w:val="23"/>
+        </w:rPr>
+        <w:t>Bayes’schen</w:t>
+      </w:r>
+      <w:proofErr w:type="spellEnd"/>
+      <w:r>
+        <w:rPr>
+          <w:rFonts w:cstheme="minorHAnsi"/>
+          <w:sz w:val="23"/>
+          <w:szCs w:val="23"/>
+        </w:rPr>
+        <w:t xml:space="preserve"> Theorem folgt:</w:t>
       </w:r>
     </w:p>
     <w:p>
@@ -2106,7 +2492,7 @@
                     <a:blip r:embed="rId14" cstate="print">
                       <a:extLst>
                         <a:ext uri="{28A0092B-C50C-407E-A947-70E740481C1C}">
-                          <a14:useLocalDpi xmlns:a14="http://schemas.microsoft.com/office/drawing/2010/main" val="0"/>
+                          <a14:useLocalDpi xmlns:a14="http://schemas.microsoft.com/office/drawing/2010/main" xmlns:wps="http://schemas.microsoft.com/office/word/2010/wordprocessingShape" xmlns:wpi="http://schemas.microsoft.com/office/word/2010/wordprocessingInk" xmlns:wpg="http://schemas.microsoft.com/office/word/2010/wordprocessingGroup" xmlns:w16se="http://schemas.microsoft.com/office/word/2015/wordml/symex" xmlns:w16cid="http://schemas.microsoft.com/office/word/2016/wordml/cid" xmlns:w15="http://schemas.microsoft.com/office/word/2012/wordml" xmlns:w14="http://schemas.microsoft.com/office/word/2010/wordml" xmlns:w="http://schemas.openxmlformats.org/wordprocessingml/2006/main" xmlns:w10="urn:schemas-microsoft-com:office:word" xmlns:wp14="http://schemas.microsoft.com/office/word/2010/wordprocessingDrawing" xmlns:v="urn:schemas-microsoft-com:vml" xmlns:o="urn:schemas-microsoft-com:office:office" xmlns:am3d="http://schemas.microsoft.com/office/drawing/2017/model3d" xmlns:aink="http://schemas.microsoft.com/office/drawing/2016/ink" xmlns:mc="http://schemas.openxmlformats.org/markup-compatibility/2006" xmlns:cx8="http://schemas.microsoft.com/office/drawing/2016/5/14/chartex" xmlns:cx7="http://schemas.microsoft.com/office/drawing/2016/5/13/chartex" xmlns:cx6="http://schemas.microsoft.com/office/drawing/2016/5/12/chartex" xmlns:cx5="http://schemas.microsoft.com/office/drawing/2016/5/11/chartex" xmlns:cx4="http://schemas.microsoft.com/office/drawing/2016/5/10/chartex" xmlns:cx3="http://schemas.microsoft.com/office/drawing/2016/5/9/chartex" xmlns:cx2="http://schemas.microsoft.com/office/drawing/2015/10/21/chartex" xmlns:cx1="http://schemas.microsoft.com/office/drawing/2015/9/8/chartex" xmlns:cx="http://schemas.microsoft.com/office/drawing/2014/chartex" xmlns:wpc="http://schemas.microsoft.com/office/word/2010/wordprocessingCanvas" xmlns="" val="0"/>
                         </a:ext>
                       </a:extLst>
                     </a:blip>
@@ -2229,7 +2615,7 @@
                     <a:blip r:embed="rId15" cstate="print">
                       <a:extLst>
                         <a:ext uri="{28A0092B-C50C-407E-A947-70E740481C1C}">
-                          <a14:useLocalDpi xmlns:a14="http://schemas.microsoft.com/office/drawing/2010/main" val="0"/>
+                          <a14:useLocalDpi xmlns:a14="http://schemas.microsoft.com/office/drawing/2010/main" xmlns:wps="http://schemas.microsoft.com/office/word/2010/wordprocessingShape" xmlns:wpi="http://schemas.microsoft.com/office/word/2010/wordprocessingInk" xmlns:wpg="http://schemas.microsoft.com/office/word/2010/wordprocessingGroup" xmlns:w16se="http://schemas.microsoft.com/office/word/2015/wordml/symex" xmlns:w16cid="http://schemas.microsoft.com/office/word/2016/wordml/cid" xmlns:w15="http://schemas.microsoft.com/office/word/2012/wordml" xmlns:w14="http://schemas.microsoft.com/office/word/2010/wordml" xmlns:w="http://schemas.openxmlformats.org/wordprocessingml/2006/main" xmlns:w10="urn:schemas-microsoft-com:office:word" xmlns:wp14="http://schemas.microsoft.com/office/word/2010/wordprocessingDrawing" xmlns:v="urn:schemas-microsoft-com:vml" xmlns:o="urn:schemas-microsoft-com:office:office" xmlns:am3d="http://schemas.microsoft.com/office/drawing/2017/model3d" xmlns:aink="http://schemas.microsoft.com/office/drawing/2016/ink" xmlns:mc="http://schemas.openxmlformats.org/markup-compatibility/2006" xmlns:cx8="http://schemas.microsoft.com/office/drawing/2016/5/14/chartex" xmlns:cx7="http://schemas.microsoft.com/office/drawing/2016/5/13/chartex" xmlns:cx6="http://schemas.microsoft.com/office/drawing/2016/5/12/chartex" xmlns:cx5="http://schemas.microsoft.com/office/drawing/2016/5/11/chartex" xmlns:cx4="http://schemas.microsoft.com/office/drawing/2016/5/10/chartex" xmlns:cx3="http://schemas.microsoft.com/office/drawing/2016/5/9/chartex" xmlns:cx2="http://schemas.microsoft.com/office/drawing/2015/10/21/chartex" xmlns:cx1="http://schemas.microsoft.com/office/drawing/2015/9/8/chartex" xmlns:cx="http://schemas.microsoft.com/office/drawing/2014/chartex" xmlns:wpc="http://schemas.microsoft.com/office/word/2010/wordprocessingCanvas" xmlns="" val="0"/>
                         </a:ext>
                       </a:extLst>
                     </a:blip>
@@ -2326,18 +2712,29 @@
           <w:sz w:val="23"/>
           <w:szCs w:val="23"/>
         </w:rPr>
-        <w:t>, …, x</w:t>
-      </w:r>
+        <w:t xml:space="preserve">, …, </w:t>
+      </w:r>
+      <w:proofErr w:type="spellStart"/>
       <w:r>
         <w:rPr>
           <w:rFonts w:ascii="Liberation Serif" w:hAnsi="Liberation Serif" w:cstheme="minorHAnsi"/>
           <w:i/>
           <w:sz w:val="23"/>
           <w:szCs w:val="23"/>
+        </w:rPr>
+        <w:t>x</w:t>
+      </w:r>
+      <w:r>
+        <w:rPr>
+          <w:rFonts w:ascii="Liberation Serif" w:hAnsi="Liberation Serif" w:cstheme="minorHAnsi"/>
+          <w:i/>
+          <w:sz w:val="23"/>
+          <w:szCs w:val="23"/>
           <w:vertAlign w:val="subscript"/>
         </w:rPr>
         <w:t>n</w:t>
       </w:r>
+      <w:proofErr w:type="spellEnd"/>
       <w:r>
         <w:rPr>
           <w:rFonts w:cstheme="minorHAnsi"/>
@@ -2396,7 +2793,7 @@
                     <a:blip r:embed="rId16" cstate="print">
                       <a:extLst>
                         <a:ext uri="{28A0092B-C50C-407E-A947-70E740481C1C}">
-                          <a14:useLocalDpi xmlns:a14="http://schemas.microsoft.com/office/drawing/2010/main" val="0"/>
+                          <a14:useLocalDpi xmlns:a14="http://schemas.microsoft.com/office/drawing/2010/main" xmlns:wps="http://schemas.microsoft.com/office/word/2010/wordprocessingShape" xmlns:wpi="http://schemas.microsoft.com/office/word/2010/wordprocessingInk" xmlns:wpg="http://schemas.microsoft.com/office/word/2010/wordprocessingGroup" xmlns:w16se="http://schemas.microsoft.com/office/word/2015/wordml/symex" xmlns:w16cid="http://schemas.microsoft.com/office/word/2016/wordml/cid" xmlns:w15="http://schemas.microsoft.com/office/word/2012/wordml" xmlns:w14="http://schemas.microsoft.com/office/word/2010/wordml" xmlns:w="http://schemas.openxmlformats.org/wordprocessingml/2006/main" xmlns:w10="urn:schemas-microsoft-com:office:word" xmlns:wp14="http://schemas.microsoft.com/office/word/2010/wordprocessingDrawing" xmlns:v="urn:schemas-microsoft-com:vml" xmlns:o="urn:schemas-microsoft-com:office:office" xmlns:am3d="http://schemas.microsoft.com/office/drawing/2017/model3d" xmlns:aink="http://schemas.microsoft.com/office/drawing/2016/ink" xmlns:mc="http://schemas.openxmlformats.org/markup-compatibility/2006" xmlns:cx8="http://schemas.microsoft.com/office/drawing/2016/5/14/chartex" xmlns:cx7="http://schemas.microsoft.com/office/drawing/2016/5/13/chartex" xmlns:cx6="http://schemas.microsoft.com/office/drawing/2016/5/12/chartex" xmlns:cx5="http://schemas.microsoft.com/office/drawing/2016/5/11/chartex" xmlns:cx4="http://schemas.microsoft.com/office/drawing/2016/5/10/chartex" xmlns:cx3="http://schemas.microsoft.com/office/drawing/2016/5/9/chartex" xmlns:cx2="http://schemas.microsoft.com/office/drawing/2015/10/21/chartex" xmlns:cx1="http://schemas.microsoft.com/office/drawing/2015/9/8/chartex" xmlns:cx="http://schemas.microsoft.com/office/drawing/2014/chartex" xmlns:wpc="http://schemas.microsoft.com/office/word/2010/wordprocessingCanvas" xmlns="" val="0"/>
                         </a:ext>
                       </a:extLst>
                     </a:blip>
@@ -2492,7 +2889,7 @@
                     <a:blip r:embed="rId17" cstate="print">
                       <a:extLst>
                         <a:ext uri="{28A0092B-C50C-407E-A947-70E740481C1C}">
-                          <a14:useLocalDpi xmlns:a14="http://schemas.microsoft.com/office/drawing/2010/main" val="0"/>
+                          <a14:useLocalDpi xmlns:a14="http://schemas.microsoft.com/office/drawing/2010/main" xmlns:wps="http://schemas.microsoft.com/office/word/2010/wordprocessingShape" xmlns:wpi="http://schemas.microsoft.com/office/word/2010/wordprocessingInk" xmlns:wpg="http://schemas.microsoft.com/office/word/2010/wordprocessingGroup" xmlns:w16se="http://schemas.microsoft.com/office/word/2015/wordml/symex" xmlns:w16cid="http://schemas.microsoft.com/office/word/2016/wordml/cid" xmlns:w15="http://schemas.microsoft.com/office/word/2012/wordml" xmlns:w14="http://schemas.microsoft.com/office/word/2010/wordml" xmlns:w="http://schemas.openxmlformats.org/wordprocessingml/2006/main" xmlns:w10="urn:schemas-microsoft-com:office:word" xmlns:wp14="http://schemas.microsoft.com/office/word/2010/wordprocessingDrawing" xmlns:v="urn:schemas-microsoft-com:vml" xmlns:o="urn:schemas-microsoft-com:office:office" xmlns:am3d="http://schemas.microsoft.com/office/drawing/2017/model3d" xmlns:aink="http://schemas.microsoft.com/office/drawing/2016/ink" xmlns:mc="http://schemas.openxmlformats.org/markup-compatibility/2006" xmlns:cx8="http://schemas.microsoft.com/office/drawing/2016/5/14/chartex" xmlns:cx7="http://schemas.microsoft.com/office/drawing/2016/5/13/chartex" xmlns:cx6="http://schemas.microsoft.com/office/drawing/2016/5/12/chartex" xmlns:cx5="http://schemas.microsoft.com/office/drawing/2016/5/11/chartex" xmlns:cx4="http://schemas.microsoft.com/office/drawing/2016/5/10/chartex" xmlns:cx3="http://schemas.microsoft.com/office/drawing/2016/5/9/chartex" xmlns:cx2="http://schemas.microsoft.com/office/drawing/2015/10/21/chartex" xmlns:cx1="http://schemas.microsoft.com/office/drawing/2015/9/8/chartex" xmlns:cx="http://schemas.microsoft.com/office/drawing/2014/chartex" xmlns:wpc="http://schemas.microsoft.com/office/word/2010/wordprocessingCanvas" xmlns="" val="0"/>
                         </a:ext>
                       </a:extLst>
                     </a:blip>
@@ -2609,7 +3006,23 @@
           <w:sz w:val="23"/>
           <w:szCs w:val="23"/>
         </w:rPr>
-        <w:t xml:space="preserve">Der Klassifikator wurde vollständig in Python 3 implementiert und das Programm läuft ohne sichtbare GUI.  Zum Ausführen des Programms muss die reviews.csv Datei im selben Ordner liegen wie NaiveBayesClassifier.py. </w:t>
+        <w:t xml:space="preserve">Der </w:t>
+      </w:r>
+      <w:proofErr w:type="spellStart"/>
+      <w:r>
+        <w:rPr>
+          <w:sz w:val="23"/>
+          <w:szCs w:val="23"/>
+        </w:rPr>
+        <w:t>Klassifikator</w:t>
+      </w:r>
+      <w:proofErr w:type="spellEnd"/>
+      <w:r>
+        <w:rPr>
+          <w:sz w:val="23"/>
+          <w:szCs w:val="23"/>
+        </w:rPr>
+        <w:t xml:space="preserve"> wurde vollständig in Python 3 implementiert und das Programm läuft ohne sichtbare GUI.  Zum Ausführen des Programms muss die reviews.csv Datei im selben Ordner liegen wie NaiveBayesClassifier.py. </w:t>
       </w:r>
     </w:p>
     <w:p/>
@@ -2617,13 +3030,20 @@
       <w:pPr>
         <w:pStyle w:val="berschrift2"/>
         <w:spacing w:before="0" w:after="160" w:line="288" w:lineRule="auto"/>
+        <w:rPr>
+          <w:rFonts w:asciiTheme="minorHAnsi" w:hAnsiTheme="minorHAnsi"/>
+        </w:rPr>
       </w:pPr>
       <w:bookmarkStart w:id="6" w:name="_Toc492324088"/>
       <w:r>
+        <w:rPr>
+          <w:rFonts w:asciiTheme="minorHAnsi" w:hAnsiTheme="minorHAnsi"/>
+        </w:rPr>
         <w:t xml:space="preserve">3.1 </w:t>
       </w:r>
       <w:r>
         <w:rPr>
+          <w:rFonts w:asciiTheme="minorHAnsi" w:hAnsiTheme="minorHAnsi"/>
           <w:sz w:val="32"/>
           <w:szCs w:val="32"/>
         </w:rPr>
@@ -2679,7 +3099,23 @@
           <w:sz w:val="23"/>
           <w:szCs w:val="23"/>
         </w:rPr>
-        <w:t xml:space="preserve"> des Naive-Bayes Algorithmus mussten zunächst Daten akquiriert werden. Dazu wurden die Bewertungen für </w:t>
+        <w:t xml:space="preserve"> des Naive-</w:t>
+      </w:r>
+      <w:proofErr w:type="spellStart"/>
+      <w:r>
+        <w:rPr>
+          <w:sz w:val="23"/>
+          <w:szCs w:val="23"/>
+        </w:rPr>
+        <w:t>Bayes</w:t>
+      </w:r>
+      <w:proofErr w:type="spellEnd"/>
+      <w:r>
+        <w:rPr>
+          <w:sz w:val="23"/>
+          <w:szCs w:val="23"/>
+        </w:rPr>
+        <w:t xml:space="preserve"> Algorithmus mussten zunächst Daten akquiriert werden. Dazu wurden die Bewertungen für </w:t>
       </w:r>
       <w:r>
         <w:rPr>
@@ -2743,7 +3179,25 @@
           <w:sz w:val="23"/>
           <w:szCs w:val="23"/>
         </w:rPr>
-        <w:t xml:space="preserve"> auf der Seite Tripadvisor gesammelt und in einer Komma-separierten </w:t>
+        <w:t xml:space="preserve"> auf der Seite </w:t>
+      </w:r>
+      <w:proofErr w:type="spellStart"/>
+      <w:r>
+        <w:rPr>
+          <w:rFonts w:cstheme="minorHAnsi"/>
+          <w:sz w:val="23"/>
+          <w:szCs w:val="23"/>
+        </w:rPr>
+        <w:t>Tripadvisor</w:t>
+      </w:r>
+      <w:proofErr w:type="spellEnd"/>
+      <w:r>
+        <w:rPr>
+          <w:rFonts w:cstheme="minorHAnsi"/>
+          <w:sz w:val="23"/>
+          <w:szCs w:val="23"/>
+        </w:rPr>
+        <w:t xml:space="preserve"> gesammelt und in einer Komma-separierten </w:t>
       </w:r>
       <w:r>
         <w:rPr>
@@ -2809,7 +3263,25 @@
           <w:sz w:val="23"/>
           <w:szCs w:val="23"/>
         </w:rPr>
-        <w:t xml:space="preserve">Zur Integration der Daten in das Programm wurde eine readData-Funktion implementiert, die die Datensätze in der </w:t>
+        <w:t xml:space="preserve">Zur Integration der Daten in das Programm wurde eine </w:t>
+      </w:r>
+      <w:proofErr w:type="spellStart"/>
+      <w:r>
+        <w:rPr>
+          <w:rFonts w:cstheme="minorHAnsi"/>
+          <w:sz w:val="23"/>
+          <w:szCs w:val="23"/>
+        </w:rPr>
+        <w:t>readData</w:t>
+      </w:r>
+      <w:proofErr w:type="spellEnd"/>
+      <w:r>
+        <w:rPr>
+          <w:rFonts w:cstheme="minorHAnsi"/>
+          <w:sz w:val="23"/>
+          <w:szCs w:val="23"/>
+        </w:rPr>
+        <w:t xml:space="preserve">-Funktion implementiert, die die Datensätze in der </w:t>
       </w:r>
       <w:r>
         <w:rPr>
@@ -2847,6 +3319,7 @@
         <w:pStyle w:val="berschrift2"/>
         <w:spacing w:before="0" w:after="160" w:line="288" w:lineRule="auto"/>
         <w:rPr>
+          <w:rFonts w:asciiTheme="minorHAnsi" w:hAnsiTheme="minorHAnsi"/>
           <w:sz w:val="32"/>
           <w:szCs w:val="32"/>
         </w:rPr>
@@ -2854,6 +3327,7 @@
       <w:bookmarkStart w:id="7" w:name="_Toc492324089"/>
       <w:r>
         <w:rPr>
+          <w:rFonts w:asciiTheme="minorHAnsi" w:hAnsiTheme="minorHAnsi"/>
           <w:sz w:val="32"/>
           <w:szCs w:val="32"/>
         </w:rPr>
@@ -2885,7 +3359,39 @@
           <w:sz w:val="23"/>
           <w:szCs w:val="23"/>
         </w:rPr>
-        <w:t xml:space="preserve">Der Naive-Bayes-Algorithmus wird in einer eigenen Klasse „NaiveBayesClassifier“ implementiert. Dazu werden zunächst wichtige Klassenvariablen deklariert, in denen später die Wahrscheinlichkeiten der einzelnen Klassen, die durch die Gesamtbewertungen repräsentiert werden, sowie die </w:t>
+        <w:t>Der Naive-</w:t>
+      </w:r>
+      <w:proofErr w:type="spellStart"/>
+      <w:r>
+        <w:rPr>
+          <w:sz w:val="23"/>
+          <w:szCs w:val="23"/>
+        </w:rPr>
+        <w:t>Bayes</w:t>
+      </w:r>
+      <w:proofErr w:type="spellEnd"/>
+      <w:r>
+        <w:rPr>
+          <w:sz w:val="23"/>
+          <w:szCs w:val="23"/>
+        </w:rPr>
+        <w:t>-Algorithmus wird in einer eigenen Klasse „</w:t>
+      </w:r>
+      <w:proofErr w:type="spellStart"/>
+      <w:r>
+        <w:rPr>
+          <w:sz w:val="23"/>
+          <w:szCs w:val="23"/>
+        </w:rPr>
+        <w:t>NaiveBayesClassifier</w:t>
+      </w:r>
+      <w:proofErr w:type="spellEnd"/>
+      <w:r>
+        <w:rPr>
+          <w:sz w:val="23"/>
+          <w:szCs w:val="23"/>
+        </w:rPr>
+        <w:t xml:space="preserve">“ implementiert. Dazu werden zunächst wichtige Klassenvariablen deklariert, in denen später die Wahrscheinlichkeiten der einzelnen Klassen, die durch die Gesamtbewertungen repräsentiert werden, sowie die </w:t>
       </w:r>
       <w:r>
         <w:rPr>
@@ -2916,7 +3422,55 @@
           <w:sz w:val="23"/>
           <w:szCs w:val="23"/>
         </w:rPr>
-        <w:t xml:space="preserve">Durch Aufruf der train-Funktion, die als Übergabeparameter die strukturierten Daten der readData-Funktion erwartet, werden sowohl die </w:t>
+        <w:t xml:space="preserve">Durch Aufruf der </w:t>
+      </w:r>
+      <w:proofErr w:type="spellStart"/>
+      <w:r>
+        <w:rPr>
+          <w:sz w:val="23"/>
+          <w:szCs w:val="23"/>
+        </w:rPr>
+        <w:t>train</w:t>
+      </w:r>
+      <w:proofErr w:type="spellEnd"/>
+      <w:r>
+        <w:rPr>
+          <w:sz w:val="23"/>
+          <w:szCs w:val="23"/>
+        </w:rPr>
+        <w:t xml:space="preserve">-Funktion, die als </w:t>
+      </w:r>
+      <w:proofErr w:type="spellStart"/>
+      <w:r>
+        <w:rPr>
+          <w:sz w:val="23"/>
+          <w:szCs w:val="23"/>
+        </w:rPr>
+        <w:t>Übergabeparameter</w:t>
+      </w:r>
+      <w:proofErr w:type="spellEnd"/>
+      <w:r>
+        <w:rPr>
+          <w:sz w:val="23"/>
+          <w:szCs w:val="23"/>
+        </w:rPr>
+        <w:t xml:space="preserve"> die strukturierten Daten der </w:t>
+      </w:r>
+      <w:proofErr w:type="spellStart"/>
+      <w:r>
+        <w:rPr>
+          <w:sz w:val="23"/>
+          <w:szCs w:val="23"/>
+        </w:rPr>
+        <w:t>readData</w:t>
+      </w:r>
+      <w:proofErr w:type="spellEnd"/>
+      <w:r>
+        <w:rPr>
+          <w:sz w:val="23"/>
+          <w:szCs w:val="23"/>
+        </w:rPr>
+        <w:t xml:space="preserve">-Funktion erwartet, werden sowohl die </w:t>
       </w:r>
       <w:r>
         <w:rPr>
@@ -2924,7 +3478,39 @@
           <w:szCs w:val="23"/>
         </w:rPr>
         <w:lastRenderedPageBreak/>
-        <w:t xml:space="preserve">Klassenwahrscheinlichkeiten als auch die Featurewahrscheinlichkeiten in zwei separaten Methoden berechnet. Das Ermitteln der Klassenwahrscheinlichkeiten erfolgt durch Auszählen der absoluten Auftretenswahrscheinlichkeiten der einzelnen Klassen und anschließendem Teilen dieser Wahrscheinlichkeiten durch die Anzahl der Datensätze. </w:t>
+        <w:t xml:space="preserve">Klassenwahrscheinlichkeiten als auch die </w:t>
+      </w:r>
+      <w:proofErr w:type="spellStart"/>
+      <w:r>
+        <w:rPr>
+          <w:sz w:val="23"/>
+          <w:szCs w:val="23"/>
+        </w:rPr>
+        <w:t>Featurewahrscheinlichkeiten</w:t>
+      </w:r>
+      <w:proofErr w:type="spellEnd"/>
+      <w:r>
+        <w:rPr>
+          <w:sz w:val="23"/>
+          <w:szCs w:val="23"/>
+        </w:rPr>
+        <w:t xml:space="preserve"> in zwei separaten Methoden berechnet. Das Ermitteln der Klassenwahrscheinlichkeiten erfolgt durch Auszählen der absoluten </w:t>
+      </w:r>
+      <w:proofErr w:type="spellStart"/>
+      <w:r>
+        <w:rPr>
+          <w:sz w:val="23"/>
+          <w:szCs w:val="23"/>
+        </w:rPr>
+        <w:t>Auftretenswahrscheinlichkeiten</w:t>
+      </w:r>
+      <w:proofErr w:type="spellEnd"/>
+      <w:r>
+        <w:rPr>
+          <w:sz w:val="23"/>
+          <w:szCs w:val="23"/>
+        </w:rPr>
+        <w:t xml:space="preserve"> der einzelnen Klassen und anschließendem Teilen dieser Wahrscheinlichkeiten durch die Anzahl der Datensätze. </w:t>
       </w:r>
       <w:r>
         <w:rPr>
@@ -2938,7 +3524,23 @@
           <w:sz w:val="23"/>
           <w:szCs w:val="23"/>
         </w:rPr>
-        <w:t xml:space="preserve"> Anhand dieser Werte kann der Klassifizierer nun Vorhersagen über unbekannte Daten treffen. </w:t>
+        <w:t xml:space="preserve"> Anhand dieser Werte kann der </w:t>
+      </w:r>
+      <w:proofErr w:type="spellStart"/>
+      <w:r>
+        <w:rPr>
+          <w:sz w:val="23"/>
+          <w:szCs w:val="23"/>
+        </w:rPr>
+        <w:t>Klassifizierer</w:t>
+      </w:r>
+      <w:proofErr w:type="spellEnd"/>
+      <w:r>
+        <w:rPr>
+          <w:sz w:val="23"/>
+          <w:szCs w:val="23"/>
+        </w:rPr>
+        <w:t xml:space="preserve"> nun Vorhersagen über unbekannte Daten treffen. </w:t>
       </w:r>
     </w:p>
     <w:p>
@@ -2955,7 +3557,23 @@
           <w:sz w:val="23"/>
           <w:szCs w:val="23"/>
         </w:rPr>
-        <w:t xml:space="preserve">Zur Klassifizierung kann nun die classify-Methode genutzt werden, die eine Liste aus den 4 Teilbewertungen eines Restaurants erwartet. </w:t>
+        <w:t xml:space="preserve">Zur Klassifizierung kann nun die </w:t>
+      </w:r>
+      <w:proofErr w:type="spellStart"/>
+      <w:r>
+        <w:rPr>
+          <w:sz w:val="23"/>
+          <w:szCs w:val="23"/>
+        </w:rPr>
+        <w:t>classify</w:t>
+      </w:r>
+      <w:proofErr w:type="spellEnd"/>
+      <w:r>
+        <w:rPr>
+          <w:sz w:val="23"/>
+          <w:szCs w:val="23"/>
+        </w:rPr>
+        <w:t xml:space="preserve">-Methode genutzt werden, die eine Liste aus den 4 Teilbewertungen eines Restaurants erwartet. </w:t>
       </w:r>
       <w:r>
         <w:rPr>
@@ -2983,7 +3601,23 @@
           <w:sz w:val="23"/>
           <w:szCs w:val="23"/>
         </w:rPr>
-        <w:t>P(Teilbewertung|Klasse) nachgeschlagen und multipliziert.  Anschließend wird die Wahrscheinlichkeit für die Klasse se</w:t>
+        <w:t>P(</w:t>
+      </w:r>
+      <w:proofErr w:type="spellStart"/>
+      <w:r>
+        <w:rPr>
+          <w:sz w:val="23"/>
+          <w:szCs w:val="23"/>
+        </w:rPr>
+        <w:t>Teilbewertung|Klasse</w:t>
+      </w:r>
+      <w:proofErr w:type="spellEnd"/>
+      <w:r>
+        <w:rPr>
+          <w:sz w:val="23"/>
+          <w:szCs w:val="23"/>
+        </w:rPr>
+        <w:t>) nachgeschlagen und multipliziert.  Anschließend wird die Wahrscheinlichkeit für die Klasse se</w:t>
       </w:r>
       <w:r>
         <w:rPr>
@@ -2997,7 +3631,23 @@
           <w:sz w:val="23"/>
           <w:szCs w:val="23"/>
         </w:rPr>
-        <w:t xml:space="preserve"> mit diesem Wert multipliziert. Diejenige Klasse, für die der berechnete Wert am größten ist, ist nun die wahrscheinlichste Klasse des unbekannten Restaurants und bildet somit die Vorhersage des Klassifikators. </w:t>
+        <w:t xml:space="preserve"> mit diesem Wert multipliziert. Diejenige Klasse, für die der berechnete Wert am größten ist, ist nun die wahrscheinlichste Klasse des unbekannten Restaurants und bildet somit die Vorhersage des </w:t>
+      </w:r>
+      <w:proofErr w:type="spellStart"/>
+      <w:r>
+        <w:rPr>
+          <w:sz w:val="23"/>
+          <w:szCs w:val="23"/>
+        </w:rPr>
+        <w:t>Klassifikators</w:t>
+      </w:r>
+      <w:proofErr w:type="spellEnd"/>
+      <w:r>
+        <w:rPr>
+          <w:sz w:val="23"/>
+          <w:szCs w:val="23"/>
+        </w:rPr>
+        <w:t xml:space="preserve">. </w:t>
       </w:r>
     </w:p>
     <w:p>
@@ -3014,7 +3664,39 @@
           <w:sz w:val="23"/>
           <w:szCs w:val="23"/>
         </w:rPr>
-        <w:t xml:space="preserve">Desweiteren kann mithilfe der classifyAll-Methode eine größere Menge an Datensätzen klassifiziert werden, indem für jeden einzelnen Datensatz der Menge die classify-Methode aufgerufen wird. Da die Methode zur Berechnung der </w:t>
+        <w:t xml:space="preserve">Desweiteren kann mithilfe der </w:t>
+      </w:r>
+      <w:proofErr w:type="spellStart"/>
+      <w:r>
+        <w:rPr>
+          <w:sz w:val="23"/>
+          <w:szCs w:val="23"/>
+        </w:rPr>
+        <w:t>classifyAll</w:t>
+      </w:r>
+      <w:proofErr w:type="spellEnd"/>
+      <w:r>
+        <w:rPr>
+          <w:sz w:val="23"/>
+          <w:szCs w:val="23"/>
+        </w:rPr>
+        <w:t xml:space="preserve">-Methode eine größere Menge an Datensätzen klassifiziert werden, indem für jeden einzelnen Datensatz der Menge die </w:t>
+      </w:r>
+      <w:proofErr w:type="spellStart"/>
+      <w:r>
+        <w:rPr>
+          <w:sz w:val="23"/>
+          <w:szCs w:val="23"/>
+        </w:rPr>
+        <w:t>classify</w:t>
+      </w:r>
+      <w:proofErr w:type="spellEnd"/>
+      <w:r>
+        <w:rPr>
+          <w:sz w:val="23"/>
+          <w:szCs w:val="23"/>
+        </w:rPr>
+        <w:t xml:space="preserve">-Methode aufgerufen wird. Da die Methode zur Berechnung der </w:t>
       </w:r>
       <w:r>
         <w:rPr>
@@ -3028,14 +3710,78 @@
           <w:sz w:val="23"/>
           <w:szCs w:val="23"/>
         </w:rPr>
-        <w:t xml:space="preserve"> des Klassifizierers dienen soll, müssen die Gesamtbewertungen der übergebenen Restaurants bereits bekannt sein. Die Accuracy wird nun berechnet, indem der Klassifizierer für jedes einzelne Restaurant eine Vorhersage trifft und diese anschließend mit der wahren Gesamtbewertung verglichen wird. </w:t>
-      </w:r>
-      <w:r>
-        <w:rPr>
-          <w:sz w:val="23"/>
-          <w:szCs w:val="23"/>
-        </w:rPr>
-        <w:t xml:space="preserve">Der Anteil der korrekt klassifizierten Restaurants an der Gesamtmenge aller klassifizierten Restaurants spiegelt dann die Genauigkeit des Klassifikators wieder.  </w:t>
+        <w:t xml:space="preserve"> des </w:t>
+      </w:r>
+      <w:proofErr w:type="spellStart"/>
+      <w:r>
+        <w:rPr>
+          <w:sz w:val="23"/>
+          <w:szCs w:val="23"/>
+        </w:rPr>
+        <w:t>Klassifizierers</w:t>
+      </w:r>
+      <w:proofErr w:type="spellEnd"/>
+      <w:r>
+        <w:rPr>
+          <w:sz w:val="23"/>
+          <w:szCs w:val="23"/>
+        </w:rPr>
+        <w:t xml:space="preserve"> dienen soll, müssen die Gesamtbewertungen der übergebenen Restaurants bereits bekannt sein. Die </w:t>
+      </w:r>
+      <w:proofErr w:type="spellStart"/>
+      <w:r>
+        <w:rPr>
+          <w:sz w:val="23"/>
+          <w:szCs w:val="23"/>
+        </w:rPr>
+        <w:t>Accuracy</w:t>
+      </w:r>
+      <w:proofErr w:type="spellEnd"/>
+      <w:r>
+        <w:rPr>
+          <w:sz w:val="23"/>
+          <w:szCs w:val="23"/>
+        </w:rPr>
+        <w:t xml:space="preserve"> wird nun berechnet, indem der </w:t>
+      </w:r>
+      <w:proofErr w:type="spellStart"/>
+      <w:r>
+        <w:rPr>
+          <w:sz w:val="23"/>
+          <w:szCs w:val="23"/>
+        </w:rPr>
+        <w:t>Klassifizierer</w:t>
+      </w:r>
+      <w:proofErr w:type="spellEnd"/>
+      <w:r>
+        <w:rPr>
+          <w:sz w:val="23"/>
+          <w:szCs w:val="23"/>
+        </w:rPr>
+        <w:t xml:space="preserve"> für jedes einzelne Restaurant eine Vorhersage trifft und diese anschließend mit der wahren Gesamtbewertung verglichen wird. </w:t>
+      </w:r>
+      <w:r>
+        <w:rPr>
+          <w:sz w:val="23"/>
+          <w:szCs w:val="23"/>
+        </w:rPr>
+        <w:t xml:space="preserve">Der Anteil der korrekt klassifizierten Restaurants an der Gesamtmenge aller klassifizierten Restaurants spiegelt dann die Genauigkeit des </w:t>
+      </w:r>
+      <w:proofErr w:type="spellStart"/>
+      <w:r>
+        <w:rPr>
+          <w:sz w:val="23"/>
+          <w:szCs w:val="23"/>
+        </w:rPr>
+        <w:t>Klassifikators</w:t>
+      </w:r>
+      <w:proofErr w:type="spellEnd"/>
+      <w:r>
+        <w:rPr>
+          <w:sz w:val="23"/>
+          <w:szCs w:val="23"/>
+        </w:rPr>
+        <w:t xml:space="preserve"> wieder.  </w:t>
       </w:r>
     </w:p>
     <w:p>
@@ -3103,9 +3849,19 @@
           <w:sz w:val="40"/>
           <w:szCs w:val="40"/>
         </w:rPr>
-        <w:t>Optimierung und Vergleich mit Weka</w:t>
+        <w:t xml:space="preserve">Optimierung und Vergleich mit </w:t>
+      </w:r>
+      <w:proofErr w:type="spellStart"/>
+      <w:r>
+        <w:rPr>
+          <w:rFonts w:asciiTheme="minorHAnsi" w:hAnsiTheme="minorHAnsi"/>
+          <w:sz w:val="40"/>
+          <w:szCs w:val="40"/>
+        </w:rPr>
+        <w:t>Weka</w:t>
       </w:r>
       <w:bookmarkEnd w:id="8"/>
+      <w:proofErr w:type="spellEnd"/>
     </w:p>
     <w:p/>
     <w:p>
@@ -3122,6 +3878,7 @@
         </w:rPr>
         <w:t xml:space="preserve">4.1 </w:t>
       </w:r>
+      <w:proofErr w:type="spellStart"/>
       <w:r>
         <w:rPr>
           <w:rFonts w:asciiTheme="minorHAnsi" w:hAnsiTheme="minorHAnsi"/>
@@ -3131,6 +3888,7 @@
         <w:t>Optimierungen</w:t>
       </w:r>
       <w:bookmarkEnd w:id="9"/>
+      <w:proofErr w:type="spellEnd"/>
     </w:p>
     <w:p>
       <w:pPr>
@@ -3243,21 +4001,69 @@
           <w:sz w:val="23"/>
           <w:szCs w:val="23"/>
         </w:rPr>
-        <w:t>Entsprechend dieser Formel wurden die classify- und die calculateFeatureProbabilities-Methoden angepasst. Da alle Ausgangswahrscheinlichkeiten der Features und Klassen zwischen 0 und 1 liegen, werden d</w:t>
-      </w:r>
-      <w:r>
-        <w:rPr>
-          <w:sz w:val="23"/>
-          <w:szCs w:val="23"/>
-        </w:rPr>
-        <w:t>iese Werte durch die Logarithm</w:t>
-      </w:r>
-      <w:r>
-        <w:rPr>
-          <w:sz w:val="23"/>
-          <w:szCs w:val="23"/>
-        </w:rPr>
-        <w:t>ierung negativ.</w:t>
+        <w:t xml:space="preserve">Entsprechend dieser Formel wurden die </w:t>
+      </w:r>
+      <w:proofErr w:type="spellStart"/>
+      <w:r>
+        <w:rPr>
+          <w:sz w:val="23"/>
+          <w:szCs w:val="23"/>
+        </w:rPr>
+        <w:t>classify</w:t>
+      </w:r>
+      <w:proofErr w:type="spellEnd"/>
+      <w:r>
+        <w:rPr>
+          <w:sz w:val="23"/>
+          <w:szCs w:val="23"/>
+        </w:rPr>
+        <w:t xml:space="preserve">- und die </w:t>
+      </w:r>
+      <w:proofErr w:type="spellStart"/>
+      <w:r>
+        <w:rPr>
+          <w:sz w:val="23"/>
+          <w:szCs w:val="23"/>
+        </w:rPr>
+        <w:t>calculateFeatureProbabilities</w:t>
+      </w:r>
+      <w:proofErr w:type="spellEnd"/>
+      <w:r>
+        <w:rPr>
+          <w:sz w:val="23"/>
+          <w:szCs w:val="23"/>
+        </w:rPr>
+        <w:t>-Methoden angepasst. Da alle Ausgangswahrscheinlichkeiten der Features und Klassen zwischen 0 und 1 liegen, werden d</w:t>
+      </w:r>
+      <w:r>
+        <w:rPr>
+          <w:sz w:val="23"/>
+          <w:szCs w:val="23"/>
+        </w:rPr>
+        <w:t xml:space="preserve">iese Werte durch die </w:t>
+      </w:r>
+      <w:proofErr w:type="spellStart"/>
+      <w:r>
+        <w:rPr>
+          <w:sz w:val="23"/>
+          <w:szCs w:val="23"/>
+        </w:rPr>
+        <w:t>Logarithm</w:t>
+      </w:r>
+      <w:r>
+        <w:rPr>
+          <w:sz w:val="23"/>
+          <w:szCs w:val="23"/>
+        </w:rPr>
+        <w:t>ierung</w:t>
+      </w:r>
+      <w:proofErr w:type="spellEnd"/>
+      <w:r>
+        <w:rPr>
+          <w:sz w:val="23"/>
+          <w:szCs w:val="23"/>
+        </w:rPr>
+        <w:t xml:space="preserve"> negativ.</w:t>
       </w:r>
     </w:p>
     <w:p>
@@ -3274,21 +4080,85 @@
           <w:sz w:val="23"/>
           <w:szCs w:val="23"/>
         </w:rPr>
-        <w:t xml:space="preserve">Neben dieser Umformung wurde das sogenannte Add-One Smoothing angewandt, da sonst die Wahrscheinlichkeit ungesehener Teilbewertungen 0 wäre, was den Algorithmus unbrauchbar machen würde, </w:t>
-      </w:r>
-      <w:r>
-        <w:rPr>
-          <w:sz w:val="23"/>
-          <w:szCs w:val="23"/>
-        </w:rPr>
-        <w:t xml:space="preserve">da das Produkt zur Berechnung der Wahrscheinlichkeit einer Klasse ebenso 0 werden würde. Auch die logarithmische Umformung würde nicht mehr funktionieren, da log(0) nicht definiert ist. Ohne Smoothing berechnet man die </w:t>
-      </w:r>
-      <w:r>
-        <w:rPr>
-          <w:sz w:val="23"/>
-          <w:szCs w:val="23"/>
-        </w:rPr>
-        <w:t>bedingten Featurewahrscheinlichkeiten folgendermaßen:</w:t>
+        <w:t>Neben dieser Umformung wurde das sogenannte Add-</w:t>
+      </w:r>
+      <w:proofErr w:type="spellStart"/>
+      <w:r>
+        <w:rPr>
+          <w:sz w:val="23"/>
+          <w:szCs w:val="23"/>
+        </w:rPr>
+        <w:t>One</w:t>
+      </w:r>
+      <w:proofErr w:type="spellEnd"/>
+      <w:r>
+        <w:rPr>
+          <w:sz w:val="23"/>
+          <w:szCs w:val="23"/>
+        </w:rPr>
+        <w:t xml:space="preserve"> </w:t>
+      </w:r>
+      <w:proofErr w:type="spellStart"/>
+      <w:r>
+        <w:rPr>
+          <w:sz w:val="23"/>
+          <w:szCs w:val="23"/>
+        </w:rPr>
+        <w:t>Smoothing</w:t>
+      </w:r>
+      <w:proofErr w:type="spellEnd"/>
+      <w:r>
+        <w:rPr>
+          <w:sz w:val="23"/>
+          <w:szCs w:val="23"/>
+        </w:rPr>
+        <w:t xml:space="preserve"> angewandt, da sonst die Wahrscheinlichkeit ungesehener Teilbewertungen 0 wäre, was den Algorithmus unbrauchbar machen würde, </w:t>
+      </w:r>
+      <w:r>
+        <w:rPr>
+          <w:sz w:val="23"/>
+          <w:szCs w:val="23"/>
+        </w:rPr>
+        <w:t xml:space="preserve">da das Produkt zur Berechnung der Wahrscheinlichkeit einer Klasse ebenso 0 werden würde. Auch die logarithmische Umformung würde nicht mehr funktionieren, da log(0) nicht definiert ist. Ohne </w:t>
+      </w:r>
+      <w:proofErr w:type="spellStart"/>
+      <w:r>
+        <w:rPr>
+          <w:sz w:val="23"/>
+          <w:szCs w:val="23"/>
+        </w:rPr>
+        <w:t>Smoothing</w:t>
+      </w:r>
+      <w:proofErr w:type="spellEnd"/>
+      <w:r>
+        <w:rPr>
+          <w:sz w:val="23"/>
+          <w:szCs w:val="23"/>
+        </w:rPr>
+        <w:t xml:space="preserve"> berechnet man die </w:t>
+      </w:r>
+      <w:r>
+        <w:rPr>
+          <w:sz w:val="23"/>
+          <w:szCs w:val="23"/>
+        </w:rPr>
+        <w:t xml:space="preserve">bedingten </w:t>
+      </w:r>
+      <w:proofErr w:type="spellStart"/>
+      <w:r>
+        <w:rPr>
+          <w:sz w:val="23"/>
+          <w:szCs w:val="23"/>
+        </w:rPr>
+        <w:t>Featurewahrscheinlichkeiten</w:t>
+      </w:r>
+      <w:proofErr w:type="spellEnd"/>
+      <w:r>
+        <w:rPr>
+          <w:sz w:val="23"/>
+          <w:szCs w:val="23"/>
+        </w:rPr>
+        <w:t xml:space="preserve"> folgendermaßen:</w:t>
       </w:r>
     </w:p>
     <w:p>
@@ -3366,7 +4236,39 @@
           <w:sz w:val="23"/>
           <w:szCs w:val="23"/>
         </w:rPr>
-        <w:t>Beim Add-One Smoothing wird nun im</w:t>
+        <w:t>Beim Add-</w:t>
+      </w:r>
+      <w:proofErr w:type="spellStart"/>
+      <w:r>
+        <w:rPr>
+          <w:sz w:val="23"/>
+          <w:szCs w:val="23"/>
+        </w:rPr>
+        <w:t>One</w:t>
+      </w:r>
+      <w:proofErr w:type="spellEnd"/>
+      <w:r>
+        <w:rPr>
+          <w:sz w:val="23"/>
+          <w:szCs w:val="23"/>
+        </w:rPr>
+        <w:t xml:space="preserve"> </w:t>
+      </w:r>
+      <w:proofErr w:type="spellStart"/>
+      <w:r>
+        <w:rPr>
+          <w:sz w:val="23"/>
+          <w:szCs w:val="23"/>
+        </w:rPr>
+        <w:t>Smoothing</w:t>
+      </w:r>
+      <w:proofErr w:type="spellEnd"/>
+      <w:r>
+        <w:rPr>
+          <w:sz w:val="23"/>
+          <w:szCs w:val="23"/>
+        </w:rPr>
+        <w:t xml:space="preserve"> wird nun im</w:t>
       </w:r>
       <w:r>
         <w:rPr>
@@ -3476,14 +4378,103 @@
           <w:szCs w:val="23"/>
         </w:rPr>
         <w:lastRenderedPageBreak/>
-        <w:t>Zuletzt wurde eine Methode crossFoldValidation zur besseren Bestimmung der Genauigkeit des Klassifizierers implementiert. Mit dieser Methode kann eine k-Kreuzvalidierung durchgeführt werden, wobei der Parameter k an die Funktion übergeben wird. Dann wird der Datensatz in k Teilmengen aufgeteilt und anschließend wird in k Schritten die Genauigkeit des Klassifizierers getestet, in dem eine der k Mengen als Testmenge und die übrigen Mengen als Trainingsset fungieren. Abschließend wird die durschnittliche Accuracy</w:t>
-      </w:r>
-      <w:r>
-        <w:rPr>
-          <w:sz w:val="23"/>
-          <w:szCs w:val="23"/>
-        </w:rPr>
-        <w:t xml:space="preserve"> des Klassifikators in den</w:t>
+        <w:t xml:space="preserve">Zuletzt wurde eine Methode </w:t>
+      </w:r>
+      <w:proofErr w:type="spellStart"/>
+      <w:r>
+        <w:rPr>
+          <w:sz w:val="23"/>
+          <w:szCs w:val="23"/>
+        </w:rPr>
+        <w:t>crossFoldValidation</w:t>
+      </w:r>
+      <w:proofErr w:type="spellEnd"/>
+      <w:r>
+        <w:rPr>
+          <w:sz w:val="23"/>
+          <w:szCs w:val="23"/>
+        </w:rPr>
+        <w:t xml:space="preserve"> zur besseren Bestimmung der Genauigkeit des </w:t>
+      </w:r>
+      <w:proofErr w:type="spellStart"/>
+      <w:r>
+        <w:rPr>
+          <w:sz w:val="23"/>
+          <w:szCs w:val="23"/>
+        </w:rPr>
+        <w:t>Klassifizierers</w:t>
+      </w:r>
+      <w:proofErr w:type="spellEnd"/>
+      <w:r>
+        <w:rPr>
+          <w:sz w:val="23"/>
+          <w:szCs w:val="23"/>
+        </w:rPr>
+        <w:t xml:space="preserve"> implementiert. Mit dieser Methode kann eine k-Kreuzvalidierung durchgeführt werden, wobei der Parameter k an die Funktion übergeben wird. Dann wird der Datensatz in k Teilmengen aufgeteilt und anschließend wird in k Schritten die Genauigkeit des </w:t>
+      </w:r>
+      <w:proofErr w:type="spellStart"/>
+      <w:r>
+        <w:rPr>
+          <w:sz w:val="23"/>
+          <w:szCs w:val="23"/>
+        </w:rPr>
+        <w:t>Klassifizierers</w:t>
+      </w:r>
+      <w:proofErr w:type="spellEnd"/>
+      <w:r>
+        <w:rPr>
+          <w:sz w:val="23"/>
+          <w:szCs w:val="23"/>
+        </w:rPr>
+        <w:t xml:space="preserve"> getestet, in dem eine der k Mengen als Testmenge und die übrigen Mengen als Trainingsset fungieren. Abschließend wird die </w:t>
+      </w:r>
+      <w:proofErr w:type="spellStart"/>
+      <w:r>
+        <w:rPr>
+          <w:sz w:val="23"/>
+          <w:szCs w:val="23"/>
+        </w:rPr>
+        <w:t>durschnittliche</w:t>
+      </w:r>
+      <w:proofErr w:type="spellEnd"/>
+      <w:r>
+        <w:rPr>
+          <w:sz w:val="23"/>
+          <w:szCs w:val="23"/>
+        </w:rPr>
+        <w:t xml:space="preserve"> </w:t>
+      </w:r>
+      <w:proofErr w:type="spellStart"/>
+      <w:r>
+        <w:rPr>
+          <w:sz w:val="23"/>
+          <w:szCs w:val="23"/>
+        </w:rPr>
+        <w:t>Accuracy</w:t>
+      </w:r>
+      <w:proofErr w:type="spellEnd"/>
+      <w:r>
+        <w:rPr>
+          <w:sz w:val="23"/>
+          <w:szCs w:val="23"/>
+        </w:rPr>
+        <w:t xml:space="preserve"> des </w:t>
+      </w:r>
+      <w:proofErr w:type="spellStart"/>
+      <w:r>
+        <w:rPr>
+          <w:sz w:val="23"/>
+          <w:szCs w:val="23"/>
+        </w:rPr>
+        <w:t>Klassifikators</w:t>
+      </w:r>
+      <w:proofErr w:type="spellEnd"/>
+      <w:r>
+        <w:rPr>
+          <w:sz w:val="23"/>
+          <w:szCs w:val="23"/>
+        </w:rPr>
+        <w:t xml:space="preserve"> in den</w:t>
       </w:r>
       <w:r>
         <w:rPr>
@@ -3566,14 +4557,101 @@
           <w:sz w:val="23"/>
           <w:szCs w:val="23"/>
         </w:rPr>
-        <w:t xml:space="preserve"> des Klassifikators bei Aufteilen der Daten in Trainings- und Testset im Verhältnis 80:20 liegt bei 75%. Es werden also von 20 Datensätzen 15 korrekt klassifiziert. Mehrmaliges Ausführen der Cross Fold Validation l</w:t>
-      </w:r>
-      <w:r>
-        <w:rPr>
-          <w:sz w:val="23"/>
-          <w:szCs w:val="23"/>
-        </w:rPr>
-        <w:t xml:space="preserve">iefert eine Accuracy von 69-71%. Es wäre denkbar, dass durch bessere Parameterabschätzung (beispielsweise besseres Smoothing-Verfahren) sowie durch Vergrößerung der Datensammlung eine gesteigerte Accuracy erreicht werden könnte. </w:t>
+        <w:t xml:space="preserve"> des </w:t>
+      </w:r>
+      <w:proofErr w:type="spellStart"/>
+      <w:r>
+        <w:rPr>
+          <w:sz w:val="23"/>
+          <w:szCs w:val="23"/>
+        </w:rPr>
+        <w:t>Klassifikators</w:t>
+      </w:r>
+      <w:proofErr w:type="spellEnd"/>
+      <w:r>
+        <w:rPr>
+          <w:sz w:val="23"/>
+          <w:szCs w:val="23"/>
+        </w:rPr>
+        <w:t xml:space="preserve"> bei Aufteilen der Daten in Trainings- und </w:t>
+      </w:r>
+      <w:proofErr w:type="spellStart"/>
+      <w:r>
+        <w:rPr>
+          <w:sz w:val="23"/>
+          <w:szCs w:val="23"/>
+        </w:rPr>
+        <w:t>Testset</w:t>
+      </w:r>
+      <w:proofErr w:type="spellEnd"/>
+      <w:r>
+        <w:rPr>
+          <w:sz w:val="23"/>
+          <w:szCs w:val="23"/>
+        </w:rPr>
+        <w:t xml:space="preserve"> im Verhältnis 80:20 liegt bei </w:t>
+      </w:r>
+      <w:r>
+        <w:rPr>
+          <w:sz w:val="23"/>
+          <w:szCs w:val="23"/>
+        </w:rPr>
+        <w:t xml:space="preserve">Durchführung einer Cross </w:t>
+      </w:r>
+      <w:proofErr w:type="spellStart"/>
+      <w:r>
+        <w:rPr>
+          <w:sz w:val="23"/>
+          <w:szCs w:val="23"/>
+        </w:rPr>
+        <w:t>Fold</w:t>
+      </w:r>
+      <w:proofErr w:type="spellEnd"/>
+      <w:r>
+        <w:rPr>
+          <w:sz w:val="23"/>
+          <w:szCs w:val="23"/>
+        </w:rPr>
+        <w:t xml:space="preserve"> Validation bei 66%. </w:t>
+      </w:r>
+      <w:r>
+        <w:rPr>
+          <w:sz w:val="23"/>
+          <w:szCs w:val="23"/>
+        </w:rPr>
+        <w:t xml:space="preserve">Es wäre denkbar, dass durch bessere Parameterabschätzung (beispielsweise besseres </w:t>
+      </w:r>
+      <w:proofErr w:type="spellStart"/>
+      <w:r>
+        <w:rPr>
+          <w:sz w:val="23"/>
+          <w:szCs w:val="23"/>
+        </w:rPr>
+        <w:t>Smoothing</w:t>
+      </w:r>
+      <w:proofErr w:type="spellEnd"/>
+      <w:r>
+        <w:rPr>
+          <w:sz w:val="23"/>
+          <w:szCs w:val="23"/>
+        </w:rPr>
+        <w:t xml:space="preserve">-Verfahren) sowie durch Vergrößerung der Datensammlung eine gesteigerte </w:t>
+      </w:r>
+      <w:proofErr w:type="spellStart"/>
+      <w:r>
+        <w:rPr>
+          <w:sz w:val="23"/>
+          <w:szCs w:val="23"/>
+        </w:rPr>
+        <w:t>Accuracy</w:t>
+      </w:r>
+      <w:proofErr w:type="spellEnd"/>
+      <w:r>
+        <w:rPr>
+          <w:sz w:val="23"/>
+          <w:szCs w:val="23"/>
+        </w:rPr>
+        <w:t xml:space="preserve"> erreicht werden könnte. </w:t>
       </w:r>
     </w:p>
     <w:p>
@@ -3602,9 +4680,19 @@
           <w:sz w:val="32"/>
           <w:szCs w:val="32"/>
         </w:rPr>
-        <w:t>4.3 Vergleich mit Weka</w:t>
+        <w:t xml:space="preserve">4.3 Vergleich mit </w:t>
+      </w:r>
+      <w:proofErr w:type="spellStart"/>
+      <w:r>
+        <w:rPr>
+          <w:rFonts w:asciiTheme="minorHAnsi" w:hAnsiTheme="minorHAnsi"/>
+          <w:sz w:val="32"/>
+          <w:szCs w:val="32"/>
+        </w:rPr>
+        <w:t>Weka</w:t>
       </w:r>
       <w:bookmarkEnd w:id="11"/>
+      <w:proofErr w:type="spellEnd"/>
     </w:p>
     <w:p>
       <w:pPr>
@@ -3630,8 +4718,182 @@
           <w:sz w:val="23"/>
           <w:szCs w:val="23"/>
         </w:rPr>
-        <w:t xml:space="preserve">Beim Vergleich der Accuracy des implementierten Algorithmus mit dem Naive-Bayes des Weka Explorers zeigt sich, dass dieselbe Klassifikationsrate von beiden Programmen erreicht wird. Auch der Vergleich beider Programme bei Anwendung von Cross Fold Validation führt zu einer annähernd gleichen Klassifikationsrate. Daher liegt es nahe, dass der Naive-Bayes von Weka in einer sehr ähnlichen Art und Weise und möglicherweise mit dem selben Smoothing-Verfahren implementiert wurde.  </w:t>
-      </w:r>
+        <w:t xml:space="preserve">Beim Vergleich der </w:t>
+      </w:r>
+      <w:proofErr w:type="spellStart"/>
+      <w:r>
+        <w:rPr>
+          <w:sz w:val="23"/>
+          <w:szCs w:val="23"/>
+        </w:rPr>
+        <w:t>Accuracy</w:t>
+      </w:r>
+      <w:proofErr w:type="spellEnd"/>
+      <w:r>
+        <w:rPr>
+          <w:sz w:val="23"/>
+          <w:szCs w:val="23"/>
+        </w:rPr>
+        <w:t xml:space="preserve"> des implementierten Algorithmus mit dem Naive-</w:t>
+      </w:r>
+      <w:proofErr w:type="spellStart"/>
+      <w:r>
+        <w:rPr>
+          <w:sz w:val="23"/>
+          <w:szCs w:val="23"/>
+        </w:rPr>
+        <w:t>Bayes</w:t>
+      </w:r>
+      <w:proofErr w:type="spellEnd"/>
+      <w:r>
+        <w:rPr>
+          <w:sz w:val="23"/>
+          <w:szCs w:val="23"/>
+        </w:rPr>
+        <w:t xml:space="preserve"> des </w:t>
+      </w:r>
+      <w:proofErr w:type="spellStart"/>
+      <w:r>
+        <w:rPr>
+          <w:sz w:val="23"/>
+          <w:szCs w:val="23"/>
+        </w:rPr>
+        <w:t>Weka</w:t>
+      </w:r>
+      <w:proofErr w:type="spellEnd"/>
+      <w:r>
+        <w:rPr>
+          <w:sz w:val="23"/>
+          <w:szCs w:val="23"/>
+        </w:rPr>
+        <w:t xml:space="preserve"> Explorers zeigt sich, dass </w:t>
+      </w:r>
+      <w:r>
+        <w:rPr>
+          <w:sz w:val="23"/>
+          <w:szCs w:val="23"/>
+        </w:rPr>
+        <w:t xml:space="preserve">fast </w:t>
+      </w:r>
+      <w:r>
+        <w:rPr>
+          <w:sz w:val="23"/>
+          <w:szCs w:val="23"/>
+        </w:rPr>
+        <w:t xml:space="preserve">dieselbe Klassifikationsrate von beiden Programmen erreicht wird. </w:t>
+      </w:r>
+      <w:r>
+        <w:rPr>
+          <w:sz w:val="23"/>
+          <w:szCs w:val="23"/>
+        </w:rPr>
+        <w:t>Während der Naive-</w:t>
+      </w:r>
+      <w:proofErr w:type="spellStart"/>
+      <w:r>
+        <w:rPr>
+          <w:sz w:val="23"/>
+          <w:szCs w:val="23"/>
+        </w:rPr>
+        <w:t>Bayes</w:t>
+      </w:r>
+      <w:proofErr w:type="spellEnd"/>
+      <w:r>
+        <w:rPr>
+          <w:sz w:val="23"/>
+          <w:szCs w:val="23"/>
+        </w:rPr>
+        <w:t xml:space="preserve"> von </w:t>
+      </w:r>
+      <w:proofErr w:type="spellStart"/>
+      <w:r>
+        <w:rPr>
+          <w:sz w:val="23"/>
+          <w:szCs w:val="23"/>
+        </w:rPr>
+        <w:t>Weka</w:t>
+      </w:r>
+      <w:proofErr w:type="spellEnd"/>
+      <w:r>
+        <w:rPr>
+          <w:sz w:val="23"/>
+          <w:szCs w:val="23"/>
+        </w:rPr>
+        <w:t xml:space="preserve"> bei Cross </w:t>
+      </w:r>
+      <w:proofErr w:type="spellStart"/>
+      <w:r>
+        <w:rPr>
+          <w:sz w:val="23"/>
+          <w:szCs w:val="23"/>
+        </w:rPr>
+        <w:t>Fold</w:t>
+      </w:r>
+      <w:proofErr w:type="spellEnd"/>
+      <w:r>
+        <w:rPr>
+          <w:sz w:val="23"/>
+          <w:szCs w:val="23"/>
+        </w:rPr>
+        <w:t xml:space="preserve"> Validation eine Klassifikationsrate von 60,6% erreicht, schafft unsere Implementierung eine Klassifikationsrate von 66%, was jedoch möglicherweise an einer anderen Aufteilung des Datensatzes liegen könnte. </w:t>
+      </w:r>
+      <w:r>
+        <w:rPr>
+          <w:sz w:val="23"/>
+          <w:szCs w:val="23"/>
+        </w:rPr>
+        <w:t>Daher liegt es nahe, dass der Naive-</w:t>
+      </w:r>
+      <w:proofErr w:type="spellStart"/>
+      <w:r>
+        <w:rPr>
+          <w:sz w:val="23"/>
+          <w:szCs w:val="23"/>
+        </w:rPr>
+        <w:t>Bayes</w:t>
+      </w:r>
+      <w:proofErr w:type="spellEnd"/>
+      <w:r>
+        <w:rPr>
+          <w:sz w:val="23"/>
+          <w:szCs w:val="23"/>
+        </w:rPr>
+        <w:t xml:space="preserve"> von </w:t>
+      </w:r>
+      <w:proofErr w:type="spellStart"/>
+      <w:r>
+        <w:rPr>
+          <w:sz w:val="23"/>
+          <w:szCs w:val="23"/>
+        </w:rPr>
+        <w:t>Weka</w:t>
+      </w:r>
+      <w:proofErr w:type="spellEnd"/>
+      <w:r>
+        <w:rPr>
+          <w:sz w:val="23"/>
+          <w:szCs w:val="23"/>
+        </w:rPr>
+        <w:t xml:space="preserve"> in einer sehr ähnlichen Art und Weise und möglicherweise mit dem selben </w:t>
+      </w:r>
+      <w:proofErr w:type="spellStart"/>
+      <w:r>
+        <w:rPr>
+          <w:sz w:val="23"/>
+          <w:szCs w:val="23"/>
+        </w:rPr>
+        <w:t>Smoothing</w:t>
+      </w:r>
+      <w:proofErr w:type="spellEnd"/>
+      <w:r>
+        <w:rPr>
+          <w:sz w:val="23"/>
+          <w:szCs w:val="23"/>
+        </w:rPr>
+        <w:t xml:space="preserve">-Verfahren implementiert wurde.  </w:t>
+      </w:r>
+      <w:bookmarkStart w:id="12" w:name="_GoBack"/>
+      <w:bookmarkEnd w:id="12"/>
     </w:p>
     <w:p>
       <w:pPr>
@@ -3692,8 +4954,6 @@
           <w:szCs w:val="23"/>
         </w:rPr>
       </w:pPr>
-      <w:bookmarkStart w:id="12" w:name="_GoBack"/>
-      <w:bookmarkEnd w:id="12"/>
     </w:p>
     <w:p>
       <w:pPr>
@@ -3704,14 +4964,6 @@
           <w:szCs w:val="23"/>
         </w:rPr>
       </w:pPr>
-      <w:r>
-        <w:rPr>
-          <w:sz w:val="23"/>
-          <w:szCs w:val="23"/>
-        </w:rPr>
-        <w:lastRenderedPageBreak/>
-        <w:t>Vergleich bei normaler Verwendung eines Trainingssets:</w:t>
-      </w:r>
     </w:p>
     <w:p>
       <w:pPr>
@@ -3722,13 +4974,6 @@
           <w:szCs w:val="23"/>
         </w:rPr>
       </w:pPr>
-      <w:r>
-        <w:rPr>
-          <w:sz w:val="23"/>
-          <w:szCs w:val="23"/>
-        </w:rPr>
-        <w:t>Weka:</w:t>
-      </w:r>
     </w:p>
     <w:p>
       <w:pPr>
@@ -3741,15 +4986,75 @@
       </w:pPr>
       <w:r>
         <w:rPr>
+          <w:sz w:val="23"/>
+          <w:szCs w:val="23"/>
+        </w:rPr>
+        <w:t xml:space="preserve">Vergleich bei Cross </w:t>
+      </w:r>
+      <w:proofErr w:type="spellStart"/>
+      <w:r>
+        <w:rPr>
+          <w:sz w:val="23"/>
+          <w:szCs w:val="23"/>
+        </w:rPr>
+        <w:t>Fold</w:t>
+      </w:r>
+      <w:proofErr w:type="spellEnd"/>
+      <w:r>
+        <w:rPr>
+          <w:sz w:val="23"/>
+          <w:szCs w:val="23"/>
+        </w:rPr>
+        <w:t xml:space="preserve"> Validation:</w:t>
+      </w:r>
+    </w:p>
+    <w:p>
+      <w:pPr>
+        <w:spacing w:line="288" w:lineRule="auto"/>
+        <w:jc w:val="both"/>
+        <w:rPr>
+          <w:sz w:val="23"/>
+          <w:szCs w:val="23"/>
+        </w:rPr>
+      </w:pPr>
+      <w:proofErr w:type="spellStart"/>
+      <w:r>
+        <w:rPr>
+          <w:sz w:val="23"/>
+          <w:szCs w:val="23"/>
+        </w:rPr>
+        <w:t>Weka</w:t>
+      </w:r>
+      <w:proofErr w:type="spellEnd"/>
+      <w:r>
+        <w:rPr>
+          <w:sz w:val="23"/>
+          <w:szCs w:val="23"/>
+        </w:rPr>
+        <w:t>:</w:t>
+      </w:r>
+    </w:p>
+    <w:p>
+      <w:pPr>
+        <w:spacing w:line="288" w:lineRule="auto"/>
+        <w:jc w:val="both"/>
+        <w:rPr>
+          <w:sz w:val="23"/>
+          <w:szCs w:val="23"/>
+        </w:rPr>
+      </w:pPr>
+      <w:r>
+        <w:rPr>
           <w:noProof/>
           <w:sz w:val="23"/>
           <w:szCs w:val="23"/>
+          <w:lang w:eastAsia="de-DE"/>
         </w:rPr>
         <w:drawing>
           <wp:inline distT="0" distB="0" distL="0" distR="0">
-            <wp:extent cx="4200525" cy="2121563"/>
-            <wp:effectExtent l="19050" t="0" r="9525" b="0"/>
-            <wp:docPr id="10" name="Bild 17"/>
+            <wp:extent cx="4724400" cy="1943100"/>
+            <wp:effectExtent l="19050" t="0" r="0" b="0"/>
+            <wp:docPr id="11" name="Bild 4"/>
             <wp:cNvGraphicFramePr>
               <a:graphicFrameLocks xmlns:a="http://schemas.openxmlformats.org/drawingml/2006/main" noChangeAspect="1"/>
             </wp:cNvGraphicFramePr>
@@ -3757,7 +5062,7 @@
               <a:graphicData uri="http://schemas.openxmlformats.org/drawingml/2006/picture">
                 <pic:pic xmlns:pic="http://schemas.openxmlformats.org/drawingml/2006/picture">
                   <pic:nvPicPr>
-                    <pic:cNvPr id="0" name="Picture 17"/>
+                    <pic:cNvPr id="0" name="Picture 4"/>
                     <pic:cNvPicPr>
                       <a:picLocks noChangeAspect="1" noChangeArrowheads="1"/>
                     </pic:cNvPicPr>
@@ -3772,7 +5077,7 @@
                   <pic:spPr bwMode="auto">
                     <a:xfrm>
                       <a:off x="0" y="0"/>
-                      <a:ext cx="4200525" cy="2121563"/>
+                      <a:ext cx="4724400" cy="1943100"/>
                     </a:xfrm>
                     <a:prstGeom prst="rect">
                       <a:avLst/>
@@ -3806,7 +5111,7 @@
           <w:sz w:val="23"/>
           <w:szCs w:val="23"/>
         </w:rPr>
-        <w:t xml:space="preserve">Unsere Implementierung: </w:t>
+        <w:t>Unsere Implementierung:</w:t>
       </w:r>
     </w:p>
     <w:p>
@@ -3827,9 +5132,9 @@
         </w:rPr>
         <w:drawing>
           <wp:inline distT="0" distB="0" distL="0" distR="0">
-            <wp:extent cx="4967605" cy="368924"/>
-            <wp:effectExtent l="19050" t="0" r="4445" b="0"/>
-            <wp:docPr id="23" name="Bild 23"/>
+            <wp:extent cx="4314825" cy="304800"/>
+            <wp:effectExtent l="19050" t="0" r="9525" b="0"/>
+            <wp:docPr id="1" name="Bild 1"/>
             <wp:cNvGraphicFramePr>
               <a:graphicFrameLocks xmlns:a="http://schemas.openxmlformats.org/drawingml/2006/main" noChangeAspect="1"/>
             </wp:cNvGraphicFramePr>
@@ -3837,7 +5142,7 @@
               <a:graphicData uri="http://schemas.openxmlformats.org/drawingml/2006/picture">
                 <pic:pic xmlns:pic="http://schemas.openxmlformats.org/drawingml/2006/picture">
                   <pic:nvPicPr>
-                    <pic:cNvPr id="0" name="Picture 23"/>
+                    <pic:cNvPr id="0" name="Picture 1"/>
                     <pic:cNvPicPr>
                       <a:picLocks noChangeAspect="1" noChangeArrowheads="1"/>
                     </pic:cNvPicPr>
@@ -3852,7 +5157,7 @@
                   <pic:spPr bwMode="auto">
                     <a:xfrm>
                       <a:off x="0" y="0"/>
-                      <a:ext cx="4967605" cy="368924"/>
+                      <a:ext cx="4314825" cy="304800"/>
                     </a:xfrm>
                     <a:prstGeom prst="rect">
                       <a:avLst/>
@@ -3894,193 +5199,6 @@
     </w:p>
     <w:p>
       <w:pPr>
-        <w:spacing w:line="288" w:lineRule="auto"/>
-        <w:jc w:val="both"/>
-        <w:rPr>
-          <w:sz w:val="23"/>
-          <w:szCs w:val="23"/>
-        </w:rPr>
-      </w:pPr>
-      <w:r>
-        <w:rPr>
-          <w:sz w:val="23"/>
-          <w:szCs w:val="23"/>
-        </w:rPr>
-        <w:t>Vergleich bei Cross Fold Validation:</w:t>
-      </w:r>
-    </w:p>
-    <w:p>
-      <w:pPr>
-        <w:spacing w:line="288" w:lineRule="auto"/>
-        <w:jc w:val="both"/>
-        <w:rPr>
-          <w:sz w:val="23"/>
-          <w:szCs w:val="23"/>
-        </w:rPr>
-      </w:pPr>
-      <w:r>
-        <w:rPr>
-          <w:sz w:val="23"/>
-          <w:szCs w:val="23"/>
-        </w:rPr>
-        <w:t>Weka:</w:t>
-      </w:r>
-    </w:p>
-    <w:p>
-      <w:pPr>
-        <w:spacing w:line="288" w:lineRule="auto"/>
-        <w:jc w:val="both"/>
-        <w:rPr>
-          <w:sz w:val="23"/>
-          <w:szCs w:val="23"/>
-        </w:rPr>
-      </w:pPr>
-      <w:r>
-        <w:rPr>
-          <w:noProof/>
-          <w:sz w:val="23"/>
-          <w:szCs w:val="23"/>
-          <w:lang w:eastAsia="de-DE"/>
-        </w:rPr>
-        <w:drawing>
-          <wp:inline distT="0" distB="0" distL="0" distR="0">
-            <wp:extent cx="4705350" cy="1914525"/>
-            <wp:effectExtent l="19050" t="0" r="0" b="0"/>
-            <wp:docPr id="20" name="Bild 20"/>
-            <wp:cNvGraphicFramePr>
-              <a:graphicFrameLocks xmlns:a="http://schemas.openxmlformats.org/drawingml/2006/main" noChangeAspect="1"/>
-            </wp:cNvGraphicFramePr>
-            <a:graphic xmlns:a="http://schemas.openxmlformats.org/drawingml/2006/main">
-              <a:graphicData uri="http://schemas.openxmlformats.org/drawingml/2006/picture">
-                <pic:pic xmlns:pic="http://schemas.openxmlformats.org/drawingml/2006/picture">
-                  <pic:nvPicPr>
-                    <pic:cNvPr id="0" name="Picture 20"/>
-                    <pic:cNvPicPr>
-                      <a:picLocks noChangeAspect="1" noChangeArrowheads="1"/>
-                    </pic:cNvPicPr>
-                  </pic:nvPicPr>
-                  <pic:blipFill>
-                    <a:blip r:embed="rId23" cstate="print"/>
-                    <a:srcRect/>
-                    <a:stretch>
-                      <a:fillRect/>
-                    </a:stretch>
-                  </pic:blipFill>
-                  <pic:spPr bwMode="auto">
-                    <a:xfrm>
-                      <a:off x="0" y="0"/>
-                      <a:ext cx="4705350" cy="1914525"/>
-                    </a:xfrm>
-                    <a:prstGeom prst="rect">
-                      <a:avLst/>
-                    </a:prstGeom>
-                    <a:noFill/>
-                    <a:ln w="9525">
-                      <a:noFill/>
-                      <a:miter lim="800000"/>
-                      <a:headEnd/>
-                      <a:tailEnd/>
-                    </a:ln>
-                  </pic:spPr>
-                </pic:pic>
-              </a:graphicData>
-            </a:graphic>
-          </wp:inline>
-        </w:drawing>
-      </w:r>
-    </w:p>
-    <w:p>
-      <w:pPr>
-        <w:spacing w:line="288" w:lineRule="auto"/>
-        <w:jc w:val="both"/>
-        <w:rPr>
-          <w:sz w:val="23"/>
-          <w:szCs w:val="23"/>
-        </w:rPr>
-      </w:pPr>
-      <w:r>
-        <w:rPr>
-          <w:sz w:val="23"/>
-          <w:szCs w:val="23"/>
-        </w:rPr>
-        <w:t>Unsere Implementierung:</w:t>
-      </w:r>
-    </w:p>
-    <w:p>
-      <w:pPr>
-        <w:spacing w:line="288" w:lineRule="auto"/>
-        <w:jc w:val="both"/>
-        <w:rPr>
-          <w:sz w:val="23"/>
-          <w:szCs w:val="23"/>
-        </w:rPr>
-      </w:pPr>
-      <w:r>
-        <w:rPr>
-          <w:noProof/>
-          <w:sz w:val="23"/>
-          <w:szCs w:val="23"/>
-          <w:lang w:eastAsia="de-DE"/>
-        </w:rPr>
-        <w:drawing>
-          <wp:inline distT="0" distB="0" distL="0" distR="0">
-            <wp:extent cx="4552950" cy="342900"/>
-            <wp:effectExtent l="19050" t="0" r="0" b="0"/>
-            <wp:docPr id="26" name="Bild 26"/>
-            <wp:cNvGraphicFramePr>
-              <a:graphicFrameLocks xmlns:a="http://schemas.openxmlformats.org/drawingml/2006/main" noChangeAspect="1"/>
-            </wp:cNvGraphicFramePr>
-            <a:graphic xmlns:a="http://schemas.openxmlformats.org/drawingml/2006/main">
-              <a:graphicData uri="http://schemas.openxmlformats.org/drawingml/2006/picture">
-                <pic:pic xmlns:pic="http://schemas.openxmlformats.org/drawingml/2006/picture">
-                  <pic:nvPicPr>
-                    <pic:cNvPr id="0" name="Picture 26"/>
-                    <pic:cNvPicPr>
-                      <a:picLocks noChangeAspect="1" noChangeArrowheads="1"/>
-                    </pic:cNvPicPr>
-                  </pic:nvPicPr>
-                  <pic:blipFill>
-                    <a:blip r:embed="rId24" cstate="print"/>
-                    <a:srcRect/>
-                    <a:stretch>
-                      <a:fillRect/>
-                    </a:stretch>
-                  </pic:blipFill>
-                  <pic:spPr bwMode="auto">
-                    <a:xfrm>
-                      <a:off x="0" y="0"/>
-                      <a:ext cx="4552950" cy="342900"/>
-                    </a:xfrm>
-                    <a:prstGeom prst="rect">
-                      <a:avLst/>
-                    </a:prstGeom>
-                    <a:noFill/>
-                    <a:ln w="9525">
-                      <a:noFill/>
-                      <a:miter lim="800000"/>
-                      <a:headEnd/>
-                      <a:tailEnd/>
-                    </a:ln>
-                  </pic:spPr>
-                </pic:pic>
-              </a:graphicData>
-            </a:graphic>
-          </wp:inline>
-        </w:drawing>
-      </w:r>
-    </w:p>
-    <w:p>
-      <w:pPr>
-        <w:spacing w:line="288" w:lineRule="auto"/>
-        <w:jc w:val="both"/>
-        <w:rPr>
-          <w:sz w:val="23"/>
-          <w:szCs w:val="23"/>
-        </w:rPr>
-      </w:pPr>
-    </w:p>
-    <w:p>
-      <w:pPr>
         <w:pStyle w:val="berschrift1"/>
         <w:numPr>
           <w:ilvl w:val="0"/>
@@ -4099,7 +5217,6 @@
           <w:sz w:val="40"/>
           <w:szCs w:val="40"/>
         </w:rPr>
-        <w:lastRenderedPageBreak/>
         <w:t>Fazit</w:t>
       </w:r>
       <w:bookmarkEnd w:id="13"/>
@@ -4171,13 +5288,13 @@
       <w:r>
         <w:fldChar w:fldCharType="separate"/>
       </w:r>
-      <w:bookmarkStart w:id="14" w:name="_Toc492324095"/>
-      <w:bookmarkStart w:id="15" w:name="_CTVBIBLIOGRAPHY1"/>
+      <w:bookmarkStart w:id="14" w:name="_CTVBIBLIOGRAPHY1"/>
+      <w:bookmarkStart w:id="15" w:name="_Toc492324095"/>
+      <w:bookmarkEnd w:id="14"/>
+      <w:r>
+        <w:t>Literaturverzeichnis</w:t>
+      </w:r>
       <w:bookmarkEnd w:id="15"/>
-      <w:r>
-        <w:t>Literaturverzeichnis</w:t>
-      </w:r>
-      <w:bookmarkEnd w:id="14"/>
     </w:p>
     <w:p>
       <w:pPr>
@@ -4280,8 +5397,8 @@
       </w:r>
     </w:p>
     <w:sectPr>
-      <w:footerReference w:type="default" r:id="rId25"/>
-      <w:footerReference w:type="first" r:id="rId26"/>
+      <w:footerReference w:type="default" r:id="rId23"/>
+      <w:footerReference w:type="first" r:id="rId24"/>
       <w:pgSz w:w="11906" w:h="16838"/>
       <w:pgMar w:top="1701" w:right="1985" w:bottom="1985" w:left="2098" w:header="709" w:footer="709" w:gutter="0"/>
       <w:pgNumType w:start="1"/>
@@ -4293,7 +5410,7 @@
 </file>
 
 <file path=word/endnotes.xml><?xml version="1.0" encoding="utf-8"?>
-<w:endnotes xmlns:wpc="http://schemas.microsoft.com/office/word/2010/wordprocessingCanvas" xmlns:cx="http://schemas.microsoft.com/office/drawing/2014/chartex" xmlns:cx1="http://schemas.microsoft.com/office/drawing/2015/9/8/chartex" xmlns:cx2="http://schemas.microsoft.com/office/drawing/2015/10/21/chartex" xmlns:cx3="http://schemas.microsoft.com/office/drawing/2016/5/9/chartex" xmlns:cx4="http://schemas.microsoft.com/office/drawing/2016/5/10/chartex" xmlns:cx5="http://schemas.microsoft.com/office/drawing/2016/5/11/chartex" xmlns:cx6="http://schemas.microsoft.com/office/drawing/2016/5/12/chartex" xmlns:cx7="http://schemas.microsoft.com/office/drawing/2016/5/13/chartex" xmlns:cx8="http://schemas.microsoft.com/office/drawing/2016/5/14/chartex" xmlns:mc="http://schemas.openxmlformats.org/markup-compatibility/2006" xmlns:aink="http://schemas.microsoft.com/office/drawing/2016/ink" xmlns:am3d="http://schemas.microsoft.com/office/drawing/2017/model3d" xmlns:o="urn:schemas-microsoft-com:office:office" xmlns:r="http://schemas.openxmlformats.org/officeDocument/2006/relationships" xmlns:m="http://schemas.openxmlformats.org/officeDocument/2006/math" xmlns:v="urn:schemas-microsoft-com:vml" xmlns:wp14="http://schemas.microsoft.com/office/word/2010/wordprocessingDrawing" xmlns:wp="http://schemas.openxmlformats.org/drawingml/2006/wordprocessingDrawing" xmlns:w10="urn:schemas-microsoft-com:office:word" xmlns:w="http://schemas.openxmlformats.org/wordprocessingml/2006/main" xmlns:w14="http://schemas.microsoft.com/office/word/2010/wordml" xmlns:w15="http://schemas.microsoft.com/office/word/2012/wordml" xmlns:w16cid="http://schemas.microsoft.com/office/word/2016/wordml/cid" xmlns:w16se="http://schemas.microsoft.com/office/word/2015/wordml/symex" xmlns:wpg="http://schemas.microsoft.com/office/word/2010/wordprocessingGroup" xmlns:wpi="http://schemas.microsoft.com/office/word/2010/wordprocessingInk" xmlns:wne="http://schemas.microsoft.com/office/word/2006/wordml" xmlns:wps="http://schemas.microsoft.com/office/word/2010/wordprocessingShape" mc:Ignorable="w14 w15 w16se w16cid wp14">
+<w:endnotes xmlns:ve="http://schemas.openxmlformats.org/markup-compatibility/2006" xmlns:o="urn:schemas-microsoft-com:office:office" xmlns:r="http://schemas.openxmlformats.org/officeDocument/2006/relationships" xmlns:m="http://schemas.openxmlformats.org/officeDocument/2006/math" xmlns:v="urn:schemas-microsoft-com:vml" xmlns:wp="http://schemas.openxmlformats.org/drawingml/2006/wordprocessingDrawing" xmlns:w10="urn:schemas-microsoft-com:office:word" xmlns:w="http://schemas.openxmlformats.org/wordprocessingml/2006/main" xmlns:wne="http://schemas.microsoft.com/office/word/2006/wordml">
   <w:endnote w:type="separator" w:id="-1">
     <w:p>
       <w:pPr>
@@ -4318,7 +5435,7 @@
 </file>
 
 <file path=word/footer1.xml><?xml version="1.0" encoding="utf-8"?>
-<w:ftr xmlns:wpc="http://schemas.microsoft.com/office/word/2010/wordprocessingCanvas" xmlns:cx="http://schemas.microsoft.com/office/drawing/2014/chartex" xmlns:cx1="http://schemas.microsoft.com/office/drawing/2015/9/8/chartex" xmlns:cx2="http://schemas.microsoft.com/office/drawing/2015/10/21/chartex" xmlns:cx3="http://schemas.microsoft.com/office/drawing/2016/5/9/chartex" xmlns:cx4="http://schemas.microsoft.com/office/drawing/2016/5/10/chartex" xmlns:cx5="http://schemas.microsoft.com/office/drawing/2016/5/11/chartex" xmlns:cx6="http://schemas.microsoft.com/office/drawing/2016/5/12/chartex" xmlns:cx7="http://schemas.microsoft.com/office/drawing/2016/5/13/chartex" xmlns:cx8="http://schemas.microsoft.com/office/drawing/2016/5/14/chartex" xmlns:mc="http://schemas.openxmlformats.org/markup-compatibility/2006" xmlns:aink="http://schemas.microsoft.com/office/drawing/2016/ink" xmlns:am3d="http://schemas.microsoft.com/office/drawing/2017/model3d" xmlns:o="urn:schemas-microsoft-com:office:office" xmlns:r="http://schemas.openxmlformats.org/officeDocument/2006/relationships" xmlns:m="http://schemas.openxmlformats.org/officeDocument/2006/math" xmlns:v="urn:schemas-microsoft-com:vml" xmlns:wp14="http://schemas.microsoft.com/office/word/2010/wordprocessingDrawing" xmlns:wp="http://schemas.openxmlformats.org/drawingml/2006/wordprocessingDrawing" xmlns:w10="urn:schemas-microsoft-com:office:word" xmlns:w="http://schemas.openxmlformats.org/wordprocessingml/2006/main" xmlns:w14="http://schemas.microsoft.com/office/word/2010/wordml" xmlns:w15="http://schemas.microsoft.com/office/word/2012/wordml" xmlns:w16cid="http://schemas.microsoft.com/office/word/2016/wordml/cid" xmlns:w16se="http://schemas.microsoft.com/office/word/2015/wordml/symex" xmlns:wpg="http://schemas.microsoft.com/office/word/2010/wordprocessingGroup" xmlns:wpi="http://schemas.microsoft.com/office/word/2010/wordprocessingInk" xmlns:wne="http://schemas.microsoft.com/office/word/2006/wordml" xmlns:wps="http://schemas.microsoft.com/office/word/2010/wordprocessingShape" mc:Ignorable="w14 w15 w16se w16cid wp14">
+<w:ftr xmlns:ve="http://schemas.openxmlformats.org/markup-compatibility/2006" xmlns:o="urn:schemas-microsoft-com:office:office" xmlns:r="http://schemas.openxmlformats.org/officeDocument/2006/relationships" xmlns:m="http://schemas.openxmlformats.org/officeDocument/2006/math" xmlns:v="urn:schemas-microsoft-com:vml" xmlns:wp="http://schemas.openxmlformats.org/drawingml/2006/wordprocessingDrawing" xmlns:w10="urn:schemas-microsoft-com:office:word" xmlns:w="http://schemas.openxmlformats.org/wordprocessingml/2006/main" xmlns:wne="http://schemas.microsoft.com/office/word/2006/wordml">
   <w:sdt>
     <w:sdtPr>
       <w:id w:val="1743750910"/>
@@ -4327,7 +5444,6 @@
         <w:docPartUnique/>
       </w:docPartObj>
     </w:sdtPr>
-    <w:sdtEndPr/>
     <w:sdtContent>
       <w:p>
         <w:pPr>
@@ -4337,12 +5453,14 @@
             <w:rFonts w:ascii="Garamond" w:hAnsi="Garamond"/>
           </w:rPr>
         </w:pPr>
+        <w:proofErr w:type="spellStart"/>
         <w:r>
           <w:rPr>
             <w:rFonts w:ascii="Garamond" w:hAnsi="Garamond"/>
           </w:rPr>
           <w:t>ii</w:t>
         </w:r>
+        <w:proofErr w:type="spellEnd"/>
       </w:p>
       <w:p>
         <w:pPr>
@@ -4364,7 +5482,7 @@
 </file>
 
 <file path=word/footer2.xml><?xml version="1.0" encoding="utf-8"?>
-<w:ftr xmlns:wpc="http://schemas.microsoft.com/office/word/2010/wordprocessingCanvas" xmlns:cx="http://schemas.microsoft.com/office/drawing/2014/chartex" xmlns:cx1="http://schemas.microsoft.com/office/drawing/2015/9/8/chartex" xmlns:cx2="http://schemas.microsoft.com/office/drawing/2015/10/21/chartex" xmlns:cx3="http://schemas.microsoft.com/office/drawing/2016/5/9/chartex" xmlns:cx4="http://schemas.microsoft.com/office/drawing/2016/5/10/chartex" xmlns:cx5="http://schemas.microsoft.com/office/drawing/2016/5/11/chartex" xmlns:cx6="http://schemas.microsoft.com/office/drawing/2016/5/12/chartex" xmlns:cx7="http://schemas.microsoft.com/office/drawing/2016/5/13/chartex" xmlns:cx8="http://schemas.microsoft.com/office/drawing/2016/5/14/chartex" xmlns:mc="http://schemas.openxmlformats.org/markup-compatibility/2006" xmlns:aink="http://schemas.microsoft.com/office/drawing/2016/ink" xmlns:am3d="http://schemas.microsoft.com/office/drawing/2017/model3d" xmlns:o="urn:schemas-microsoft-com:office:office" xmlns:r="http://schemas.openxmlformats.org/officeDocument/2006/relationships" xmlns:m="http://schemas.openxmlformats.org/officeDocument/2006/math" xmlns:v="urn:schemas-microsoft-com:vml" xmlns:wp14="http://schemas.microsoft.com/office/word/2010/wordprocessingDrawing" xmlns:wp="http://schemas.openxmlformats.org/drawingml/2006/wordprocessingDrawing" xmlns:w10="urn:schemas-microsoft-com:office:word" xmlns:w="http://schemas.openxmlformats.org/wordprocessingml/2006/main" xmlns:w14="http://schemas.microsoft.com/office/word/2010/wordml" xmlns:w15="http://schemas.microsoft.com/office/word/2012/wordml" xmlns:w16cid="http://schemas.microsoft.com/office/word/2016/wordml/cid" xmlns:w16se="http://schemas.microsoft.com/office/word/2015/wordml/symex" xmlns:wpg="http://schemas.microsoft.com/office/word/2010/wordprocessingGroup" xmlns:wpi="http://schemas.microsoft.com/office/word/2010/wordprocessingInk" xmlns:wne="http://schemas.microsoft.com/office/word/2006/wordml" xmlns:wps="http://schemas.microsoft.com/office/word/2010/wordprocessingShape" mc:Ignorable="w14 w15 w16se w16cid wp14">
+<w:ftr xmlns:ve="http://schemas.openxmlformats.org/markup-compatibility/2006" xmlns:o="urn:schemas-microsoft-com:office:office" xmlns:r="http://schemas.openxmlformats.org/officeDocument/2006/relationships" xmlns:m="http://schemas.openxmlformats.org/officeDocument/2006/math" xmlns:v="urn:schemas-microsoft-com:vml" xmlns:wp="http://schemas.openxmlformats.org/drawingml/2006/wordprocessingDrawing" xmlns:w10="urn:schemas-microsoft-com:office:word" xmlns:w="http://schemas.openxmlformats.org/wordprocessingml/2006/main" xmlns:wne="http://schemas.microsoft.com/office/word/2006/wordml">
   <w:p>
     <w:pPr>
       <w:pStyle w:val="Fuzeile"/>
@@ -4379,7 +5497,7 @@
 </file>
 
 <file path=word/footer3.xml><?xml version="1.0" encoding="utf-8"?>
-<w:ftr xmlns:wpc="http://schemas.microsoft.com/office/word/2010/wordprocessingCanvas" xmlns:cx="http://schemas.microsoft.com/office/drawing/2014/chartex" xmlns:cx1="http://schemas.microsoft.com/office/drawing/2015/9/8/chartex" xmlns:cx2="http://schemas.microsoft.com/office/drawing/2015/10/21/chartex" xmlns:cx3="http://schemas.microsoft.com/office/drawing/2016/5/9/chartex" xmlns:cx4="http://schemas.microsoft.com/office/drawing/2016/5/10/chartex" xmlns:cx5="http://schemas.microsoft.com/office/drawing/2016/5/11/chartex" xmlns:cx6="http://schemas.microsoft.com/office/drawing/2016/5/12/chartex" xmlns:cx7="http://schemas.microsoft.com/office/drawing/2016/5/13/chartex" xmlns:cx8="http://schemas.microsoft.com/office/drawing/2016/5/14/chartex" xmlns:mc="http://schemas.openxmlformats.org/markup-compatibility/2006" xmlns:aink="http://schemas.microsoft.com/office/drawing/2016/ink" xmlns:am3d="http://schemas.microsoft.com/office/drawing/2017/model3d" xmlns:o="urn:schemas-microsoft-com:office:office" xmlns:r="http://schemas.openxmlformats.org/officeDocument/2006/relationships" xmlns:m="http://schemas.openxmlformats.org/officeDocument/2006/math" xmlns:v="urn:schemas-microsoft-com:vml" xmlns:wp14="http://schemas.microsoft.com/office/word/2010/wordprocessingDrawing" xmlns:wp="http://schemas.openxmlformats.org/drawingml/2006/wordprocessingDrawing" xmlns:w10="urn:schemas-microsoft-com:office:word" xmlns:w="http://schemas.openxmlformats.org/wordprocessingml/2006/main" xmlns:w14="http://schemas.microsoft.com/office/word/2010/wordml" xmlns:w15="http://schemas.microsoft.com/office/word/2012/wordml" xmlns:w16cid="http://schemas.microsoft.com/office/word/2016/wordml/cid" xmlns:w16se="http://schemas.microsoft.com/office/word/2015/wordml/symex" xmlns:wpg="http://schemas.microsoft.com/office/word/2010/wordprocessingGroup" xmlns:wpi="http://schemas.microsoft.com/office/word/2010/wordprocessingInk" xmlns:wne="http://schemas.microsoft.com/office/word/2006/wordml" xmlns:wps="http://schemas.microsoft.com/office/word/2010/wordprocessingShape" mc:Ignorable="w14 w15 w16se w16cid wp14">
+<w:ftr xmlns:ve="http://schemas.openxmlformats.org/markup-compatibility/2006" xmlns:o="urn:schemas-microsoft-com:office:office" xmlns:r="http://schemas.openxmlformats.org/officeDocument/2006/relationships" xmlns:m="http://schemas.openxmlformats.org/officeDocument/2006/math" xmlns:v="urn:schemas-microsoft-com:vml" xmlns:wp="http://schemas.openxmlformats.org/drawingml/2006/wordprocessingDrawing" xmlns:w10="urn:schemas-microsoft-com:office:word" xmlns:w="http://schemas.openxmlformats.org/wordprocessingml/2006/main" xmlns:wne="http://schemas.microsoft.com/office/word/2006/wordml">
   <w:sdt>
     <w:sdtPr>
       <w:id w:val="-1407369529"/>
@@ -4448,7 +5566,7 @@
 </file>
 
 <file path=word/footer4.xml><?xml version="1.0" encoding="utf-8"?>
-<w:ftr xmlns:wpc="http://schemas.microsoft.com/office/word/2010/wordprocessingCanvas" xmlns:cx="http://schemas.microsoft.com/office/drawing/2014/chartex" xmlns:cx1="http://schemas.microsoft.com/office/drawing/2015/9/8/chartex" xmlns:cx2="http://schemas.microsoft.com/office/drawing/2015/10/21/chartex" xmlns:cx3="http://schemas.microsoft.com/office/drawing/2016/5/9/chartex" xmlns:cx4="http://schemas.microsoft.com/office/drawing/2016/5/10/chartex" xmlns:cx5="http://schemas.microsoft.com/office/drawing/2016/5/11/chartex" xmlns:cx6="http://schemas.microsoft.com/office/drawing/2016/5/12/chartex" xmlns:cx7="http://schemas.microsoft.com/office/drawing/2016/5/13/chartex" xmlns:cx8="http://schemas.microsoft.com/office/drawing/2016/5/14/chartex" xmlns:mc="http://schemas.openxmlformats.org/markup-compatibility/2006" xmlns:aink="http://schemas.microsoft.com/office/drawing/2016/ink" xmlns:am3d="http://schemas.microsoft.com/office/drawing/2017/model3d" xmlns:o="urn:schemas-microsoft-com:office:office" xmlns:r="http://schemas.openxmlformats.org/officeDocument/2006/relationships" xmlns:m="http://schemas.openxmlformats.org/officeDocument/2006/math" xmlns:v="urn:schemas-microsoft-com:vml" xmlns:wp14="http://schemas.microsoft.com/office/word/2010/wordprocessingDrawing" xmlns:wp="http://schemas.openxmlformats.org/drawingml/2006/wordprocessingDrawing" xmlns:w10="urn:schemas-microsoft-com:office:word" xmlns:w="http://schemas.openxmlformats.org/wordprocessingml/2006/main" xmlns:w14="http://schemas.microsoft.com/office/word/2010/wordml" xmlns:w15="http://schemas.microsoft.com/office/word/2012/wordml" xmlns:w16cid="http://schemas.microsoft.com/office/word/2016/wordml/cid" xmlns:w16se="http://schemas.microsoft.com/office/word/2015/wordml/symex" xmlns:wpg="http://schemas.microsoft.com/office/word/2010/wordprocessingGroup" xmlns:wpi="http://schemas.microsoft.com/office/word/2010/wordprocessingInk" xmlns:wne="http://schemas.microsoft.com/office/word/2006/wordml" xmlns:wps="http://schemas.microsoft.com/office/word/2010/wordprocessingShape" mc:Ignorable="w14 w15 w16se w16cid wp14">
+<w:ftr xmlns:ve="http://schemas.openxmlformats.org/markup-compatibility/2006" xmlns:o="urn:schemas-microsoft-com:office:office" xmlns:r="http://schemas.openxmlformats.org/officeDocument/2006/relationships" xmlns:m="http://schemas.openxmlformats.org/officeDocument/2006/math" xmlns:v="urn:schemas-microsoft-com:vml" xmlns:wp="http://schemas.openxmlformats.org/drawingml/2006/wordprocessingDrawing" xmlns:w10="urn:schemas-microsoft-com:office:word" xmlns:w="http://schemas.openxmlformats.org/wordprocessingml/2006/main" xmlns:wne="http://schemas.microsoft.com/office/word/2006/wordml">
   <w:sdt>
     <w:sdtPr>
       <w:id w:val="1003476641"/>
@@ -4457,7 +5575,6 @@
         <w:docPartUnique/>
       </w:docPartObj>
     </w:sdtPr>
-    <w:sdtEndPr/>
     <w:sdtContent>
       <w:p>
         <w:pPr>
@@ -4497,7 +5614,7 @@
 </file>
 
 <file path=word/footnotes.xml><?xml version="1.0" encoding="utf-8"?>
-<w:footnotes xmlns:wpc="http://schemas.microsoft.com/office/word/2010/wordprocessingCanvas" xmlns:cx="http://schemas.microsoft.com/office/drawing/2014/chartex" xmlns:cx1="http://schemas.microsoft.com/office/drawing/2015/9/8/chartex" xmlns:cx2="http://schemas.microsoft.com/office/drawing/2015/10/21/chartex" xmlns:cx3="http://schemas.microsoft.com/office/drawing/2016/5/9/chartex" xmlns:cx4="http://schemas.microsoft.com/office/drawing/2016/5/10/chartex" xmlns:cx5="http://schemas.microsoft.com/office/drawing/2016/5/11/chartex" xmlns:cx6="http://schemas.microsoft.com/office/drawing/2016/5/12/chartex" xmlns:cx7="http://schemas.microsoft.com/office/drawing/2016/5/13/chartex" xmlns:cx8="http://schemas.microsoft.com/office/drawing/2016/5/14/chartex" xmlns:mc="http://schemas.openxmlformats.org/markup-compatibility/2006" xmlns:aink="http://schemas.microsoft.com/office/drawing/2016/ink" xmlns:am3d="http://schemas.microsoft.com/office/drawing/2017/model3d" xmlns:o="urn:schemas-microsoft-com:office:office" xmlns:r="http://schemas.openxmlformats.org/officeDocument/2006/relationships" xmlns:m="http://schemas.openxmlformats.org/officeDocument/2006/math" xmlns:v="urn:schemas-microsoft-com:vml" xmlns:wp14="http://schemas.microsoft.com/office/word/2010/wordprocessingDrawing" xmlns:wp="http://schemas.openxmlformats.org/drawingml/2006/wordprocessingDrawing" xmlns:w10="urn:schemas-microsoft-com:office:word" xmlns:w="http://schemas.openxmlformats.org/wordprocessingml/2006/main" xmlns:w14="http://schemas.microsoft.com/office/word/2010/wordml" xmlns:w15="http://schemas.microsoft.com/office/word/2012/wordml" xmlns:w16cid="http://schemas.microsoft.com/office/word/2016/wordml/cid" xmlns:w16se="http://schemas.microsoft.com/office/word/2015/wordml/symex" xmlns:wpg="http://schemas.microsoft.com/office/word/2010/wordprocessingGroup" xmlns:wpi="http://schemas.microsoft.com/office/word/2010/wordprocessingInk" xmlns:wne="http://schemas.microsoft.com/office/word/2006/wordml" xmlns:wps="http://schemas.microsoft.com/office/word/2010/wordprocessingShape" mc:Ignorable="w14 w15 w16se w16cid wp14">
+<w:footnotes xmlns:ve="http://schemas.openxmlformats.org/markup-compatibility/2006" xmlns:o="urn:schemas-microsoft-com:office:office" xmlns:r="http://schemas.openxmlformats.org/officeDocument/2006/relationships" xmlns:m="http://schemas.openxmlformats.org/officeDocument/2006/math" xmlns:v="urn:schemas-microsoft-com:vml" xmlns:wp="http://schemas.openxmlformats.org/drawingml/2006/wordprocessingDrawing" xmlns:w10="urn:schemas-microsoft-com:office:word" xmlns:w="http://schemas.openxmlformats.org/wordprocessingml/2006/main" xmlns:wne="http://schemas.microsoft.com/office/word/2006/wordml">
   <w:footnote w:type="separator" w:id="-1">
     <w:p>
       <w:pPr>
@@ -4522,8 +5639,8 @@
 </file>
 
 <file path=word/numbering.xml><?xml version="1.0" encoding="utf-8"?>
-<w:numbering xmlns:wpc="http://schemas.microsoft.com/office/word/2010/wordprocessingCanvas" xmlns:cx="http://schemas.microsoft.com/office/drawing/2014/chartex" xmlns:cx1="http://schemas.microsoft.com/office/drawing/2015/9/8/chartex" xmlns:cx2="http://schemas.microsoft.com/office/drawing/2015/10/21/chartex" xmlns:cx3="http://schemas.microsoft.com/office/drawing/2016/5/9/chartex" xmlns:cx4="http://schemas.microsoft.com/office/drawing/2016/5/10/chartex" xmlns:cx5="http://schemas.microsoft.com/office/drawing/2016/5/11/chartex" xmlns:cx6="http://schemas.microsoft.com/office/drawing/2016/5/12/chartex" xmlns:cx7="http://schemas.microsoft.com/office/drawing/2016/5/13/chartex" xmlns:cx8="http://schemas.microsoft.com/office/drawing/2016/5/14/chartex" xmlns:mc="http://schemas.openxmlformats.org/markup-compatibility/2006" xmlns:aink="http://schemas.microsoft.com/office/drawing/2016/ink" xmlns:am3d="http://schemas.microsoft.com/office/drawing/2017/model3d" xmlns:o="urn:schemas-microsoft-com:office:office" xmlns:r="http://schemas.openxmlformats.org/officeDocument/2006/relationships" xmlns:m="http://schemas.openxmlformats.org/officeDocument/2006/math" xmlns:v="urn:schemas-microsoft-com:vml" xmlns:wp14="http://schemas.microsoft.com/office/word/2010/wordprocessingDrawing" xmlns:wp="http://schemas.openxmlformats.org/drawingml/2006/wordprocessingDrawing" xmlns:w10="urn:schemas-microsoft-com:office:word" xmlns:w="http://schemas.openxmlformats.org/wordprocessingml/2006/main" xmlns:w14="http://schemas.microsoft.com/office/word/2010/wordml" xmlns:w15="http://schemas.microsoft.com/office/word/2012/wordml" xmlns:w16cid="http://schemas.microsoft.com/office/word/2016/wordml/cid" xmlns:w16se="http://schemas.microsoft.com/office/word/2015/wordml/symex" xmlns:wpg="http://schemas.microsoft.com/office/word/2010/wordprocessingGroup" xmlns:wpi="http://schemas.microsoft.com/office/word/2010/wordprocessingInk" xmlns:wne="http://schemas.microsoft.com/office/word/2006/wordml" xmlns:wps="http://schemas.microsoft.com/office/word/2010/wordprocessingShape" mc:Ignorable="w14 w15 w16se w16cid wp14">
-  <w:abstractNum w:abstractNumId="0" w15:restartNumberingAfterBreak="0">
+<w:numbering xmlns:ve="http://schemas.openxmlformats.org/markup-compatibility/2006" xmlns:o="urn:schemas-microsoft-com:office:office" xmlns:r="http://schemas.openxmlformats.org/officeDocument/2006/relationships" xmlns:m="http://schemas.openxmlformats.org/officeDocument/2006/math" xmlns:v="urn:schemas-microsoft-com:vml" xmlns:wp="http://schemas.openxmlformats.org/drawingml/2006/wordprocessingDrawing" xmlns:w10="urn:schemas-microsoft-com:office:word" xmlns:w="http://schemas.openxmlformats.org/wordprocessingml/2006/main" xmlns:wne="http://schemas.microsoft.com/office/word/2006/wordml">
+  <w:abstractNum w:abstractNumId="0">
     <w:nsid w:val="FFFFFF89"/>
     <w:multiLevelType w:val="singleLevel"/>
     <w:tmpl w:val="130C22AC"/>
@@ -4544,7 +5661,7 @@
       </w:rPr>
     </w:lvl>
   </w:abstractNum>
-  <w:abstractNum w:abstractNumId="1" w15:restartNumberingAfterBreak="0">
+  <w:abstractNum w:abstractNumId="1">
     <w:nsid w:val="09355BFF"/>
     <w:multiLevelType w:val="hybridMultilevel"/>
     <w:tmpl w:val="11D80D16"/>
@@ -4657,7 +5774,7 @@
       </w:rPr>
     </w:lvl>
   </w:abstractNum>
-  <w:abstractNum w:abstractNumId="2" w15:restartNumberingAfterBreak="0">
+  <w:abstractNum w:abstractNumId="2">
     <w:nsid w:val="1B216B2D"/>
     <w:multiLevelType w:val="multilevel"/>
     <w:tmpl w:val="90B03A6E"/>
@@ -4778,7 +5895,7 @@
       </w:rPr>
     </w:lvl>
   </w:abstractNum>
-  <w:abstractNum w:abstractNumId="3" w15:restartNumberingAfterBreak="0">
+  <w:abstractNum w:abstractNumId="3">
     <w:nsid w:val="276F18AE"/>
     <w:multiLevelType w:val="hybridMultilevel"/>
     <w:tmpl w:val="7B9440B8"/>
@@ -4867,7 +5984,7 @@
       </w:pPr>
     </w:lvl>
   </w:abstractNum>
-  <w:abstractNum w:abstractNumId="4" w15:restartNumberingAfterBreak="0">
+  <w:abstractNum w:abstractNumId="4">
     <w:nsid w:val="2C8059BE"/>
     <w:multiLevelType w:val="multilevel"/>
     <w:tmpl w:val="0EE02682"/>
@@ -4980,7 +6097,7 @@
       </w:rPr>
     </w:lvl>
   </w:abstractNum>
-  <w:abstractNum w:abstractNumId="5" w15:restartNumberingAfterBreak="0">
+  <w:abstractNum w:abstractNumId="5">
     <w:nsid w:val="48DC5EA7"/>
     <w:multiLevelType w:val="hybridMultilevel"/>
     <w:tmpl w:val="A96299CA"/>
@@ -5069,7 +6186,7 @@
       </w:pPr>
     </w:lvl>
   </w:abstractNum>
-  <w:abstractNum w:abstractNumId="6" w15:restartNumberingAfterBreak="0">
+  <w:abstractNum w:abstractNumId="6">
     <w:nsid w:val="6B9A3889"/>
     <w:multiLevelType w:val="hybridMultilevel"/>
     <w:tmpl w:val="D3145566"/>
@@ -5158,7 +6275,7 @@
       </w:pPr>
     </w:lvl>
   </w:abstractNum>
-  <w:abstractNum w:abstractNumId="7" w15:restartNumberingAfterBreak="0">
+  <w:abstractNum w:abstractNumId="7">
     <w:nsid w:val="7E3467FD"/>
     <w:multiLevelType w:val="hybridMultilevel"/>
     <w:tmpl w:val="0F3A8B14"/>
@@ -5275,7 +6392,7 @@
 </file>
 
 <file path=word/styles.xml><?xml version="1.0" encoding="utf-8"?>
-<w:styles xmlns:mc="http://schemas.openxmlformats.org/markup-compatibility/2006" xmlns:r="http://schemas.openxmlformats.org/officeDocument/2006/relationships" xmlns:w="http://schemas.openxmlformats.org/wordprocessingml/2006/main" xmlns:w14="http://schemas.microsoft.com/office/word/2010/wordml" xmlns:w15="http://schemas.microsoft.com/office/word/2012/wordml" xmlns:w16cid="http://schemas.microsoft.com/office/word/2016/wordml/cid" xmlns:w16se="http://schemas.microsoft.com/office/word/2015/wordml/symex" mc:Ignorable="w14 w15 w16se w16cid">
+<w:styles xmlns:r="http://schemas.openxmlformats.org/officeDocument/2006/relationships" xmlns:w="http://schemas.openxmlformats.org/wordprocessingml/2006/main">
   <w:docDefaults>
     <w:rPrDefault>
       <w:rPr>
@@ -5291,382 +6408,144 @@
       </w:pPr>
     </w:pPrDefault>
   </w:docDefaults>
-  <w:latentStyles w:defLockedState="0" w:defUIPriority="99" w:defSemiHidden="0" w:defUnhideWhenUsed="0" w:defQFormat="0" w:count="375">
-    <w:lsdException w:name="Normal" w:uiPriority="0" w:qFormat="1"/>
-    <w:lsdException w:name="heading 1" w:uiPriority="9" w:qFormat="1"/>
-    <w:lsdException w:name="heading 2" w:semiHidden="1" w:uiPriority="9" w:unhideWhenUsed="1" w:qFormat="1"/>
-    <w:lsdException w:name="heading 3" w:semiHidden="1" w:uiPriority="9" w:unhideWhenUsed="1" w:qFormat="1"/>
-    <w:lsdException w:name="heading 4" w:semiHidden="1" w:uiPriority="9" w:unhideWhenUsed="1" w:qFormat="1"/>
-    <w:lsdException w:name="heading 5" w:semiHidden="1" w:uiPriority="9" w:unhideWhenUsed="1" w:qFormat="1"/>
-    <w:lsdException w:name="heading 6" w:semiHidden="1" w:uiPriority="9" w:unhideWhenUsed="1" w:qFormat="1"/>
-    <w:lsdException w:name="heading 7" w:semiHidden="1" w:uiPriority="9" w:unhideWhenUsed="1" w:qFormat="1"/>
-    <w:lsdException w:name="heading 8" w:semiHidden="1" w:uiPriority="9" w:unhideWhenUsed="1" w:qFormat="1"/>
-    <w:lsdException w:name="heading 9" w:semiHidden="1" w:uiPriority="9" w:unhideWhenUsed="1" w:qFormat="1"/>
-    <w:lsdException w:name="index 1" w:semiHidden="1" w:unhideWhenUsed="1"/>
-    <w:lsdException w:name="index 2" w:semiHidden="1" w:unhideWhenUsed="1"/>
-    <w:lsdException w:name="index 3" w:semiHidden="1" w:unhideWhenUsed="1"/>
-    <w:lsdException w:name="index 4" w:semiHidden="1" w:unhideWhenUsed="1"/>
-    <w:lsdException w:name="index 5" w:semiHidden="1" w:unhideWhenUsed="1"/>
-    <w:lsdException w:name="index 6" w:semiHidden="1" w:unhideWhenUsed="1"/>
-    <w:lsdException w:name="index 7" w:semiHidden="1" w:unhideWhenUsed="1"/>
-    <w:lsdException w:name="index 8" w:semiHidden="1" w:unhideWhenUsed="1"/>
-    <w:lsdException w:name="index 9" w:semiHidden="1" w:unhideWhenUsed="1"/>
-    <w:lsdException w:name="toc 1" w:semiHidden="1" w:uiPriority="39" w:unhideWhenUsed="1"/>
-    <w:lsdException w:name="toc 2" w:semiHidden="1" w:uiPriority="39" w:unhideWhenUsed="1"/>
-    <w:lsdException w:name="toc 3" w:semiHidden="1" w:uiPriority="39" w:unhideWhenUsed="1"/>
-    <w:lsdException w:name="toc 4" w:semiHidden="1" w:uiPriority="39" w:unhideWhenUsed="1"/>
-    <w:lsdException w:name="toc 5" w:semiHidden="1" w:uiPriority="39" w:unhideWhenUsed="1"/>
-    <w:lsdException w:name="toc 6" w:semiHidden="1" w:uiPriority="39" w:unhideWhenUsed="1"/>
-    <w:lsdException w:name="toc 7" w:semiHidden="1" w:uiPriority="39" w:unhideWhenUsed="1"/>
-    <w:lsdException w:name="toc 8" w:semiHidden="1" w:uiPriority="39" w:unhideWhenUsed="1"/>
-    <w:lsdException w:name="toc 9" w:semiHidden="1" w:uiPriority="39" w:unhideWhenUsed="1"/>
-    <w:lsdException w:name="Normal Indent" w:semiHidden="1" w:unhideWhenUsed="1"/>
-    <w:lsdException w:name="footnote text" w:semiHidden="1" w:unhideWhenUsed="1"/>
-    <w:lsdException w:name="annotation text" w:semiHidden="1" w:unhideWhenUsed="1"/>
-    <w:lsdException w:name="header" w:semiHidden="1" w:unhideWhenUsed="1"/>
-    <w:lsdException w:name="footer" w:semiHidden="1" w:unhideWhenUsed="1"/>
-    <w:lsdException w:name="index heading" w:semiHidden="1" w:unhideWhenUsed="1"/>
-    <w:lsdException w:name="caption" w:semiHidden="1" w:uiPriority="35" w:unhideWhenUsed="1" w:qFormat="1"/>
-    <w:lsdException w:name="table of figures" w:semiHidden="1" w:unhideWhenUsed="1"/>
-    <w:lsdException w:name="envelope address" w:semiHidden="1" w:unhideWhenUsed="1"/>
-    <w:lsdException w:name="envelope return" w:semiHidden="1" w:unhideWhenUsed="1"/>
-    <w:lsdException w:name="footnote reference" w:semiHidden="1" w:unhideWhenUsed="1"/>
-    <w:lsdException w:name="annotation reference" w:semiHidden="1" w:unhideWhenUsed="1"/>
-    <w:lsdException w:name="line number" w:semiHidden="1" w:unhideWhenUsed="1"/>
-    <w:lsdException w:name="page number" w:semiHidden="1" w:unhideWhenUsed="1"/>
-    <w:lsdException w:name="endnote reference" w:semiHidden="1" w:unhideWhenUsed="1"/>
-    <w:lsdException w:name="endnote text" w:semiHidden="1" w:unhideWhenUsed="1"/>
-    <w:lsdException w:name="table of authorities" w:semiHidden="1" w:unhideWhenUsed="1"/>
-    <w:lsdException w:name="macro" w:semiHidden="1" w:unhideWhenUsed="1"/>
-    <w:lsdException w:name="toa heading" w:semiHidden="1" w:unhideWhenUsed="1"/>
-    <w:lsdException w:name="List" w:semiHidden="1" w:unhideWhenUsed="1"/>
-    <w:lsdException w:name="List Bullet" w:semiHidden="1" w:unhideWhenUsed="1"/>
-    <w:lsdException w:name="List Number" w:semiHidden="1" w:unhideWhenUsed="1"/>
-    <w:lsdException w:name="List 2" w:semiHidden="1" w:unhideWhenUsed="1"/>
-    <w:lsdException w:name="List 3" w:semiHidden="1" w:unhideWhenUsed="1"/>
-    <w:lsdException w:name="List 4" w:semiHidden="1" w:unhideWhenUsed="1"/>
-    <w:lsdException w:name="List 5" w:semiHidden="1" w:unhideWhenUsed="1"/>
-    <w:lsdException w:name="List Bullet 2" w:semiHidden="1" w:unhideWhenUsed="1"/>
-    <w:lsdException w:name="List Bullet 3" w:semiHidden="1" w:unhideWhenUsed="1"/>
-    <w:lsdException w:name="List Bullet 4" w:semiHidden="1" w:unhideWhenUsed="1"/>
-    <w:lsdException w:name="List Bullet 5" w:semiHidden="1" w:unhideWhenUsed="1"/>
-    <w:lsdException w:name="List Number 2" w:semiHidden="1" w:unhideWhenUsed="1"/>
-    <w:lsdException w:name="List Number 3" w:semiHidden="1" w:unhideWhenUsed="1"/>
-    <w:lsdException w:name="List Number 4" w:semiHidden="1" w:unhideWhenUsed="1"/>
-    <w:lsdException w:name="List Number 5" w:semiHidden="1" w:unhideWhenUsed="1"/>
-    <w:lsdException w:name="Title" w:uiPriority="10" w:qFormat="1"/>
-    <w:lsdException w:name="Closing" w:semiHidden="1" w:unhideWhenUsed="1"/>
-    <w:lsdException w:name="Signature" w:semiHidden="1" w:unhideWhenUsed="1"/>
-    <w:lsdException w:name="Default Paragraph Font" w:semiHidden="1" w:uiPriority="1" w:unhideWhenUsed="1"/>
-    <w:lsdException w:name="Body Text" w:semiHidden="1" w:unhideWhenUsed="1"/>
-    <w:lsdException w:name="Body Text Indent" w:semiHidden="1" w:unhideWhenUsed="1"/>
-    <w:lsdException w:name="List Continue" w:semiHidden="1" w:unhideWhenUsed="1"/>
-    <w:lsdException w:name="List Continue 2" w:semiHidden="1" w:unhideWhenUsed="1"/>
-    <w:lsdException w:name="List Continue 3" w:semiHidden="1" w:unhideWhenUsed="1"/>
-    <w:lsdException w:name="List Continue 4" w:semiHidden="1" w:unhideWhenUsed="1"/>
-    <w:lsdException w:name="List Continue 5" w:semiHidden="1" w:unhideWhenUsed="1"/>
-    <w:lsdException w:name="Message Header" w:semiHidden="1" w:unhideWhenUsed="1"/>
-    <w:lsdException w:name="Subtitle" w:uiPriority="11" w:qFormat="1"/>
-    <w:lsdException w:name="Salutation" w:semiHidden="1" w:unhideWhenUsed="1"/>
-    <w:lsdException w:name="Date" w:semiHidden="1" w:unhideWhenUsed="1"/>
-    <w:lsdException w:name="Body Text First Indent" w:semiHidden="1" w:unhideWhenUsed="1"/>
-    <w:lsdException w:name="Body Text First Indent 2" w:semiHidden="1" w:unhideWhenUsed="1"/>
-    <w:lsdException w:name="Note Heading" w:semiHidden="1" w:unhideWhenUsed="1"/>
-    <w:lsdException w:name="Body Text 2" w:semiHidden="1" w:unhideWhenUsed="1"/>
-    <w:lsdException w:name="Body Text 3" w:semiHidden="1" w:unhideWhenUsed="1"/>
-    <w:lsdException w:name="Body Text Indent 2" w:semiHidden="1" w:unhideWhenUsed="1"/>
-    <w:lsdException w:name="Body Text Indent 3" w:semiHidden="1" w:unhideWhenUsed="1"/>
-    <w:lsdException w:name="Block Text" w:semiHidden="1" w:unhideWhenUsed="1"/>
-    <w:lsdException w:name="Hyperlink" w:semiHidden="1" w:unhideWhenUsed="1"/>
-    <w:lsdException w:name="FollowedHyperlink" w:semiHidden="1" w:unhideWhenUsed="1"/>
-    <w:lsdException w:name="Strong" w:uiPriority="22" w:qFormat="1"/>
-    <w:lsdException w:name="Emphasis" w:uiPriority="20" w:qFormat="1"/>
-    <w:lsdException w:name="Document Map" w:semiHidden="1" w:unhideWhenUsed="1"/>
-    <w:lsdException w:name="Plain Text" w:semiHidden="1" w:unhideWhenUsed="1"/>
-    <w:lsdException w:name="E-mail Signature" w:semiHidden="1" w:unhideWhenUsed="1"/>
-    <w:lsdException w:name="HTML Top of Form" w:semiHidden="1" w:unhideWhenUsed="1"/>
-    <w:lsdException w:name="HTML Bottom of Form" w:semiHidden="1" w:unhideWhenUsed="1"/>
-    <w:lsdException w:name="Normal (Web)" w:semiHidden="1" w:unhideWhenUsed="1"/>
-    <w:lsdException w:name="HTML Acronym" w:semiHidden="1" w:unhideWhenUsed="1"/>
-    <w:lsdException w:name="HTML Address" w:semiHidden="1" w:unhideWhenUsed="1"/>
-    <w:lsdException w:name="HTML Cite" w:semiHidden="1" w:unhideWhenUsed="1"/>
-    <w:lsdException w:name="HTML Code" w:semiHidden="1" w:unhideWhenUsed="1"/>
-    <w:lsdException w:name="HTML Definition" w:semiHidden="1" w:unhideWhenUsed="1"/>
-    <w:lsdException w:name="HTML Keyboard" w:semiHidden="1" w:unhideWhenUsed="1"/>
-    <w:lsdException w:name="HTML Preformatted" w:semiHidden="1" w:unhideWhenUsed="1"/>
-    <w:lsdException w:name="HTML Sample" w:semiHidden="1" w:unhideWhenUsed="1"/>
-    <w:lsdException w:name="HTML Typewriter" w:semiHidden="1" w:unhideWhenUsed="1"/>
-    <w:lsdException w:name="HTML Variable" w:semiHidden="1" w:unhideWhenUsed="1"/>
-    <w:lsdException w:name="Normal Table" w:semiHidden="1" w:unhideWhenUsed="1"/>
-    <w:lsdException w:name="annotation subject" w:semiHidden="1" w:unhideWhenUsed="1"/>
-    <w:lsdException w:name="No List" w:semiHidden="1" w:unhideWhenUsed="1"/>
-    <w:lsdException w:name="Outline List 1" w:semiHidden="1" w:unhideWhenUsed="1"/>
-    <w:lsdException w:name="Outline List 2" w:semiHidden="1" w:unhideWhenUsed="1"/>
-    <w:lsdException w:name="Outline List 3" w:semiHidden="1" w:unhideWhenUsed="1"/>
-    <w:lsdException w:name="Table Simple 1" w:semiHidden="1" w:unhideWhenUsed="1"/>
-    <w:lsdException w:name="Table Simple 2" w:semiHidden="1" w:unhideWhenUsed="1"/>
-    <w:lsdException w:name="Table Simple 3" w:semiHidden="1" w:unhideWhenUsed="1"/>
-    <w:lsdException w:name="Table Classic 1" w:semiHidden="1" w:unhideWhenUsed="1"/>
-    <w:lsdException w:name="Table Classic 2" w:semiHidden="1" w:unhideWhenUsed="1"/>
-    <w:lsdException w:name="Table Classic 3" w:semiHidden="1" w:unhideWhenUsed="1"/>
-    <w:lsdException w:name="Table Classic 4" w:semiHidden="1" w:unhideWhenUsed="1"/>
-    <w:lsdException w:name="Table Colorful 1" w:semiHidden="1" w:unhideWhenUsed="1"/>
-    <w:lsdException w:name="Table Colorful 2" w:semiHidden="1" w:unhideWhenUsed="1"/>
-    <w:lsdException w:name="Table Colorful 3" w:semiHidden="1" w:unhideWhenUsed="1"/>
-    <w:lsdException w:name="Table Columns 1" w:semiHidden="1" w:unhideWhenUsed="1"/>
-    <w:lsdException w:name="Table Columns 2" w:semiHidden="1" w:unhideWhenUsed="1"/>
-    <w:lsdException w:name="Table Columns 3" w:semiHidden="1" w:unhideWhenUsed="1"/>
-    <w:lsdException w:name="Table Columns 4" w:semiHidden="1" w:unhideWhenUsed="1"/>
-    <w:lsdException w:name="Table Columns 5" w:semiHidden="1" w:unhideWhenUsed="1"/>
-    <w:lsdException w:name="Table Grid 1" w:semiHidden="1" w:unhideWhenUsed="1"/>
-    <w:lsdException w:name="Table Grid 2" w:semiHidden="1" w:unhideWhenUsed="1"/>
-    <w:lsdException w:name="Table Grid 3" w:semiHidden="1" w:unhideWhenUsed="1"/>
-    <w:lsdException w:name="Table Grid 4" w:semiHidden="1" w:unhideWhenUsed="1"/>
-    <w:lsdException w:name="Table Grid 5" w:semiHidden="1" w:unhideWhenUsed="1"/>
-    <w:lsdException w:name="Table Grid 6" w:semiHidden="1" w:unhideWhenUsed="1"/>
-    <w:lsdException w:name="Table Grid 7" w:semiHidden="1" w:unhideWhenUsed="1"/>
-    <w:lsdException w:name="Table Grid 8" w:semiHidden="1" w:unhideWhenUsed="1"/>
-    <w:lsdException w:name="Table List 1" w:semiHidden="1" w:unhideWhenUsed="1"/>
-    <w:lsdException w:name="Table List 2" w:semiHidden="1" w:unhideWhenUsed="1"/>
-    <w:lsdException w:name="Table List 3" w:semiHidden="1" w:unhideWhenUsed="1"/>
-    <w:lsdException w:name="Table List 4" w:semiHidden="1" w:unhideWhenUsed="1"/>
-    <w:lsdException w:name="Table List 5" w:semiHidden="1" w:unhideWhenUsed="1"/>
-    <w:lsdException w:name="Table List 6" w:semiHidden="1" w:unhideWhenUsed="1"/>
-    <w:lsdException w:name="Table List 7" w:semiHidden="1" w:unhideWhenUsed="1"/>
-    <w:lsdException w:name="Table List 8" w:semiHidden="1" w:unhideWhenUsed="1"/>
-    <w:lsdException w:name="Table 3D effects 1" w:semiHidden="1" w:unhideWhenUsed="1"/>
-    <w:lsdException w:name="Table 3D effects 2" w:semiHidden="1" w:unhideWhenUsed="1"/>
-    <w:lsdException w:name="Table 3D effects 3" w:semiHidden="1" w:unhideWhenUsed="1"/>
-    <w:lsdException w:name="Table Contemporary" w:semiHidden="1" w:unhideWhenUsed="1"/>
-    <w:lsdException w:name="Table Elegant" w:semiHidden="1" w:unhideWhenUsed="1"/>
-    <w:lsdException w:name="Table Professional" w:semiHidden="1" w:unhideWhenUsed="1"/>
-    <w:lsdException w:name="Table Subtle 1" w:semiHidden="1" w:unhideWhenUsed="1"/>
-    <w:lsdException w:name="Table Subtle 2" w:semiHidden="1" w:unhideWhenUsed="1"/>
-    <w:lsdException w:name="Table Web 1" w:semiHidden="1" w:unhideWhenUsed="1"/>
-    <w:lsdException w:name="Table Web 2" w:semiHidden="1" w:unhideWhenUsed="1"/>
-    <w:lsdException w:name="Table Web 3" w:semiHidden="1" w:unhideWhenUsed="1"/>
-    <w:lsdException w:name="Balloon Text" w:semiHidden="1" w:unhideWhenUsed="1"/>
-    <w:lsdException w:name="Table Grid" w:semiHidden="1" w:uiPriority="39" w:unhideWhenUsed="1"/>
-    <w:lsdException w:name="Table Theme" w:semiHidden="1" w:unhideWhenUsed="1"/>
-    <w:lsdException w:name="Placeholder Text" w:semiHidden="1"/>
-    <w:lsdException w:name="No Spacing" w:uiPriority="1" w:qFormat="1"/>
-    <w:lsdException w:name="Light Shading" w:uiPriority="60"/>
-    <w:lsdException w:name="Light List" w:uiPriority="61"/>
-    <w:lsdException w:name="Light Grid" w:uiPriority="62"/>
-    <w:lsdException w:name="Medium Shading 1" w:uiPriority="63"/>
-    <w:lsdException w:name="Medium Shading 2" w:uiPriority="64"/>
-    <w:lsdException w:name="Medium List 1" w:uiPriority="65"/>
-    <w:lsdException w:name="Medium List 2" w:uiPriority="66"/>
-    <w:lsdException w:name="Medium Grid 1" w:uiPriority="67"/>
-    <w:lsdException w:name="Medium Grid 2" w:uiPriority="68"/>
-    <w:lsdException w:name="Medium Grid 3" w:uiPriority="69"/>
-    <w:lsdException w:name="Dark List" w:uiPriority="70"/>
-    <w:lsdException w:name="Colorful Shading" w:uiPriority="71"/>
-    <w:lsdException w:name="Colorful List" w:uiPriority="72"/>
-    <w:lsdException w:name="Colorful Grid" w:uiPriority="73"/>
-    <w:lsdException w:name="Light Shading Accent 1" w:uiPriority="60"/>
-    <w:lsdException w:name="Light List Accent 1" w:uiPriority="61"/>
-    <w:lsdException w:name="Light Grid Accent 1" w:uiPriority="62"/>
-    <w:lsdException w:name="Medium Shading 1 Accent 1" w:uiPriority="63"/>
-    <w:lsdException w:name="Medium Shading 2 Accent 1" w:uiPriority="64"/>
-    <w:lsdException w:name="Medium List 1 Accent 1" w:uiPriority="65"/>
-    <w:lsdException w:name="Revision" w:semiHidden="1"/>
-    <w:lsdException w:name="List Paragraph" w:uiPriority="34" w:qFormat="1"/>
-    <w:lsdException w:name="Quote" w:uiPriority="29" w:qFormat="1"/>
-    <w:lsdException w:name="Intense Quote" w:uiPriority="30" w:qFormat="1"/>
-    <w:lsdException w:name="Medium List 2 Accent 1" w:uiPriority="66"/>
-    <w:lsdException w:name="Medium Grid 1 Accent 1" w:uiPriority="67"/>
-    <w:lsdException w:name="Medium Grid 2 Accent 1" w:uiPriority="68"/>
-    <w:lsdException w:name="Medium Grid 3 Accent 1" w:uiPriority="69"/>
-    <w:lsdException w:name="Dark List Accent 1" w:uiPriority="70"/>
-    <w:lsdException w:name="Colorful Shading Accent 1" w:uiPriority="71"/>
-    <w:lsdException w:name="Colorful List Accent 1" w:uiPriority="72"/>
-    <w:lsdException w:name="Colorful Grid Accent 1" w:uiPriority="73"/>
-    <w:lsdException w:name="Light Shading Accent 2" w:uiPriority="60"/>
-    <w:lsdException w:name="Light List Accent 2" w:uiPriority="61"/>
-    <w:lsdException w:name="Light Grid Accent 2" w:uiPriority="62"/>
-    <w:lsdException w:name="Medium Shading 1 Accent 2" w:uiPriority="63"/>
-    <w:lsdException w:name="Medium Shading 2 Accent 2" w:uiPriority="64"/>
-    <w:lsdException w:name="Medium List 1 Accent 2" w:uiPriority="65"/>
-    <w:lsdException w:name="Medium List 2 Accent 2" w:uiPriority="66"/>
-    <w:lsdException w:name="Medium Grid 1 Accent 2" w:uiPriority="67"/>
-    <w:lsdException w:name="Medium Grid 2 Accent 2" w:uiPriority="68"/>
-    <w:lsdException w:name="Medium Grid 3 Accent 2" w:uiPriority="69"/>
-    <w:lsdException w:name="Dark List Accent 2" w:uiPriority="70"/>
-    <w:lsdException w:name="Colorful Shading Accent 2" w:uiPriority="71"/>
-    <w:lsdException w:name="Colorful List Accent 2" w:uiPriority="72"/>
-    <w:lsdException w:name="Colorful Grid Accent 2" w:uiPriority="73"/>
-    <w:lsdException w:name="Light Shading Accent 3" w:uiPriority="60"/>
-    <w:lsdException w:name="Light List Accent 3" w:uiPriority="61"/>
-    <w:lsdException w:name="Light Grid Accent 3" w:uiPriority="62"/>
-    <w:lsdException w:name="Medium Shading 1 Accent 3" w:uiPriority="63"/>
-    <w:lsdException w:name="Medium Shading 2 Accent 3" w:uiPriority="64"/>
-    <w:lsdException w:name="Medium List 1 Accent 3" w:uiPriority="65"/>
-    <w:lsdException w:name="Medium List 2 Accent 3" w:uiPriority="66"/>
-    <w:lsdException w:name="Medium Grid 1 Accent 3" w:uiPriority="67"/>
-    <w:lsdException w:name="Medium Grid 2 Accent 3" w:uiPriority="68"/>
-    <w:lsdException w:name="Medium Grid 3 Accent 3" w:uiPriority="69"/>
-    <w:lsdException w:name="Dark List Accent 3" w:uiPriority="70"/>
-    <w:lsdException w:name="Colorful Shading Accent 3" w:uiPriority="71"/>
-    <w:lsdException w:name="Colorful List Accent 3" w:uiPriority="72"/>
-    <w:lsdException w:name="Colorful Grid Accent 3" w:uiPriority="73"/>
-    <w:lsdException w:name="Light Shading Accent 4" w:uiPriority="60"/>
-    <w:lsdException w:name="Light List Accent 4" w:uiPriority="61"/>
-    <w:lsdException w:name="Light Grid Accent 4" w:uiPriority="62"/>
-    <w:lsdException w:name="Medium Shading 1 Accent 4" w:uiPriority="63"/>
-    <w:lsdException w:name="Medium Shading 2 Accent 4" w:uiPriority="64"/>
-    <w:lsdException w:name="Medium List 1 Accent 4" w:uiPriority="65"/>
-    <w:lsdException w:name="Medium List 2 Accent 4" w:uiPriority="66"/>
-    <w:lsdException w:name="Medium Grid 1 Accent 4" w:uiPriority="67"/>
-    <w:lsdException w:name="Medium Grid 2 Accent 4" w:uiPriority="68"/>
-    <w:lsdException w:name="Medium Grid 3 Accent 4" w:uiPriority="69"/>
-    <w:lsdException w:name="Dark List Accent 4" w:uiPriority="70"/>
-    <w:lsdException w:name="Colorful Shading Accent 4" w:uiPriority="71"/>
-    <w:lsdException w:name="Colorful List Accent 4" w:uiPriority="72"/>
-    <w:lsdException w:name="Colorful Grid Accent 4" w:uiPriority="73"/>
-    <w:lsdException w:name="Light Shading Accent 5" w:uiPriority="60"/>
-    <w:lsdException w:name="Light List Accent 5" w:uiPriority="61"/>
-    <w:lsdException w:name="Light Grid Accent 5" w:uiPriority="62"/>
-    <w:lsdException w:name="Medium Shading 1 Accent 5" w:uiPriority="63"/>
-    <w:lsdException w:name="Medium Shading 2 Accent 5" w:uiPriority="64"/>
-    <w:lsdException w:name="Medium List 1 Accent 5" w:uiPriority="65"/>
-    <w:lsdException w:name="Medium List 2 Accent 5" w:uiPriority="66"/>
-    <w:lsdException w:name="Medium Grid 1 Accent 5" w:uiPriority="67"/>
-    <w:lsdException w:name="Medium Grid 2 Accent 5" w:uiPriority="68"/>
-    <w:lsdException w:name="Medium Grid 3 Accent 5" w:uiPriority="69"/>
-    <w:lsdException w:name="Dark List Accent 5" w:uiPriority="70"/>
-    <w:lsdException w:name="Colorful Shading Accent 5" w:uiPriority="71"/>
-    <w:lsdException w:name="Colorful List Accent 5" w:uiPriority="72"/>
-    <w:lsdException w:name="Colorful Grid Accent 5" w:uiPriority="73"/>
-    <w:lsdException w:name="Light Shading Accent 6" w:uiPriority="60"/>
-    <w:lsdException w:name="Light List Accent 6" w:uiPriority="61"/>
-    <w:lsdException w:name="Light Grid Accent 6" w:uiPriority="62"/>
-    <w:lsdException w:name="Medium Shading 1 Accent 6" w:uiPriority="63"/>
-    <w:lsdException w:name="Medium Shading 2 Accent 6" w:uiPriority="64"/>
-    <w:lsdException w:name="Medium List 1 Accent 6" w:uiPriority="65"/>
-    <w:lsdException w:name="Medium List 2 Accent 6" w:uiPriority="66"/>
-    <w:lsdException w:name="Medium Grid 1 Accent 6" w:uiPriority="67"/>
-    <w:lsdException w:name="Medium Grid 2 Accent 6" w:uiPriority="68"/>
-    <w:lsdException w:name="Medium Grid 3 Accent 6" w:uiPriority="69"/>
-    <w:lsdException w:name="Dark List Accent 6" w:uiPriority="70"/>
-    <w:lsdException w:name="Colorful Shading Accent 6" w:uiPriority="71"/>
-    <w:lsdException w:name="Colorful List Accent 6" w:uiPriority="72"/>
-    <w:lsdException w:name="Colorful Grid Accent 6" w:uiPriority="73"/>
-    <w:lsdException w:name="Subtle Emphasis" w:uiPriority="19" w:qFormat="1"/>
-    <w:lsdException w:name="Intense Emphasis" w:uiPriority="21" w:qFormat="1"/>
-    <w:lsdException w:name="Subtle Reference" w:uiPriority="31" w:qFormat="1"/>
-    <w:lsdException w:name="Intense Reference" w:uiPriority="32" w:qFormat="1"/>
-    <w:lsdException w:name="Book Title" w:uiPriority="33" w:qFormat="1"/>
-    <w:lsdException w:name="Bibliography" w:semiHidden="1" w:uiPriority="37" w:unhideWhenUsed="1"/>
-    <w:lsdException w:name="TOC Heading" w:semiHidden="1" w:uiPriority="39" w:unhideWhenUsed="1" w:qFormat="1"/>
-    <w:lsdException w:name="Plain Table 1" w:uiPriority="41"/>
-    <w:lsdException w:name="Plain Table 2" w:uiPriority="42"/>
-    <w:lsdException w:name="Plain Table 3" w:uiPriority="43"/>
-    <w:lsdException w:name="Plain Table 4" w:uiPriority="44"/>
-    <w:lsdException w:name="Plain Table 5" w:uiPriority="45"/>
-    <w:lsdException w:name="Grid Table Light" w:uiPriority="40"/>
-    <w:lsdException w:name="Grid Table 1 Light" w:uiPriority="46"/>
-    <w:lsdException w:name="Grid Table 2" w:uiPriority="47"/>
-    <w:lsdException w:name="Grid Table 3" w:uiPriority="48"/>
-    <w:lsdException w:name="Grid Table 4" w:uiPriority="49"/>
-    <w:lsdException w:name="Grid Table 5 Dark" w:uiPriority="50"/>
-    <w:lsdException w:name="Grid Table 6 Colorful" w:uiPriority="51"/>
-    <w:lsdException w:name="Grid Table 7 Colorful" w:uiPriority="52"/>
-    <w:lsdException w:name="Grid Table 1 Light Accent 1" w:uiPriority="46"/>
-    <w:lsdException w:name="Grid Table 2 Accent 1" w:uiPriority="47"/>
-    <w:lsdException w:name="Grid Table 3 Accent 1" w:uiPriority="48"/>
-    <w:lsdException w:name="Grid Table 4 Accent 1" w:uiPriority="49"/>
-    <w:lsdException w:name="Grid Table 5 Dark Accent 1" w:uiPriority="50"/>
-    <w:lsdException w:name="Grid Table 6 Colorful Accent 1" w:uiPriority="51"/>
-    <w:lsdException w:name="Grid Table 7 Colorful Accent 1" w:uiPriority="52"/>
-    <w:lsdException w:name="Grid Table 1 Light Accent 2" w:uiPriority="46"/>
-    <w:lsdException w:name="Grid Table 2 Accent 2" w:uiPriority="47"/>
-    <w:lsdException w:name="Grid Table 3 Accent 2" w:uiPriority="48"/>
-    <w:lsdException w:name="Grid Table 4 Accent 2" w:uiPriority="49"/>
-    <w:lsdException w:name="Grid Table 5 Dark Accent 2" w:uiPriority="50"/>
-    <w:lsdException w:name="Grid Table 6 Colorful Accent 2" w:uiPriority="51"/>
-    <w:lsdException w:name="Grid Table 7 Colorful Accent 2" w:uiPriority="52"/>
-    <w:lsdException w:name="Grid Table 1 Light Accent 3" w:uiPriority="46"/>
-    <w:lsdException w:name="Grid Table 2 Accent 3" w:uiPriority="47"/>
-    <w:lsdException w:name="Grid Table 3 Accent 3" w:uiPriority="48"/>
-    <w:lsdException w:name="Grid Table 4 Accent 3" w:uiPriority="49"/>
-    <w:lsdException w:name="Grid Table 5 Dark Accent 3" w:uiPriority="50"/>
-    <w:lsdException w:name="Grid Table 6 Colorful Accent 3" w:uiPriority="51"/>
-    <w:lsdException w:name="Grid Table 7 Colorful Accent 3" w:uiPriority="52"/>
-    <w:lsdException w:name="Grid Table 1 Light Accent 4" w:uiPriority="46"/>
-    <w:lsdException w:name="Grid Table 2 Accent 4" w:uiPriority="47"/>
-    <w:lsdException w:name="Grid Table 3 Accent 4" w:uiPriority="48"/>
-    <w:lsdException w:name="Grid Table 4 Accent 4" w:uiPriority="49"/>
-    <w:lsdException w:name="Grid Table 5 Dark Accent 4" w:uiPriority="50"/>
-    <w:lsdException w:name="Grid Table 6 Colorful Accent 4" w:uiPriority="51"/>
-    <w:lsdException w:name="Grid Table 7 Colorful Accent 4" w:uiPriority="52"/>
-    <w:lsdException w:name="Grid Table 1 Light Accent 5" w:uiPriority="46"/>
-    <w:lsdException w:name="Grid Table 2 Accent 5" w:uiPriority="47"/>
-    <w:lsdException w:name="Grid Table 3 Accent 5" w:uiPriority="48"/>
-    <w:lsdException w:name="Grid Table 4 Accent 5" w:uiPriority="49"/>
-    <w:lsdException w:name="Grid Table 5 Dark Accent 5" w:uiPriority="50"/>
-    <w:lsdException w:name="Grid Table 6 Colorful Accent 5" w:uiPriority="51"/>
-    <w:lsdException w:name="Grid Table 7 Colorful Accent 5" w:uiPriority="52"/>
-    <w:lsdException w:name="Grid Table 1 Light Accent 6" w:uiPriority="46"/>
-    <w:lsdException w:name="Grid Table 2 Accent 6" w:uiPriority="47"/>
-    <w:lsdException w:name="Grid Table 3 Accent 6" w:uiPriority="48"/>
-    <w:lsdException w:name="Grid Table 4 Accent 6" w:uiPriority="49"/>
-    <w:lsdException w:name="Grid Table 5 Dark Accent 6" w:uiPriority="50"/>
-    <w:lsdException w:name="Grid Table 6 Colorful Accent 6" w:uiPriority="51"/>
-    <w:lsdException w:name="Grid Table 7 Colorful Accent 6" w:uiPriority="52"/>
-    <w:lsdException w:name="List Table 1 Light" w:uiPriority="46"/>
-    <w:lsdException w:name="List Table 2" w:uiPriority="47"/>
-    <w:lsdException w:name="List Table 3" w:uiPriority="48"/>
-    <w:lsdException w:name="List Table 4" w:uiPriority="49"/>
-    <w:lsdException w:name="List Table 5 Dark" w:uiPriority="50"/>
-    <w:lsdException w:name="List Table 6 Colorful" w:uiPriority="51"/>
-    <w:lsdException w:name="List Table 7 Colorful" w:uiPriority="52"/>
-    <w:lsdException w:name="List Table 1 Light Accent 1" w:uiPriority="46"/>
-    <w:lsdException w:name="List Table 2 Accent 1" w:uiPriority="47"/>
-    <w:lsdException w:name="List Table 3 Accent 1" w:uiPriority="48"/>
-    <w:lsdException w:name="List Table 4 Accent 1" w:uiPriority="49"/>
-    <w:lsdException w:name="List Table 5 Dark Accent 1" w:uiPriority="50"/>
-    <w:lsdException w:name="List Table 6 Colorful Accent 1" w:uiPriority="51"/>
-    <w:lsdException w:name="List Table 7 Colorful Accent 1" w:uiPriority="52"/>
-    <w:lsdException w:name="List Table 1 Light Accent 2" w:uiPriority="46"/>
-    <w:lsdException w:name="List Table 2 Accent 2" w:uiPriority="47"/>
-    <w:lsdException w:name="List Table 3 Accent 2" w:uiPriority="48"/>
-    <w:lsdException w:name="List Table 4 Accent 2" w:uiPriority="49"/>
-    <w:lsdException w:name="List Table 5 Dark Accent 2" w:uiPriority="50"/>
-    <w:lsdException w:name="List Table 6 Colorful Accent 2" w:uiPriority="51"/>
-    <w:lsdException w:name="List Table 7 Colorful Accent 2" w:uiPriority="52"/>
-    <w:lsdException w:name="List Table 1 Light Accent 3" w:uiPriority="46"/>
-    <w:lsdException w:name="List Table 2 Accent 3" w:uiPriority="47"/>
-    <w:lsdException w:name="List Table 3 Accent 3" w:uiPriority="48"/>
-    <w:lsdException w:name="List Table 4 Accent 3" w:uiPriority="49"/>
-    <w:lsdException w:name="List Table 5 Dark Accent 3" w:uiPriority="50"/>
-    <w:lsdException w:name="List Table 6 Colorful Accent 3" w:uiPriority="51"/>
-    <w:lsdException w:name="List Table 7 Colorful Accent 3" w:uiPriority="52"/>
-    <w:lsdException w:name="List Table 1 Light Accent 4" w:uiPriority="46"/>
-    <w:lsdException w:name="List Table 2 Accent 4" w:uiPriority="47"/>
-    <w:lsdException w:name="List Table 3 Accent 4" w:uiPriority="48"/>
-    <w:lsdException w:name="List Table 4 Accent 4" w:uiPriority="49"/>
-    <w:lsdException w:name="List Table 5 Dark Accent 4" w:uiPriority="50"/>
-    <w:lsdException w:name="List Table 6 Colorful Accent 4" w:uiPriority="51"/>
-    <w:lsdException w:name="List Table 7 Colorful Accent 4" w:uiPriority="52"/>
-    <w:lsdException w:name="List Table 1 Light Accent 5" w:uiPriority="46"/>
-    <w:lsdException w:name="List Table 2 Accent 5" w:uiPriority="47"/>
-    <w:lsdException w:name="List Table 3 Accent 5" w:uiPriority="48"/>
-    <w:lsdException w:name="List Table 4 Accent 5" w:uiPriority="49"/>
-    <w:lsdException w:name="List Table 5 Dark Accent 5" w:uiPriority="50"/>
-    <w:lsdException w:name="List Table 6 Colorful Accent 5" w:uiPriority="51"/>
-    <w:lsdException w:name="List Table 7 Colorful Accent 5" w:uiPriority="52"/>
-    <w:lsdException w:name="List Table 1 Light Accent 6" w:uiPriority="46"/>
-    <w:lsdException w:name="List Table 2 Accent 6" w:uiPriority="47"/>
-    <w:lsdException w:name="List Table 3 Accent 6" w:uiPriority="48"/>
-    <w:lsdException w:name="List Table 4 Accent 6" w:uiPriority="49"/>
-    <w:lsdException w:name="List Table 5 Dark Accent 6" w:uiPriority="50"/>
-    <w:lsdException w:name="List Table 6 Colorful Accent 6" w:uiPriority="51"/>
-    <w:lsdException w:name="List Table 7 Colorful Accent 6" w:uiPriority="52"/>
-    <w:lsdException w:name="Mention" w:semiHidden="1" w:unhideWhenUsed="1"/>
-    <w:lsdException w:name="Smart Hyperlink" w:semiHidden="1" w:unhideWhenUsed="1"/>
-    <w:lsdException w:name="Hashtag" w:semiHidden="1" w:unhideWhenUsed="1"/>
-    <w:lsdException w:name="Unresolved Mention" w:semiHidden="1" w:unhideWhenUsed="1"/>
+  <w:latentStyles w:defLockedState="0" w:defUIPriority="99" w:defSemiHidden="1" w:defUnhideWhenUsed="1" w:defQFormat="0" w:count="267">
+    <w:lsdException w:name="Normal" w:semiHidden="0" w:uiPriority="0" w:unhideWhenUsed="0" w:qFormat="1"/>
+    <w:lsdException w:name="heading 1" w:semiHidden="0" w:uiPriority="9" w:unhideWhenUsed="0" w:qFormat="1"/>
+    <w:lsdException w:name="heading 2" w:uiPriority="9" w:qFormat="1"/>
+    <w:lsdException w:name="heading 3" w:uiPriority="9" w:qFormat="1"/>
+    <w:lsdException w:name="heading 4" w:uiPriority="9" w:qFormat="1"/>
+    <w:lsdException w:name="heading 5" w:uiPriority="9" w:qFormat="1"/>
+    <w:lsdException w:name="heading 6" w:uiPriority="9" w:qFormat="1"/>
+    <w:lsdException w:name="heading 7" w:uiPriority="9" w:qFormat="1"/>
+    <w:lsdException w:name="heading 8" w:uiPriority="9" w:qFormat="1"/>
+    <w:lsdException w:name="heading 9" w:uiPriority="9" w:qFormat="1"/>
+    <w:lsdException w:name="toc 1" w:uiPriority="39"/>
+    <w:lsdException w:name="toc 2" w:uiPriority="39"/>
+    <w:lsdException w:name="toc 3" w:uiPriority="39"/>
+    <w:lsdException w:name="toc 4" w:uiPriority="39"/>
+    <w:lsdException w:name="toc 5" w:uiPriority="39"/>
+    <w:lsdException w:name="toc 6" w:uiPriority="39"/>
+    <w:lsdException w:name="toc 7" w:uiPriority="39"/>
+    <w:lsdException w:name="toc 8" w:uiPriority="39"/>
+    <w:lsdException w:name="toc 9" w:uiPriority="39"/>
+    <w:lsdException w:name="caption" w:uiPriority="35" w:qFormat="1"/>
+    <w:lsdException w:name="Title" w:semiHidden="0" w:uiPriority="10" w:unhideWhenUsed="0" w:qFormat="1"/>
+    <w:lsdException w:name="Default Paragraph Font" w:uiPriority="1"/>
+    <w:lsdException w:name="Subtitle" w:semiHidden="0" w:uiPriority="11" w:unhideWhenUsed="0" w:qFormat="1"/>
+    <w:lsdException w:name="Strong" w:semiHidden="0" w:uiPriority="22" w:unhideWhenUsed="0" w:qFormat="1"/>
+    <w:lsdException w:name="Emphasis" w:semiHidden="0" w:uiPriority="20" w:unhideWhenUsed="0" w:qFormat="1"/>
+    <w:lsdException w:name="Table Grid" w:uiPriority="39"/>
+    <w:lsdException w:name="Placeholder Text" w:unhideWhenUsed="0"/>
+    <w:lsdException w:name="No Spacing" w:semiHidden="0" w:uiPriority="1" w:unhideWhenUsed="0" w:qFormat="1"/>
+    <w:lsdException w:name="Light Shading" w:semiHidden="0" w:uiPriority="60" w:unhideWhenUsed="0"/>
+    <w:lsdException w:name="Light List" w:semiHidden="0" w:uiPriority="61" w:unhideWhenUsed="0"/>
+    <w:lsdException w:name="Light Grid" w:semiHidden="0" w:uiPriority="62" w:unhideWhenUsed="0"/>
+    <w:lsdException w:name="Medium Shading 1" w:semiHidden="0" w:uiPriority="63" w:unhideWhenUsed="0"/>
+    <w:lsdException w:name="Medium Shading 2" w:semiHidden="0" w:uiPriority="64" w:unhideWhenUsed="0"/>
+    <w:lsdException w:name="Medium List 1" w:semiHidden="0" w:uiPriority="65" w:unhideWhenUsed="0"/>
+    <w:lsdException w:name="Medium List 2" w:semiHidden="0" w:uiPriority="66" w:unhideWhenUsed="0"/>
+    <w:lsdException w:name="Medium Grid 1" w:semiHidden="0" w:uiPriority="67" w:unhideWhenUsed="0"/>
+    <w:lsdException w:name="Medium Grid 2" w:semiHidden="0" w:uiPriority="68" w:unhideWhenUsed="0"/>
+    <w:lsdException w:name="Medium Grid 3" w:semiHidden="0" w:uiPriority="69" w:unhideWhenUsed="0"/>
+    <w:lsdException w:name="Dark List" w:semiHidden="0" w:uiPriority="70" w:unhideWhenUsed="0"/>
+    <w:lsdException w:name="Colorful Shading" w:semiHidden="0" w:uiPriority="71" w:unhideWhenUsed="0"/>
+    <w:lsdException w:name="Colorful List" w:semiHidden="0" w:uiPriority="72" w:unhideWhenUsed="0"/>
+    <w:lsdException w:name="Colorful Grid" w:semiHidden="0" w:uiPriority="73" w:unhideWhenUsed="0"/>
+    <w:lsdException w:name="Light Shading Accent 1" w:semiHidden="0" w:uiPriority="60" w:unhideWhenUsed="0"/>
+    <w:lsdException w:name="Light List Accent 1" w:semiHidden="0" w:uiPriority="61" w:unhideWhenUsed="0"/>
+    <w:lsdException w:name="Light Grid Accent 1" w:semiHidden="0" w:uiPriority="62" w:unhideWhenUsed="0"/>
+    <w:lsdException w:name="Medium Shading 1 Accent 1" w:semiHidden="0" w:uiPriority="63" w:unhideWhenUsed="0"/>
+    <w:lsdException w:name="Medium Shading 2 Accent 1" w:semiHidden="0" w:uiPriority="64" w:unhideWhenUsed="0"/>
+    <w:lsdException w:name="Medium List 1 Accent 1" w:semiHidden="0" w:uiPriority="65" w:unhideWhenUsed="0"/>
+    <w:lsdException w:name="Revision" w:unhideWhenUsed="0"/>
+    <w:lsdException w:name="List Paragraph" w:semiHidden="0" w:uiPriority="34" w:unhideWhenUsed="0" w:qFormat="1"/>
+    <w:lsdException w:name="Quote" w:semiHidden="0" w:uiPriority="29" w:unhideWhenUsed="0" w:qFormat="1"/>
+    <w:lsdException w:name="Intense Quote" w:semiHidden="0" w:uiPriority="30" w:unhideWhenUsed="0" w:qFormat="1"/>
+    <w:lsdException w:name="Medium List 2 Accent 1" w:semiHidden="0" w:uiPriority="66" w:unhideWhenUsed="0"/>
+    <w:lsdException w:name="Medium Grid 1 Accent 1" w:semiHidden="0" w:uiPriority="67" w:unhideWhenUsed="0"/>
+    <w:lsdException w:name="Medium Grid 2 Accent 1" w:semiHidden="0" w:uiPriority="68" w:unhideWhenUsed="0"/>
+    <w:lsdException w:name="Medium Grid 3 Accent 1" w:semiHidden="0" w:uiPriority="69" w:unhideWhenUsed="0"/>
+    <w:lsdException w:name="Dark List Accent 1" w:semiHidden="0" w:uiPriority="70" w:unhideWhenUsed="0"/>
+    <w:lsdException w:name="Colorful Shading Accent 1" w:semiHidden="0" w:uiPriority="71" w:unhideWhenUsed="0"/>
+    <w:lsdException w:name="Colorful List Accent 1" w:semiHidden="0" w:uiPriority="72" w:unhideWhenUsed="0"/>
+    <w:lsdException w:name="Colorful Grid Accent 1" w:semiHidden="0" w:uiPriority="73" w:unhideWhenUsed="0"/>
+    <w:lsdException w:name="Light Shading Accent 2" w:semiHidden="0" w:uiPriority="60" w:unhideWhenUsed="0"/>
+    <w:lsdException w:name="Light List Accent 2" w:semiHidden="0" w:uiPriority="61" w:unhideWhenUsed="0"/>
+    <w:lsdException w:name="Light Grid Accent 2" w:semiHidden="0" w:uiPriority="62" w:unhideWhenUsed="0"/>
+    <w:lsdException w:name="Medium Shading 1 Accent 2" w:semiHidden="0" w:uiPriority="63" w:unhideWhenUsed="0"/>
+    <w:lsdException w:name="Medium Shading 2 Accent 2" w:semiHidden="0" w:uiPriority="64" w:unhideWhenUsed="0"/>
+    <w:lsdException w:name="Medium List 1 Accent 2" w:semiHidden="0" w:uiPriority="65" w:unhideWhenUsed="0"/>
+    <w:lsdException w:name="Medium List 2 Accent 2" w:semiHidden="0" w:uiPriority="66" w:unhideWhenUsed="0"/>
+    <w:lsdException w:name="Medium Grid 1 Accent 2" w:semiHidden="0" w:uiPriority="67" w:unhideWhenUsed="0"/>
+    <w:lsdException w:name="Medium Grid 2 Accent 2" w:semiHidden="0" w:uiPriority="68" w:unhideWhenUsed="0"/>
+    <w:lsdException w:name="Medium Grid 3 Accent 2" w:semiHidden="0" w:uiPriority="69" w:unhideWhenUsed="0"/>
+    <w:lsdException w:name="Dark List Accent 2" w:semiHidden="0" w:uiPriority="70" w:unhideWhenUsed="0"/>
+    <w:lsdException w:name="Colorful Shading Accent 2" w:semiHidden="0" w:uiPriority="71" w:unhideWhenUsed="0"/>
+    <w:lsdException w:name="Colorful List Accent 2" w:semiHidden="0" w:uiPriority="72" w:unhideWhenUsed="0"/>
+    <w:lsdException w:name="Colorful Grid Accent 2" w:semiHidden="0" w:uiPriority="73" w:unhideWhenUsed="0"/>
+    <w:lsdException w:name="Light Shading Accent 3" w:semiHidden="0" w:uiPriority="60" w:unhideWhenUsed="0"/>
+    <w:lsdException w:name="Light List Accent 3" w:semiHidden="0" w:uiPriority="61" w:unhideWhenUsed="0"/>
+    <w:lsdException w:name="Light Grid Accent 3" w:semiHidden="0" w:uiPriority="62" w:unhideWhenUsed="0"/>
+    <w:lsdException w:name="Medium Shading 1 Accent 3" w:semiHidden="0" w:uiPriority="63" w:unhideWhenUsed="0"/>
+    <w:lsdException w:name="Medium Shading 2 Accent 3" w:semiHidden="0" w:uiPriority="64" w:unhideWhenUsed="0"/>
+    <w:lsdException w:name="Medium List 1 Accent 3" w:semiHidden="0" w:uiPriority="65" w:unhideWhenUsed="0"/>
+    <w:lsdException w:name="Medium List 2 Accent 3" w:semiHidden="0" w:uiPriority="66" w:unhideWhenUsed="0"/>
+    <w:lsdException w:name="Medium Grid 1 Accent 3" w:semiHidden="0" w:uiPriority="67" w:unhideWhenUsed="0"/>
+    <w:lsdException w:name="Medium Grid 2 Accent 3" w:semiHidden="0" w:uiPriority="68" w:unhideWhenUsed="0"/>
+    <w:lsdException w:name="Medium Grid 3 Accent 3" w:semiHidden="0" w:uiPriority="69" w:unhideWhenUsed="0"/>
+    <w:lsdException w:name="Dark List Accent 3" w:semiHidden="0" w:uiPriority="70" w:unhideWhenUsed="0"/>
+    <w:lsdException w:name="Colorful Shading Accent 3" w:semiHidden="0" w:uiPriority="71" w:unhideWhenUsed="0"/>
+    <w:lsdException w:name="Colorful List Accent 3" w:semiHidden="0" w:uiPriority="72" w:unhideWhenUsed="0"/>
+    <w:lsdException w:name="Colorful Grid Accent 3" w:semiHidden="0" w:uiPriority="73" w:unhideWhenUsed="0"/>
+    <w:lsdException w:name="Light Shading Accent 4" w:semiHidden="0" w:uiPriority="60" w:unhideWhenUsed="0"/>
+    <w:lsdException w:name="Light List Accent 4" w:semiHidden="0" w:uiPriority="61" w:unhideWhenUsed="0"/>
+    <w:lsdException w:name="Light Grid Accent 4" w:semiHidden="0" w:uiPriority="62" w:unhideWhenUsed="0"/>
+    <w:lsdException w:name="Medium Shading 1 Accent 4" w:semiHidden="0" w:uiPriority="63" w:unhideWhenUsed="0"/>
+    <w:lsdException w:name="Medium Shading 2 Accent 4" w:semiHidden="0" w:uiPriority="64" w:unhideWhenUsed="0"/>
+    <w:lsdException w:name="Medium List 1 Accent 4" w:semiHidden="0" w:uiPriority="65" w:unhideWhenUsed="0"/>
+    <w:lsdException w:name="Medium List 2 Accent 4" w:semiHidden="0" w:uiPriority="66" w:unhideWhenUsed="0"/>
+    <w:lsdException w:name="Medium Grid 1 Accent 4" w:semiHidden="0" w:uiPriority="67" w:unhideWhenUsed="0"/>
+    <w:lsdException w:name="Medium Grid 2 Accent 4" w:semiHidden="0" w:uiPriority="68" w:unhideWhenUsed="0"/>
+    <w:lsdException w:name="Medium Grid 3 Accent 4" w:semiHidden="0" w:uiPriority="69" w:unhideWhenUsed="0"/>
+    <w:lsdException w:name="Dark List Accent 4" w:semiHidden="0" w:uiPriority="70" w:unhideWhenUsed="0"/>
+    <w:lsdException w:name="Colorful Shading Accent 4" w:semiHidden="0" w:uiPriority="71" w:unhideWhenUsed="0"/>
+    <w:lsdException w:name="Colorful List Accent 4" w:semiHidden="0" w:uiPriority="72" w:unhideWhenUsed="0"/>
+    <w:lsdException w:name="Colorful Grid Accent 4" w:semiHidden="0" w:uiPriority="73" w:unhideWhenUsed="0"/>
+    <w:lsdException w:name="Light Shading Accent 5" w:semiHidden="0" w:uiPriority="60" w:unhideWhenUsed="0"/>
+    <w:lsdException w:name="Light List Accent 5" w:semiHidden="0" w:uiPriority="61" w:unhideWhenUsed="0"/>
+    <w:lsdException w:name="Light Grid Accent 5" w:semiHidden="0" w:uiPriority="62" w:unhideWhenUsed="0"/>
+    <w:lsdException w:name="Medium Shading 1 Accent 5" w:semiHidden="0" w:uiPriority="63" w:unhideWhenUsed="0"/>
+    <w:lsdException w:name="Medium Shading 2 Accent 5" w:semiHidden="0" w:uiPriority="64" w:unhideWhenUsed="0"/>
+    <w:lsdException w:name="Medium List 1 Accent 5" w:semiHidden="0" w:uiPriority="65" w:unhideWhenUsed="0"/>
+    <w:lsdException w:name="Medium List 2 Accent 5" w:semiHidden="0" w:uiPriority="66" w:unhideWhenUsed="0"/>
+    <w:lsdException w:name="Medium Grid 1 Accent 5" w:semiHidden="0" w:uiPriority="67" w:unhideWhenUsed="0"/>
+    <w:lsdException w:name="Medium Grid 2 Accent 5" w:semiHidden="0" w:uiPriority="68" w:unhideWhenUsed="0"/>
+    <w:lsdException w:name="Medium Grid 3 Accent 5" w:semiHidden="0" w:uiPriority="69" w:unhideWhenUsed="0"/>
+    <w:lsdException w:name="Dark List Accent 5" w:semiHidden="0" w:uiPriority="70" w:unhideWhenUsed="0"/>
+    <w:lsdException w:name="Colorful Shading Accent 5" w:semiHidden="0" w:uiPriority="71" w:unhideWhenUsed="0"/>
+    <w:lsdException w:name="Colorful List Accent 5" w:semiHidden="0" w:uiPriority="72" w:unhideWhenUsed="0"/>
+    <w:lsdException w:name="Colorful Grid Accent 5" w:semiHidden="0" w:uiPriority="73" w:unhideWhenUsed="0"/>
+    <w:lsdException w:name="Light Shading Accent 6" w:semiHidden="0" w:uiPriority="60" w:unhideWhenUsed="0"/>
+    <w:lsdException w:name="Light List Accent 6" w:semiHidden="0" w:uiPriority="61" w:unhideWhenUsed="0"/>
+    <w:lsdException w:name="Light Grid Accent 6" w:semiHidden="0" w:uiPriority="62" w:unhideWhenUsed="0"/>
+    <w:lsdException w:name="Medium Shading 1 Accent 6" w:semiHidden="0" w:uiPriority="63" w:unhideWhenUsed="0"/>
+    <w:lsdException w:name="Medium Shading 2 Accent 6" w:semiHidden="0" w:uiPriority="64" w:unhideWhenUsed="0"/>
+    <w:lsdException w:name="Medium List 1 Accent 6" w:semiHidden="0" w:uiPriority="65" w:unhideWhenUsed="0"/>
+    <w:lsdException w:name="Medium List 2 Accent 6" w:semiHidden="0" w:uiPriority="66" w:unhideWhenUsed="0"/>
+    <w:lsdException w:name="Medium Grid 1 Accent 6" w:semiHidden="0" w:uiPriority="67" w:unhideWhenUsed="0"/>
+    <w:lsdException w:name="Medium Grid 2 Accent 6" w:semiHidden="0" w:uiPriority="68" w:unhideWhenUsed="0"/>
+    <w:lsdException w:name="Medium Grid 3 Accent 6" w:semiHidden="0" w:uiPriority="69" w:unhideWhenUsed="0"/>
+    <w:lsdException w:name="Dark List Accent 6" w:semiHidden="0" w:uiPriority="70" w:unhideWhenUsed="0"/>
+    <w:lsdException w:name="Colorful Shading Accent 6" w:semiHidden="0" w:uiPriority="71" w:unhideWhenUsed="0"/>
+    <w:lsdException w:name="Colorful List Accent 6" w:semiHidden="0" w:uiPriority="72" w:unhideWhenUsed="0"/>
+    <w:lsdException w:name="Colorful Grid Accent 6" w:semiHidden="0" w:uiPriority="73" w:unhideWhenUsed="0"/>
+    <w:lsdException w:name="Subtle Emphasis" w:semiHidden="0" w:uiPriority="19" w:unhideWhenUsed="0" w:qFormat="1"/>
+    <w:lsdException w:name="Intense Emphasis" w:semiHidden="0" w:uiPriority="21" w:unhideWhenUsed="0" w:qFormat="1"/>
+    <w:lsdException w:name="Subtle Reference" w:semiHidden="0" w:uiPriority="31" w:unhideWhenUsed="0" w:qFormat="1"/>
+    <w:lsdException w:name="Intense Reference" w:semiHidden="0" w:uiPriority="32" w:unhideWhenUsed="0" w:qFormat="1"/>
+    <w:lsdException w:name="Book Title" w:semiHidden="0" w:uiPriority="33" w:unhideWhenUsed="0" w:qFormat="1"/>
+    <w:lsdException w:name="Bibliography" w:uiPriority="37"/>
+    <w:lsdException w:name="TOC Heading" w:uiPriority="39" w:qFormat="1"/>
   </w:latentStyles>
   <w:style w:type="paragraph" w:default="1" w:styleId="Standard">
     <w:name w:val="Normal"/>
@@ -5749,6 +6628,7 @@
     <w:uiPriority w:val="99"/>
     <w:semiHidden/>
     <w:unhideWhenUsed/>
+    <w:qFormat/>
     <w:tblPr>
       <w:tblInd w:w="0" w:type="dxa"/>
       <w:tblCellMar>
@@ -5995,7 +6875,7 @@
       <w:contextualSpacing/>
     </w:pPr>
   </w:style>
-  <w:style w:type="character" w:styleId="BesuchterLink">
+  <w:style w:type="character" w:styleId="BesuchterHyperlink">
     <w:name w:val="FollowedHyperlink"/>
     <w:basedOn w:val="Absatz-Standardschriftart"/>
     <w:uiPriority w:val="99"/>
@@ -6175,7 +7055,7 @@
       <w:szCs w:val="18"/>
     </w:rPr>
   </w:style>
-  <w:style w:type="table" w:styleId="Tabellenraster">
+  <w:style w:type="table" w:styleId="Tabellengitternetz">
     <w:name w:val="Table Grid"/>
     <w:basedOn w:val="NormaleTabelle"/>
     <w:uiPriority w:val="39"/>
@@ -6184,6 +7064,7 @@
       <w:spacing w:after="0" w:line="240" w:lineRule="auto"/>
     </w:pPr>
     <w:tblPr>
+      <w:tblInd w:w="0" w:type="dxa"/>
       <w:tblBorders>
         <w:top w:val="single" w:sz="4" w:space="0" w:color="auto"/>
         <w:left w:val="single" w:sz="4" w:space="0" w:color="auto"/>
@@ -6192,6 +7073,12 @@
         <w:insideH w:val="single" w:sz="4" w:space="0" w:color="auto"/>
         <w:insideV w:val="single" w:sz="4" w:space="0" w:color="auto"/>
       </w:tblBorders>
+      <w:tblCellMar>
+        <w:top w:w="0" w:type="dxa"/>
+        <w:left w:w="108" w:type="dxa"/>
+        <w:bottom w:w="0" w:type="dxa"/>
+        <w:right w:w="108" w:type="dxa"/>
+      </w:tblCellMar>
     </w:tblPr>
   </w:style>
   <w:style w:type="paragraph" w:customStyle="1" w:styleId="CitaviBibliographyEntry">
@@ -6499,7 +7386,7 @@
   <a:extraClrSchemeLst/>
   <a:extLst>
     <a:ext uri="{05A4C25C-085E-4340-85A3-A5531E510DB2}">
-      <thm15:themeFamily xmlns:thm15="http://schemas.microsoft.com/office/thememl/2012/main" name="Office Theme" id="{62F939B6-93AF-4DB8-9C6B-D6C7DFDC589F}" vid="{4A3C46E8-61CC-4603-A589-7422A47A8E4A}"/>
+      <thm15:themeFamily xmlns:thm15="http://schemas.microsoft.com/office/thememl/2012/main" xmlns="" name="Office Theme" id="{62F939B6-93AF-4DB8-9C6B-D6C7DFDC589F}" vid="{4A3C46E8-61CC-4603-A589-7422A47A8E4A}"/>
     </a:ext>
   </a:extLst>
 </a:theme>
@@ -6531,7 +7418,7 @@
 </file>
 
 <file path=customXml/itemProps1.xml><?xml version="1.0" encoding="utf-8"?>
-<ds:datastoreItem xmlns:ds="http://schemas.openxmlformats.org/officeDocument/2006/customXml" ds:itemID="{1E760018-C4CB-43F7-9C55-BB3A1AA0D028}">
+<ds:datastoreItem xmlns:ds="http://schemas.openxmlformats.org/officeDocument/2006/customXml" ds:itemID="{EE853238-0D05-419A-92CA-B00698139F06}">
   <ds:schemaRefs>
     <ds:schemaRef ds:uri="http://schemas.openxmlformats.org/officeDocument/2006/bibliography"/>
   </ds:schemaRefs>

</xml_diff>

<commit_message>
Added section "Fazit" to doku
</commit_message>
<xml_diff>
--- a/NaiveBayesDoku.docx
+++ b/NaiveBayesDoku.docx
@@ -1,6 +1,6 @@
 
 <file path=word/document.xml><?xml version="1.0" encoding="utf-8"?>
-<w:document xmlns:ve="http://schemas.openxmlformats.org/markup-compatibility/2006" xmlns:o="urn:schemas-microsoft-com:office:office" xmlns:r="http://schemas.openxmlformats.org/officeDocument/2006/relationships" xmlns:m="http://schemas.openxmlformats.org/officeDocument/2006/math" xmlns:v="urn:schemas-microsoft-com:vml" xmlns:wp="http://schemas.openxmlformats.org/drawingml/2006/wordprocessingDrawing" xmlns:w10="urn:schemas-microsoft-com:office:word" xmlns:w="http://schemas.openxmlformats.org/wordprocessingml/2006/main" xmlns:wne="http://schemas.microsoft.com/office/word/2006/wordml">
+<w:document xmlns:wpc="http://schemas.microsoft.com/office/word/2010/wordprocessingCanvas" xmlns:cx="http://schemas.microsoft.com/office/drawing/2014/chartex" xmlns:cx1="http://schemas.microsoft.com/office/drawing/2015/9/8/chartex" xmlns:cx2="http://schemas.microsoft.com/office/drawing/2015/10/21/chartex" xmlns:cx3="http://schemas.microsoft.com/office/drawing/2016/5/9/chartex" xmlns:cx4="http://schemas.microsoft.com/office/drawing/2016/5/10/chartex" xmlns:cx5="http://schemas.microsoft.com/office/drawing/2016/5/11/chartex" xmlns:cx6="http://schemas.microsoft.com/office/drawing/2016/5/12/chartex" xmlns:cx7="http://schemas.microsoft.com/office/drawing/2016/5/13/chartex" xmlns:cx8="http://schemas.microsoft.com/office/drawing/2016/5/14/chartex" xmlns:mc="http://schemas.openxmlformats.org/markup-compatibility/2006" xmlns:aink="http://schemas.microsoft.com/office/drawing/2016/ink" xmlns:am3d="http://schemas.microsoft.com/office/drawing/2017/model3d" xmlns:o="urn:schemas-microsoft-com:office:office" xmlns:r="http://schemas.openxmlformats.org/officeDocument/2006/relationships" xmlns:m="http://schemas.openxmlformats.org/officeDocument/2006/math" xmlns:v="urn:schemas-microsoft-com:vml" xmlns:wp14="http://schemas.microsoft.com/office/word/2010/wordprocessingDrawing" xmlns:wp="http://schemas.openxmlformats.org/drawingml/2006/wordprocessingDrawing" xmlns:w10="urn:schemas-microsoft-com:office:word" xmlns:w="http://schemas.openxmlformats.org/wordprocessingml/2006/main" xmlns:w14="http://schemas.microsoft.com/office/word/2010/wordml" xmlns:w15="http://schemas.microsoft.com/office/word/2012/wordml" xmlns:w16cid="http://schemas.microsoft.com/office/word/2016/wordml/cid" xmlns:w16se="http://schemas.microsoft.com/office/word/2015/wordml/symex" xmlns:wpg="http://schemas.microsoft.com/office/word/2010/wordprocessingGroup" xmlns:wpi="http://schemas.microsoft.com/office/word/2010/wordprocessingInk" xmlns:wne="http://schemas.microsoft.com/office/word/2006/wordml" xmlns:wps="http://schemas.microsoft.com/office/word/2010/wordprocessingShape" mc:Ignorable="w14 w15 w16se w16cid wp14">
   <w:body>
     <w:bookmarkStart w:id="0" w:name="_Hlk491174082" w:displacedByCustomXml="next"/>
     <w:bookmarkEnd w:id="0" w:displacedByCustomXml="next"/>
@@ -50,63 +50,7 @@
               <w:sz w:val="52"/>
               <w:szCs w:val="52"/>
             </w:rPr>
-            <w:t>Lernen eines Naive-</w:t>
-          </w:r>
-          <w:proofErr w:type="spellStart"/>
-          <w:r>
-            <w:rPr>
-              <w:rFonts w:ascii="Calibri" w:eastAsia="MS Gothic" w:hAnsi="Calibri"/>
-              <w:b/>
-              <w:bCs/>
-              <w:color w:val="000000"/>
-              <w:spacing w:val="5"/>
-              <w:kern w:val="28"/>
-              <w:sz w:val="52"/>
-              <w:szCs w:val="52"/>
-            </w:rPr>
-            <w:t>Bayes</w:t>
-          </w:r>
-          <w:proofErr w:type="spellEnd"/>
-          <w:r>
-            <w:rPr>
-              <w:rFonts w:ascii="Calibri" w:eastAsia="MS Gothic" w:hAnsi="Calibri"/>
-              <w:b/>
-              <w:bCs/>
-              <w:color w:val="000000"/>
-              <w:spacing w:val="5"/>
-              <w:kern w:val="28"/>
-              <w:sz w:val="52"/>
-              <w:szCs w:val="52"/>
-            </w:rPr>
-            <w:t>-</w:t>
-          </w:r>
-          <w:proofErr w:type="spellStart"/>
-          <w:r>
-            <w:rPr>
-              <w:rFonts w:ascii="Calibri" w:eastAsia="MS Gothic" w:hAnsi="Calibri"/>
-              <w:b/>
-              <w:bCs/>
-              <w:color w:val="000000"/>
-              <w:spacing w:val="5"/>
-              <w:kern w:val="28"/>
-              <w:sz w:val="52"/>
-              <w:szCs w:val="52"/>
-            </w:rPr>
-            <w:t>Klassifikators</w:t>
-          </w:r>
-          <w:proofErr w:type="spellEnd"/>
-          <w:r>
-            <w:rPr>
-              <w:rFonts w:ascii="Calibri" w:eastAsia="MS Gothic" w:hAnsi="Calibri"/>
-              <w:b/>
-              <w:bCs/>
-              <w:color w:val="000000"/>
-              <w:spacing w:val="5"/>
-              <w:kern w:val="28"/>
-              <w:sz w:val="52"/>
-              <w:szCs w:val="52"/>
-            </w:rPr>
-            <w:t xml:space="preserve"> für Restaurant-Bewertungen</w:t>
+            <w:t>Lernen eines Naive-Bayes-Klassifikators für Restaurant-Bewertungen</w:t>
           </w:r>
           <w:r>
             <w:rPr>
@@ -132,9 +76,8 @@
               <w:sz w:val="52"/>
               <w:szCs w:val="52"/>
             </w:rPr>
-            <w:t xml:space="preserve">in </w:t>
+            <w:t>in Trip</w:t>
           </w:r>
-          <w:proofErr w:type="spellStart"/>
           <w:r>
             <w:rPr>
               <w:rFonts w:ascii="Calibri" w:eastAsia="MS Gothic" w:hAnsi="Calibri"/>
@@ -146,9 +89,21 @@
               <w:sz w:val="52"/>
               <w:szCs w:val="52"/>
             </w:rPr>
-            <w:t>Tripadvisor</w:t>
+            <w:t>A</w:t>
           </w:r>
-          <w:proofErr w:type="spellEnd"/>
+          <w:r>
+            <w:rPr>
+              <w:rFonts w:ascii="Calibri" w:eastAsia="MS Gothic" w:hAnsi="Calibri"/>
+              <w:b/>
+              <w:bCs/>
+              <w:color w:val="000000"/>
+              <w:spacing w:val="5"/>
+              <w:kern w:val="28"/>
+              <w:sz w:val="52"/>
+              <w:szCs w:val="52"/>
+            </w:rPr>
+            <w:t>dvisor</w:t>
+          </w:r>
         </w:p>
         <w:p>
           <w:pPr>
@@ -177,7 +132,7 @@
               <w:insideH w:val="single" w:sz="4" w:space="0" w:color="auto"/>
               <w:insideV w:val="single" w:sz="4" w:space="0" w:color="auto"/>
             </w:tblBorders>
-            <w:tblLook w:val="04A0"/>
+            <w:tblLook w:val="04A0" w:firstRow="1" w:lastRow="0" w:firstColumn="1" w:lastColumn="0" w:noHBand="0" w:noVBand="1"/>
           </w:tblPr>
           <w:tblGrid>
             <w:gridCol w:w="2312"/>
@@ -221,47 +176,11 @@
                     <w:rFonts w:ascii="Calibri" w:hAnsi="Calibri"/>
                   </w:rPr>
                 </w:pPr>
-                <w:proofErr w:type="spellStart"/>
                 <w:r>
                   <w:rPr>
                     <w:rFonts w:ascii="Calibri" w:hAnsi="Calibri"/>
                   </w:rPr>
-                  <w:t>Jannik</w:t>
-                </w:r>
-                <w:proofErr w:type="spellEnd"/>
-                <w:r>
-                  <w:rPr>
-                    <w:rFonts w:ascii="Calibri" w:hAnsi="Calibri"/>
-                  </w:rPr>
-                  <w:t xml:space="preserve"> </w:t>
-                </w:r>
-                <w:proofErr w:type="spellStart"/>
-                <w:r>
-                  <w:rPr>
-                    <w:rFonts w:ascii="Calibri" w:hAnsi="Calibri"/>
-                  </w:rPr>
-                  <w:t>Bikowski</w:t>
-                </w:r>
-                <w:proofErr w:type="spellEnd"/>
-                <w:r>
-                  <w:rPr>
-                    <w:rFonts w:ascii="Calibri" w:hAnsi="Calibri"/>
-                  </w:rPr>
-                  <w:t xml:space="preserve">, Till </w:t>
-                </w:r>
-                <w:proofErr w:type="spellStart"/>
-                <w:r>
-                  <w:rPr>
-                    <w:rFonts w:ascii="Calibri" w:hAnsi="Calibri"/>
-                  </w:rPr>
-                  <w:t>Emme</w:t>
-                </w:r>
-                <w:proofErr w:type="spellEnd"/>
-                <w:r>
-                  <w:rPr>
-                    <w:rFonts w:ascii="Calibri" w:hAnsi="Calibri"/>
-                  </w:rPr>
-                  <w:t>, Dominik Ramsauer</w:t>
+                  <w:t>Jannik Bikowski, Till Emme, Dominik Ramsauer</w:t>
                 </w:r>
               </w:p>
             </w:tc>
@@ -433,7 +352,6 @@
                     <w:b/>
                   </w:rPr>
                 </w:pPr>
-                <w:proofErr w:type="spellStart"/>
                 <w:r>
                   <w:rPr>
                     <w:rFonts w:ascii="Calibri" w:hAnsi="Calibri"/>
@@ -441,7 +359,6 @@
                   </w:rPr>
                   <w:t>Matrikelnummer</w:t>
                 </w:r>
-                <w:proofErr w:type="spellEnd"/>
               </w:p>
             </w:tc>
             <w:tc>
@@ -513,44 +430,20 @@
                   <w:rPr>
                     <w:rFonts w:ascii="Calibri" w:hAnsi="Calibri"/>
                   </w:rPr>
-                  <w:t>Lernen eines Naive-</w:t>
+                  <w:t>Lernen eines Naive-Bayes-Klassifikators für Restaurant-Bewertungen in Trip</w:t>
                 </w:r>
-                <w:proofErr w:type="spellStart"/>
                 <w:r>
                   <w:rPr>
                     <w:rFonts w:ascii="Calibri" w:hAnsi="Calibri"/>
                   </w:rPr>
-                  <w:t>Bayes</w:t>
+                  <w:t>A</w:t>
                 </w:r>
-                <w:proofErr w:type="spellEnd"/>
                 <w:r>
                   <w:rPr>
                     <w:rFonts w:ascii="Calibri" w:hAnsi="Calibri"/>
                   </w:rPr>
-                  <w:t>-</w:t>
+                  <w:t>dvisor</w:t>
                 </w:r>
-                <w:proofErr w:type="spellStart"/>
-                <w:r>
-                  <w:rPr>
-                    <w:rFonts w:ascii="Calibri" w:hAnsi="Calibri"/>
-                  </w:rPr>
-                  <w:t>Klassifikators</w:t>
-                </w:r>
-                <w:proofErr w:type="spellEnd"/>
-                <w:r>
-                  <w:rPr>
-                    <w:rFonts w:ascii="Calibri" w:hAnsi="Calibri"/>
-                  </w:rPr>
-                  <w:t xml:space="preserve"> für Restaurant-Bewertungen in </w:t>
-                </w:r>
-                <w:proofErr w:type="spellStart"/>
-                <w:r>
-                  <w:rPr>
-                    <w:rFonts w:ascii="Calibri" w:hAnsi="Calibri"/>
-                  </w:rPr>
-                  <w:t>Tripadvisor</w:t>
-                </w:r>
-                <w:proofErr w:type="spellEnd"/>
                 <w:r>
                   <w:rPr>
                     <w:rFonts w:ascii="Calibri" w:hAnsi="Calibri"/>
@@ -1650,8 +1543,8 @@
             <w:fldChar w:fldCharType="end"/>
           </w:r>
         </w:p>
-        <w:bookmarkStart w:id="1" w:name="_Toc446432287" w:displacedByCustomXml="next"/>
-        <w:bookmarkStart w:id="2" w:name="_Toc446506594" w:displacedByCustomXml="next"/>
+        <w:bookmarkStart w:id="1" w:name="_Toc446506594" w:displacedByCustomXml="next"/>
+        <w:bookmarkStart w:id="2" w:name="_Toc446432287" w:displacedByCustomXml="next"/>
       </w:sdtContent>
     </w:sdt>
     <w:bookmarkEnd w:id="2" w:displacedByCustomXml="prev"/>
@@ -1752,43 +1645,7 @@
           <w:sz w:val="23"/>
           <w:szCs w:val="23"/>
         </w:rPr>
-        <w:t>Das Ziel der Arbeit ist die Implementierung eines Naive-</w:t>
-      </w:r>
-      <w:proofErr w:type="spellStart"/>
-      <w:r>
-        <w:rPr>
-          <w:rFonts w:cstheme="minorHAnsi"/>
-          <w:sz w:val="23"/>
-          <w:szCs w:val="23"/>
-        </w:rPr>
-        <w:t>Bayes</w:t>
-      </w:r>
-      <w:proofErr w:type="spellEnd"/>
-      <w:r>
-        <w:rPr>
-          <w:rFonts w:cstheme="minorHAnsi"/>
-          <w:sz w:val="23"/>
-          <w:szCs w:val="23"/>
-        </w:rPr>
-        <w:t>-</w:t>
-      </w:r>
-      <w:proofErr w:type="spellStart"/>
-      <w:r>
-        <w:rPr>
-          <w:rFonts w:cstheme="minorHAnsi"/>
-          <w:sz w:val="23"/>
-          <w:szCs w:val="23"/>
-        </w:rPr>
-        <w:t>Klassifikators</w:t>
-      </w:r>
-      <w:proofErr w:type="spellEnd"/>
-      <w:r>
-        <w:rPr>
-          <w:rFonts w:cstheme="minorHAnsi"/>
-          <w:sz w:val="23"/>
-          <w:szCs w:val="23"/>
-        </w:rPr>
-        <w:t xml:space="preserve">, der anhand vorher gesammelter Daten </w:t>
+        <w:t xml:space="preserve">Das Ziel der Arbeit ist die Implementierung eines Naive-Bayes-Klassifikators, der anhand vorher gesammelter Daten </w:t>
       </w:r>
       <w:r>
         <w:rPr>
@@ -1812,25 +1669,7 @@
           <w:sz w:val="23"/>
           <w:szCs w:val="23"/>
         </w:rPr>
-        <w:t>0 Restaurants der Touristikwebsite „</w:t>
-      </w:r>
-      <w:proofErr w:type="spellStart"/>
-      <w:r>
-        <w:rPr>
-          <w:rFonts w:cstheme="minorHAnsi"/>
-          <w:sz w:val="23"/>
-          <w:szCs w:val="23"/>
-        </w:rPr>
-        <w:t>TripAdvisor</w:t>
-      </w:r>
-      <w:proofErr w:type="spellEnd"/>
-      <w:r>
-        <w:rPr>
-          <w:rFonts w:cstheme="minorHAnsi"/>
-          <w:sz w:val="23"/>
-          <w:szCs w:val="23"/>
-        </w:rPr>
-        <w:t xml:space="preserve">“ gesammelt. Es wurden dafür für jedes Restaurant die Teilbewertungen </w:t>
+        <w:t xml:space="preserve">0 Restaurants der Touristikwebsite „TripAdvisor“ gesammelt. Es wurden dafür für jedes Restaurant die Teilbewertungen </w:t>
       </w:r>
       <w:r>
         <w:rPr>
@@ -1873,25 +1712,7 @@
           <w:sz w:val="23"/>
           <w:szCs w:val="23"/>
         </w:rPr>
-        <w:t xml:space="preserve">ng des </w:t>
-      </w:r>
-      <w:proofErr w:type="spellStart"/>
-      <w:r>
-        <w:rPr>
-          <w:rFonts w:cstheme="minorHAnsi"/>
-          <w:sz w:val="23"/>
-          <w:szCs w:val="23"/>
-        </w:rPr>
-        <w:t>Klassifikators</w:t>
-      </w:r>
-      <w:proofErr w:type="spellEnd"/>
-      <w:r>
-        <w:rPr>
-          <w:rFonts w:cstheme="minorHAnsi"/>
-          <w:sz w:val="23"/>
-          <w:szCs w:val="23"/>
-        </w:rPr>
-        <w:t xml:space="preserve"> </w:t>
+        <w:t xml:space="preserve">ng des Klassifikators </w:t>
       </w:r>
       <w:r>
         <w:rPr>
@@ -1923,51 +1744,7 @@
           <w:sz w:val="23"/>
           <w:szCs w:val="23"/>
         </w:rPr>
-        <w:t xml:space="preserve"> mit dem </w:t>
-      </w:r>
-      <w:proofErr w:type="spellStart"/>
-      <w:r>
-        <w:rPr>
-          <w:rFonts w:cstheme="minorHAnsi"/>
-          <w:sz w:val="23"/>
-          <w:szCs w:val="23"/>
-        </w:rPr>
-        <w:t>Machine</w:t>
-      </w:r>
-      <w:proofErr w:type="spellEnd"/>
-      <w:r>
-        <w:rPr>
-          <w:rFonts w:cstheme="minorHAnsi"/>
-          <w:sz w:val="23"/>
-          <w:szCs w:val="23"/>
-        </w:rPr>
-        <w:t>-Learning-Tool „</w:t>
-      </w:r>
-      <w:proofErr w:type="spellStart"/>
-      <w:r>
-        <w:rPr>
-          <w:rFonts w:cstheme="minorHAnsi"/>
-          <w:sz w:val="23"/>
-          <w:szCs w:val="23"/>
-        </w:rPr>
-        <w:t>Weka</w:t>
-      </w:r>
-      <w:proofErr w:type="spellEnd"/>
-      <w:r>
-        <w:rPr>
-          <w:rFonts w:cstheme="minorHAnsi"/>
-          <w:sz w:val="23"/>
-          <w:szCs w:val="23"/>
-        </w:rPr>
-        <w:t xml:space="preserve">“ verglichen werden. </w:t>
-      </w:r>
-      <w:r>
-        <w:rPr>
-          <w:rFonts w:cstheme="minorHAnsi"/>
-          <w:sz w:val="23"/>
-          <w:szCs w:val="23"/>
-        </w:rPr>
-        <w:t>Die Ergebnisse werden abschließend im Fazit präsentiert.</w:t>
+        <w:t xml:space="preserve"> mit dem Machine-Learning-Tool „Weka“ verglichen werden.</w:t>
       </w:r>
     </w:p>
     <w:p>
@@ -2086,25 +1863,23 @@
           <w:sz w:val="23"/>
           <w:szCs w:val="23"/>
         </w:rPr>
-        <w:t>oder Psychologie. Ein wesentlicher Bestandteil solcher Informationssysteme ist die Lösung von Klassifizierungsproblemen. Um Informationen zu verarbeiten müssen Daten in festgelegte Kategorien eingeordnet werden. Zur Lösung der genannten Probleme können zahlreiche Ansätze verfolgt werden, z.B. Maximum-Entropie -Modell oder Naives-</w:t>
-      </w:r>
-      <w:proofErr w:type="spellStart"/>
-      <w:r>
-        <w:rPr>
-          <w:rFonts w:cstheme="minorHAnsi"/>
-          <w:sz w:val="23"/>
-          <w:szCs w:val="23"/>
-        </w:rPr>
-        <w:t>Bayes</w:t>
-      </w:r>
-      <w:proofErr w:type="spellEnd"/>
-      <w:r>
-        <w:rPr>
-          <w:rFonts w:cstheme="minorHAnsi"/>
-          <w:sz w:val="23"/>
-          <w:szCs w:val="23"/>
-        </w:rPr>
-        <w:t>-Klassifi</w:t>
+        <w:t>oder Psychologie. Ein wesentlicher Bestandteil solcher Informationssysteme ist die Lösung von Klassifizierungsproblemen. Um Informationen zu verarbeiten müssen Daten in festgelegte Kategorien eingeordnet werden. Zur Lösung der genannten Probleme können zahlreiche Ansätze verfolg</w:t>
+      </w:r>
+      <w:r>
+        <w:rPr>
+          <w:rFonts w:cstheme="minorHAnsi"/>
+          <w:sz w:val="23"/>
+          <w:szCs w:val="23"/>
+        </w:rPr>
+        <w:t>t werden, z.B. Maximum-Entropie</w:t>
+      </w:r>
+      <w:r>
+        <w:rPr>
+          <w:rFonts w:cstheme="minorHAnsi"/>
+          <w:sz w:val="23"/>
+          <w:szCs w:val="23"/>
+        </w:rPr>
+        <w:t>-Modell oder Naives-Bayes-Klassifi</w:t>
       </w:r>
       <w:r>
         <w:rPr>
@@ -2139,43 +1914,7 @@
           <w:sz w:val="23"/>
           <w:szCs w:val="23"/>
         </w:rPr>
-        <w:t>Der Naive-</w:t>
-      </w:r>
-      <w:proofErr w:type="spellStart"/>
-      <w:r>
-        <w:rPr>
-          <w:rFonts w:cstheme="minorHAnsi"/>
-          <w:sz w:val="23"/>
-          <w:szCs w:val="23"/>
-        </w:rPr>
-        <w:t>Bayes</w:t>
-      </w:r>
-      <w:proofErr w:type="spellEnd"/>
-      <w:r>
-        <w:rPr>
-          <w:rFonts w:cstheme="minorHAnsi"/>
-          <w:sz w:val="23"/>
-          <w:szCs w:val="23"/>
-        </w:rPr>
-        <w:t>-</w:t>
-      </w:r>
-      <w:proofErr w:type="spellStart"/>
-      <w:r>
-        <w:rPr>
-          <w:rFonts w:cstheme="minorHAnsi"/>
-          <w:sz w:val="23"/>
-          <w:szCs w:val="23"/>
-        </w:rPr>
-        <w:t>Klassifikator</w:t>
-      </w:r>
-      <w:proofErr w:type="spellEnd"/>
-      <w:r>
-        <w:rPr>
-          <w:rFonts w:cstheme="minorHAnsi"/>
-          <w:sz w:val="23"/>
-          <w:szCs w:val="23"/>
-        </w:rPr>
-        <w:t xml:space="preserve"> versucht jedes einzelne Objekt derjenigen Klasse zuzuordnen, zu der es am wahrscheinlichsten gehört. </w:t>
+        <w:t xml:space="preserve">Der Naive-Bayes-Klassifikator versucht jedes einzelne Objekt derjenigen Klasse zuzuordnen, zu der es am wahrscheinlichsten gehört. </w:t>
       </w:r>
       <w:r>
         <w:rPr>
@@ -2242,9 +1981,8 @@
           <w:sz w:val="23"/>
           <w:szCs w:val="23"/>
         </w:rPr>
-        <w:t>P(</w:t>
-      </w:r>
-      <w:proofErr w:type="spellStart"/>
+        <w:t>P(c</w:t>
+      </w:r>
       <w:r>
         <w:rPr>
           <w:rFonts w:ascii="Liberation Serif" w:hAnsi="Liberation Serif" w:cstheme="minorHAnsi"/>
@@ -2252,7 +1990,7 @@
           <w:sz w:val="23"/>
           <w:szCs w:val="23"/>
         </w:rPr>
-        <w:t>c</w:t>
+        <w:t>|o</w:t>
       </w:r>
       <w:r>
         <w:rPr>
@@ -2261,16 +1999,6 @@
           <w:sz w:val="23"/>
           <w:szCs w:val="23"/>
         </w:rPr>
-        <w:t>|o</w:t>
-      </w:r>
-      <w:proofErr w:type="spellEnd"/>
-      <w:r>
-        <w:rPr>
-          <w:rFonts w:ascii="Liberation Serif" w:hAnsi="Liberation Serif" w:cstheme="minorHAnsi"/>
-          <w:i/>
-          <w:sz w:val="23"/>
-          <w:szCs w:val="23"/>
-        </w:rPr>
         <w:t>)</w:t>
       </w:r>
       <w:r>
@@ -2287,25 +2015,7 @@
           <w:sz w:val="23"/>
           <w:szCs w:val="23"/>
         </w:rPr>
-        <w:t xml:space="preserve"> wird die vom </w:t>
-      </w:r>
-      <w:proofErr w:type="spellStart"/>
-      <w:r>
-        <w:rPr>
-          <w:rFonts w:cstheme="minorHAnsi"/>
-          <w:sz w:val="23"/>
-          <w:szCs w:val="23"/>
-        </w:rPr>
-        <w:t>Klassifikator</w:t>
-      </w:r>
-      <w:proofErr w:type="spellEnd"/>
-      <w:r>
-        <w:rPr>
-          <w:rFonts w:cstheme="minorHAnsi"/>
-          <w:sz w:val="23"/>
-          <w:szCs w:val="23"/>
-        </w:rPr>
-        <w:t xml:space="preserve"> vorhergesagte Klasse.</w:t>
+        <w:t xml:space="preserve"> wird die vom Klassifikator vorhergesagte Klasse.</w:t>
       </w:r>
       <w:r>
         <w:rPr>
@@ -2386,7 +2096,7 @@
                     <a:blip r:embed="rId13" cstate="print">
                       <a:extLst>
                         <a:ext uri="{28A0092B-C50C-407E-A947-70E740481C1C}">
-                          <a14:useLocalDpi xmlns:a14="http://schemas.microsoft.com/office/drawing/2010/main" xmlns:wps="http://schemas.microsoft.com/office/word/2010/wordprocessingShape" xmlns:wpi="http://schemas.microsoft.com/office/word/2010/wordprocessingInk" xmlns:wpg="http://schemas.microsoft.com/office/word/2010/wordprocessingGroup" xmlns:w16se="http://schemas.microsoft.com/office/word/2015/wordml/symex" xmlns:w16cid="http://schemas.microsoft.com/office/word/2016/wordml/cid" xmlns:w15="http://schemas.microsoft.com/office/word/2012/wordml" xmlns:w14="http://schemas.microsoft.com/office/word/2010/wordml" xmlns:w="http://schemas.openxmlformats.org/wordprocessingml/2006/main" xmlns:w10="urn:schemas-microsoft-com:office:word" xmlns:wp14="http://schemas.microsoft.com/office/word/2010/wordprocessingDrawing" xmlns:v="urn:schemas-microsoft-com:vml" xmlns:o="urn:schemas-microsoft-com:office:office" xmlns:am3d="http://schemas.microsoft.com/office/drawing/2017/model3d" xmlns:aink="http://schemas.microsoft.com/office/drawing/2016/ink" xmlns:mc="http://schemas.openxmlformats.org/markup-compatibility/2006" xmlns:cx8="http://schemas.microsoft.com/office/drawing/2016/5/14/chartex" xmlns:cx7="http://schemas.microsoft.com/office/drawing/2016/5/13/chartex" xmlns:cx6="http://schemas.microsoft.com/office/drawing/2016/5/12/chartex" xmlns:cx5="http://schemas.microsoft.com/office/drawing/2016/5/11/chartex" xmlns:cx4="http://schemas.microsoft.com/office/drawing/2016/5/10/chartex" xmlns:cx3="http://schemas.microsoft.com/office/drawing/2016/5/9/chartex" xmlns:cx2="http://schemas.microsoft.com/office/drawing/2015/10/21/chartex" xmlns:cx1="http://schemas.microsoft.com/office/drawing/2015/9/8/chartex" xmlns:cx="http://schemas.microsoft.com/office/drawing/2014/chartex" xmlns:wpc="http://schemas.microsoft.com/office/word/2010/wordprocessingCanvas" xmlns="" val="0"/>
+                          <a14:useLocalDpi xmlns:a14="http://schemas.microsoft.com/office/drawing/2010/main" val="0"/>
                         </a:ext>
                       </a:extLst>
                     </a:blip>
@@ -2431,25 +2141,7 @@
           <w:sz w:val="23"/>
           <w:szCs w:val="23"/>
         </w:rPr>
-        <w:t xml:space="preserve">Mit dem </w:t>
-      </w:r>
-      <w:proofErr w:type="spellStart"/>
-      <w:r>
-        <w:rPr>
-          <w:rFonts w:cstheme="minorHAnsi"/>
-          <w:sz w:val="23"/>
-          <w:szCs w:val="23"/>
-        </w:rPr>
-        <w:t>Bayes’schen</w:t>
-      </w:r>
-      <w:proofErr w:type="spellEnd"/>
-      <w:r>
-        <w:rPr>
-          <w:rFonts w:cstheme="minorHAnsi"/>
-          <w:sz w:val="23"/>
-          <w:szCs w:val="23"/>
-        </w:rPr>
-        <w:t xml:space="preserve"> Theorem folgt:</w:t>
+        <w:t>Mit dem Bayes’schen Theorem folgt:</w:t>
       </w:r>
     </w:p>
     <w:p>
@@ -2492,7 +2184,7 @@
                     <a:blip r:embed="rId14" cstate="print">
                       <a:extLst>
                         <a:ext uri="{28A0092B-C50C-407E-A947-70E740481C1C}">
-                          <a14:useLocalDpi xmlns:a14="http://schemas.microsoft.com/office/drawing/2010/main" xmlns:wps="http://schemas.microsoft.com/office/word/2010/wordprocessingShape" xmlns:wpi="http://schemas.microsoft.com/office/word/2010/wordprocessingInk" xmlns:wpg="http://schemas.microsoft.com/office/word/2010/wordprocessingGroup" xmlns:w16se="http://schemas.microsoft.com/office/word/2015/wordml/symex" xmlns:w16cid="http://schemas.microsoft.com/office/word/2016/wordml/cid" xmlns:w15="http://schemas.microsoft.com/office/word/2012/wordml" xmlns:w14="http://schemas.microsoft.com/office/word/2010/wordml" xmlns:w="http://schemas.openxmlformats.org/wordprocessingml/2006/main" xmlns:w10="urn:schemas-microsoft-com:office:word" xmlns:wp14="http://schemas.microsoft.com/office/word/2010/wordprocessingDrawing" xmlns:v="urn:schemas-microsoft-com:vml" xmlns:o="urn:schemas-microsoft-com:office:office" xmlns:am3d="http://schemas.microsoft.com/office/drawing/2017/model3d" xmlns:aink="http://schemas.microsoft.com/office/drawing/2016/ink" xmlns:mc="http://schemas.openxmlformats.org/markup-compatibility/2006" xmlns:cx8="http://schemas.microsoft.com/office/drawing/2016/5/14/chartex" xmlns:cx7="http://schemas.microsoft.com/office/drawing/2016/5/13/chartex" xmlns:cx6="http://schemas.microsoft.com/office/drawing/2016/5/12/chartex" xmlns:cx5="http://schemas.microsoft.com/office/drawing/2016/5/11/chartex" xmlns:cx4="http://schemas.microsoft.com/office/drawing/2016/5/10/chartex" xmlns:cx3="http://schemas.microsoft.com/office/drawing/2016/5/9/chartex" xmlns:cx2="http://schemas.microsoft.com/office/drawing/2015/10/21/chartex" xmlns:cx1="http://schemas.microsoft.com/office/drawing/2015/9/8/chartex" xmlns:cx="http://schemas.microsoft.com/office/drawing/2014/chartex" xmlns:wpc="http://schemas.microsoft.com/office/word/2010/wordprocessingCanvas" xmlns="" val="0"/>
+                          <a14:useLocalDpi xmlns:a14="http://schemas.microsoft.com/office/drawing/2010/main" val="0"/>
                         </a:ext>
                       </a:extLst>
                     </a:blip>
@@ -2615,7 +2307,7 @@
                     <a:blip r:embed="rId15" cstate="print">
                       <a:extLst>
                         <a:ext uri="{28A0092B-C50C-407E-A947-70E740481C1C}">
-                          <a14:useLocalDpi xmlns:a14="http://schemas.microsoft.com/office/drawing/2010/main" xmlns:wps="http://schemas.microsoft.com/office/word/2010/wordprocessingShape" xmlns:wpi="http://schemas.microsoft.com/office/word/2010/wordprocessingInk" xmlns:wpg="http://schemas.microsoft.com/office/word/2010/wordprocessingGroup" xmlns:w16se="http://schemas.microsoft.com/office/word/2015/wordml/symex" xmlns:w16cid="http://schemas.microsoft.com/office/word/2016/wordml/cid" xmlns:w15="http://schemas.microsoft.com/office/word/2012/wordml" xmlns:w14="http://schemas.microsoft.com/office/word/2010/wordml" xmlns:w="http://schemas.openxmlformats.org/wordprocessingml/2006/main" xmlns:w10="urn:schemas-microsoft-com:office:word" xmlns:wp14="http://schemas.microsoft.com/office/word/2010/wordprocessingDrawing" xmlns:v="urn:schemas-microsoft-com:vml" xmlns:o="urn:schemas-microsoft-com:office:office" xmlns:am3d="http://schemas.microsoft.com/office/drawing/2017/model3d" xmlns:aink="http://schemas.microsoft.com/office/drawing/2016/ink" xmlns:mc="http://schemas.openxmlformats.org/markup-compatibility/2006" xmlns:cx8="http://schemas.microsoft.com/office/drawing/2016/5/14/chartex" xmlns:cx7="http://schemas.microsoft.com/office/drawing/2016/5/13/chartex" xmlns:cx6="http://schemas.microsoft.com/office/drawing/2016/5/12/chartex" xmlns:cx5="http://schemas.microsoft.com/office/drawing/2016/5/11/chartex" xmlns:cx4="http://schemas.microsoft.com/office/drawing/2016/5/10/chartex" xmlns:cx3="http://schemas.microsoft.com/office/drawing/2016/5/9/chartex" xmlns:cx2="http://schemas.microsoft.com/office/drawing/2015/10/21/chartex" xmlns:cx1="http://schemas.microsoft.com/office/drawing/2015/9/8/chartex" xmlns:cx="http://schemas.microsoft.com/office/drawing/2014/chartex" xmlns:wpc="http://schemas.microsoft.com/office/word/2010/wordprocessingCanvas" xmlns="" val="0"/>
+                          <a14:useLocalDpi xmlns:a14="http://schemas.microsoft.com/office/drawing/2010/main" val="0"/>
                         </a:ext>
                       </a:extLst>
                     </a:blip>
@@ -2712,29 +2404,18 @@
           <w:sz w:val="23"/>
           <w:szCs w:val="23"/>
         </w:rPr>
-        <w:t xml:space="preserve">, …, </w:t>
-      </w:r>
-      <w:proofErr w:type="spellStart"/>
+        <w:t>, …, x</w:t>
+      </w:r>
       <w:r>
         <w:rPr>
           <w:rFonts w:ascii="Liberation Serif" w:hAnsi="Liberation Serif" w:cstheme="minorHAnsi"/>
           <w:i/>
           <w:sz w:val="23"/>
           <w:szCs w:val="23"/>
-        </w:rPr>
-        <w:t>x</w:t>
-      </w:r>
-      <w:r>
-        <w:rPr>
-          <w:rFonts w:ascii="Liberation Serif" w:hAnsi="Liberation Serif" w:cstheme="minorHAnsi"/>
-          <w:i/>
-          <w:sz w:val="23"/>
-          <w:szCs w:val="23"/>
           <w:vertAlign w:val="subscript"/>
         </w:rPr>
         <w:t>n</w:t>
       </w:r>
-      <w:proofErr w:type="spellEnd"/>
       <w:r>
         <w:rPr>
           <w:rFonts w:cstheme="minorHAnsi"/>
@@ -2793,7 +2474,7 @@
                     <a:blip r:embed="rId16" cstate="print">
                       <a:extLst>
                         <a:ext uri="{28A0092B-C50C-407E-A947-70E740481C1C}">
-                          <a14:useLocalDpi xmlns:a14="http://schemas.microsoft.com/office/drawing/2010/main" xmlns:wps="http://schemas.microsoft.com/office/word/2010/wordprocessingShape" xmlns:wpi="http://schemas.microsoft.com/office/word/2010/wordprocessingInk" xmlns:wpg="http://schemas.microsoft.com/office/word/2010/wordprocessingGroup" xmlns:w16se="http://schemas.microsoft.com/office/word/2015/wordml/symex" xmlns:w16cid="http://schemas.microsoft.com/office/word/2016/wordml/cid" xmlns:w15="http://schemas.microsoft.com/office/word/2012/wordml" xmlns:w14="http://schemas.microsoft.com/office/word/2010/wordml" xmlns:w="http://schemas.openxmlformats.org/wordprocessingml/2006/main" xmlns:w10="urn:schemas-microsoft-com:office:word" xmlns:wp14="http://schemas.microsoft.com/office/word/2010/wordprocessingDrawing" xmlns:v="urn:schemas-microsoft-com:vml" xmlns:o="urn:schemas-microsoft-com:office:office" xmlns:am3d="http://schemas.microsoft.com/office/drawing/2017/model3d" xmlns:aink="http://schemas.microsoft.com/office/drawing/2016/ink" xmlns:mc="http://schemas.openxmlformats.org/markup-compatibility/2006" xmlns:cx8="http://schemas.microsoft.com/office/drawing/2016/5/14/chartex" xmlns:cx7="http://schemas.microsoft.com/office/drawing/2016/5/13/chartex" xmlns:cx6="http://schemas.microsoft.com/office/drawing/2016/5/12/chartex" xmlns:cx5="http://schemas.microsoft.com/office/drawing/2016/5/11/chartex" xmlns:cx4="http://schemas.microsoft.com/office/drawing/2016/5/10/chartex" xmlns:cx3="http://schemas.microsoft.com/office/drawing/2016/5/9/chartex" xmlns:cx2="http://schemas.microsoft.com/office/drawing/2015/10/21/chartex" xmlns:cx1="http://schemas.microsoft.com/office/drawing/2015/9/8/chartex" xmlns:cx="http://schemas.microsoft.com/office/drawing/2014/chartex" xmlns:wpc="http://schemas.microsoft.com/office/word/2010/wordprocessingCanvas" xmlns="" val="0"/>
+                          <a14:useLocalDpi xmlns:a14="http://schemas.microsoft.com/office/drawing/2010/main" val="0"/>
                         </a:ext>
                       </a:extLst>
                     </a:blip>
@@ -2889,7 +2570,7 @@
                     <a:blip r:embed="rId17" cstate="print">
                       <a:extLst>
                         <a:ext uri="{28A0092B-C50C-407E-A947-70E740481C1C}">
-                          <a14:useLocalDpi xmlns:a14="http://schemas.microsoft.com/office/drawing/2010/main" xmlns:wps="http://schemas.microsoft.com/office/word/2010/wordprocessingShape" xmlns:wpi="http://schemas.microsoft.com/office/word/2010/wordprocessingInk" xmlns:wpg="http://schemas.microsoft.com/office/word/2010/wordprocessingGroup" xmlns:w16se="http://schemas.microsoft.com/office/word/2015/wordml/symex" xmlns:w16cid="http://schemas.microsoft.com/office/word/2016/wordml/cid" xmlns:w15="http://schemas.microsoft.com/office/word/2012/wordml" xmlns:w14="http://schemas.microsoft.com/office/word/2010/wordml" xmlns:w="http://schemas.openxmlformats.org/wordprocessingml/2006/main" xmlns:w10="urn:schemas-microsoft-com:office:word" xmlns:wp14="http://schemas.microsoft.com/office/word/2010/wordprocessingDrawing" xmlns:v="urn:schemas-microsoft-com:vml" xmlns:o="urn:schemas-microsoft-com:office:office" xmlns:am3d="http://schemas.microsoft.com/office/drawing/2017/model3d" xmlns:aink="http://schemas.microsoft.com/office/drawing/2016/ink" xmlns:mc="http://schemas.openxmlformats.org/markup-compatibility/2006" xmlns:cx8="http://schemas.microsoft.com/office/drawing/2016/5/14/chartex" xmlns:cx7="http://schemas.microsoft.com/office/drawing/2016/5/13/chartex" xmlns:cx6="http://schemas.microsoft.com/office/drawing/2016/5/12/chartex" xmlns:cx5="http://schemas.microsoft.com/office/drawing/2016/5/11/chartex" xmlns:cx4="http://schemas.microsoft.com/office/drawing/2016/5/10/chartex" xmlns:cx3="http://schemas.microsoft.com/office/drawing/2016/5/9/chartex" xmlns:cx2="http://schemas.microsoft.com/office/drawing/2015/10/21/chartex" xmlns:cx1="http://schemas.microsoft.com/office/drawing/2015/9/8/chartex" xmlns:cx="http://schemas.microsoft.com/office/drawing/2014/chartex" xmlns:wpc="http://schemas.microsoft.com/office/word/2010/wordprocessingCanvas" xmlns="" val="0"/>
+                          <a14:useLocalDpi xmlns:a14="http://schemas.microsoft.com/office/drawing/2010/main" val="0"/>
                         </a:ext>
                       </a:extLst>
                     </a:blip>
@@ -3006,23 +2687,7 @@
           <w:sz w:val="23"/>
           <w:szCs w:val="23"/>
         </w:rPr>
-        <w:t xml:space="preserve">Der </w:t>
-      </w:r>
-      <w:proofErr w:type="spellStart"/>
-      <w:r>
-        <w:rPr>
-          <w:sz w:val="23"/>
-          <w:szCs w:val="23"/>
-        </w:rPr>
-        <w:t>Klassifikator</w:t>
-      </w:r>
-      <w:proofErr w:type="spellEnd"/>
-      <w:r>
-        <w:rPr>
-          <w:sz w:val="23"/>
-          <w:szCs w:val="23"/>
-        </w:rPr>
-        <w:t xml:space="preserve"> wurde vollständig in Python 3 implementiert und das Programm läuft ohne sichtbare GUI.  Zum Ausführen des Programms muss die reviews.csv Datei im selben Ordner liegen wie NaiveBayesClassifier.py. </w:t>
+        <w:t xml:space="preserve">Der Klassifikator wurde vollständig in Python 3 implementiert und das Programm läuft ohne sichtbare GUI.  Zum Ausführen des Programms muss die reviews.csv Datei im selben Ordner liegen wie NaiveBayesClassifier.py. </w:t>
       </w:r>
     </w:p>
     <w:p/>
@@ -3099,23 +2764,7 @@
           <w:sz w:val="23"/>
           <w:szCs w:val="23"/>
         </w:rPr>
-        <w:t xml:space="preserve"> des Naive-</w:t>
-      </w:r>
-      <w:proofErr w:type="spellStart"/>
-      <w:r>
-        <w:rPr>
-          <w:sz w:val="23"/>
-          <w:szCs w:val="23"/>
-        </w:rPr>
-        <w:t>Bayes</w:t>
-      </w:r>
-      <w:proofErr w:type="spellEnd"/>
-      <w:r>
-        <w:rPr>
-          <w:sz w:val="23"/>
-          <w:szCs w:val="23"/>
-        </w:rPr>
-        <w:t xml:space="preserve"> Algorithmus mussten zunächst Daten akquiriert werden. Dazu wurden die Bewertungen für </w:t>
+        <w:t xml:space="preserve"> des Naive-Bayes Algorithmus mussten zunächst Daten akquiriert werden. Dazu wurden die Bewertungen für </w:t>
       </w:r>
       <w:r>
         <w:rPr>
@@ -3179,25 +2828,23 @@
           <w:sz w:val="23"/>
           <w:szCs w:val="23"/>
         </w:rPr>
-        <w:t xml:space="preserve"> auf der Seite </w:t>
-      </w:r>
-      <w:proofErr w:type="spellStart"/>
-      <w:r>
-        <w:rPr>
-          <w:rFonts w:cstheme="minorHAnsi"/>
-          <w:sz w:val="23"/>
-          <w:szCs w:val="23"/>
-        </w:rPr>
-        <w:t>Tripadvisor</w:t>
-      </w:r>
-      <w:proofErr w:type="spellEnd"/>
-      <w:r>
-        <w:rPr>
-          <w:rFonts w:cstheme="minorHAnsi"/>
-          <w:sz w:val="23"/>
-          <w:szCs w:val="23"/>
-        </w:rPr>
-        <w:t xml:space="preserve"> gesammelt und in einer Komma-separierten </w:t>
+        <w:t xml:space="preserve"> auf der Seite Trip</w:t>
+      </w:r>
+      <w:r>
+        <w:rPr>
+          <w:rFonts w:cstheme="minorHAnsi"/>
+          <w:sz w:val="23"/>
+          <w:szCs w:val="23"/>
+        </w:rPr>
+        <w:t>A</w:t>
+      </w:r>
+      <w:r>
+        <w:rPr>
+          <w:rFonts w:cstheme="minorHAnsi"/>
+          <w:sz w:val="23"/>
+          <w:szCs w:val="23"/>
+        </w:rPr>
+        <w:t xml:space="preserve">dvisor gesammelt und in einer Komma-separierten </w:t>
       </w:r>
       <w:r>
         <w:rPr>
@@ -3263,25 +2910,7 @@
           <w:sz w:val="23"/>
           <w:szCs w:val="23"/>
         </w:rPr>
-        <w:t xml:space="preserve">Zur Integration der Daten in das Programm wurde eine </w:t>
-      </w:r>
-      <w:proofErr w:type="spellStart"/>
-      <w:r>
-        <w:rPr>
-          <w:rFonts w:cstheme="minorHAnsi"/>
-          <w:sz w:val="23"/>
-          <w:szCs w:val="23"/>
-        </w:rPr>
-        <w:t>readData</w:t>
-      </w:r>
-      <w:proofErr w:type="spellEnd"/>
-      <w:r>
-        <w:rPr>
-          <w:rFonts w:cstheme="minorHAnsi"/>
-          <w:sz w:val="23"/>
-          <w:szCs w:val="23"/>
-        </w:rPr>
-        <w:t xml:space="preserve">-Funktion implementiert, die die Datensätze in der </w:t>
+        <w:t xml:space="preserve">Zur Integration der Daten in das Programm wurde eine readData-Funktion implementiert, die die Datensätze in der </w:t>
       </w:r>
       <w:r>
         <w:rPr>
@@ -3359,39 +2988,7 @@
           <w:sz w:val="23"/>
           <w:szCs w:val="23"/>
         </w:rPr>
-        <w:t>Der Naive-</w:t>
-      </w:r>
-      <w:proofErr w:type="spellStart"/>
-      <w:r>
-        <w:rPr>
-          <w:sz w:val="23"/>
-          <w:szCs w:val="23"/>
-        </w:rPr>
-        <w:t>Bayes</w:t>
-      </w:r>
-      <w:proofErr w:type="spellEnd"/>
-      <w:r>
-        <w:rPr>
-          <w:sz w:val="23"/>
-          <w:szCs w:val="23"/>
-        </w:rPr>
-        <w:t>-Algorithmus wird in einer eigenen Klasse „</w:t>
-      </w:r>
-      <w:proofErr w:type="spellStart"/>
-      <w:r>
-        <w:rPr>
-          <w:sz w:val="23"/>
-          <w:szCs w:val="23"/>
-        </w:rPr>
-        <w:t>NaiveBayesClassifier</w:t>
-      </w:r>
-      <w:proofErr w:type="spellEnd"/>
-      <w:r>
-        <w:rPr>
-          <w:sz w:val="23"/>
-          <w:szCs w:val="23"/>
-        </w:rPr>
-        <w:t xml:space="preserve">“ implementiert. Dazu werden zunächst wichtige Klassenvariablen deklariert, in denen später die Wahrscheinlichkeiten der einzelnen Klassen, die durch die Gesamtbewertungen repräsentiert werden, sowie die </w:t>
+        <w:t xml:space="preserve">Der Naive-Bayes-Algorithmus wird in einer eigenen Klasse „NaiveBayesClassifier“ implementiert. Dazu werden zunächst wichtige Klassenvariablen deklariert, in denen später die Wahrscheinlichkeiten der einzelnen Klassen, die durch die Gesamtbewertungen repräsentiert werden, sowie die </w:t>
       </w:r>
       <w:r>
         <w:rPr>
@@ -3422,55 +3019,7 @@
           <w:sz w:val="23"/>
           <w:szCs w:val="23"/>
         </w:rPr>
-        <w:t xml:space="preserve">Durch Aufruf der </w:t>
-      </w:r>
-      <w:proofErr w:type="spellStart"/>
-      <w:r>
-        <w:rPr>
-          <w:sz w:val="23"/>
-          <w:szCs w:val="23"/>
-        </w:rPr>
-        <w:t>train</w:t>
-      </w:r>
-      <w:proofErr w:type="spellEnd"/>
-      <w:r>
-        <w:rPr>
-          <w:sz w:val="23"/>
-          <w:szCs w:val="23"/>
-        </w:rPr>
-        <w:t xml:space="preserve">-Funktion, die als </w:t>
-      </w:r>
-      <w:proofErr w:type="spellStart"/>
-      <w:r>
-        <w:rPr>
-          <w:sz w:val="23"/>
-          <w:szCs w:val="23"/>
-        </w:rPr>
-        <w:t>Übergabeparameter</w:t>
-      </w:r>
-      <w:proofErr w:type="spellEnd"/>
-      <w:r>
-        <w:rPr>
-          <w:sz w:val="23"/>
-          <w:szCs w:val="23"/>
-        </w:rPr>
-        <w:t xml:space="preserve"> die strukturierten Daten der </w:t>
-      </w:r>
-      <w:proofErr w:type="spellStart"/>
-      <w:r>
-        <w:rPr>
-          <w:sz w:val="23"/>
-          <w:szCs w:val="23"/>
-        </w:rPr>
-        <w:t>readData</w:t>
-      </w:r>
-      <w:proofErr w:type="spellEnd"/>
-      <w:r>
-        <w:rPr>
-          <w:sz w:val="23"/>
-          <w:szCs w:val="23"/>
-        </w:rPr>
-        <w:t xml:space="preserve">-Funktion erwartet, werden sowohl die </w:t>
+        <w:t xml:space="preserve">Durch Aufruf der train-Funktion, die als Übergabeparameter die strukturierten Daten der readData-Funktion erwartet, werden sowohl die </w:t>
       </w:r>
       <w:r>
         <w:rPr>
@@ -3478,39 +3027,7 @@
           <w:szCs w:val="23"/>
         </w:rPr>
         <w:lastRenderedPageBreak/>
-        <w:t xml:space="preserve">Klassenwahrscheinlichkeiten als auch die </w:t>
-      </w:r>
-      <w:proofErr w:type="spellStart"/>
-      <w:r>
-        <w:rPr>
-          <w:sz w:val="23"/>
-          <w:szCs w:val="23"/>
-        </w:rPr>
-        <w:t>Featurewahrscheinlichkeiten</w:t>
-      </w:r>
-      <w:proofErr w:type="spellEnd"/>
-      <w:r>
-        <w:rPr>
-          <w:sz w:val="23"/>
-          <w:szCs w:val="23"/>
-        </w:rPr>
-        <w:t xml:space="preserve"> in zwei separaten Methoden berechnet. Das Ermitteln der Klassenwahrscheinlichkeiten erfolgt durch Auszählen der absoluten </w:t>
-      </w:r>
-      <w:proofErr w:type="spellStart"/>
-      <w:r>
-        <w:rPr>
-          <w:sz w:val="23"/>
-          <w:szCs w:val="23"/>
-        </w:rPr>
-        <w:t>Auftretenswahrscheinlichkeiten</w:t>
-      </w:r>
-      <w:proofErr w:type="spellEnd"/>
-      <w:r>
-        <w:rPr>
-          <w:sz w:val="23"/>
-          <w:szCs w:val="23"/>
-        </w:rPr>
-        <w:t xml:space="preserve"> der einzelnen Klassen und anschließendem Teilen dieser Wahrscheinlichkeiten durch die Anzahl der Datensätze. </w:t>
+        <w:t xml:space="preserve">Klassenwahrscheinlichkeiten als auch die Featurewahrscheinlichkeiten in zwei separaten Methoden berechnet. Das Ermitteln der Klassenwahrscheinlichkeiten erfolgt durch Auszählen der absoluten Auftretenswahrscheinlichkeiten der einzelnen Klassen und anschließendem Teilen dieser Wahrscheinlichkeiten durch die Anzahl der Datensätze. </w:t>
       </w:r>
       <w:r>
         <w:rPr>
@@ -3524,23 +3041,7 @@
           <w:sz w:val="23"/>
           <w:szCs w:val="23"/>
         </w:rPr>
-        <w:t xml:space="preserve"> Anhand dieser Werte kann der </w:t>
-      </w:r>
-      <w:proofErr w:type="spellStart"/>
-      <w:r>
-        <w:rPr>
-          <w:sz w:val="23"/>
-          <w:szCs w:val="23"/>
-        </w:rPr>
-        <w:t>Klassifizierer</w:t>
-      </w:r>
-      <w:proofErr w:type="spellEnd"/>
-      <w:r>
-        <w:rPr>
-          <w:sz w:val="23"/>
-          <w:szCs w:val="23"/>
-        </w:rPr>
-        <w:t xml:space="preserve"> nun Vorhersagen über unbekannte Daten treffen. </w:t>
+        <w:t xml:space="preserve"> Anhand dieser Werte kann der Klassifizierer nun Vorhersagen über unbekannte Daten treffen. </w:t>
       </w:r>
     </w:p>
     <w:p>
@@ -3557,23 +3058,7 @@
           <w:sz w:val="23"/>
           <w:szCs w:val="23"/>
         </w:rPr>
-        <w:t xml:space="preserve">Zur Klassifizierung kann nun die </w:t>
-      </w:r>
-      <w:proofErr w:type="spellStart"/>
-      <w:r>
-        <w:rPr>
-          <w:sz w:val="23"/>
-          <w:szCs w:val="23"/>
-        </w:rPr>
-        <w:t>classify</w:t>
-      </w:r>
-      <w:proofErr w:type="spellEnd"/>
-      <w:r>
-        <w:rPr>
-          <w:sz w:val="23"/>
-          <w:szCs w:val="23"/>
-        </w:rPr>
-        <w:t xml:space="preserve">-Methode genutzt werden, die eine Liste aus den 4 Teilbewertungen eines Restaurants erwartet. </w:t>
+        <w:t xml:space="preserve">Zur Klassifizierung kann nun die classify-Methode genutzt werden, die eine Liste aus den 4 Teilbewertungen eines Restaurants erwartet. </w:t>
       </w:r>
       <w:r>
         <w:rPr>
@@ -3601,23 +3086,7 @@
           <w:sz w:val="23"/>
           <w:szCs w:val="23"/>
         </w:rPr>
-        <w:t>P(</w:t>
-      </w:r>
-      <w:proofErr w:type="spellStart"/>
-      <w:r>
-        <w:rPr>
-          <w:sz w:val="23"/>
-          <w:szCs w:val="23"/>
-        </w:rPr>
-        <w:t>Teilbewertung|Klasse</w:t>
-      </w:r>
-      <w:proofErr w:type="spellEnd"/>
-      <w:r>
-        <w:rPr>
-          <w:sz w:val="23"/>
-          <w:szCs w:val="23"/>
-        </w:rPr>
-        <w:t>) nachgeschlagen und multipliziert.  Anschließend wird die Wahrscheinlichkeit für die Klasse se</w:t>
+        <w:t>P(Teilbewertung|Klasse) nachgeschlagen und multipliziert.  Anschließend wird die Wahrscheinlichkeit für die Klasse se</w:t>
       </w:r>
       <w:r>
         <w:rPr>
@@ -3631,23 +3100,7 @@
           <w:sz w:val="23"/>
           <w:szCs w:val="23"/>
         </w:rPr>
-        <w:t xml:space="preserve"> mit diesem Wert multipliziert. Diejenige Klasse, für die der berechnete Wert am größten ist, ist nun die wahrscheinlichste Klasse des unbekannten Restaurants und bildet somit die Vorhersage des </w:t>
-      </w:r>
-      <w:proofErr w:type="spellStart"/>
-      <w:r>
-        <w:rPr>
-          <w:sz w:val="23"/>
-          <w:szCs w:val="23"/>
-        </w:rPr>
-        <w:t>Klassifikators</w:t>
-      </w:r>
-      <w:proofErr w:type="spellEnd"/>
-      <w:r>
-        <w:rPr>
-          <w:sz w:val="23"/>
-          <w:szCs w:val="23"/>
-        </w:rPr>
-        <w:t xml:space="preserve">. </w:t>
+        <w:t xml:space="preserve"> mit diesem Wert multipliziert. Diejenige Klasse, für die der berechnete Wert am größten ist, ist nun die wahrscheinlichste Klasse des unbekannten Restaurants und bildet somit die Vorhersage des Klassifikators. </w:t>
       </w:r>
     </w:p>
     <w:p>
@@ -3664,39 +3117,7 @@
           <w:sz w:val="23"/>
           <w:szCs w:val="23"/>
         </w:rPr>
-        <w:t xml:space="preserve">Desweiteren kann mithilfe der </w:t>
-      </w:r>
-      <w:proofErr w:type="spellStart"/>
-      <w:r>
-        <w:rPr>
-          <w:sz w:val="23"/>
-          <w:szCs w:val="23"/>
-        </w:rPr>
-        <w:t>classifyAll</w:t>
-      </w:r>
-      <w:proofErr w:type="spellEnd"/>
-      <w:r>
-        <w:rPr>
-          <w:sz w:val="23"/>
-          <w:szCs w:val="23"/>
-        </w:rPr>
-        <w:t xml:space="preserve">-Methode eine größere Menge an Datensätzen klassifiziert werden, indem für jeden einzelnen Datensatz der Menge die </w:t>
-      </w:r>
-      <w:proofErr w:type="spellStart"/>
-      <w:r>
-        <w:rPr>
-          <w:sz w:val="23"/>
-          <w:szCs w:val="23"/>
-        </w:rPr>
-        <w:t>classify</w:t>
-      </w:r>
-      <w:proofErr w:type="spellEnd"/>
-      <w:r>
-        <w:rPr>
-          <w:sz w:val="23"/>
-          <w:szCs w:val="23"/>
-        </w:rPr>
-        <w:t xml:space="preserve">-Methode aufgerufen wird. Da die Methode zur Berechnung der </w:t>
+        <w:t xml:space="preserve">Desweiteren kann mithilfe der classifyAll-Methode eine größere Menge an Datensätzen klassifiziert werden, indem für jeden einzelnen Datensatz der Menge die classify-Methode aufgerufen wird. Da die Methode zur Berechnung der </w:t>
       </w:r>
       <w:r>
         <w:rPr>
@@ -3710,78 +3131,14 @@
           <w:sz w:val="23"/>
           <w:szCs w:val="23"/>
         </w:rPr>
-        <w:t xml:space="preserve"> des </w:t>
-      </w:r>
-      <w:proofErr w:type="spellStart"/>
-      <w:r>
-        <w:rPr>
-          <w:sz w:val="23"/>
-          <w:szCs w:val="23"/>
-        </w:rPr>
-        <w:t>Klassifizierers</w:t>
-      </w:r>
-      <w:proofErr w:type="spellEnd"/>
-      <w:r>
-        <w:rPr>
-          <w:sz w:val="23"/>
-          <w:szCs w:val="23"/>
-        </w:rPr>
-        <w:t xml:space="preserve"> dienen soll, müssen die Gesamtbewertungen der übergebenen Restaurants bereits bekannt sein. Die </w:t>
-      </w:r>
-      <w:proofErr w:type="spellStart"/>
-      <w:r>
-        <w:rPr>
-          <w:sz w:val="23"/>
-          <w:szCs w:val="23"/>
-        </w:rPr>
-        <w:t>Accuracy</w:t>
-      </w:r>
-      <w:proofErr w:type="spellEnd"/>
-      <w:r>
-        <w:rPr>
-          <w:sz w:val="23"/>
-          <w:szCs w:val="23"/>
-        </w:rPr>
-        <w:t xml:space="preserve"> wird nun berechnet, indem der </w:t>
-      </w:r>
-      <w:proofErr w:type="spellStart"/>
-      <w:r>
-        <w:rPr>
-          <w:sz w:val="23"/>
-          <w:szCs w:val="23"/>
-        </w:rPr>
-        <w:t>Klassifizierer</w:t>
-      </w:r>
-      <w:proofErr w:type="spellEnd"/>
-      <w:r>
-        <w:rPr>
-          <w:sz w:val="23"/>
-          <w:szCs w:val="23"/>
-        </w:rPr>
-        <w:t xml:space="preserve"> für jedes einzelne Restaurant eine Vorhersage trifft und diese anschließend mit der wahren Gesamtbewertung verglichen wird. </w:t>
-      </w:r>
-      <w:r>
-        <w:rPr>
-          <w:sz w:val="23"/>
-          <w:szCs w:val="23"/>
-        </w:rPr>
-        <w:t xml:space="preserve">Der Anteil der korrekt klassifizierten Restaurants an der Gesamtmenge aller klassifizierten Restaurants spiegelt dann die Genauigkeit des </w:t>
-      </w:r>
-      <w:proofErr w:type="spellStart"/>
-      <w:r>
-        <w:rPr>
-          <w:sz w:val="23"/>
-          <w:szCs w:val="23"/>
-        </w:rPr>
-        <w:t>Klassifikators</w:t>
-      </w:r>
-      <w:proofErr w:type="spellEnd"/>
-      <w:r>
-        <w:rPr>
-          <w:sz w:val="23"/>
-          <w:szCs w:val="23"/>
-        </w:rPr>
-        <w:t xml:space="preserve"> wieder.  </w:t>
+        <w:t xml:space="preserve"> des Klassifizierers dienen soll, müssen die Gesamtbewertungen der übergebenen Restaurants bereits bekannt sein. Die Accuracy wird nun berechnet, indem der Klassifizierer für jedes einzelne Restaurant eine Vorhersage trifft und diese anschließend mit der wahren Gesamtbewertung verglichen wird. </w:t>
+      </w:r>
+      <w:r>
+        <w:rPr>
+          <w:sz w:val="23"/>
+          <w:szCs w:val="23"/>
+        </w:rPr>
+        <w:t xml:space="preserve">Der Anteil der korrekt klassifizierten Restaurants an der Gesamtmenge aller klassifizierten Restaurants spiegelt dann die Genauigkeit des Klassifikators wieder.  </w:t>
       </w:r>
     </w:p>
     <w:p>
@@ -3849,36 +3206,25 @@
           <w:sz w:val="40"/>
           <w:szCs w:val="40"/>
         </w:rPr>
-        <w:t xml:space="preserve">Optimierung und Vergleich mit </w:t>
-      </w:r>
-      <w:proofErr w:type="spellStart"/>
-      <w:r>
+        <w:t>Optimierung und Vergleich mit Weka</w:t>
+      </w:r>
+      <w:bookmarkEnd w:id="8"/>
+    </w:p>
+    <w:p/>
+    <w:p>
+      <w:pPr>
+        <w:pStyle w:val="berschrift2"/>
         <w:rPr>
           <w:rFonts w:asciiTheme="minorHAnsi" w:hAnsiTheme="minorHAnsi"/>
-          <w:sz w:val="40"/>
-          <w:szCs w:val="40"/>
-        </w:rPr>
-        <w:t>Weka</w:t>
-      </w:r>
-      <w:bookmarkEnd w:id="8"/>
-      <w:proofErr w:type="spellEnd"/>
-    </w:p>
-    <w:p/>
-    <w:p>
-      <w:pPr>
-        <w:pStyle w:val="berschrift2"/>
+        </w:rPr>
+      </w:pPr>
+      <w:bookmarkStart w:id="9" w:name="_Toc492324091"/>
+      <w:r>
         <w:rPr>
           <w:rFonts w:asciiTheme="minorHAnsi" w:hAnsiTheme="minorHAnsi"/>
         </w:rPr>
-      </w:pPr>
-      <w:bookmarkStart w:id="9" w:name="_Toc492324091"/>
-      <w:r>
-        <w:rPr>
-          <w:rFonts w:asciiTheme="minorHAnsi" w:hAnsiTheme="minorHAnsi"/>
-        </w:rPr>
         <w:t xml:space="preserve">4.1 </w:t>
       </w:r>
-      <w:proofErr w:type="spellStart"/>
       <w:r>
         <w:rPr>
           <w:rFonts w:asciiTheme="minorHAnsi" w:hAnsiTheme="minorHAnsi"/>
@@ -3888,7 +3234,6 @@
         <w:t>Optimierungen</w:t>
       </w:r>
       <w:bookmarkEnd w:id="9"/>
-      <w:proofErr w:type="spellEnd"/>
     </w:p>
     <w:p>
       <w:pPr>
@@ -4001,69 +3346,21 @@
           <w:sz w:val="23"/>
           <w:szCs w:val="23"/>
         </w:rPr>
-        <w:t xml:space="preserve">Entsprechend dieser Formel wurden die </w:t>
-      </w:r>
-      <w:proofErr w:type="spellStart"/>
-      <w:r>
-        <w:rPr>
-          <w:sz w:val="23"/>
-          <w:szCs w:val="23"/>
-        </w:rPr>
-        <w:t>classify</w:t>
-      </w:r>
-      <w:proofErr w:type="spellEnd"/>
-      <w:r>
-        <w:rPr>
-          <w:sz w:val="23"/>
-          <w:szCs w:val="23"/>
-        </w:rPr>
-        <w:t xml:space="preserve">- und die </w:t>
-      </w:r>
-      <w:proofErr w:type="spellStart"/>
-      <w:r>
-        <w:rPr>
-          <w:sz w:val="23"/>
-          <w:szCs w:val="23"/>
-        </w:rPr>
-        <w:t>calculateFeatureProbabilities</w:t>
-      </w:r>
-      <w:proofErr w:type="spellEnd"/>
-      <w:r>
-        <w:rPr>
-          <w:sz w:val="23"/>
-          <w:szCs w:val="23"/>
-        </w:rPr>
-        <w:t>-Methoden angepasst. Da alle Ausgangswahrscheinlichkeiten der Features und Klassen zwischen 0 und 1 liegen, werden d</w:t>
-      </w:r>
-      <w:r>
-        <w:rPr>
-          <w:sz w:val="23"/>
-          <w:szCs w:val="23"/>
-        </w:rPr>
-        <w:t xml:space="preserve">iese Werte durch die </w:t>
-      </w:r>
-      <w:proofErr w:type="spellStart"/>
-      <w:r>
-        <w:rPr>
-          <w:sz w:val="23"/>
-          <w:szCs w:val="23"/>
-        </w:rPr>
-        <w:t>Logarithm</w:t>
-      </w:r>
-      <w:r>
-        <w:rPr>
-          <w:sz w:val="23"/>
-          <w:szCs w:val="23"/>
-        </w:rPr>
-        <w:t>ierung</w:t>
-      </w:r>
-      <w:proofErr w:type="spellEnd"/>
-      <w:r>
-        <w:rPr>
-          <w:sz w:val="23"/>
-          <w:szCs w:val="23"/>
-        </w:rPr>
-        <w:t xml:space="preserve"> negativ.</w:t>
+        <w:t>Entsprechend dieser Formel wurden die classify- und die calculateFeatureProbabilities-Methoden angepasst. Da alle Ausgangswahrscheinlichkeiten der Features und Klassen zwischen 0 und 1 liegen, werden d</w:t>
+      </w:r>
+      <w:r>
+        <w:rPr>
+          <w:sz w:val="23"/>
+          <w:szCs w:val="23"/>
+        </w:rPr>
+        <w:t>iese Werte durch die Logarithm</w:t>
+      </w:r>
+      <w:r>
+        <w:rPr>
+          <w:sz w:val="23"/>
+          <w:szCs w:val="23"/>
+        </w:rPr>
+        <w:t>ierung negativ.</w:t>
       </w:r>
     </w:p>
     <w:p>
@@ -4080,85 +3377,21 @@
           <w:sz w:val="23"/>
           <w:szCs w:val="23"/>
         </w:rPr>
-        <w:t>Neben dieser Umformung wurde das sogenannte Add-</w:t>
-      </w:r>
-      <w:proofErr w:type="spellStart"/>
-      <w:r>
-        <w:rPr>
-          <w:sz w:val="23"/>
-          <w:szCs w:val="23"/>
-        </w:rPr>
-        <w:t>One</w:t>
-      </w:r>
-      <w:proofErr w:type="spellEnd"/>
-      <w:r>
-        <w:rPr>
-          <w:sz w:val="23"/>
-          <w:szCs w:val="23"/>
-        </w:rPr>
-        <w:t xml:space="preserve"> </w:t>
-      </w:r>
-      <w:proofErr w:type="spellStart"/>
-      <w:r>
-        <w:rPr>
-          <w:sz w:val="23"/>
-          <w:szCs w:val="23"/>
-        </w:rPr>
-        <w:t>Smoothing</w:t>
-      </w:r>
-      <w:proofErr w:type="spellEnd"/>
-      <w:r>
-        <w:rPr>
-          <w:sz w:val="23"/>
-          <w:szCs w:val="23"/>
-        </w:rPr>
-        <w:t xml:space="preserve"> angewandt, da sonst die Wahrscheinlichkeit ungesehener Teilbewertungen 0 wäre, was den Algorithmus unbrauchbar machen würde, </w:t>
-      </w:r>
-      <w:r>
-        <w:rPr>
-          <w:sz w:val="23"/>
-          <w:szCs w:val="23"/>
-        </w:rPr>
-        <w:t xml:space="preserve">da das Produkt zur Berechnung der Wahrscheinlichkeit einer Klasse ebenso 0 werden würde. Auch die logarithmische Umformung würde nicht mehr funktionieren, da log(0) nicht definiert ist. Ohne </w:t>
-      </w:r>
-      <w:proofErr w:type="spellStart"/>
-      <w:r>
-        <w:rPr>
-          <w:sz w:val="23"/>
-          <w:szCs w:val="23"/>
-        </w:rPr>
-        <w:t>Smoothing</w:t>
-      </w:r>
-      <w:proofErr w:type="spellEnd"/>
-      <w:r>
-        <w:rPr>
-          <w:sz w:val="23"/>
-          <w:szCs w:val="23"/>
-        </w:rPr>
-        <w:t xml:space="preserve"> berechnet man die </w:t>
-      </w:r>
-      <w:r>
-        <w:rPr>
-          <w:sz w:val="23"/>
-          <w:szCs w:val="23"/>
-        </w:rPr>
-        <w:t xml:space="preserve">bedingten </w:t>
-      </w:r>
-      <w:proofErr w:type="spellStart"/>
-      <w:r>
-        <w:rPr>
-          <w:sz w:val="23"/>
-          <w:szCs w:val="23"/>
-        </w:rPr>
-        <w:t>Featurewahrscheinlichkeiten</w:t>
-      </w:r>
-      <w:proofErr w:type="spellEnd"/>
-      <w:r>
-        <w:rPr>
-          <w:sz w:val="23"/>
-          <w:szCs w:val="23"/>
-        </w:rPr>
-        <w:t xml:space="preserve"> folgendermaßen:</w:t>
+        <w:t xml:space="preserve">Neben dieser Umformung wurde das sogenannte Add-One Smoothing angewandt, da sonst die Wahrscheinlichkeit ungesehener Teilbewertungen 0 wäre, was den Algorithmus unbrauchbar machen würde, </w:t>
+      </w:r>
+      <w:r>
+        <w:rPr>
+          <w:sz w:val="23"/>
+          <w:szCs w:val="23"/>
+        </w:rPr>
+        <w:t xml:space="preserve">da das Produkt zur Berechnung der Wahrscheinlichkeit einer Klasse ebenso 0 werden würde. Auch die logarithmische Umformung würde nicht mehr funktionieren, da log(0) nicht definiert ist. Ohne Smoothing berechnet man die </w:t>
+      </w:r>
+      <w:r>
+        <w:rPr>
+          <w:sz w:val="23"/>
+          <w:szCs w:val="23"/>
+        </w:rPr>
+        <w:t>bedingten Featurewahrscheinlichkeiten folgendermaßen:</w:t>
       </w:r>
     </w:p>
     <w:p>
@@ -4236,39 +3469,7 @@
           <w:sz w:val="23"/>
           <w:szCs w:val="23"/>
         </w:rPr>
-        <w:t>Beim Add-</w:t>
-      </w:r>
-      <w:proofErr w:type="spellStart"/>
-      <w:r>
-        <w:rPr>
-          <w:sz w:val="23"/>
-          <w:szCs w:val="23"/>
-        </w:rPr>
-        <w:t>One</w:t>
-      </w:r>
-      <w:proofErr w:type="spellEnd"/>
-      <w:r>
-        <w:rPr>
-          <w:sz w:val="23"/>
-          <w:szCs w:val="23"/>
-        </w:rPr>
-        <w:t xml:space="preserve"> </w:t>
-      </w:r>
-      <w:proofErr w:type="spellStart"/>
-      <w:r>
-        <w:rPr>
-          <w:sz w:val="23"/>
-          <w:szCs w:val="23"/>
-        </w:rPr>
-        <w:t>Smoothing</w:t>
-      </w:r>
-      <w:proofErr w:type="spellEnd"/>
-      <w:r>
-        <w:rPr>
-          <w:sz w:val="23"/>
-          <w:szCs w:val="23"/>
-        </w:rPr>
-        <w:t xml:space="preserve"> wird nun im</w:t>
+        <w:t>Beim Add-One Smoothing wird nun im</w:t>
       </w:r>
       <w:r>
         <w:rPr>
@@ -4378,103 +3579,14 @@
           <w:szCs w:val="23"/>
         </w:rPr>
         <w:lastRenderedPageBreak/>
-        <w:t xml:space="preserve">Zuletzt wurde eine Methode </w:t>
-      </w:r>
-      <w:proofErr w:type="spellStart"/>
-      <w:r>
-        <w:rPr>
-          <w:sz w:val="23"/>
-          <w:szCs w:val="23"/>
-        </w:rPr>
-        <w:t>crossFoldValidation</w:t>
-      </w:r>
-      <w:proofErr w:type="spellEnd"/>
-      <w:r>
-        <w:rPr>
-          <w:sz w:val="23"/>
-          <w:szCs w:val="23"/>
-        </w:rPr>
-        <w:t xml:space="preserve"> zur besseren Bestimmung der Genauigkeit des </w:t>
-      </w:r>
-      <w:proofErr w:type="spellStart"/>
-      <w:r>
-        <w:rPr>
-          <w:sz w:val="23"/>
-          <w:szCs w:val="23"/>
-        </w:rPr>
-        <w:t>Klassifizierers</w:t>
-      </w:r>
-      <w:proofErr w:type="spellEnd"/>
-      <w:r>
-        <w:rPr>
-          <w:sz w:val="23"/>
-          <w:szCs w:val="23"/>
-        </w:rPr>
-        <w:t xml:space="preserve"> implementiert. Mit dieser Methode kann eine k-Kreuzvalidierung durchgeführt werden, wobei der Parameter k an die Funktion übergeben wird. Dann wird der Datensatz in k Teilmengen aufgeteilt und anschließend wird in k Schritten die Genauigkeit des </w:t>
-      </w:r>
-      <w:proofErr w:type="spellStart"/>
-      <w:r>
-        <w:rPr>
-          <w:sz w:val="23"/>
-          <w:szCs w:val="23"/>
-        </w:rPr>
-        <w:t>Klassifizierers</w:t>
-      </w:r>
-      <w:proofErr w:type="spellEnd"/>
-      <w:r>
-        <w:rPr>
-          <w:sz w:val="23"/>
-          <w:szCs w:val="23"/>
-        </w:rPr>
-        <w:t xml:space="preserve"> getestet, in dem eine der k Mengen als Testmenge und die übrigen Mengen als Trainingsset fungieren. Abschließend wird die </w:t>
-      </w:r>
-      <w:proofErr w:type="spellStart"/>
-      <w:r>
-        <w:rPr>
-          <w:sz w:val="23"/>
-          <w:szCs w:val="23"/>
-        </w:rPr>
-        <w:t>durschnittliche</w:t>
-      </w:r>
-      <w:proofErr w:type="spellEnd"/>
-      <w:r>
-        <w:rPr>
-          <w:sz w:val="23"/>
-          <w:szCs w:val="23"/>
-        </w:rPr>
-        <w:t xml:space="preserve"> </w:t>
-      </w:r>
-      <w:proofErr w:type="spellStart"/>
-      <w:r>
-        <w:rPr>
-          <w:sz w:val="23"/>
-          <w:szCs w:val="23"/>
-        </w:rPr>
-        <w:t>Accuracy</w:t>
-      </w:r>
-      <w:proofErr w:type="spellEnd"/>
-      <w:r>
-        <w:rPr>
-          <w:sz w:val="23"/>
-          <w:szCs w:val="23"/>
-        </w:rPr>
-        <w:t xml:space="preserve"> des </w:t>
-      </w:r>
-      <w:proofErr w:type="spellStart"/>
-      <w:r>
-        <w:rPr>
-          <w:sz w:val="23"/>
-          <w:szCs w:val="23"/>
-        </w:rPr>
-        <w:t>Klassifikators</w:t>
-      </w:r>
-      <w:proofErr w:type="spellEnd"/>
-      <w:r>
-        <w:rPr>
-          <w:sz w:val="23"/>
-          <w:szCs w:val="23"/>
-        </w:rPr>
-        <w:t xml:space="preserve"> in den</w:t>
+        <w:t>Zuletzt wurde eine Methode crossFoldValidation zur besseren Bestimmung der Genauigkeit des Klassifizierers implementiert. Mit dieser Methode kann eine k-Kreuzvalidierung durchgeführt werden, wobei der Parameter k an die Funktion übergeben wird. Dann wird der Datensatz in k Teilmengen aufgeteilt und anschließend wird in k Schritten die Genauigkeit des Klassifizierers getestet, in dem eine der k Mengen als Testmenge und die übrigen Mengen als Trainingsset fungieren. Abschließend wird die durschnittliche Accuracy</w:t>
+      </w:r>
+      <w:r>
+        <w:rPr>
+          <w:sz w:val="23"/>
+          <w:szCs w:val="23"/>
+        </w:rPr>
+        <w:t xml:space="preserve"> des Klassifikators in den</w:t>
       </w:r>
       <w:r>
         <w:rPr>
@@ -4557,101 +3669,21 @@
           <w:sz w:val="23"/>
           <w:szCs w:val="23"/>
         </w:rPr>
-        <w:t xml:space="preserve"> des </w:t>
-      </w:r>
-      <w:proofErr w:type="spellStart"/>
-      <w:r>
-        <w:rPr>
-          <w:sz w:val="23"/>
-          <w:szCs w:val="23"/>
-        </w:rPr>
-        <w:t>Klassifikators</w:t>
-      </w:r>
-      <w:proofErr w:type="spellEnd"/>
-      <w:r>
-        <w:rPr>
-          <w:sz w:val="23"/>
-          <w:szCs w:val="23"/>
-        </w:rPr>
-        <w:t xml:space="preserve"> bei Aufteilen der Daten in Trainings- und </w:t>
-      </w:r>
-      <w:proofErr w:type="spellStart"/>
-      <w:r>
-        <w:rPr>
-          <w:sz w:val="23"/>
-          <w:szCs w:val="23"/>
-        </w:rPr>
-        <w:t>Testset</w:t>
-      </w:r>
-      <w:proofErr w:type="spellEnd"/>
-      <w:r>
-        <w:rPr>
-          <w:sz w:val="23"/>
-          <w:szCs w:val="23"/>
-        </w:rPr>
-        <w:t xml:space="preserve"> im Verhältnis 80:20 liegt bei </w:t>
-      </w:r>
-      <w:r>
-        <w:rPr>
-          <w:sz w:val="23"/>
-          <w:szCs w:val="23"/>
-        </w:rPr>
-        <w:t xml:space="preserve">Durchführung einer Cross </w:t>
-      </w:r>
-      <w:proofErr w:type="spellStart"/>
-      <w:r>
-        <w:rPr>
-          <w:sz w:val="23"/>
-          <w:szCs w:val="23"/>
-        </w:rPr>
-        <w:t>Fold</w:t>
-      </w:r>
-      <w:proofErr w:type="spellEnd"/>
-      <w:r>
-        <w:rPr>
-          <w:sz w:val="23"/>
-          <w:szCs w:val="23"/>
-        </w:rPr>
-        <w:t xml:space="preserve"> Validation bei 66%. </w:t>
-      </w:r>
-      <w:r>
-        <w:rPr>
-          <w:sz w:val="23"/>
-          <w:szCs w:val="23"/>
-        </w:rPr>
-        <w:t xml:space="preserve">Es wäre denkbar, dass durch bessere Parameterabschätzung (beispielsweise besseres </w:t>
-      </w:r>
-      <w:proofErr w:type="spellStart"/>
-      <w:r>
-        <w:rPr>
-          <w:sz w:val="23"/>
-          <w:szCs w:val="23"/>
-        </w:rPr>
-        <w:t>Smoothing</w:t>
-      </w:r>
-      <w:proofErr w:type="spellEnd"/>
-      <w:r>
-        <w:rPr>
-          <w:sz w:val="23"/>
-          <w:szCs w:val="23"/>
-        </w:rPr>
-        <w:t xml:space="preserve">-Verfahren) sowie durch Vergrößerung der Datensammlung eine gesteigerte </w:t>
-      </w:r>
-      <w:proofErr w:type="spellStart"/>
-      <w:r>
-        <w:rPr>
-          <w:sz w:val="23"/>
-          <w:szCs w:val="23"/>
-        </w:rPr>
-        <w:t>Accuracy</w:t>
-      </w:r>
-      <w:proofErr w:type="spellEnd"/>
-      <w:r>
-        <w:rPr>
-          <w:sz w:val="23"/>
-          <w:szCs w:val="23"/>
-        </w:rPr>
-        <w:t xml:space="preserve"> erreicht werden könnte. </w:t>
+        <w:t xml:space="preserve"> des Klassifikators bei Aufteilen der Daten in Trainings- und Testset im Verhältnis 80:20 liegt bei </w:t>
+      </w:r>
+      <w:r>
+        <w:rPr>
+          <w:sz w:val="23"/>
+          <w:szCs w:val="23"/>
+        </w:rPr>
+        <w:t xml:space="preserve">Durchführung einer Cross Fold Validation bei 66%. </w:t>
+      </w:r>
+      <w:r>
+        <w:rPr>
+          <w:sz w:val="23"/>
+          <w:szCs w:val="23"/>
+        </w:rPr>
+        <w:t xml:space="preserve">Es wäre denkbar, dass durch bessere Parameterabschätzung (beispielsweise besseres Smoothing-Verfahren) sowie durch Vergrößerung der Datensammlung eine gesteigerte Accuracy erreicht werden könnte. </w:t>
       </w:r>
     </w:p>
     <w:p>
@@ -4680,19 +3712,9 @@
           <w:sz w:val="32"/>
           <w:szCs w:val="32"/>
         </w:rPr>
-        <w:t xml:space="preserve">4.3 Vergleich mit </w:t>
-      </w:r>
-      <w:proofErr w:type="spellStart"/>
-      <w:r>
-        <w:rPr>
-          <w:rFonts w:asciiTheme="minorHAnsi" w:hAnsiTheme="minorHAnsi"/>
-          <w:sz w:val="32"/>
-          <w:szCs w:val="32"/>
-        </w:rPr>
-        <w:t>Weka</w:t>
+        <w:t>4.3 Vergleich mit Weka</w:t>
       </w:r>
       <w:bookmarkEnd w:id="11"/>
-      <w:proofErr w:type="spellEnd"/>
     </w:p>
     <w:p>
       <w:pPr>
@@ -4718,55 +3740,7 @@
           <w:sz w:val="23"/>
           <w:szCs w:val="23"/>
         </w:rPr>
-        <w:t xml:space="preserve">Beim Vergleich der </w:t>
-      </w:r>
-      <w:proofErr w:type="spellStart"/>
-      <w:r>
-        <w:rPr>
-          <w:sz w:val="23"/>
-          <w:szCs w:val="23"/>
-        </w:rPr>
-        <w:t>Accuracy</w:t>
-      </w:r>
-      <w:proofErr w:type="spellEnd"/>
-      <w:r>
-        <w:rPr>
-          <w:sz w:val="23"/>
-          <w:szCs w:val="23"/>
-        </w:rPr>
-        <w:t xml:space="preserve"> des implementierten Algorithmus mit dem Naive-</w:t>
-      </w:r>
-      <w:proofErr w:type="spellStart"/>
-      <w:r>
-        <w:rPr>
-          <w:sz w:val="23"/>
-          <w:szCs w:val="23"/>
-        </w:rPr>
-        <w:t>Bayes</w:t>
-      </w:r>
-      <w:proofErr w:type="spellEnd"/>
-      <w:r>
-        <w:rPr>
-          <w:sz w:val="23"/>
-          <w:szCs w:val="23"/>
-        </w:rPr>
-        <w:t xml:space="preserve"> des </w:t>
-      </w:r>
-      <w:proofErr w:type="spellStart"/>
-      <w:r>
-        <w:rPr>
-          <w:sz w:val="23"/>
-          <w:szCs w:val="23"/>
-        </w:rPr>
-        <w:t>Weka</w:t>
-      </w:r>
-      <w:proofErr w:type="spellEnd"/>
-      <w:r>
-        <w:rPr>
-          <w:sz w:val="23"/>
-          <w:szCs w:val="23"/>
-        </w:rPr>
-        <w:t xml:space="preserve"> Explorers zeigt sich, dass </w:t>
+        <w:t xml:space="preserve">Beim Vergleich der Accuracy des implementierten Algorithmus mit dem Naive-Bayes des Weka Explorers zeigt sich, dass </w:t>
       </w:r>
       <w:r>
         <w:rPr>
@@ -4787,113 +3761,15 @@
           <w:sz w:val="23"/>
           <w:szCs w:val="23"/>
         </w:rPr>
-        <w:t>Während der Naive-</w:t>
-      </w:r>
-      <w:proofErr w:type="spellStart"/>
-      <w:r>
-        <w:rPr>
-          <w:sz w:val="23"/>
-          <w:szCs w:val="23"/>
-        </w:rPr>
-        <w:t>Bayes</w:t>
-      </w:r>
-      <w:proofErr w:type="spellEnd"/>
-      <w:r>
-        <w:rPr>
-          <w:sz w:val="23"/>
-          <w:szCs w:val="23"/>
-        </w:rPr>
-        <w:t xml:space="preserve"> von </w:t>
-      </w:r>
-      <w:proofErr w:type="spellStart"/>
-      <w:r>
-        <w:rPr>
-          <w:sz w:val="23"/>
-          <w:szCs w:val="23"/>
-        </w:rPr>
-        <w:t>Weka</w:t>
-      </w:r>
-      <w:proofErr w:type="spellEnd"/>
-      <w:r>
-        <w:rPr>
-          <w:sz w:val="23"/>
-          <w:szCs w:val="23"/>
-        </w:rPr>
-        <w:t xml:space="preserve"> bei Cross </w:t>
-      </w:r>
-      <w:proofErr w:type="spellStart"/>
-      <w:r>
-        <w:rPr>
-          <w:sz w:val="23"/>
-          <w:szCs w:val="23"/>
-        </w:rPr>
-        <w:t>Fold</w:t>
-      </w:r>
-      <w:proofErr w:type="spellEnd"/>
-      <w:r>
-        <w:rPr>
-          <w:sz w:val="23"/>
-          <w:szCs w:val="23"/>
-        </w:rPr>
-        <w:t xml:space="preserve"> Validation eine Klassifikationsrate von 60,6% erreicht, schafft unsere Implementierung eine Klassifikationsrate von 66%, was jedoch möglicherweise an einer anderen Aufteilung des Datensatzes liegen könnte. </w:t>
-      </w:r>
-      <w:r>
-        <w:rPr>
-          <w:sz w:val="23"/>
-          <w:szCs w:val="23"/>
-        </w:rPr>
-        <w:t>Daher liegt es nahe, dass der Naive-</w:t>
-      </w:r>
-      <w:proofErr w:type="spellStart"/>
-      <w:r>
-        <w:rPr>
-          <w:sz w:val="23"/>
-          <w:szCs w:val="23"/>
-        </w:rPr>
-        <w:t>Bayes</w:t>
-      </w:r>
-      <w:proofErr w:type="spellEnd"/>
-      <w:r>
-        <w:rPr>
-          <w:sz w:val="23"/>
-          <w:szCs w:val="23"/>
-        </w:rPr>
-        <w:t xml:space="preserve"> von </w:t>
-      </w:r>
-      <w:proofErr w:type="spellStart"/>
-      <w:r>
-        <w:rPr>
-          <w:sz w:val="23"/>
-          <w:szCs w:val="23"/>
-        </w:rPr>
-        <w:t>Weka</w:t>
-      </w:r>
-      <w:proofErr w:type="spellEnd"/>
-      <w:r>
-        <w:rPr>
-          <w:sz w:val="23"/>
-          <w:szCs w:val="23"/>
-        </w:rPr>
-        <w:t xml:space="preserve"> in einer sehr ähnlichen Art und Weise und möglicherweise mit dem selben </w:t>
-      </w:r>
-      <w:proofErr w:type="spellStart"/>
-      <w:r>
-        <w:rPr>
-          <w:sz w:val="23"/>
-          <w:szCs w:val="23"/>
-        </w:rPr>
-        <w:t>Smoothing</w:t>
-      </w:r>
-      <w:proofErr w:type="spellEnd"/>
-      <w:r>
-        <w:rPr>
-          <w:sz w:val="23"/>
-          <w:szCs w:val="23"/>
-        </w:rPr>
-        <w:t xml:space="preserve">-Verfahren implementiert wurde.  </w:t>
-      </w:r>
-      <w:bookmarkStart w:id="12" w:name="_GoBack"/>
-      <w:bookmarkEnd w:id="12"/>
+        <w:t xml:space="preserve">Während der Naive-Bayes von Weka bei Cross Fold Validation eine Klassifikationsrate von 60,6% erreicht, schafft unsere Implementierung eine Klassifikationsrate von 66%, was jedoch möglicherweise an einer anderen Aufteilung des Datensatzes liegen könnte. </w:t>
+      </w:r>
+      <w:r>
+        <w:rPr>
+          <w:sz w:val="23"/>
+          <w:szCs w:val="23"/>
+        </w:rPr>
+        <w:t xml:space="preserve">Daher liegt es nahe, dass der Naive-Bayes von Weka in einer sehr ähnlichen Art und Weise und möglicherweise mit dem selben Smoothing-Verfahren implementiert wurde.  </w:t>
+      </w:r>
     </w:p>
     <w:p>
       <w:pPr>
@@ -4989,23 +3865,7 @@
           <w:sz w:val="23"/>
           <w:szCs w:val="23"/>
         </w:rPr>
-        <w:t xml:space="preserve">Vergleich bei Cross </w:t>
-      </w:r>
-      <w:proofErr w:type="spellStart"/>
-      <w:r>
-        <w:rPr>
-          <w:sz w:val="23"/>
-          <w:szCs w:val="23"/>
-        </w:rPr>
-        <w:t>Fold</w:t>
-      </w:r>
-      <w:proofErr w:type="spellEnd"/>
-      <w:r>
-        <w:rPr>
-          <w:sz w:val="23"/>
-          <w:szCs w:val="23"/>
-        </w:rPr>
-        <w:t xml:space="preserve"> Validation:</w:t>
+        <w:t>Vergleich bei Cross Fold Validation:</w:t>
       </w:r>
     </w:p>
     <w:p>
@@ -5017,21 +3877,12 @@
           <w:szCs w:val="23"/>
         </w:rPr>
       </w:pPr>
-      <w:proofErr w:type="spellStart"/>
-      <w:r>
-        <w:rPr>
-          <w:sz w:val="23"/>
-          <w:szCs w:val="23"/>
-        </w:rPr>
-        <w:t>Weka</w:t>
-      </w:r>
-      <w:proofErr w:type="spellEnd"/>
-      <w:r>
-        <w:rPr>
-          <w:sz w:val="23"/>
-          <w:szCs w:val="23"/>
-        </w:rPr>
-        <w:t>:</w:t>
+      <w:r>
+        <w:rPr>
+          <w:sz w:val="23"/>
+          <w:szCs w:val="23"/>
+        </w:rPr>
+        <w:t>Weka:</w:t>
       </w:r>
     </w:p>
     <w:p>
@@ -5210,7 +4061,7 @@
           <w:szCs w:val="40"/>
         </w:rPr>
       </w:pPr>
-      <w:bookmarkStart w:id="13" w:name="_Toc492324094"/>
+      <w:bookmarkStart w:id="12" w:name="_Toc492324094"/>
       <w:r>
         <w:rPr>
           <w:rFonts w:asciiTheme="minorHAnsi" w:hAnsiTheme="minorHAnsi" w:cstheme="minorHAnsi"/>
@@ -5219,46 +4070,55 @@
         </w:rPr>
         <w:t>Fazit</w:t>
       </w:r>
+      <w:bookmarkEnd w:id="12"/>
+    </w:p>
+    <w:p>
+      <w:pPr>
+        <w:jc w:val="both"/>
+      </w:pPr>
+    </w:p>
+    <w:p>
+      <w:pPr>
+        <w:jc w:val="both"/>
+      </w:pPr>
+      <w:r>
+        <w:t>Der Naive-Bayes-Algorithmus ist in der Programmiersprache Python schnell und einfach zu implementieren</w:t>
+      </w:r>
+      <w:r>
+        <w:t xml:space="preserve">. Und mit einigen Optimierungen kann </w:t>
+      </w:r>
+      <w:r>
+        <w:t xml:space="preserve">der hier implementierte Ansatz des Naive-Bayes mit den Klassifikationsraten </w:t>
+      </w:r>
+      <w:r>
+        <w:t>des Weka Algorithmus mithalten. Damit eignet er sich auch für weitere Anwendungsbereiche, abseits von den hier getesteten Restaurantbewertungen. Weiterhin ist anzumerken, dass die Genauigkeit des Klassifikators sinkt, je mehr die Datensätze streuen</w:t>
+      </w:r>
+      <w:r>
+        <w:t>, das Selbe trifft jedoch auch bei der Implementierung von Weka zu.</w:t>
+      </w:r>
+      <w:r>
+        <w:t xml:space="preserve"> Dies könnte womöglich durch eine noch größere Datenmenge kompensiert werden.</w:t>
+      </w:r>
+      <w:r>
+        <w:t xml:space="preserve"> Um die Genauigkeit weiter zu erhöhen könnte außerdem das Smoothing Verfahren noch</w:t>
+      </w:r>
+      <w:bookmarkStart w:id="13" w:name="_GoBack"/>
       <w:bookmarkEnd w:id="13"/>
-    </w:p>
-    <w:p/>
-    <w:p/>
+      <w:r>
+        <w:t xml:space="preserve"> verbessert werden. Insgesamt erfüllt unsere Implementierung aber ihren Zweck, und zwar der Klassifikation von Restaurantbewertungen auf TripAdvisor.</w:t>
+      </w:r>
+    </w:p>
+    <w:p>
+      <w:pPr>
+        <w:jc w:val="both"/>
+      </w:pPr>
+    </w:p>
     <w:p>
       <w:pPr>
         <w:rPr>
           <w:rFonts w:ascii="Garamond" w:hAnsi="Garamond"/>
           <w:sz w:val="32"/>
         </w:rPr>
-      </w:pPr>
-    </w:p>
-    <w:p>
-      <w:pPr>
-        <w:rPr>
-          <w:rFonts w:ascii="Garamond" w:hAnsi="Garamond"/>
-          <w:sz w:val="32"/>
-        </w:rPr>
-      </w:pPr>
-    </w:p>
-    <w:p>
-      <w:pPr>
-        <w:rPr>
-          <w:rFonts w:ascii="Garamond" w:hAnsi="Garamond"/>
-        </w:rPr>
-      </w:pPr>
-    </w:p>
-    <w:p>
-      <w:pPr>
-        <w:pStyle w:val="CitaviBibliographyEntry"/>
-      </w:pPr>
-    </w:p>
-    <w:p>
-      <w:pPr>
-        <w:pStyle w:val="CitaviBibliographyEntry"/>
-      </w:pPr>
-    </w:p>
-    <w:p>
-      <w:pPr>
-        <w:pStyle w:val="CitaviBibliographyEntry"/>
       </w:pPr>
     </w:p>
     <w:p>
@@ -5270,16 +4130,12 @@
           <w:szCs w:val="32"/>
         </w:rPr>
       </w:pPr>
-      <w:r>
-        <w:br w:type="page"/>
-      </w:r>
     </w:p>
     <w:p>
       <w:pPr>
         <w:pStyle w:val="CitaviBibliographyHeading"/>
       </w:pPr>
       <w:r>
-        <w:lastRenderedPageBreak/>
         <w:fldChar w:fldCharType="begin"/>
       </w:r>
       <w:r>
@@ -5288,13 +4144,13 @@
       <w:r>
         <w:fldChar w:fldCharType="separate"/>
       </w:r>
-      <w:bookmarkStart w:id="14" w:name="_CTVBIBLIOGRAPHY1"/>
-      <w:bookmarkStart w:id="15" w:name="_Toc492324095"/>
+      <w:bookmarkStart w:id="14" w:name="_Toc492324095"/>
+      <w:bookmarkStart w:id="15" w:name="_CTVBIBLIOGRAPHY1"/>
+      <w:bookmarkEnd w:id="15"/>
+      <w:r>
+        <w:t>Literaturverzeichnis</w:t>
+      </w:r>
       <w:bookmarkEnd w:id="14"/>
-      <w:r>
-        <w:t>Literaturverzeichnis</w:t>
-      </w:r>
-      <w:bookmarkEnd w:id="15"/>
     </w:p>
     <w:p>
       <w:pPr>
@@ -5410,7 +4266,7 @@
 </file>
 
 <file path=word/endnotes.xml><?xml version="1.0" encoding="utf-8"?>
-<w:endnotes xmlns:ve="http://schemas.openxmlformats.org/markup-compatibility/2006" xmlns:o="urn:schemas-microsoft-com:office:office" xmlns:r="http://schemas.openxmlformats.org/officeDocument/2006/relationships" xmlns:m="http://schemas.openxmlformats.org/officeDocument/2006/math" xmlns:v="urn:schemas-microsoft-com:vml" xmlns:wp="http://schemas.openxmlformats.org/drawingml/2006/wordprocessingDrawing" xmlns:w10="urn:schemas-microsoft-com:office:word" xmlns:w="http://schemas.openxmlformats.org/wordprocessingml/2006/main" xmlns:wne="http://schemas.microsoft.com/office/word/2006/wordml">
+<w:endnotes xmlns:wpc="http://schemas.microsoft.com/office/word/2010/wordprocessingCanvas" xmlns:cx="http://schemas.microsoft.com/office/drawing/2014/chartex" xmlns:cx1="http://schemas.microsoft.com/office/drawing/2015/9/8/chartex" xmlns:cx2="http://schemas.microsoft.com/office/drawing/2015/10/21/chartex" xmlns:cx3="http://schemas.microsoft.com/office/drawing/2016/5/9/chartex" xmlns:cx4="http://schemas.microsoft.com/office/drawing/2016/5/10/chartex" xmlns:cx5="http://schemas.microsoft.com/office/drawing/2016/5/11/chartex" xmlns:cx6="http://schemas.microsoft.com/office/drawing/2016/5/12/chartex" xmlns:cx7="http://schemas.microsoft.com/office/drawing/2016/5/13/chartex" xmlns:cx8="http://schemas.microsoft.com/office/drawing/2016/5/14/chartex" xmlns:mc="http://schemas.openxmlformats.org/markup-compatibility/2006" xmlns:aink="http://schemas.microsoft.com/office/drawing/2016/ink" xmlns:am3d="http://schemas.microsoft.com/office/drawing/2017/model3d" xmlns:o="urn:schemas-microsoft-com:office:office" xmlns:r="http://schemas.openxmlformats.org/officeDocument/2006/relationships" xmlns:m="http://schemas.openxmlformats.org/officeDocument/2006/math" xmlns:v="urn:schemas-microsoft-com:vml" xmlns:wp14="http://schemas.microsoft.com/office/word/2010/wordprocessingDrawing" xmlns:wp="http://schemas.openxmlformats.org/drawingml/2006/wordprocessingDrawing" xmlns:w10="urn:schemas-microsoft-com:office:word" xmlns:w="http://schemas.openxmlformats.org/wordprocessingml/2006/main" xmlns:w14="http://schemas.microsoft.com/office/word/2010/wordml" xmlns:w15="http://schemas.microsoft.com/office/word/2012/wordml" xmlns:w16cid="http://schemas.microsoft.com/office/word/2016/wordml/cid" xmlns:w16se="http://schemas.microsoft.com/office/word/2015/wordml/symex" xmlns:wpg="http://schemas.microsoft.com/office/word/2010/wordprocessingGroup" xmlns:wpi="http://schemas.microsoft.com/office/word/2010/wordprocessingInk" xmlns:wne="http://schemas.microsoft.com/office/word/2006/wordml" xmlns:wps="http://schemas.microsoft.com/office/word/2010/wordprocessingShape" mc:Ignorable="w14 w15 w16se w16cid wp14">
   <w:endnote w:type="separator" w:id="-1">
     <w:p>
       <w:pPr>
@@ -5435,7 +4291,7 @@
 </file>
 
 <file path=word/footer1.xml><?xml version="1.0" encoding="utf-8"?>
-<w:ftr xmlns:ve="http://schemas.openxmlformats.org/markup-compatibility/2006" xmlns:o="urn:schemas-microsoft-com:office:office" xmlns:r="http://schemas.openxmlformats.org/officeDocument/2006/relationships" xmlns:m="http://schemas.openxmlformats.org/officeDocument/2006/math" xmlns:v="urn:schemas-microsoft-com:vml" xmlns:wp="http://schemas.openxmlformats.org/drawingml/2006/wordprocessingDrawing" xmlns:w10="urn:schemas-microsoft-com:office:word" xmlns:w="http://schemas.openxmlformats.org/wordprocessingml/2006/main" xmlns:wne="http://schemas.microsoft.com/office/word/2006/wordml">
+<w:ftr xmlns:wpc="http://schemas.microsoft.com/office/word/2010/wordprocessingCanvas" xmlns:cx="http://schemas.microsoft.com/office/drawing/2014/chartex" xmlns:cx1="http://schemas.microsoft.com/office/drawing/2015/9/8/chartex" xmlns:cx2="http://schemas.microsoft.com/office/drawing/2015/10/21/chartex" xmlns:cx3="http://schemas.microsoft.com/office/drawing/2016/5/9/chartex" xmlns:cx4="http://schemas.microsoft.com/office/drawing/2016/5/10/chartex" xmlns:cx5="http://schemas.microsoft.com/office/drawing/2016/5/11/chartex" xmlns:cx6="http://schemas.microsoft.com/office/drawing/2016/5/12/chartex" xmlns:cx7="http://schemas.microsoft.com/office/drawing/2016/5/13/chartex" xmlns:cx8="http://schemas.microsoft.com/office/drawing/2016/5/14/chartex" xmlns:mc="http://schemas.openxmlformats.org/markup-compatibility/2006" xmlns:aink="http://schemas.microsoft.com/office/drawing/2016/ink" xmlns:am3d="http://schemas.microsoft.com/office/drawing/2017/model3d" xmlns:o="urn:schemas-microsoft-com:office:office" xmlns:r="http://schemas.openxmlformats.org/officeDocument/2006/relationships" xmlns:m="http://schemas.openxmlformats.org/officeDocument/2006/math" xmlns:v="urn:schemas-microsoft-com:vml" xmlns:wp14="http://schemas.microsoft.com/office/word/2010/wordprocessingDrawing" xmlns:wp="http://schemas.openxmlformats.org/drawingml/2006/wordprocessingDrawing" xmlns:w10="urn:schemas-microsoft-com:office:word" xmlns:w="http://schemas.openxmlformats.org/wordprocessingml/2006/main" xmlns:w14="http://schemas.microsoft.com/office/word/2010/wordml" xmlns:w15="http://schemas.microsoft.com/office/word/2012/wordml" xmlns:w16cid="http://schemas.microsoft.com/office/word/2016/wordml/cid" xmlns:w16se="http://schemas.microsoft.com/office/word/2015/wordml/symex" xmlns:wpg="http://schemas.microsoft.com/office/word/2010/wordprocessingGroup" xmlns:wpi="http://schemas.microsoft.com/office/word/2010/wordprocessingInk" xmlns:wne="http://schemas.microsoft.com/office/word/2006/wordml" xmlns:wps="http://schemas.microsoft.com/office/word/2010/wordprocessingShape" mc:Ignorable="w14 w15 w16se w16cid wp14">
   <w:sdt>
     <w:sdtPr>
       <w:id w:val="1743750910"/>
@@ -5444,6 +4300,7 @@
         <w:docPartUnique/>
       </w:docPartObj>
     </w:sdtPr>
+    <w:sdtEndPr/>
     <w:sdtContent>
       <w:p>
         <w:pPr>
@@ -5453,14 +4310,12 @@
             <w:rFonts w:ascii="Garamond" w:hAnsi="Garamond"/>
           </w:rPr>
         </w:pPr>
-        <w:proofErr w:type="spellStart"/>
         <w:r>
           <w:rPr>
             <w:rFonts w:ascii="Garamond" w:hAnsi="Garamond"/>
           </w:rPr>
           <w:t>ii</w:t>
         </w:r>
-        <w:proofErr w:type="spellEnd"/>
       </w:p>
       <w:p>
         <w:pPr>
@@ -5482,7 +4337,7 @@
 </file>
 
 <file path=word/footer2.xml><?xml version="1.0" encoding="utf-8"?>
-<w:ftr xmlns:ve="http://schemas.openxmlformats.org/markup-compatibility/2006" xmlns:o="urn:schemas-microsoft-com:office:office" xmlns:r="http://schemas.openxmlformats.org/officeDocument/2006/relationships" xmlns:m="http://schemas.openxmlformats.org/officeDocument/2006/math" xmlns:v="urn:schemas-microsoft-com:vml" xmlns:wp="http://schemas.openxmlformats.org/drawingml/2006/wordprocessingDrawing" xmlns:w10="urn:schemas-microsoft-com:office:word" xmlns:w="http://schemas.openxmlformats.org/wordprocessingml/2006/main" xmlns:wne="http://schemas.microsoft.com/office/word/2006/wordml">
+<w:ftr xmlns:wpc="http://schemas.microsoft.com/office/word/2010/wordprocessingCanvas" xmlns:cx="http://schemas.microsoft.com/office/drawing/2014/chartex" xmlns:cx1="http://schemas.microsoft.com/office/drawing/2015/9/8/chartex" xmlns:cx2="http://schemas.microsoft.com/office/drawing/2015/10/21/chartex" xmlns:cx3="http://schemas.microsoft.com/office/drawing/2016/5/9/chartex" xmlns:cx4="http://schemas.microsoft.com/office/drawing/2016/5/10/chartex" xmlns:cx5="http://schemas.microsoft.com/office/drawing/2016/5/11/chartex" xmlns:cx6="http://schemas.microsoft.com/office/drawing/2016/5/12/chartex" xmlns:cx7="http://schemas.microsoft.com/office/drawing/2016/5/13/chartex" xmlns:cx8="http://schemas.microsoft.com/office/drawing/2016/5/14/chartex" xmlns:mc="http://schemas.openxmlformats.org/markup-compatibility/2006" xmlns:aink="http://schemas.microsoft.com/office/drawing/2016/ink" xmlns:am3d="http://schemas.microsoft.com/office/drawing/2017/model3d" xmlns:o="urn:schemas-microsoft-com:office:office" xmlns:r="http://schemas.openxmlformats.org/officeDocument/2006/relationships" xmlns:m="http://schemas.openxmlformats.org/officeDocument/2006/math" xmlns:v="urn:schemas-microsoft-com:vml" xmlns:wp14="http://schemas.microsoft.com/office/word/2010/wordprocessingDrawing" xmlns:wp="http://schemas.openxmlformats.org/drawingml/2006/wordprocessingDrawing" xmlns:w10="urn:schemas-microsoft-com:office:word" xmlns:w="http://schemas.openxmlformats.org/wordprocessingml/2006/main" xmlns:w14="http://schemas.microsoft.com/office/word/2010/wordml" xmlns:w15="http://schemas.microsoft.com/office/word/2012/wordml" xmlns:w16cid="http://schemas.microsoft.com/office/word/2016/wordml/cid" xmlns:w16se="http://schemas.microsoft.com/office/word/2015/wordml/symex" xmlns:wpg="http://schemas.microsoft.com/office/word/2010/wordprocessingGroup" xmlns:wpi="http://schemas.microsoft.com/office/word/2010/wordprocessingInk" xmlns:wne="http://schemas.microsoft.com/office/word/2006/wordml" xmlns:wps="http://schemas.microsoft.com/office/word/2010/wordprocessingShape" mc:Ignorable="w14 w15 w16se w16cid wp14">
   <w:p>
     <w:pPr>
       <w:pStyle w:val="Fuzeile"/>
@@ -5497,7 +4352,7 @@
 </file>
 
 <file path=word/footer3.xml><?xml version="1.0" encoding="utf-8"?>
-<w:ftr xmlns:ve="http://schemas.openxmlformats.org/markup-compatibility/2006" xmlns:o="urn:schemas-microsoft-com:office:office" xmlns:r="http://schemas.openxmlformats.org/officeDocument/2006/relationships" xmlns:m="http://schemas.openxmlformats.org/officeDocument/2006/math" xmlns:v="urn:schemas-microsoft-com:vml" xmlns:wp="http://schemas.openxmlformats.org/drawingml/2006/wordprocessingDrawing" xmlns:w10="urn:schemas-microsoft-com:office:word" xmlns:w="http://schemas.openxmlformats.org/wordprocessingml/2006/main" xmlns:wne="http://schemas.microsoft.com/office/word/2006/wordml">
+<w:ftr xmlns:wpc="http://schemas.microsoft.com/office/word/2010/wordprocessingCanvas" xmlns:cx="http://schemas.microsoft.com/office/drawing/2014/chartex" xmlns:cx1="http://schemas.microsoft.com/office/drawing/2015/9/8/chartex" xmlns:cx2="http://schemas.microsoft.com/office/drawing/2015/10/21/chartex" xmlns:cx3="http://schemas.microsoft.com/office/drawing/2016/5/9/chartex" xmlns:cx4="http://schemas.microsoft.com/office/drawing/2016/5/10/chartex" xmlns:cx5="http://schemas.microsoft.com/office/drawing/2016/5/11/chartex" xmlns:cx6="http://schemas.microsoft.com/office/drawing/2016/5/12/chartex" xmlns:cx7="http://schemas.microsoft.com/office/drawing/2016/5/13/chartex" xmlns:cx8="http://schemas.microsoft.com/office/drawing/2016/5/14/chartex" xmlns:mc="http://schemas.openxmlformats.org/markup-compatibility/2006" xmlns:aink="http://schemas.microsoft.com/office/drawing/2016/ink" xmlns:am3d="http://schemas.microsoft.com/office/drawing/2017/model3d" xmlns:o="urn:schemas-microsoft-com:office:office" xmlns:r="http://schemas.openxmlformats.org/officeDocument/2006/relationships" xmlns:m="http://schemas.openxmlformats.org/officeDocument/2006/math" xmlns:v="urn:schemas-microsoft-com:vml" xmlns:wp14="http://schemas.microsoft.com/office/word/2010/wordprocessingDrawing" xmlns:wp="http://schemas.openxmlformats.org/drawingml/2006/wordprocessingDrawing" xmlns:w10="urn:schemas-microsoft-com:office:word" xmlns:w="http://schemas.openxmlformats.org/wordprocessingml/2006/main" xmlns:w14="http://schemas.microsoft.com/office/word/2010/wordml" xmlns:w15="http://schemas.microsoft.com/office/word/2012/wordml" xmlns:w16cid="http://schemas.microsoft.com/office/word/2016/wordml/cid" xmlns:w16se="http://schemas.microsoft.com/office/word/2015/wordml/symex" xmlns:wpg="http://schemas.microsoft.com/office/word/2010/wordprocessingGroup" xmlns:wpi="http://schemas.microsoft.com/office/word/2010/wordprocessingInk" xmlns:wne="http://schemas.microsoft.com/office/word/2006/wordml" xmlns:wps="http://schemas.microsoft.com/office/word/2010/wordprocessingShape" mc:Ignorable="w14 w15 w16se w16cid wp14">
   <w:sdt>
     <w:sdtPr>
       <w:id w:val="-1407369529"/>
@@ -5566,7 +4421,7 @@
 </file>
 
 <file path=word/footer4.xml><?xml version="1.0" encoding="utf-8"?>
-<w:ftr xmlns:ve="http://schemas.openxmlformats.org/markup-compatibility/2006" xmlns:o="urn:schemas-microsoft-com:office:office" xmlns:r="http://schemas.openxmlformats.org/officeDocument/2006/relationships" xmlns:m="http://schemas.openxmlformats.org/officeDocument/2006/math" xmlns:v="urn:schemas-microsoft-com:vml" xmlns:wp="http://schemas.openxmlformats.org/drawingml/2006/wordprocessingDrawing" xmlns:w10="urn:schemas-microsoft-com:office:word" xmlns:w="http://schemas.openxmlformats.org/wordprocessingml/2006/main" xmlns:wne="http://schemas.microsoft.com/office/word/2006/wordml">
+<w:ftr xmlns:wpc="http://schemas.microsoft.com/office/word/2010/wordprocessingCanvas" xmlns:cx="http://schemas.microsoft.com/office/drawing/2014/chartex" xmlns:cx1="http://schemas.microsoft.com/office/drawing/2015/9/8/chartex" xmlns:cx2="http://schemas.microsoft.com/office/drawing/2015/10/21/chartex" xmlns:cx3="http://schemas.microsoft.com/office/drawing/2016/5/9/chartex" xmlns:cx4="http://schemas.microsoft.com/office/drawing/2016/5/10/chartex" xmlns:cx5="http://schemas.microsoft.com/office/drawing/2016/5/11/chartex" xmlns:cx6="http://schemas.microsoft.com/office/drawing/2016/5/12/chartex" xmlns:cx7="http://schemas.microsoft.com/office/drawing/2016/5/13/chartex" xmlns:cx8="http://schemas.microsoft.com/office/drawing/2016/5/14/chartex" xmlns:mc="http://schemas.openxmlformats.org/markup-compatibility/2006" xmlns:aink="http://schemas.microsoft.com/office/drawing/2016/ink" xmlns:am3d="http://schemas.microsoft.com/office/drawing/2017/model3d" xmlns:o="urn:schemas-microsoft-com:office:office" xmlns:r="http://schemas.openxmlformats.org/officeDocument/2006/relationships" xmlns:m="http://schemas.openxmlformats.org/officeDocument/2006/math" xmlns:v="urn:schemas-microsoft-com:vml" xmlns:wp14="http://schemas.microsoft.com/office/word/2010/wordprocessingDrawing" xmlns:wp="http://schemas.openxmlformats.org/drawingml/2006/wordprocessingDrawing" xmlns:w10="urn:schemas-microsoft-com:office:word" xmlns:w="http://schemas.openxmlformats.org/wordprocessingml/2006/main" xmlns:w14="http://schemas.microsoft.com/office/word/2010/wordml" xmlns:w15="http://schemas.microsoft.com/office/word/2012/wordml" xmlns:w16cid="http://schemas.microsoft.com/office/word/2016/wordml/cid" xmlns:w16se="http://schemas.microsoft.com/office/word/2015/wordml/symex" xmlns:wpg="http://schemas.microsoft.com/office/word/2010/wordprocessingGroup" xmlns:wpi="http://schemas.microsoft.com/office/word/2010/wordprocessingInk" xmlns:wne="http://schemas.microsoft.com/office/word/2006/wordml" xmlns:wps="http://schemas.microsoft.com/office/word/2010/wordprocessingShape" mc:Ignorable="w14 w15 w16se w16cid wp14">
   <w:sdt>
     <w:sdtPr>
       <w:id w:val="1003476641"/>
@@ -5575,6 +4430,7 @@
         <w:docPartUnique/>
       </w:docPartObj>
     </w:sdtPr>
+    <w:sdtEndPr/>
     <w:sdtContent>
       <w:p>
         <w:pPr>
@@ -5614,7 +4470,7 @@
 </file>
 
 <file path=word/footnotes.xml><?xml version="1.0" encoding="utf-8"?>
-<w:footnotes xmlns:ve="http://schemas.openxmlformats.org/markup-compatibility/2006" xmlns:o="urn:schemas-microsoft-com:office:office" xmlns:r="http://schemas.openxmlformats.org/officeDocument/2006/relationships" xmlns:m="http://schemas.openxmlformats.org/officeDocument/2006/math" xmlns:v="urn:schemas-microsoft-com:vml" xmlns:wp="http://schemas.openxmlformats.org/drawingml/2006/wordprocessingDrawing" xmlns:w10="urn:schemas-microsoft-com:office:word" xmlns:w="http://schemas.openxmlformats.org/wordprocessingml/2006/main" xmlns:wne="http://schemas.microsoft.com/office/word/2006/wordml">
+<w:footnotes xmlns:wpc="http://schemas.microsoft.com/office/word/2010/wordprocessingCanvas" xmlns:cx="http://schemas.microsoft.com/office/drawing/2014/chartex" xmlns:cx1="http://schemas.microsoft.com/office/drawing/2015/9/8/chartex" xmlns:cx2="http://schemas.microsoft.com/office/drawing/2015/10/21/chartex" xmlns:cx3="http://schemas.microsoft.com/office/drawing/2016/5/9/chartex" xmlns:cx4="http://schemas.microsoft.com/office/drawing/2016/5/10/chartex" xmlns:cx5="http://schemas.microsoft.com/office/drawing/2016/5/11/chartex" xmlns:cx6="http://schemas.microsoft.com/office/drawing/2016/5/12/chartex" xmlns:cx7="http://schemas.microsoft.com/office/drawing/2016/5/13/chartex" xmlns:cx8="http://schemas.microsoft.com/office/drawing/2016/5/14/chartex" xmlns:mc="http://schemas.openxmlformats.org/markup-compatibility/2006" xmlns:aink="http://schemas.microsoft.com/office/drawing/2016/ink" xmlns:am3d="http://schemas.microsoft.com/office/drawing/2017/model3d" xmlns:o="urn:schemas-microsoft-com:office:office" xmlns:r="http://schemas.openxmlformats.org/officeDocument/2006/relationships" xmlns:m="http://schemas.openxmlformats.org/officeDocument/2006/math" xmlns:v="urn:schemas-microsoft-com:vml" xmlns:wp14="http://schemas.microsoft.com/office/word/2010/wordprocessingDrawing" xmlns:wp="http://schemas.openxmlformats.org/drawingml/2006/wordprocessingDrawing" xmlns:w10="urn:schemas-microsoft-com:office:word" xmlns:w="http://schemas.openxmlformats.org/wordprocessingml/2006/main" xmlns:w14="http://schemas.microsoft.com/office/word/2010/wordml" xmlns:w15="http://schemas.microsoft.com/office/word/2012/wordml" xmlns:w16cid="http://schemas.microsoft.com/office/word/2016/wordml/cid" xmlns:w16se="http://schemas.microsoft.com/office/word/2015/wordml/symex" xmlns:wpg="http://schemas.microsoft.com/office/word/2010/wordprocessingGroup" xmlns:wpi="http://schemas.microsoft.com/office/word/2010/wordprocessingInk" xmlns:wne="http://schemas.microsoft.com/office/word/2006/wordml" xmlns:wps="http://schemas.microsoft.com/office/word/2010/wordprocessingShape" mc:Ignorable="w14 w15 w16se w16cid wp14">
   <w:footnote w:type="separator" w:id="-1">
     <w:p>
       <w:pPr>
@@ -5639,8 +4495,8 @@
 </file>
 
 <file path=word/numbering.xml><?xml version="1.0" encoding="utf-8"?>
-<w:numbering xmlns:ve="http://schemas.openxmlformats.org/markup-compatibility/2006" xmlns:o="urn:schemas-microsoft-com:office:office" xmlns:r="http://schemas.openxmlformats.org/officeDocument/2006/relationships" xmlns:m="http://schemas.openxmlformats.org/officeDocument/2006/math" xmlns:v="urn:schemas-microsoft-com:vml" xmlns:wp="http://schemas.openxmlformats.org/drawingml/2006/wordprocessingDrawing" xmlns:w10="urn:schemas-microsoft-com:office:word" xmlns:w="http://schemas.openxmlformats.org/wordprocessingml/2006/main" xmlns:wne="http://schemas.microsoft.com/office/word/2006/wordml">
-  <w:abstractNum w:abstractNumId="0">
+<w:numbering xmlns:wpc="http://schemas.microsoft.com/office/word/2010/wordprocessingCanvas" xmlns:cx="http://schemas.microsoft.com/office/drawing/2014/chartex" xmlns:cx1="http://schemas.microsoft.com/office/drawing/2015/9/8/chartex" xmlns:cx2="http://schemas.microsoft.com/office/drawing/2015/10/21/chartex" xmlns:cx3="http://schemas.microsoft.com/office/drawing/2016/5/9/chartex" xmlns:cx4="http://schemas.microsoft.com/office/drawing/2016/5/10/chartex" xmlns:cx5="http://schemas.microsoft.com/office/drawing/2016/5/11/chartex" xmlns:cx6="http://schemas.microsoft.com/office/drawing/2016/5/12/chartex" xmlns:cx7="http://schemas.microsoft.com/office/drawing/2016/5/13/chartex" xmlns:cx8="http://schemas.microsoft.com/office/drawing/2016/5/14/chartex" xmlns:mc="http://schemas.openxmlformats.org/markup-compatibility/2006" xmlns:aink="http://schemas.microsoft.com/office/drawing/2016/ink" xmlns:am3d="http://schemas.microsoft.com/office/drawing/2017/model3d" xmlns:o="urn:schemas-microsoft-com:office:office" xmlns:r="http://schemas.openxmlformats.org/officeDocument/2006/relationships" xmlns:m="http://schemas.openxmlformats.org/officeDocument/2006/math" xmlns:v="urn:schemas-microsoft-com:vml" xmlns:wp14="http://schemas.microsoft.com/office/word/2010/wordprocessingDrawing" xmlns:wp="http://schemas.openxmlformats.org/drawingml/2006/wordprocessingDrawing" xmlns:w10="urn:schemas-microsoft-com:office:word" xmlns:w="http://schemas.openxmlformats.org/wordprocessingml/2006/main" xmlns:w14="http://schemas.microsoft.com/office/word/2010/wordml" xmlns:w15="http://schemas.microsoft.com/office/word/2012/wordml" xmlns:w16cid="http://schemas.microsoft.com/office/word/2016/wordml/cid" xmlns:w16se="http://schemas.microsoft.com/office/word/2015/wordml/symex" xmlns:wpg="http://schemas.microsoft.com/office/word/2010/wordprocessingGroup" xmlns:wpi="http://schemas.microsoft.com/office/word/2010/wordprocessingInk" xmlns:wne="http://schemas.microsoft.com/office/word/2006/wordml" xmlns:wps="http://schemas.microsoft.com/office/word/2010/wordprocessingShape" mc:Ignorable="w14 w15 w16se w16cid wp14">
+  <w:abstractNum w:abstractNumId="0" w15:restartNumberingAfterBreak="0">
     <w:nsid w:val="FFFFFF89"/>
     <w:multiLevelType w:val="singleLevel"/>
     <w:tmpl w:val="130C22AC"/>
@@ -5661,7 +4517,7 @@
       </w:rPr>
     </w:lvl>
   </w:abstractNum>
-  <w:abstractNum w:abstractNumId="1">
+  <w:abstractNum w:abstractNumId="1" w15:restartNumberingAfterBreak="0">
     <w:nsid w:val="09355BFF"/>
     <w:multiLevelType w:val="hybridMultilevel"/>
     <w:tmpl w:val="11D80D16"/>
@@ -5774,7 +4630,7 @@
       </w:rPr>
     </w:lvl>
   </w:abstractNum>
-  <w:abstractNum w:abstractNumId="2">
+  <w:abstractNum w:abstractNumId="2" w15:restartNumberingAfterBreak="0">
     <w:nsid w:val="1B216B2D"/>
     <w:multiLevelType w:val="multilevel"/>
     <w:tmpl w:val="90B03A6E"/>
@@ -5895,7 +4751,7 @@
       </w:rPr>
     </w:lvl>
   </w:abstractNum>
-  <w:abstractNum w:abstractNumId="3">
+  <w:abstractNum w:abstractNumId="3" w15:restartNumberingAfterBreak="0">
     <w:nsid w:val="276F18AE"/>
     <w:multiLevelType w:val="hybridMultilevel"/>
     <w:tmpl w:val="7B9440B8"/>
@@ -5984,7 +4840,7 @@
       </w:pPr>
     </w:lvl>
   </w:abstractNum>
-  <w:abstractNum w:abstractNumId="4">
+  <w:abstractNum w:abstractNumId="4" w15:restartNumberingAfterBreak="0">
     <w:nsid w:val="2C8059BE"/>
     <w:multiLevelType w:val="multilevel"/>
     <w:tmpl w:val="0EE02682"/>
@@ -6097,7 +4953,7 @@
       </w:rPr>
     </w:lvl>
   </w:abstractNum>
-  <w:abstractNum w:abstractNumId="5">
+  <w:abstractNum w:abstractNumId="5" w15:restartNumberingAfterBreak="0">
     <w:nsid w:val="48DC5EA7"/>
     <w:multiLevelType w:val="hybridMultilevel"/>
     <w:tmpl w:val="A96299CA"/>
@@ -6186,7 +5042,7 @@
       </w:pPr>
     </w:lvl>
   </w:abstractNum>
-  <w:abstractNum w:abstractNumId="6">
+  <w:abstractNum w:abstractNumId="6" w15:restartNumberingAfterBreak="0">
     <w:nsid w:val="6B9A3889"/>
     <w:multiLevelType w:val="hybridMultilevel"/>
     <w:tmpl w:val="D3145566"/>
@@ -6275,7 +5131,7 @@
       </w:pPr>
     </w:lvl>
   </w:abstractNum>
-  <w:abstractNum w:abstractNumId="7">
+  <w:abstractNum w:abstractNumId="7" w15:restartNumberingAfterBreak="0">
     <w:nsid w:val="7E3467FD"/>
     <w:multiLevelType w:val="hybridMultilevel"/>
     <w:tmpl w:val="0F3A8B14"/>
@@ -6392,7 +5248,7 @@
 </file>
 
 <file path=word/styles.xml><?xml version="1.0" encoding="utf-8"?>
-<w:styles xmlns:r="http://schemas.openxmlformats.org/officeDocument/2006/relationships" xmlns:w="http://schemas.openxmlformats.org/wordprocessingml/2006/main">
+<w:styles xmlns:mc="http://schemas.openxmlformats.org/markup-compatibility/2006" xmlns:r="http://schemas.openxmlformats.org/officeDocument/2006/relationships" xmlns:w="http://schemas.openxmlformats.org/wordprocessingml/2006/main" xmlns:w14="http://schemas.microsoft.com/office/word/2010/wordml" xmlns:w15="http://schemas.microsoft.com/office/word/2012/wordml" xmlns:w16cid="http://schemas.microsoft.com/office/word/2016/wordml/cid" xmlns:w16se="http://schemas.microsoft.com/office/word/2015/wordml/symex" mc:Ignorable="w14 w15 w16se w16cid">
   <w:docDefaults>
     <w:rPrDefault>
       <w:rPr>
@@ -6408,144 +5264,382 @@
       </w:pPr>
     </w:pPrDefault>
   </w:docDefaults>
-  <w:latentStyles w:defLockedState="0" w:defUIPriority="99" w:defSemiHidden="1" w:defUnhideWhenUsed="1" w:defQFormat="0" w:count="267">
-    <w:lsdException w:name="Normal" w:semiHidden="0" w:uiPriority="0" w:unhideWhenUsed="0" w:qFormat="1"/>
-    <w:lsdException w:name="heading 1" w:semiHidden="0" w:uiPriority="9" w:unhideWhenUsed="0" w:qFormat="1"/>
-    <w:lsdException w:name="heading 2" w:uiPriority="9" w:qFormat="1"/>
-    <w:lsdException w:name="heading 3" w:uiPriority="9" w:qFormat="1"/>
-    <w:lsdException w:name="heading 4" w:uiPriority="9" w:qFormat="1"/>
-    <w:lsdException w:name="heading 5" w:uiPriority="9" w:qFormat="1"/>
-    <w:lsdException w:name="heading 6" w:uiPriority="9" w:qFormat="1"/>
-    <w:lsdException w:name="heading 7" w:uiPriority="9" w:qFormat="1"/>
-    <w:lsdException w:name="heading 8" w:uiPriority="9" w:qFormat="1"/>
-    <w:lsdException w:name="heading 9" w:uiPriority="9" w:qFormat="1"/>
-    <w:lsdException w:name="toc 1" w:uiPriority="39"/>
-    <w:lsdException w:name="toc 2" w:uiPriority="39"/>
-    <w:lsdException w:name="toc 3" w:uiPriority="39"/>
-    <w:lsdException w:name="toc 4" w:uiPriority="39"/>
-    <w:lsdException w:name="toc 5" w:uiPriority="39"/>
-    <w:lsdException w:name="toc 6" w:uiPriority="39"/>
-    <w:lsdException w:name="toc 7" w:uiPriority="39"/>
-    <w:lsdException w:name="toc 8" w:uiPriority="39"/>
-    <w:lsdException w:name="toc 9" w:uiPriority="39"/>
-    <w:lsdException w:name="caption" w:uiPriority="35" w:qFormat="1"/>
-    <w:lsdException w:name="Title" w:semiHidden="0" w:uiPriority="10" w:unhideWhenUsed="0" w:qFormat="1"/>
-    <w:lsdException w:name="Default Paragraph Font" w:uiPriority="1"/>
-    <w:lsdException w:name="Subtitle" w:semiHidden="0" w:uiPriority="11" w:unhideWhenUsed="0" w:qFormat="1"/>
-    <w:lsdException w:name="Strong" w:semiHidden="0" w:uiPriority="22" w:unhideWhenUsed="0" w:qFormat="1"/>
-    <w:lsdException w:name="Emphasis" w:semiHidden="0" w:uiPriority="20" w:unhideWhenUsed="0" w:qFormat="1"/>
-    <w:lsdException w:name="Table Grid" w:uiPriority="39"/>
-    <w:lsdException w:name="Placeholder Text" w:unhideWhenUsed="0"/>
-    <w:lsdException w:name="No Spacing" w:semiHidden="0" w:uiPriority="1" w:unhideWhenUsed="0" w:qFormat="1"/>
-    <w:lsdException w:name="Light Shading" w:semiHidden="0" w:uiPriority="60" w:unhideWhenUsed="0"/>
-    <w:lsdException w:name="Light List" w:semiHidden="0" w:uiPriority="61" w:unhideWhenUsed="0"/>
-    <w:lsdException w:name="Light Grid" w:semiHidden="0" w:uiPriority="62" w:unhideWhenUsed="0"/>
-    <w:lsdException w:name="Medium Shading 1" w:semiHidden="0" w:uiPriority="63" w:unhideWhenUsed="0"/>
-    <w:lsdException w:name="Medium Shading 2" w:semiHidden="0" w:uiPriority="64" w:unhideWhenUsed="0"/>
-    <w:lsdException w:name="Medium List 1" w:semiHidden="0" w:uiPriority="65" w:unhideWhenUsed="0"/>
-    <w:lsdException w:name="Medium List 2" w:semiHidden="0" w:uiPriority="66" w:unhideWhenUsed="0"/>
-    <w:lsdException w:name="Medium Grid 1" w:semiHidden="0" w:uiPriority="67" w:unhideWhenUsed="0"/>
-    <w:lsdException w:name="Medium Grid 2" w:semiHidden="0" w:uiPriority="68" w:unhideWhenUsed="0"/>
-    <w:lsdException w:name="Medium Grid 3" w:semiHidden="0" w:uiPriority="69" w:unhideWhenUsed="0"/>
-    <w:lsdException w:name="Dark List" w:semiHidden="0" w:uiPriority="70" w:unhideWhenUsed="0"/>
-    <w:lsdException w:name="Colorful Shading" w:semiHidden="0" w:uiPriority="71" w:unhideWhenUsed="0"/>
-    <w:lsdException w:name="Colorful List" w:semiHidden="0" w:uiPriority="72" w:unhideWhenUsed="0"/>
-    <w:lsdException w:name="Colorful Grid" w:semiHidden="0" w:uiPriority="73" w:unhideWhenUsed="0"/>
-    <w:lsdException w:name="Light Shading Accent 1" w:semiHidden="0" w:uiPriority="60" w:unhideWhenUsed="0"/>
-    <w:lsdException w:name="Light List Accent 1" w:semiHidden="0" w:uiPriority="61" w:unhideWhenUsed="0"/>
-    <w:lsdException w:name="Light Grid Accent 1" w:semiHidden="0" w:uiPriority="62" w:unhideWhenUsed="0"/>
-    <w:lsdException w:name="Medium Shading 1 Accent 1" w:semiHidden="0" w:uiPriority="63" w:unhideWhenUsed="0"/>
-    <w:lsdException w:name="Medium Shading 2 Accent 1" w:semiHidden="0" w:uiPriority="64" w:unhideWhenUsed="0"/>
-    <w:lsdException w:name="Medium List 1 Accent 1" w:semiHidden="0" w:uiPriority="65" w:unhideWhenUsed="0"/>
-    <w:lsdException w:name="Revision" w:unhideWhenUsed="0"/>
-    <w:lsdException w:name="List Paragraph" w:semiHidden="0" w:uiPriority="34" w:unhideWhenUsed="0" w:qFormat="1"/>
-    <w:lsdException w:name="Quote" w:semiHidden="0" w:uiPriority="29" w:unhideWhenUsed="0" w:qFormat="1"/>
-    <w:lsdException w:name="Intense Quote" w:semiHidden="0" w:uiPriority="30" w:unhideWhenUsed="0" w:qFormat="1"/>
-    <w:lsdException w:name="Medium List 2 Accent 1" w:semiHidden="0" w:uiPriority="66" w:unhideWhenUsed="0"/>
-    <w:lsdException w:name="Medium Grid 1 Accent 1" w:semiHidden="0" w:uiPriority="67" w:unhideWhenUsed="0"/>
-    <w:lsdException w:name="Medium Grid 2 Accent 1" w:semiHidden="0" w:uiPriority="68" w:unhideWhenUsed="0"/>
-    <w:lsdException w:name="Medium Grid 3 Accent 1" w:semiHidden="0" w:uiPriority="69" w:unhideWhenUsed="0"/>
-    <w:lsdException w:name="Dark List Accent 1" w:semiHidden="0" w:uiPriority="70" w:unhideWhenUsed="0"/>
-    <w:lsdException w:name="Colorful Shading Accent 1" w:semiHidden="0" w:uiPriority="71" w:unhideWhenUsed="0"/>
-    <w:lsdException w:name="Colorful List Accent 1" w:semiHidden="0" w:uiPriority="72" w:unhideWhenUsed="0"/>
-    <w:lsdException w:name="Colorful Grid Accent 1" w:semiHidden="0" w:uiPriority="73" w:unhideWhenUsed="0"/>
-    <w:lsdException w:name="Light Shading Accent 2" w:semiHidden="0" w:uiPriority="60" w:unhideWhenUsed="0"/>
-    <w:lsdException w:name="Light List Accent 2" w:semiHidden="0" w:uiPriority="61" w:unhideWhenUsed="0"/>
-    <w:lsdException w:name="Light Grid Accent 2" w:semiHidden="0" w:uiPriority="62" w:unhideWhenUsed="0"/>
-    <w:lsdException w:name="Medium Shading 1 Accent 2" w:semiHidden="0" w:uiPriority="63" w:unhideWhenUsed="0"/>
-    <w:lsdException w:name="Medium Shading 2 Accent 2" w:semiHidden="0" w:uiPriority="64" w:unhideWhenUsed="0"/>
-    <w:lsdException w:name="Medium List 1 Accent 2" w:semiHidden="0" w:uiPriority="65" w:unhideWhenUsed="0"/>
-    <w:lsdException w:name="Medium List 2 Accent 2" w:semiHidden="0" w:uiPriority="66" w:unhideWhenUsed="0"/>
-    <w:lsdException w:name="Medium Grid 1 Accent 2" w:semiHidden="0" w:uiPriority="67" w:unhideWhenUsed="0"/>
-    <w:lsdException w:name="Medium Grid 2 Accent 2" w:semiHidden="0" w:uiPriority="68" w:unhideWhenUsed="0"/>
-    <w:lsdException w:name="Medium Grid 3 Accent 2" w:semiHidden="0" w:uiPriority="69" w:unhideWhenUsed="0"/>
-    <w:lsdException w:name="Dark List Accent 2" w:semiHidden="0" w:uiPriority="70" w:unhideWhenUsed="0"/>
-    <w:lsdException w:name="Colorful Shading Accent 2" w:semiHidden="0" w:uiPriority="71" w:unhideWhenUsed="0"/>
-    <w:lsdException w:name="Colorful List Accent 2" w:semiHidden="0" w:uiPriority="72" w:unhideWhenUsed="0"/>
-    <w:lsdException w:name="Colorful Grid Accent 2" w:semiHidden="0" w:uiPriority="73" w:unhideWhenUsed="0"/>
-    <w:lsdException w:name="Light Shading Accent 3" w:semiHidden="0" w:uiPriority="60" w:unhideWhenUsed="0"/>
-    <w:lsdException w:name="Light List Accent 3" w:semiHidden="0" w:uiPriority="61" w:unhideWhenUsed="0"/>
-    <w:lsdException w:name="Light Grid Accent 3" w:semiHidden="0" w:uiPriority="62" w:unhideWhenUsed="0"/>
-    <w:lsdException w:name="Medium Shading 1 Accent 3" w:semiHidden="0" w:uiPriority="63" w:unhideWhenUsed="0"/>
-    <w:lsdException w:name="Medium Shading 2 Accent 3" w:semiHidden="0" w:uiPriority="64" w:unhideWhenUsed="0"/>
-    <w:lsdException w:name="Medium List 1 Accent 3" w:semiHidden="0" w:uiPriority="65" w:unhideWhenUsed="0"/>
-    <w:lsdException w:name="Medium List 2 Accent 3" w:semiHidden="0" w:uiPriority="66" w:unhideWhenUsed="0"/>
-    <w:lsdException w:name="Medium Grid 1 Accent 3" w:semiHidden="0" w:uiPriority="67" w:unhideWhenUsed="0"/>
-    <w:lsdException w:name="Medium Grid 2 Accent 3" w:semiHidden="0" w:uiPriority="68" w:unhideWhenUsed="0"/>
-    <w:lsdException w:name="Medium Grid 3 Accent 3" w:semiHidden="0" w:uiPriority="69" w:unhideWhenUsed="0"/>
-    <w:lsdException w:name="Dark List Accent 3" w:semiHidden="0" w:uiPriority="70" w:unhideWhenUsed="0"/>
-    <w:lsdException w:name="Colorful Shading Accent 3" w:semiHidden="0" w:uiPriority="71" w:unhideWhenUsed="0"/>
-    <w:lsdException w:name="Colorful List Accent 3" w:semiHidden="0" w:uiPriority="72" w:unhideWhenUsed="0"/>
-    <w:lsdException w:name="Colorful Grid Accent 3" w:semiHidden="0" w:uiPriority="73" w:unhideWhenUsed="0"/>
-    <w:lsdException w:name="Light Shading Accent 4" w:semiHidden="0" w:uiPriority="60" w:unhideWhenUsed="0"/>
-    <w:lsdException w:name="Light List Accent 4" w:semiHidden="0" w:uiPriority="61" w:unhideWhenUsed="0"/>
-    <w:lsdException w:name="Light Grid Accent 4" w:semiHidden="0" w:uiPriority="62" w:unhideWhenUsed="0"/>
-    <w:lsdException w:name="Medium Shading 1 Accent 4" w:semiHidden="0" w:uiPriority="63" w:unhideWhenUsed="0"/>
-    <w:lsdException w:name="Medium Shading 2 Accent 4" w:semiHidden="0" w:uiPriority="64" w:unhideWhenUsed="0"/>
-    <w:lsdException w:name="Medium List 1 Accent 4" w:semiHidden="0" w:uiPriority="65" w:unhideWhenUsed="0"/>
-    <w:lsdException w:name="Medium List 2 Accent 4" w:semiHidden="0" w:uiPriority="66" w:unhideWhenUsed="0"/>
-    <w:lsdException w:name="Medium Grid 1 Accent 4" w:semiHidden="0" w:uiPriority="67" w:unhideWhenUsed="0"/>
-    <w:lsdException w:name="Medium Grid 2 Accent 4" w:semiHidden="0" w:uiPriority="68" w:unhideWhenUsed="0"/>
-    <w:lsdException w:name="Medium Grid 3 Accent 4" w:semiHidden="0" w:uiPriority="69" w:unhideWhenUsed="0"/>
-    <w:lsdException w:name="Dark List Accent 4" w:semiHidden="0" w:uiPriority="70" w:unhideWhenUsed="0"/>
-    <w:lsdException w:name="Colorful Shading Accent 4" w:semiHidden="0" w:uiPriority="71" w:unhideWhenUsed="0"/>
-    <w:lsdException w:name="Colorful List Accent 4" w:semiHidden="0" w:uiPriority="72" w:unhideWhenUsed="0"/>
-    <w:lsdException w:name="Colorful Grid Accent 4" w:semiHidden="0" w:uiPriority="73" w:unhideWhenUsed="0"/>
-    <w:lsdException w:name="Light Shading Accent 5" w:semiHidden="0" w:uiPriority="60" w:unhideWhenUsed="0"/>
-    <w:lsdException w:name="Light List Accent 5" w:semiHidden="0" w:uiPriority="61" w:unhideWhenUsed="0"/>
-    <w:lsdException w:name="Light Grid Accent 5" w:semiHidden="0" w:uiPriority="62" w:unhideWhenUsed="0"/>
-    <w:lsdException w:name="Medium Shading 1 Accent 5" w:semiHidden="0" w:uiPriority="63" w:unhideWhenUsed="0"/>
-    <w:lsdException w:name="Medium Shading 2 Accent 5" w:semiHidden="0" w:uiPriority="64" w:unhideWhenUsed="0"/>
-    <w:lsdException w:name="Medium List 1 Accent 5" w:semiHidden="0" w:uiPriority="65" w:unhideWhenUsed="0"/>
-    <w:lsdException w:name="Medium List 2 Accent 5" w:semiHidden="0" w:uiPriority="66" w:unhideWhenUsed="0"/>
-    <w:lsdException w:name="Medium Grid 1 Accent 5" w:semiHidden="0" w:uiPriority="67" w:unhideWhenUsed="0"/>
-    <w:lsdException w:name="Medium Grid 2 Accent 5" w:semiHidden="0" w:uiPriority="68" w:unhideWhenUsed="0"/>
-    <w:lsdException w:name="Medium Grid 3 Accent 5" w:semiHidden="0" w:uiPriority="69" w:unhideWhenUsed="0"/>
-    <w:lsdException w:name="Dark List Accent 5" w:semiHidden="0" w:uiPriority="70" w:unhideWhenUsed="0"/>
-    <w:lsdException w:name="Colorful Shading Accent 5" w:semiHidden="0" w:uiPriority="71" w:unhideWhenUsed="0"/>
-    <w:lsdException w:name="Colorful List Accent 5" w:semiHidden="0" w:uiPriority="72" w:unhideWhenUsed="0"/>
-    <w:lsdException w:name="Colorful Grid Accent 5" w:semiHidden="0" w:uiPriority="73" w:unhideWhenUsed="0"/>
-    <w:lsdException w:name="Light Shading Accent 6" w:semiHidden="0" w:uiPriority="60" w:unhideWhenUsed="0"/>
-    <w:lsdException w:name="Light List Accent 6" w:semiHidden="0" w:uiPriority="61" w:unhideWhenUsed="0"/>
-    <w:lsdException w:name="Light Grid Accent 6" w:semiHidden="0" w:uiPriority="62" w:unhideWhenUsed="0"/>
-    <w:lsdException w:name="Medium Shading 1 Accent 6" w:semiHidden="0" w:uiPriority="63" w:unhideWhenUsed="0"/>
-    <w:lsdException w:name="Medium Shading 2 Accent 6" w:semiHidden="0" w:uiPriority="64" w:unhideWhenUsed="0"/>
-    <w:lsdException w:name="Medium List 1 Accent 6" w:semiHidden="0" w:uiPriority="65" w:unhideWhenUsed="0"/>
-    <w:lsdException w:name="Medium List 2 Accent 6" w:semiHidden="0" w:uiPriority="66" w:unhideWhenUsed="0"/>
-    <w:lsdException w:name="Medium Grid 1 Accent 6" w:semiHidden="0" w:uiPriority="67" w:unhideWhenUsed="0"/>
-    <w:lsdException w:name="Medium Grid 2 Accent 6" w:semiHidden="0" w:uiPriority="68" w:unhideWhenUsed="0"/>
-    <w:lsdException w:name="Medium Grid 3 Accent 6" w:semiHidden="0" w:uiPriority="69" w:unhideWhenUsed="0"/>
-    <w:lsdException w:name="Dark List Accent 6" w:semiHidden="0" w:uiPriority="70" w:unhideWhenUsed="0"/>
-    <w:lsdException w:name="Colorful Shading Accent 6" w:semiHidden="0" w:uiPriority="71" w:unhideWhenUsed="0"/>
-    <w:lsdException w:name="Colorful List Accent 6" w:semiHidden="0" w:uiPriority="72" w:unhideWhenUsed="0"/>
-    <w:lsdException w:name="Colorful Grid Accent 6" w:semiHidden="0" w:uiPriority="73" w:unhideWhenUsed="0"/>
-    <w:lsdException w:name="Subtle Emphasis" w:semiHidden="0" w:uiPriority="19" w:unhideWhenUsed="0" w:qFormat="1"/>
-    <w:lsdException w:name="Intense Emphasis" w:semiHidden="0" w:uiPriority="21" w:unhideWhenUsed="0" w:qFormat="1"/>
-    <w:lsdException w:name="Subtle Reference" w:semiHidden="0" w:uiPriority="31" w:unhideWhenUsed="0" w:qFormat="1"/>
-    <w:lsdException w:name="Intense Reference" w:semiHidden="0" w:uiPriority="32" w:unhideWhenUsed="0" w:qFormat="1"/>
-    <w:lsdException w:name="Book Title" w:semiHidden="0" w:uiPriority="33" w:unhideWhenUsed="0" w:qFormat="1"/>
-    <w:lsdException w:name="Bibliography" w:uiPriority="37"/>
-    <w:lsdException w:name="TOC Heading" w:uiPriority="39" w:qFormat="1"/>
+  <w:latentStyles w:defLockedState="0" w:defUIPriority="99" w:defSemiHidden="0" w:defUnhideWhenUsed="0" w:defQFormat="0" w:count="375">
+    <w:lsdException w:name="Normal" w:uiPriority="0" w:qFormat="1"/>
+    <w:lsdException w:name="heading 1" w:uiPriority="9" w:qFormat="1"/>
+    <w:lsdException w:name="heading 2" w:semiHidden="1" w:uiPriority="9" w:unhideWhenUsed="1" w:qFormat="1"/>
+    <w:lsdException w:name="heading 3" w:semiHidden="1" w:uiPriority="9" w:unhideWhenUsed="1" w:qFormat="1"/>
+    <w:lsdException w:name="heading 4" w:semiHidden="1" w:uiPriority="9" w:unhideWhenUsed="1" w:qFormat="1"/>
+    <w:lsdException w:name="heading 5" w:semiHidden="1" w:uiPriority="9" w:unhideWhenUsed="1" w:qFormat="1"/>
+    <w:lsdException w:name="heading 6" w:semiHidden="1" w:uiPriority="9" w:unhideWhenUsed="1" w:qFormat="1"/>
+    <w:lsdException w:name="heading 7" w:semiHidden="1" w:uiPriority="9" w:unhideWhenUsed="1" w:qFormat="1"/>
+    <w:lsdException w:name="heading 8" w:semiHidden="1" w:uiPriority="9" w:unhideWhenUsed="1" w:qFormat="1"/>
+    <w:lsdException w:name="heading 9" w:semiHidden="1" w:uiPriority="9" w:unhideWhenUsed="1" w:qFormat="1"/>
+    <w:lsdException w:name="index 1" w:semiHidden="1" w:unhideWhenUsed="1"/>
+    <w:lsdException w:name="index 2" w:semiHidden="1" w:unhideWhenUsed="1"/>
+    <w:lsdException w:name="index 3" w:semiHidden="1" w:unhideWhenUsed="1"/>
+    <w:lsdException w:name="index 4" w:semiHidden="1" w:unhideWhenUsed="1"/>
+    <w:lsdException w:name="index 5" w:semiHidden="1" w:unhideWhenUsed="1"/>
+    <w:lsdException w:name="index 6" w:semiHidden="1" w:unhideWhenUsed="1"/>
+    <w:lsdException w:name="index 7" w:semiHidden="1" w:unhideWhenUsed="1"/>
+    <w:lsdException w:name="index 8" w:semiHidden="1" w:unhideWhenUsed="1"/>
+    <w:lsdException w:name="index 9" w:semiHidden="1" w:unhideWhenUsed="1"/>
+    <w:lsdException w:name="toc 1" w:semiHidden="1" w:uiPriority="39" w:unhideWhenUsed="1"/>
+    <w:lsdException w:name="toc 2" w:semiHidden="1" w:uiPriority="39" w:unhideWhenUsed="1"/>
+    <w:lsdException w:name="toc 3" w:semiHidden="1" w:uiPriority="39" w:unhideWhenUsed="1"/>
+    <w:lsdException w:name="toc 4" w:semiHidden="1" w:uiPriority="39" w:unhideWhenUsed="1"/>
+    <w:lsdException w:name="toc 5" w:semiHidden="1" w:uiPriority="39" w:unhideWhenUsed="1"/>
+    <w:lsdException w:name="toc 6" w:semiHidden="1" w:uiPriority="39" w:unhideWhenUsed="1"/>
+    <w:lsdException w:name="toc 7" w:semiHidden="1" w:uiPriority="39" w:unhideWhenUsed="1"/>
+    <w:lsdException w:name="toc 8" w:semiHidden="1" w:uiPriority="39" w:unhideWhenUsed="1"/>
+    <w:lsdException w:name="toc 9" w:semiHidden="1" w:uiPriority="39" w:unhideWhenUsed="1"/>
+    <w:lsdException w:name="Normal Indent" w:semiHidden="1" w:unhideWhenUsed="1"/>
+    <w:lsdException w:name="footnote text" w:semiHidden="1" w:unhideWhenUsed="1"/>
+    <w:lsdException w:name="annotation text" w:semiHidden="1" w:unhideWhenUsed="1"/>
+    <w:lsdException w:name="header" w:semiHidden="1" w:unhideWhenUsed="1"/>
+    <w:lsdException w:name="footer" w:semiHidden="1" w:unhideWhenUsed="1"/>
+    <w:lsdException w:name="index heading" w:semiHidden="1" w:unhideWhenUsed="1"/>
+    <w:lsdException w:name="caption" w:semiHidden="1" w:uiPriority="35" w:unhideWhenUsed="1" w:qFormat="1"/>
+    <w:lsdException w:name="table of figures" w:semiHidden="1" w:unhideWhenUsed="1"/>
+    <w:lsdException w:name="envelope address" w:semiHidden="1" w:unhideWhenUsed="1"/>
+    <w:lsdException w:name="envelope return" w:semiHidden="1" w:unhideWhenUsed="1"/>
+    <w:lsdException w:name="footnote reference" w:semiHidden="1" w:unhideWhenUsed="1"/>
+    <w:lsdException w:name="annotation reference" w:semiHidden="1" w:unhideWhenUsed="1"/>
+    <w:lsdException w:name="line number" w:semiHidden="1" w:unhideWhenUsed="1"/>
+    <w:lsdException w:name="page number" w:semiHidden="1" w:unhideWhenUsed="1"/>
+    <w:lsdException w:name="endnote reference" w:semiHidden="1" w:unhideWhenUsed="1"/>
+    <w:lsdException w:name="endnote text" w:semiHidden="1" w:unhideWhenUsed="1"/>
+    <w:lsdException w:name="table of authorities" w:semiHidden="1" w:unhideWhenUsed="1"/>
+    <w:lsdException w:name="macro" w:semiHidden="1" w:unhideWhenUsed="1"/>
+    <w:lsdException w:name="toa heading" w:semiHidden="1" w:unhideWhenUsed="1"/>
+    <w:lsdException w:name="List" w:semiHidden="1" w:unhideWhenUsed="1"/>
+    <w:lsdException w:name="List Bullet" w:semiHidden="1" w:unhideWhenUsed="1"/>
+    <w:lsdException w:name="List Number" w:semiHidden="1" w:unhideWhenUsed="1"/>
+    <w:lsdException w:name="List 2" w:semiHidden="1" w:unhideWhenUsed="1"/>
+    <w:lsdException w:name="List 3" w:semiHidden="1" w:unhideWhenUsed="1"/>
+    <w:lsdException w:name="List 4" w:semiHidden="1" w:unhideWhenUsed="1"/>
+    <w:lsdException w:name="List 5" w:semiHidden="1" w:unhideWhenUsed="1"/>
+    <w:lsdException w:name="List Bullet 2" w:semiHidden="1" w:unhideWhenUsed="1"/>
+    <w:lsdException w:name="List Bullet 3" w:semiHidden="1" w:unhideWhenUsed="1"/>
+    <w:lsdException w:name="List Bullet 4" w:semiHidden="1" w:unhideWhenUsed="1"/>
+    <w:lsdException w:name="List Bullet 5" w:semiHidden="1" w:unhideWhenUsed="1"/>
+    <w:lsdException w:name="List Number 2" w:semiHidden="1" w:unhideWhenUsed="1"/>
+    <w:lsdException w:name="List Number 3" w:semiHidden="1" w:unhideWhenUsed="1"/>
+    <w:lsdException w:name="List Number 4" w:semiHidden="1" w:unhideWhenUsed="1"/>
+    <w:lsdException w:name="List Number 5" w:semiHidden="1" w:unhideWhenUsed="1"/>
+    <w:lsdException w:name="Title" w:uiPriority="10" w:qFormat="1"/>
+    <w:lsdException w:name="Closing" w:semiHidden="1" w:unhideWhenUsed="1"/>
+    <w:lsdException w:name="Signature" w:semiHidden="1" w:unhideWhenUsed="1"/>
+    <w:lsdException w:name="Default Paragraph Font" w:semiHidden="1" w:uiPriority="1" w:unhideWhenUsed="1"/>
+    <w:lsdException w:name="Body Text" w:semiHidden="1" w:unhideWhenUsed="1"/>
+    <w:lsdException w:name="Body Text Indent" w:semiHidden="1" w:unhideWhenUsed="1"/>
+    <w:lsdException w:name="List Continue" w:semiHidden="1" w:unhideWhenUsed="1"/>
+    <w:lsdException w:name="List Continue 2" w:semiHidden="1" w:unhideWhenUsed="1"/>
+    <w:lsdException w:name="List Continue 3" w:semiHidden="1" w:unhideWhenUsed="1"/>
+    <w:lsdException w:name="List Continue 4" w:semiHidden="1" w:unhideWhenUsed="1"/>
+    <w:lsdException w:name="List Continue 5" w:semiHidden="1" w:unhideWhenUsed="1"/>
+    <w:lsdException w:name="Message Header" w:semiHidden="1" w:unhideWhenUsed="1"/>
+    <w:lsdException w:name="Subtitle" w:uiPriority="11" w:qFormat="1"/>
+    <w:lsdException w:name="Salutation" w:semiHidden="1" w:unhideWhenUsed="1"/>
+    <w:lsdException w:name="Date" w:semiHidden="1" w:unhideWhenUsed="1"/>
+    <w:lsdException w:name="Body Text First Indent" w:semiHidden="1" w:unhideWhenUsed="1"/>
+    <w:lsdException w:name="Body Text First Indent 2" w:semiHidden="1" w:unhideWhenUsed="1"/>
+    <w:lsdException w:name="Note Heading" w:semiHidden="1" w:unhideWhenUsed="1"/>
+    <w:lsdException w:name="Body Text 2" w:semiHidden="1" w:unhideWhenUsed="1"/>
+    <w:lsdException w:name="Body Text 3" w:semiHidden="1" w:unhideWhenUsed="1"/>
+    <w:lsdException w:name="Body Text Indent 2" w:semiHidden="1" w:unhideWhenUsed="1"/>
+    <w:lsdException w:name="Body Text Indent 3" w:semiHidden="1" w:unhideWhenUsed="1"/>
+    <w:lsdException w:name="Block Text" w:semiHidden="1" w:unhideWhenUsed="1"/>
+    <w:lsdException w:name="Hyperlink" w:semiHidden="1" w:unhideWhenUsed="1"/>
+    <w:lsdException w:name="FollowedHyperlink" w:semiHidden="1" w:unhideWhenUsed="1"/>
+    <w:lsdException w:name="Strong" w:uiPriority="22" w:qFormat="1"/>
+    <w:lsdException w:name="Emphasis" w:uiPriority="20" w:qFormat="1"/>
+    <w:lsdException w:name="Document Map" w:semiHidden="1" w:unhideWhenUsed="1"/>
+    <w:lsdException w:name="Plain Text" w:semiHidden="1" w:unhideWhenUsed="1"/>
+    <w:lsdException w:name="E-mail Signature" w:semiHidden="1" w:unhideWhenUsed="1"/>
+    <w:lsdException w:name="HTML Top of Form" w:semiHidden="1" w:unhideWhenUsed="1"/>
+    <w:lsdException w:name="HTML Bottom of Form" w:semiHidden="1" w:unhideWhenUsed="1"/>
+    <w:lsdException w:name="Normal (Web)" w:semiHidden="1" w:unhideWhenUsed="1"/>
+    <w:lsdException w:name="HTML Acronym" w:semiHidden="1" w:unhideWhenUsed="1"/>
+    <w:lsdException w:name="HTML Address" w:semiHidden="1" w:unhideWhenUsed="1"/>
+    <w:lsdException w:name="HTML Cite" w:semiHidden="1" w:unhideWhenUsed="1"/>
+    <w:lsdException w:name="HTML Code" w:semiHidden="1" w:unhideWhenUsed="1"/>
+    <w:lsdException w:name="HTML Definition" w:semiHidden="1" w:unhideWhenUsed="1"/>
+    <w:lsdException w:name="HTML Keyboard" w:semiHidden="1" w:unhideWhenUsed="1"/>
+    <w:lsdException w:name="HTML Preformatted" w:semiHidden="1" w:unhideWhenUsed="1"/>
+    <w:lsdException w:name="HTML Sample" w:semiHidden="1" w:unhideWhenUsed="1"/>
+    <w:lsdException w:name="HTML Typewriter" w:semiHidden="1" w:unhideWhenUsed="1"/>
+    <w:lsdException w:name="HTML Variable" w:semiHidden="1" w:unhideWhenUsed="1"/>
+    <w:lsdException w:name="Normal Table" w:semiHidden="1" w:unhideWhenUsed="1"/>
+    <w:lsdException w:name="annotation subject" w:semiHidden="1" w:unhideWhenUsed="1"/>
+    <w:lsdException w:name="No List" w:semiHidden="1" w:unhideWhenUsed="1"/>
+    <w:lsdException w:name="Outline List 1" w:semiHidden="1" w:unhideWhenUsed="1"/>
+    <w:lsdException w:name="Outline List 2" w:semiHidden="1" w:unhideWhenUsed="1"/>
+    <w:lsdException w:name="Outline List 3" w:semiHidden="1" w:unhideWhenUsed="1"/>
+    <w:lsdException w:name="Table Simple 1" w:semiHidden="1" w:unhideWhenUsed="1"/>
+    <w:lsdException w:name="Table Simple 2" w:semiHidden="1" w:unhideWhenUsed="1"/>
+    <w:lsdException w:name="Table Simple 3" w:semiHidden="1" w:unhideWhenUsed="1"/>
+    <w:lsdException w:name="Table Classic 1" w:semiHidden="1" w:unhideWhenUsed="1"/>
+    <w:lsdException w:name="Table Classic 2" w:semiHidden="1" w:unhideWhenUsed="1"/>
+    <w:lsdException w:name="Table Classic 3" w:semiHidden="1" w:unhideWhenUsed="1"/>
+    <w:lsdException w:name="Table Classic 4" w:semiHidden="1" w:unhideWhenUsed="1"/>
+    <w:lsdException w:name="Table Colorful 1" w:semiHidden="1" w:unhideWhenUsed="1"/>
+    <w:lsdException w:name="Table Colorful 2" w:semiHidden="1" w:unhideWhenUsed="1"/>
+    <w:lsdException w:name="Table Colorful 3" w:semiHidden="1" w:unhideWhenUsed="1"/>
+    <w:lsdException w:name="Table Columns 1" w:semiHidden="1" w:unhideWhenUsed="1"/>
+    <w:lsdException w:name="Table Columns 2" w:semiHidden="1" w:unhideWhenUsed="1"/>
+    <w:lsdException w:name="Table Columns 3" w:semiHidden="1" w:unhideWhenUsed="1"/>
+    <w:lsdException w:name="Table Columns 4" w:semiHidden="1" w:unhideWhenUsed="1"/>
+    <w:lsdException w:name="Table Columns 5" w:semiHidden="1" w:unhideWhenUsed="1"/>
+    <w:lsdException w:name="Table Grid 1" w:semiHidden="1" w:unhideWhenUsed="1"/>
+    <w:lsdException w:name="Table Grid 2" w:semiHidden="1" w:unhideWhenUsed="1"/>
+    <w:lsdException w:name="Table Grid 3" w:semiHidden="1" w:unhideWhenUsed="1"/>
+    <w:lsdException w:name="Table Grid 4" w:semiHidden="1" w:unhideWhenUsed="1"/>
+    <w:lsdException w:name="Table Grid 5" w:semiHidden="1" w:unhideWhenUsed="1"/>
+    <w:lsdException w:name="Table Grid 6" w:semiHidden="1" w:unhideWhenUsed="1"/>
+    <w:lsdException w:name="Table Grid 7" w:semiHidden="1" w:unhideWhenUsed="1"/>
+    <w:lsdException w:name="Table Grid 8" w:semiHidden="1" w:unhideWhenUsed="1"/>
+    <w:lsdException w:name="Table List 1" w:semiHidden="1" w:unhideWhenUsed="1"/>
+    <w:lsdException w:name="Table List 2" w:semiHidden="1" w:unhideWhenUsed="1"/>
+    <w:lsdException w:name="Table List 3" w:semiHidden="1" w:unhideWhenUsed="1"/>
+    <w:lsdException w:name="Table List 4" w:semiHidden="1" w:unhideWhenUsed="1"/>
+    <w:lsdException w:name="Table List 5" w:semiHidden="1" w:unhideWhenUsed="1"/>
+    <w:lsdException w:name="Table List 6" w:semiHidden="1" w:unhideWhenUsed="1"/>
+    <w:lsdException w:name="Table List 7" w:semiHidden="1" w:unhideWhenUsed="1"/>
+    <w:lsdException w:name="Table List 8" w:semiHidden="1" w:unhideWhenUsed="1"/>
+    <w:lsdException w:name="Table 3D effects 1" w:semiHidden="1" w:unhideWhenUsed="1"/>
+    <w:lsdException w:name="Table 3D effects 2" w:semiHidden="1" w:unhideWhenUsed="1"/>
+    <w:lsdException w:name="Table 3D effects 3" w:semiHidden="1" w:unhideWhenUsed="1"/>
+    <w:lsdException w:name="Table Contemporary" w:semiHidden="1" w:unhideWhenUsed="1"/>
+    <w:lsdException w:name="Table Elegant" w:semiHidden="1" w:unhideWhenUsed="1"/>
+    <w:lsdException w:name="Table Professional" w:semiHidden="1" w:unhideWhenUsed="1"/>
+    <w:lsdException w:name="Table Subtle 1" w:semiHidden="1" w:unhideWhenUsed="1"/>
+    <w:lsdException w:name="Table Subtle 2" w:semiHidden="1" w:unhideWhenUsed="1"/>
+    <w:lsdException w:name="Table Web 1" w:semiHidden="1" w:unhideWhenUsed="1"/>
+    <w:lsdException w:name="Table Web 2" w:semiHidden="1" w:unhideWhenUsed="1"/>
+    <w:lsdException w:name="Table Web 3" w:semiHidden="1" w:unhideWhenUsed="1"/>
+    <w:lsdException w:name="Balloon Text" w:semiHidden="1" w:unhideWhenUsed="1"/>
+    <w:lsdException w:name="Table Grid" w:semiHidden="1" w:uiPriority="39" w:unhideWhenUsed="1"/>
+    <w:lsdException w:name="Table Theme" w:semiHidden="1" w:unhideWhenUsed="1"/>
+    <w:lsdException w:name="Placeholder Text" w:semiHidden="1"/>
+    <w:lsdException w:name="No Spacing" w:uiPriority="1" w:qFormat="1"/>
+    <w:lsdException w:name="Light Shading" w:uiPriority="60"/>
+    <w:lsdException w:name="Light List" w:uiPriority="61"/>
+    <w:lsdException w:name="Light Grid" w:uiPriority="62"/>
+    <w:lsdException w:name="Medium Shading 1" w:uiPriority="63"/>
+    <w:lsdException w:name="Medium Shading 2" w:uiPriority="64"/>
+    <w:lsdException w:name="Medium List 1" w:uiPriority="65"/>
+    <w:lsdException w:name="Medium List 2" w:uiPriority="66"/>
+    <w:lsdException w:name="Medium Grid 1" w:uiPriority="67"/>
+    <w:lsdException w:name="Medium Grid 2" w:uiPriority="68"/>
+    <w:lsdException w:name="Medium Grid 3" w:uiPriority="69"/>
+    <w:lsdException w:name="Dark List" w:uiPriority="70"/>
+    <w:lsdException w:name="Colorful Shading" w:uiPriority="71"/>
+    <w:lsdException w:name="Colorful List" w:uiPriority="72"/>
+    <w:lsdException w:name="Colorful Grid" w:uiPriority="73"/>
+    <w:lsdException w:name="Light Shading Accent 1" w:uiPriority="60"/>
+    <w:lsdException w:name="Light List Accent 1" w:uiPriority="61"/>
+    <w:lsdException w:name="Light Grid Accent 1" w:uiPriority="62"/>
+    <w:lsdException w:name="Medium Shading 1 Accent 1" w:uiPriority="63"/>
+    <w:lsdException w:name="Medium Shading 2 Accent 1" w:uiPriority="64"/>
+    <w:lsdException w:name="Medium List 1 Accent 1" w:uiPriority="65"/>
+    <w:lsdException w:name="Revision" w:semiHidden="1"/>
+    <w:lsdException w:name="List Paragraph" w:uiPriority="34" w:qFormat="1"/>
+    <w:lsdException w:name="Quote" w:uiPriority="29" w:qFormat="1"/>
+    <w:lsdException w:name="Intense Quote" w:uiPriority="30" w:qFormat="1"/>
+    <w:lsdException w:name="Medium List 2 Accent 1" w:uiPriority="66"/>
+    <w:lsdException w:name="Medium Grid 1 Accent 1" w:uiPriority="67"/>
+    <w:lsdException w:name="Medium Grid 2 Accent 1" w:uiPriority="68"/>
+    <w:lsdException w:name="Medium Grid 3 Accent 1" w:uiPriority="69"/>
+    <w:lsdException w:name="Dark List Accent 1" w:uiPriority="70"/>
+    <w:lsdException w:name="Colorful Shading Accent 1" w:uiPriority="71"/>
+    <w:lsdException w:name="Colorful List Accent 1" w:uiPriority="72"/>
+    <w:lsdException w:name="Colorful Grid Accent 1" w:uiPriority="73"/>
+    <w:lsdException w:name="Light Shading Accent 2" w:uiPriority="60"/>
+    <w:lsdException w:name="Light List Accent 2" w:uiPriority="61"/>
+    <w:lsdException w:name="Light Grid Accent 2" w:uiPriority="62"/>
+    <w:lsdException w:name="Medium Shading 1 Accent 2" w:uiPriority="63"/>
+    <w:lsdException w:name="Medium Shading 2 Accent 2" w:uiPriority="64"/>
+    <w:lsdException w:name="Medium List 1 Accent 2" w:uiPriority="65"/>
+    <w:lsdException w:name="Medium List 2 Accent 2" w:uiPriority="66"/>
+    <w:lsdException w:name="Medium Grid 1 Accent 2" w:uiPriority="67"/>
+    <w:lsdException w:name="Medium Grid 2 Accent 2" w:uiPriority="68"/>
+    <w:lsdException w:name="Medium Grid 3 Accent 2" w:uiPriority="69"/>
+    <w:lsdException w:name="Dark List Accent 2" w:uiPriority="70"/>
+    <w:lsdException w:name="Colorful Shading Accent 2" w:uiPriority="71"/>
+    <w:lsdException w:name="Colorful List Accent 2" w:uiPriority="72"/>
+    <w:lsdException w:name="Colorful Grid Accent 2" w:uiPriority="73"/>
+    <w:lsdException w:name="Light Shading Accent 3" w:uiPriority="60"/>
+    <w:lsdException w:name="Light List Accent 3" w:uiPriority="61"/>
+    <w:lsdException w:name="Light Grid Accent 3" w:uiPriority="62"/>
+    <w:lsdException w:name="Medium Shading 1 Accent 3" w:uiPriority="63"/>
+    <w:lsdException w:name="Medium Shading 2 Accent 3" w:uiPriority="64"/>
+    <w:lsdException w:name="Medium List 1 Accent 3" w:uiPriority="65"/>
+    <w:lsdException w:name="Medium List 2 Accent 3" w:uiPriority="66"/>
+    <w:lsdException w:name="Medium Grid 1 Accent 3" w:uiPriority="67"/>
+    <w:lsdException w:name="Medium Grid 2 Accent 3" w:uiPriority="68"/>
+    <w:lsdException w:name="Medium Grid 3 Accent 3" w:uiPriority="69"/>
+    <w:lsdException w:name="Dark List Accent 3" w:uiPriority="70"/>
+    <w:lsdException w:name="Colorful Shading Accent 3" w:uiPriority="71"/>
+    <w:lsdException w:name="Colorful List Accent 3" w:uiPriority="72"/>
+    <w:lsdException w:name="Colorful Grid Accent 3" w:uiPriority="73"/>
+    <w:lsdException w:name="Light Shading Accent 4" w:uiPriority="60"/>
+    <w:lsdException w:name="Light List Accent 4" w:uiPriority="61"/>
+    <w:lsdException w:name="Light Grid Accent 4" w:uiPriority="62"/>
+    <w:lsdException w:name="Medium Shading 1 Accent 4" w:uiPriority="63"/>
+    <w:lsdException w:name="Medium Shading 2 Accent 4" w:uiPriority="64"/>
+    <w:lsdException w:name="Medium List 1 Accent 4" w:uiPriority="65"/>
+    <w:lsdException w:name="Medium List 2 Accent 4" w:uiPriority="66"/>
+    <w:lsdException w:name="Medium Grid 1 Accent 4" w:uiPriority="67"/>
+    <w:lsdException w:name="Medium Grid 2 Accent 4" w:uiPriority="68"/>
+    <w:lsdException w:name="Medium Grid 3 Accent 4" w:uiPriority="69"/>
+    <w:lsdException w:name="Dark List Accent 4" w:uiPriority="70"/>
+    <w:lsdException w:name="Colorful Shading Accent 4" w:uiPriority="71"/>
+    <w:lsdException w:name="Colorful List Accent 4" w:uiPriority="72"/>
+    <w:lsdException w:name="Colorful Grid Accent 4" w:uiPriority="73"/>
+    <w:lsdException w:name="Light Shading Accent 5" w:uiPriority="60"/>
+    <w:lsdException w:name="Light List Accent 5" w:uiPriority="61"/>
+    <w:lsdException w:name="Light Grid Accent 5" w:uiPriority="62"/>
+    <w:lsdException w:name="Medium Shading 1 Accent 5" w:uiPriority="63"/>
+    <w:lsdException w:name="Medium Shading 2 Accent 5" w:uiPriority="64"/>
+    <w:lsdException w:name="Medium List 1 Accent 5" w:uiPriority="65"/>
+    <w:lsdException w:name="Medium List 2 Accent 5" w:uiPriority="66"/>
+    <w:lsdException w:name="Medium Grid 1 Accent 5" w:uiPriority="67"/>
+    <w:lsdException w:name="Medium Grid 2 Accent 5" w:uiPriority="68"/>
+    <w:lsdException w:name="Medium Grid 3 Accent 5" w:uiPriority="69"/>
+    <w:lsdException w:name="Dark List Accent 5" w:uiPriority="70"/>
+    <w:lsdException w:name="Colorful Shading Accent 5" w:uiPriority="71"/>
+    <w:lsdException w:name="Colorful List Accent 5" w:uiPriority="72"/>
+    <w:lsdException w:name="Colorful Grid Accent 5" w:uiPriority="73"/>
+    <w:lsdException w:name="Light Shading Accent 6" w:uiPriority="60"/>
+    <w:lsdException w:name="Light List Accent 6" w:uiPriority="61"/>
+    <w:lsdException w:name="Light Grid Accent 6" w:uiPriority="62"/>
+    <w:lsdException w:name="Medium Shading 1 Accent 6" w:uiPriority="63"/>
+    <w:lsdException w:name="Medium Shading 2 Accent 6" w:uiPriority="64"/>
+    <w:lsdException w:name="Medium List 1 Accent 6" w:uiPriority="65"/>
+    <w:lsdException w:name="Medium List 2 Accent 6" w:uiPriority="66"/>
+    <w:lsdException w:name="Medium Grid 1 Accent 6" w:uiPriority="67"/>
+    <w:lsdException w:name="Medium Grid 2 Accent 6" w:uiPriority="68"/>
+    <w:lsdException w:name="Medium Grid 3 Accent 6" w:uiPriority="69"/>
+    <w:lsdException w:name="Dark List Accent 6" w:uiPriority="70"/>
+    <w:lsdException w:name="Colorful Shading Accent 6" w:uiPriority="71"/>
+    <w:lsdException w:name="Colorful List Accent 6" w:uiPriority="72"/>
+    <w:lsdException w:name="Colorful Grid Accent 6" w:uiPriority="73"/>
+    <w:lsdException w:name="Subtle Emphasis" w:uiPriority="19" w:qFormat="1"/>
+    <w:lsdException w:name="Intense Emphasis" w:uiPriority="21" w:qFormat="1"/>
+    <w:lsdException w:name="Subtle Reference" w:uiPriority="31" w:qFormat="1"/>
+    <w:lsdException w:name="Intense Reference" w:uiPriority="32" w:qFormat="1"/>
+    <w:lsdException w:name="Book Title" w:uiPriority="33" w:qFormat="1"/>
+    <w:lsdException w:name="Bibliography" w:semiHidden="1" w:uiPriority="37" w:unhideWhenUsed="1"/>
+    <w:lsdException w:name="TOC Heading" w:semiHidden="1" w:uiPriority="39" w:unhideWhenUsed="1" w:qFormat="1"/>
+    <w:lsdException w:name="Plain Table 1" w:uiPriority="41"/>
+    <w:lsdException w:name="Plain Table 2" w:uiPriority="42"/>
+    <w:lsdException w:name="Plain Table 3" w:uiPriority="43"/>
+    <w:lsdException w:name="Plain Table 4" w:uiPriority="44"/>
+    <w:lsdException w:name="Plain Table 5" w:uiPriority="45"/>
+    <w:lsdException w:name="Grid Table Light" w:uiPriority="40"/>
+    <w:lsdException w:name="Grid Table 1 Light" w:uiPriority="46"/>
+    <w:lsdException w:name="Grid Table 2" w:uiPriority="47"/>
+    <w:lsdException w:name="Grid Table 3" w:uiPriority="48"/>
+    <w:lsdException w:name="Grid Table 4" w:uiPriority="49"/>
+    <w:lsdException w:name="Grid Table 5 Dark" w:uiPriority="50"/>
+    <w:lsdException w:name="Grid Table 6 Colorful" w:uiPriority="51"/>
+    <w:lsdException w:name="Grid Table 7 Colorful" w:uiPriority="52"/>
+    <w:lsdException w:name="Grid Table 1 Light Accent 1" w:uiPriority="46"/>
+    <w:lsdException w:name="Grid Table 2 Accent 1" w:uiPriority="47"/>
+    <w:lsdException w:name="Grid Table 3 Accent 1" w:uiPriority="48"/>
+    <w:lsdException w:name="Grid Table 4 Accent 1" w:uiPriority="49"/>
+    <w:lsdException w:name="Grid Table 5 Dark Accent 1" w:uiPriority="50"/>
+    <w:lsdException w:name="Grid Table 6 Colorful Accent 1" w:uiPriority="51"/>
+    <w:lsdException w:name="Grid Table 7 Colorful Accent 1" w:uiPriority="52"/>
+    <w:lsdException w:name="Grid Table 1 Light Accent 2" w:uiPriority="46"/>
+    <w:lsdException w:name="Grid Table 2 Accent 2" w:uiPriority="47"/>
+    <w:lsdException w:name="Grid Table 3 Accent 2" w:uiPriority="48"/>
+    <w:lsdException w:name="Grid Table 4 Accent 2" w:uiPriority="49"/>
+    <w:lsdException w:name="Grid Table 5 Dark Accent 2" w:uiPriority="50"/>
+    <w:lsdException w:name="Grid Table 6 Colorful Accent 2" w:uiPriority="51"/>
+    <w:lsdException w:name="Grid Table 7 Colorful Accent 2" w:uiPriority="52"/>
+    <w:lsdException w:name="Grid Table 1 Light Accent 3" w:uiPriority="46"/>
+    <w:lsdException w:name="Grid Table 2 Accent 3" w:uiPriority="47"/>
+    <w:lsdException w:name="Grid Table 3 Accent 3" w:uiPriority="48"/>
+    <w:lsdException w:name="Grid Table 4 Accent 3" w:uiPriority="49"/>
+    <w:lsdException w:name="Grid Table 5 Dark Accent 3" w:uiPriority="50"/>
+    <w:lsdException w:name="Grid Table 6 Colorful Accent 3" w:uiPriority="51"/>
+    <w:lsdException w:name="Grid Table 7 Colorful Accent 3" w:uiPriority="52"/>
+    <w:lsdException w:name="Grid Table 1 Light Accent 4" w:uiPriority="46"/>
+    <w:lsdException w:name="Grid Table 2 Accent 4" w:uiPriority="47"/>
+    <w:lsdException w:name="Grid Table 3 Accent 4" w:uiPriority="48"/>
+    <w:lsdException w:name="Grid Table 4 Accent 4" w:uiPriority="49"/>
+    <w:lsdException w:name="Grid Table 5 Dark Accent 4" w:uiPriority="50"/>
+    <w:lsdException w:name="Grid Table 6 Colorful Accent 4" w:uiPriority="51"/>
+    <w:lsdException w:name="Grid Table 7 Colorful Accent 4" w:uiPriority="52"/>
+    <w:lsdException w:name="Grid Table 1 Light Accent 5" w:uiPriority="46"/>
+    <w:lsdException w:name="Grid Table 2 Accent 5" w:uiPriority="47"/>
+    <w:lsdException w:name="Grid Table 3 Accent 5" w:uiPriority="48"/>
+    <w:lsdException w:name="Grid Table 4 Accent 5" w:uiPriority="49"/>
+    <w:lsdException w:name="Grid Table 5 Dark Accent 5" w:uiPriority="50"/>
+    <w:lsdException w:name="Grid Table 6 Colorful Accent 5" w:uiPriority="51"/>
+    <w:lsdException w:name="Grid Table 7 Colorful Accent 5" w:uiPriority="52"/>
+    <w:lsdException w:name="Grid Table 1 Light Accent 6" w:uiPriority="46"/>
+    <w:lsdException w:name="Grid Table 2 Accent 6" w:uiPriority="47"/>
+    <w:lsdException w:name="Grid Table 3 Accent 6" w:uiPriority="48"/>
+    <w:lsdException w:name="Grid Table 4 Accent 6" w:uiPriority="49"/>
+    <w:lsdException w:name="Grid Table 5 Dark Accent 6" w:uiPriority="50"/>
+    <w:lsdException w:name="Grid Table 6 Colorful Accent 6" w:uiPriority="51"/>
+    <w:lsdException w:name="Grid Table 7 Colorful Accent 6" w:uiPriority="52"/>
+    <w:lsdException w:name="List Table 1 Light" w:uiPriority="46"/>
+    <w:lsdException w:name="List Table 2" w:uiPriority="47"/>
+    <w:lsdException w:name="List Table 3" w:uiPriority="48"/>
+    <w:lsdException w:name="List Table 4" w:uiPriority="49"/>
+    <w:lsdException w:name="List Table 5 Dark" w:uiPriority="50"/>
+    <w:lsdException w:name="List Table 6 Colorful" w:uiPriority="51"/>
+    <w:lsdException w:name="List Table 7 Colorful" w:uiPriority="52"/>
+    <w:lsdException w:name="List Table 1 Light Accent 1" w:uiPriority="46"/>
+    <w:lsdException w:name="List Table 2 Accent 1" w:uiPriority="47"/>
+    <w:lsdException w:name="List Table 3 Accent 1" w:uiPriority="48"/>
+    <w:lsdException w:name="List Table 4 Accent 1" w:uiPriority="49"/>
+    <w:lsdException w:name="List Table 5 Dark Accent 1" w:uiPriority="50"/>
+    <w:lsdException w:name="List Table 6 Colorful Accent 1" w:uiPriority="51"/>
+    <w:lsdException w:name="List Table 7 Colorful Accent 1" w:uiPriority="52"/>
+    <w:lsdException w:name="List Table 1 Light Accent 2" w:uiPriority="46"/>
+    <w:lsdException w:name="List Table 2 Accent 2" w:uiPriority="47"/>
+    <w:lsdException w:name="List Table 3 Accent 2" w:uiPriority="48"/>
+    <w:lsdException w:name="List Table 4 Accent 2" w:uiPriority="49"/>
+    <w:lsdException w:name="List Table 5 Dark Accent 2" w:uiPriority="50"/>
+    <w:lsdException w:name="List Table 6 Colorful Accent 2" w:uiPriority="51"/>
+    <w:lsdException w:name="List Table 7 Colorful Accent 2" w:uiPriority="52"/>
+    <w:lsdException w:name="List Table 1 Light Accent 3" w:uiPriority="46"/>
+    <w:lsdException w:name="List Table 2 Accent 3" w:uiPriority="47"/>
+    <w:lsdException w:name="List Table 3 Accent 3" w:uiPriority="48"/>
+    <w:lsdException w:name="List Table 4 Accent 3" w:uiPriority="49"/>
+    <w:lsdException w:name="List Table 5 Dark Accent 3" w:uiPriority="50"/>
+    <w:lsdException w:name="List Table 6 Colorful Accent 3" w:uiPriority="51"/>
+    <w:lsdException w:name="List Table 7 Colorful Accent 3" w:uiPriority="52"/>
+    <w:lsdException w:name="List Table 1 Light Accent 4" w:uiPriority="46"/>
+    <w:lsdException w:name="List Table 2 Accent 4" w:uiPriority="47"/>
+    <w:lsdException w:name="List Table 3 Accent 4" w:uiPriority="48"/>
+    <w:lsdException w:name="List Table 4 Accent 4" w:uiPriority="49"/>
+    <w:lsdException w:name="List Table 5 Dark Accent 4" w:uiPriority="50"/>
+    <w:lsdException w:name="List Table 6 Colorful Accent 4" w:uiPriority="51"/>
+    <w:lsdException w:name="List Table 7 Colorful Accent 4" w:uiPriority="52"/>
+    <w:lsdException w:name="List Table 1 Light Accent 5" w:uiPriority="46"/>
+    <w:lsdException w:name="List Table 2 Accent 5" w:uiPriority="47"/>
+    <w:lsdException w:name="List Table 3 Accent 5" w:uiPriority="48"/>
+    <w:lsdException w:name="List Table 4 Accent 5" w:uiPriority="49"/>
+    <w:lsdException w:name="List Table 5 Dark Accent 5" w:uiPriority="50"/>
+    <w:lsdException w:name="List Table 6 Colorful Accent 5" w:uiPriority="51"/>
+    <w:lsdException w:name="List Table 7 Colorful Accent 5" w:uiPriority="52"/>
+    <w:lsdException w:name="List Table 1 Light Accent 6" w:uiPriority="46"/>
+    <w:lsdException w:name="List Table 2 Accent 6" w:uiPriority="47"/>
+    <w:lsdException w:name="List Table 3 Accent 6" w:uiPriority="48"/>
+    <w:lsdException w:name="List Table 4 Accent 6" w:uiPriority="49"/>
+    <w:lsdException w:name="List Table 5 Dark Accent 6" w:uiPriority="50"/>
+    <w:lsdException w:name="List Table 6 Colorful Accent 6" w:uiPriority="51"/>
+    <w:lsdException w:name="List Table 7 Colorful Accent 6" w:uiPriority="52"/>
+    <w:lsdException w:name="Mention" w:semiHidden="1" w:unhideWhenUsed="1"/>
+    <w:lsdException w:name="Smart Hyperlink" w:semiHidden="1" w:unhideWhenUsed="1"/>
+    <w:lsdException w:name="Hashtag" w:semiHidden="1" w:unhideWhenUsed="1"/>
+    <w:lsdException w:name="Unresolved Mention" w:semiHidden="1" w:unhideWhenUsed="1"/>
   </w:latentStyles>
   <w:style w:type="paragraph" w:default="1" w:styleId="Standard">
     <w:name w:val="Normal"/>
@@ -6628,7 +5722,6 @@
     <w:uiPriority w:val="99"/>
     <w:semiHidden/>
     <w:unhideWhenUsed/>
-    <w:qFormat/>
     <w:tblPr>
       <w:tblInd w:w="0" w:type="dxa"/>
       <w:tblCellMar>
@@ -6875,7 +5968,7 @@
       <w:contextualSpacing/>
     </w:pPr>
   </w:style>
-  <w:style w:type="character" w:styleId="BesuchterHyperlink">
+  <w:style w:type="character" w:styleId="BesuchterLink">
     <w:name w:val="FollowedHyperlink"/>
     <w:basedOn w:val="Absatz-Standardschriftart"/>
     <w:uiPriority w:val="99"/>
@@ -7055,7 +6148,7 @@
       <w:szCs w:val="18"/>
     </w:rPr>
   </w:style>
-  <w:style w:type="table" w:styleId="Tabellengitternetz">
+  <w:style w:type="table" w:styleId="Tabellenraster">
     <w:name w:val="Table Grid"/>
     <w:basedOn w:val="NormaleTabelle"/>
     <w:uiPriority w:val="39"/>
@@ -7064,7 +6157,6 @@
       <w:spacing w:after="0" w:line="240" w:lineRule="auto"/>
     </w:pPr>
     <w:tblPr>
-      <w:tblInd w:w="0" w:type="dxa"/>
       <w:tblBorders>
         <w:top w:val="single" w:sz="4" w:space="0" w:color="auto"/>
         <w:left w:val="single" w:sz="4" w:space="0" w:color="auto"/>
@@ -7073,12 +6165,6 @@
         <w:insideH w:val="single" w:sz="4" w:space="0" w:color="auto"/>
         <w:insideV w:val="single" w:sz="4" w:space="0" w:color="auto"/>
       </w:tblBorders>
-      <w:tblCellMar>
-        <w:top w:w="0" w:type="dxa"/>
-        <w:left w:w="108" w:type="dxa"/>
-        <w:bottom w:w="0" w:type="dxa"/>
-        <w:right w:w="108" w:type="dxa"/>
-      </w:tblCellMar>
     </w:tblPr>
   </w:style>
   <w:style w:type="paragraph" w:customStyle="1" w:styleId="CitaviBibliographyEntry">
@@ -7386,7 +6472,7 @@
   <a:extraClrSchemeLst/>
   <a:extLst>
     <a:ext uri="{05A4C25C-085E-4340-85A3-A5531E510DB2}">
-      <thm15:themeFamily xmlns:thm15="http://schemas.microsoft.com/office/thememl/2012/main" xmlns="" name="Office Theme" id="{62F939B6-93AF-4DB8-9C6B-D6C7DFDC589F}" vid="{4A3C46E8-61CC-4603-A589-7422A47A8E4A}"/>
+      <thm15:themeFamily xmlns:thm15="http://schemas.microsoft.com/office/thememl/2012/main" name="Office Theme" id="{62F939B6-93AF-4DB8-9C6B-D6C7DFDC589F}" vid="{4A3C46E8-61CC-4603-A589-7422A47A8E4A}"/>
     </a:ext>
   </a:extLst>
 </a:theme>
@@ -7418,7 +6504,7 @@
 </file>
 
 <file path=customXml/itemProps1.xml><?xml version="1.0" encoding="utf-8"?>
-<ds:datastoreItem xmlns:ds="http://schemas.openxmlformats.org/officeDocument/2006/customXml" ds:itemID="{EE853238-0D05-419A-92CA-B00698139F06}">
+<ds:datastoreItem xmlns:ds="http://schemas.openxmlformats.org/officeDocument/2006/customXml" ds:itemID="{74918BCE-BC90-4B1D-9845-3BF41D34DF48}">
   <ds:schemaRefs>
     <ds:schemaRef ds:uri="http://schemas.openxmlformats.org/officeDocument/2006/bibliography"/>
   </ds:schemaRefs>

</xml_diff>